<commit_message>
Iniciando a aula 2 do Curso de JS Web
Aula 2 – Comportamento do Formulário
Todo o ambiente já foi preparado
</commit_message>
<xml_diff>
--- a/Formação HTML && CSS3/JavaScript na Web/JS na Web - Manipule o DOM com JavaScript/Anotações/Cursos de JavaScript na Web.docx
+++ b/Formação HTML && CSS3/JavaScript na Web/JS na Web - Manipule o DOM com JavaScript/Anotações/Cursos de JavaScript na Web.docx
@@ -23,8 +23,9 @@
           <w:color w:val="auto"/>
           <w:u w:val="single"/>
         </w:rPr>
-        <w:t xml:space="preserve">Cursos de </w:t>
-      </w:r>
+        <w:t xml:space="preserve">Cursos de JavaScript na Web – </w:t>
+      </w:r>
+      <w:proofErr w:type="spellStart"/>
       <w:r>
         <w:rPr>
           <w:rFonts w:ascii="Times New Roman" w:hAnsi="Times New Roman" w:cs="Times New Roman"/>
@@ -33,8 +34,20 @@
           <w:color w:val="auto"/>
           <w:u w:val="single"/>
         </w:rPr>
-        <w:t>J</w:t>
-      </w:r>
+        <w:t>Alura</w:t>
+      </w:r>
+      <w:proofErr w:type="spellEnd"/>
+    </w:p>
+    <w:p>
+      <w:pPr>
+        <w:pStyle w:val="Ttulo2"/>
+        <w:spacing w:line="360" w:lineRule="auto"/>
+        <w:jc w:val="right"/>
+        <w:rPr>
+          <w:rFonts w:ascii="Times New Roman" w:hAnsi="Times New Roman" w:cs="Times New Roman"/>
+          <w:color w:val="auto"/>
+        </w:rPr>
+      </w:pPr>
       <w:r>
         <w:rPr>
           <w:rFonts w:ascii="Times New Roman" w:hAnsi="Times New Roman" w:cs="Times New Roman"/>
@@ -43,90 +56,7 @@
           <w:color w:val="auto"/>
           <w:u w:val="single"/>
         </w:rPr>
-        <w:t>ava</w:t>
-      </w:r>
-      <w:r>
-        <w:rPr>
-          <w:rFonts w:ascii="Times New Roman" w:hAnsi="Times New Roman" w:cs="Times New Roman"/>
-          <w:b/>
-          <w:bCs/>
-          <w:color w:val="auto"/>
-          <w:u w:val="single"/>
-        </w:rPr>
-        <w:t>S</w:t>
-      </w:r>
-      <w:r>
-        <w:rPr>
-          <w:rFonts w:ascii="Times New Roman" w:hAnsi="Times New Roman" w:cs="Times New Roman"/>
-          <w:b/>
-          <w:bCs/>
-          <w:color w:val="auto"/>
-          <w:u w:val="single"/>
-        </w:rPr>
-        <w:t>cript</w:t>
-      </w:r>
-      <w:r>
-        <w:rPr>
-          <w:rFonts w:ascii="Times New Roman" w:hAnsi="Times New Roman" w:cs="Times New Roman"/>
-          <w:b/>
-          <w:bCs/>
-          <w:color w:val="auto"/>
-          <w:u w:val="single"/>
-        </w:rPr>
-        <w:t xml:space="preserve"> na Web</w:t>
-      </w:r>
-      <w:r>
-        <w:rPr>
-          <w:rFonts w:ascii="Times New Roman" w:hAnsi="Times New Roman" w:cs="Times New Roman"/>
-          <w:b/>
-          <w:bCs/>
-          <w:color w:val="auto"/>
-          <w:u w:val="single"/>
-        </w:rPr>
-        <w:t xml:space="preserve"> – </w:t>
-      </w:r>
-      <w:proofErr w:type="spellStart"/>
-      <w:r>
-        <w:rPr>
-          <w:rFonts w:ascii="Times New Roman" w:hAnsi="Times New Roman" w:cs="Times New Roman"/>
-          <w:b/>
-          <w:bCs/>
-          <w:color w:val="auto"/>
-          <w:u w:val="single"/>
-        </w:rPr>
-        <w:t>Alura</w:t>
-      </w:r>
-      <w:proofErr w:type="spellEnd"/>
-    </w:p>
-    <w:p>
-      <w:pPr>
-        <w:pStyle w:val="Ttulo2"/>
-        <w:spacing w:line="360" w:lineRule="auto"/>
-        <w:jc w:val="right"/>
-        <w:rPr>
-          <w:rFonts w:ascii="Times New Roman" w:hAnsi="Times New Roman" w:cs="Times New Roman"/>
-          <w:color w:val="auto"/>
-        </w:rPr>
-      </w:pPr>
-      <w:r>
-        <w:rPr>
-          <w:rFonts w:ascii="Times New Roman" w:hAnsi="Times New Roman" w:cs="Times New Roman"/>
-          <w:b/>
-          <w:bCs/>
-          <w:color w:val="auto"/>
-          <w:u w:val="single"/>
-        </w:rPr>
-        <w:t xml:space="preserve">Curso 1 – </w:t>
-      </w:r>
-      <w:r>
-        <w:rPr>
-          <w:rFonts w:ascii="Times New Roman" w:hAnsi="Times New Roman" w:cs="Times New Roman"/>
-          <w:b/>
-          <w:bCs/>
-          <w:color w:val="auto"/>
-          <w:u w:val="single"/>
-        </w:rPr>
-        <w:t>JS na Web Manipule o DOM com JavaScript</w:t>
+        <w:t>Curso 1 – JS na Web Manipule o DOM com JavaScript</w:t>
       </w:r>
     </w:p>
     <w:p>
@@ -224,6 +154,7 @@
         <w:t xml:space="preserve"> </w:t>
       </w:r>
       <w:proofErr w:type="spellStart"/>
+      <w:proofErr w:type="gramStart"/>
       <w:r>
         <w:rPr>
           <w:rFonts w:ascii="Times New Roman" w:hAnsi="Times New Roman" w:cs="Times New Roman"/>
@@ -235,6 +166,7 @@
         <w:t>document.querySelector</w:t>
       </w:r>
       <w:proofErr w:type="spellEnd"/>
+      <w:proofErr w:type="gramEnd"/>
       <w:r>
         <w:rPr>
           <w:rFonts w:ascii="Times New Roman" w:hAnsi="Times New Roman" w:cs="Times New Roman"/>
@@ -420,6 +352,7 @@
         <w:t xml:space="preserve">, por exemplo: </w:t>
       </w:r>
       <w:proofErr w:type="spellStart"/>
+      <w:proofErr w:type="gramStart"/>
       <w:r>
         <w:rPr>
           <w:rFonts w:ascii="Times New Roman" w:hAnsi="Times New Roman" w:cs="Times New Roman"/>
@@ -431,6 +364,7 @@
         <w:t>document.querySelector</w:t>
       </w:r>
       <w:proofErr w:type="spellEnd"/>
+      <w:proofErr w:type="gramEnd"/>
       <w:r>
         <w:rPr>
           <w:rFonts w:ascii="Times New Roman" w:hAnsi="Times New Roman" w:cs="Times New Roman"/>
@@ -511,6 +445,7 @@
         <w:t xml:space="preserve">Utilizando esta técnica de seleção de elemento, também podemos alterar o conteúdo de uma tag utilizando a mesma linha acima: </w:t>
       </w:r>
       <w:proofErr w:type="spellStart"/>
+      <w:proofErr w:type="gramStart"/>
       <w:r>
         <w:rPr>
           <w:rFonts w:ascii="Times New Roman" w:hAnsi="Times New Roman" w:cs="Times New Roman"/>
@@ -522,6 +457,7 @@
         <w:t>document.querySelector</w:t>
       </w:r>
       <w:proofErr w:type="spellEnd"/>
+      <w:proofErr w:type="gramEnd"/>
       <w:r>
         <w:rPr>
           <w:rFonts w:ascii="Times New Roman" w:hAnsi="Times New Roman" w:cs="Times New Roman"/>
@@ -644,6 +580,9 @@
         </w:rPr>
       </w:pPr>
       <w:r>
+        <w:rPr>
+          <w:noProof/>
+        </w:rPr>
         <w:lastRenderedPageBreak/>
         <w:drawing>
           <wp:inline distT="0" distB="0" distL="0" distR="0" wp14:anchorId="7609E0B6" wp14:editId="4B1273B6">
@@ -714,7 +653,25 @@
           <w:sz w:val="24"/>
           <w:szCs w:val="24"/>
         </w:rPr>
-        <w:t>Outros métodos de seleção de elementos além do querySelector(‘’):</w:t>
+        <w:t xml:space="preserve">Outros métodos de seleção de elementos além do </w:t>
+      </w:r>
+      <w:proofErr w:type="gramStart"/>
+      <w:r>
+        <w:rPr>
+          <w:rFonts w:ascii="Times New Roman" w:hAnsi="Times New Roman" w:cs="Times New Roman"/>
+          <w:sz w:val="24"/>
+          <w:szCs w:val="24"/>
+        </w:rPr>
+        <w:t>querySelector(</w:t>
+      </w:r>
+      <w:proofErr w:type="gramEnd"/>
+      <w:r>
+        <w:rPr>
+          <w:rFonts w:ascii="Times New Roman" w:hAnsi="Times New Roman" w:cs="Times New Roman"/>
+          <w:sz w:val="24"/>
+          <w:szCs w:val="24"/>
+        </w:rPr>
+        <w:t>‘’):</w:t>
       </w:r>
     </w:p>
     <w:p>
@@ -731,6 +688,7 @@
         </w:rPr>
       </w:pPr>
       <w:proofErr w:type="spellStart"/>
+      <w:proofErr w:type="gramStart"/>
       <w:r>
         <w:rPr>
           <w:rFonts w:ascii="Times New Roman" w:hAnsi="Times New Roman" w:cs="Times New Roman"/>
@@ -742,6 +700,7 @@
         <w:t>document.getElementById</w:t>
       </w:r>
       <w:proofErr w:type="spellEnd"/>
+      <w:proofErr w:type="gramEnd"/>
       <w:r>
         <w:rPr>
           <w:rFonts w:ascii="Times New Roman" w:hAnsi="Times New Roman" w:cs="Times New Roman"/>
@@ -783,6 +742,7 @@
         </w:rPr>
       </w:pPr>
       <w:proofErr w:type="spellStart"/>
+      <w:proofErr w:type="gramStart"/>
       <w:r>
         <w:rPr>
           <w:rFonts w:ascii="Times New Roman" w:hAnsi="Times New Roman" w:cs="Times New Roman"/>
@@ -794,6 +754,7 @@
         <w:t>document.getElementsByClassName</w:t>
       </w:r>
       <w:proofErr w:type="spellEnd"/>
+      <w:proofErr w:type="gramEnd"/>
       <w:r>
         <w:rPr>
           <w:rFonts w:ascii="Times New Roman" w:hAnsi="Times New Roman" w:cs="Times New Roman"/>
@@ -853,6 +814,7 @@
         </w:rPr>
       </w:pPr>
       <w:proofErr w:type="spellStart"/>
+      <w:proofErr w:type="gramStart"/>
       <w:r>
         <w:rPr>
           <w:rFonts w:ascii="Times New Roman" w:hAnsi="Times New Roman" w:cs="Times New Roman"/>
@@ -864,6 +826,7 @@
         <w:t>document.getElementsByTagName</w:t>
       </w:r>
       <w:proofErr w:type="spellEnd"/>
+      <w:proofErr w:type="gramEnd"/>
       <w:r>
         <w:rPr>
           <w:rFonts w:ascii="Times New Roman" w:hAnsi="Times New Roman" w:cs="Times New Roman"/>
@@ -923,6 +886,7 @@
         </w:rPr>
       </w:pPr>
       <w:proofErr w:type="spellStart"/>
+      <w:proofErr w:type="gramStart"/>
       <w:r>
         <w:rPr>
           <w:rFonts w:ascii="Times New Roman" w:hAnsi="Times New Roman" w:cs="Times New Roman"/>
@@ -934,6 +898,7 @@
         <w:t>document.querySelectorAll</w:t>
       </w:r>
       <w:proofErr w:type="spellEnd"/>
+      <w:proofErr w:type="gramEnd"/>
       <w:r>
         <w:rPr>
           <w:rFonts w:ascii="Times New Roman" w:hAnsi="Times New Roman" w:cs="Times New Roman"/>
@@ -964,8 +929,19 @@
     <w:p>
       <w:pPr>
         <w:pStyle w:val="PargrafodaLista"/>
+        <w:ind w:left="1800"/>
+        <w:rPr>
+          <w:rFonts w:ascii="Times New Roman" w:hAnsi="Times New Roman" w:cs="Times New Roman"/>
+          <w:sz w:val="24"/>
+          <w:szCs w:val="24"/>
+        </w:rPr>
+      </w:pPr>
+    </w:p>
+    <w:p>
+      <w:pPr>
+        <w:pStyle w:val="PargrafodaLista"/>
         <w:numPr>
-          <w:ilvl w:val="2"/>
+          <w:ilvl w:val="0"/>
           <w:numId w:val="1"/>
         </w:numPr>
         <w:spacing w:line="360" w:lineRule="auto"/>
@@ -979,6 +955,44 @@
           <w:u w:val="single"/>
         </w:rPr>
       </w:pPr>
+      <w:r>
+        <w:rPr>
+          <w:rFonts w:ascii="Times New Roman" w:hAnsi="Times New Roman" w:cs="Times New Roman"/>
+          <w:b/>
+          <w:bCs/>
+          <w:sz w:val="24"/>
+          <w:szCs w:val="24"/>
+          <w:u w:val="single"/>
+        </w:rPr>
+        <w:t>Aula 2 – Comportamento do Formulário:</w:t>
+      </w:r>
+    </w:p>
+    <w:p>
+      <w:pPr>
+        <w:pStyle w:val="PargrafodaLista"/>
+        <w:numPr>
+          <w:ilvl w:val="1"/>
+          <w:numId w:val="1"/>
+        </w:numPr>
+        <w:spacing w:line="360" w:lineRule="auto"/>
+        <w:jc w:val="both"/>
+        <w:rPr>
+          <w:rFonts w:ascii="Times New Roman" w:hAnsi="Times New Roman" w:cs="Times New Roman"/>
+          <w:b/>
+          <w:bCs/>
+          <w:sz w:val="24"/>
+          <w:szCs w:val="24"/>
+          <w:u w:val="single"/>
+        </w:rPr>
+      </w:pPr>
+      <w:r>
+        <w:rPr>
+          <w:rFonts w:ascii="Times New Roman" w:hAnsi="Times New Roman" w:cs="Times New Roman"/>
+          <w:sz w:val="24"/>
+          <w:szCs w:val="24"/>
+        </w:rPr>
+        <w:t xml:space="preserve"> </w:t>
+      </w:r>
     </w:p>
     <w:sectPr>
       <w:pgSz w:w="11906" w:h="16838"/>

</xml_diff>

<commit_message>
Terminei a etapa de Escutando eventos
Aprendemos a criar eventos para funções e executar coisas quando esses eventos são cumpridos.
</commit_message>
<xml_diff>
--- a/Formação HTML && CSS3/JavaScript na Web/JS na Web - Manipule o DOM com JavaScript/Anotações/Cursos de JavaScript na Web.docx
+++ b/Formação HTML && CSS3/JavaScript na Web/JS na Web - Manipule o DOM com JavaScript/Anotações/Cursos de JavaScript na Web.docx
@@ -23,20 +23,8 @@
           <w:color w:val="auto"/>
           <w:u w:val="single"/>
         </w:rPr>
-        <w:t xml:space="preserve">Cursos de JavaScript na Web – </w:t>
-      </w:r>
-      <w:proofErr w:type="spellStart"/>
-      <w:r>
-        <w:rPr>
-          <w:rFonts w:ascii="Times New Roman" w:hAnsi="Times New Roman" w:cs="Times New Roman"/>
-          <w:b/>
-          <w:bCs/>
-          <w:color w:val="auto"/>
-          <w:u w:val="single"/>
-        </w:rPr>
-        <w:t>Alura</w:t>
-      </w:r>
-      <w:proofErr w:type="spellEnd"/>
+        <w:t>Cursos de JavaScript na Web – Alura</w:t>
+      </w:r>
     </w:p>
     <w:p>
       <w:pPr>
@@ -153,29 +141,15 @@
         </w:rPr>
         <w:t xml:space="preserve"> </w:t>
       </w:r>
-      <w:proofErr w:type="spellStart"/>
-      <w:proofErr w:type="gramStart"/>
-      <w:r>
-        <w:rPr>
-          <w:rFonts w:ascii="Times New Roman" w:hAnsi="Times New Roman" w:cs="Times New Roman"/>
-          <w:i/>
-          <w:iCs/>
-          <w:sz w:val="24"/>
-          <w:szCs w:val="24"/>
-        </w:rPr>
-        <w:t>document.querySelector</w:t>
-      </w:r>
-      <w:proofErr w:type="spellEnd"/>
-      <w:proofErr w:type="gramEnd"/>
-      <w:r>
-        <w:rPr>
-          <w:rFonts w:ascii="Times New Roman" w:hAnsi="Times New Roman" w:cs="Times New Roman"/>
-          <w:i/>
-          <w:iCs/>
-          <w:sz w:val="24"/>
-          <w:szCs w:val="24"/>
-        </w:rPr>
-        <w:t>(</w:t>
+      <w:r>
+        <w:rPr>
+          <w:rFonts w:ascii="Times New Roman" w:hAnsi="Times New Roman" w:cs="Times New Roman"/>
+          <w:i/>
+          <w:iCs/>
+          <w:sz w:val="24"/>
+          <w:szCs w:val="24"/>
+        </w:rPr>
+        <w:t>document.querySelector(</w:t>
       </w:r>
       <w:r>
         <w:rPr>
@@ -331,7 +305,6 @@
         </w:rPr>
         <w:t xml:space="preserve"> Podemos também pegar somente o conteúdo de determinado objeto, utilizando a propriedade </w:t>
       </w:r>
-      <w:proofErr w:type="spellStart"/>
       <w:r>
         <w:rPr>
           <w:rFonts w:ascii="Times New Roman" w:hAnsi="Times New Roman" w:cs="Times New Roman"/>
@@ -342,7 +315,6 @@
         </w:rPr>
         <w:t>textContent</w:t>
       </w:r>
-      <w:proofErr w:type="spellEnd"/>
       <w:r>
         <w:rPr>
           <w:rFonts w:ascii="Times New Roman" w:hAnsi="Times New Roman" w:cs="Times New Roman"/>
@@ -351,64 +323,16 @@
         </w:rPr>
         <w:t xml:space="preserve">, por exemplo: </w:t>
       </w:r>
-      <w:proofErr w:type="spellStart"/>
-      <w:proofErr w:type="gramStart"/>
-      <w:r>
-        <w:rPr>
-          <w:rFonts w:ascii="Times New Roman" w:hAnsi="Times New Roman" w:cs="Times New Roman"/>
-          <w:i/>
-          <w:iCs/>
-          <w:sz w:val="24"/>
-          <w:szCs w:val="24"/>
-        </w:rPr>
-        <w:t>document.querySelector</w:t>
-      </w:r>
-      <w:proofErr w:type="spellEnd"/>
-      <w:proofErr w:type="gramEnd"/>
-      <w:r>
-        <w:rPr>
-          <w:rFonts w:ascii="Times New Roman" w:hAnsi="Times New Roman" w:cs="Times New Roman"/>
-          <w:i/>
-          <w:iCs/>
-          <w:sz w:val="24"/>
-          <w:szCs w:val="24"/>
-        </w:rPr>
-        <w:t>(‘.</w:t>
-      </w:r>
-      <w:proofErr w:type="spellStart"/>
-      <w:r>
-        <w:rPr>
-          <w:rFonts w:ascii="Times New Roman" w:hAnsi="Times New Roman" w:cs="Times New Roman"/>
-          <w:i/>
-          <w:iCs/>
-          <w:sz w:val="24"/>
-          <w:szCs w:val="24"/>
-        </w:rPr>
-        <w:t>content</w:t>
-      </w:r>
-      <w:proofErr w:type="spellEnd"/>
-      <w:r>
-        <w:rPr>
-          <w:rFonts w:ascii="Times New Roman" w:hAnsi="Times New Roman" w:cs="Times New Roman"/>
-          <w:i/>
-          <w:iCs/>
-          <w:sz w:val="24"/>
-          <w:szCs w:val="24"/>
-        </w:rPr>
-        <w:t>’).</w:t>
-      </w:r>
-      <w:proofErr w:type="spellStart"/>
-      <w:r>
-        <w:rPr>
-          <w:rFonts w:ascii="Times New Roman" w:hAnsi="Times New Roman" w:cs="Times New Roman"/>
-          <w:i/>
-          <w:iCs/>
-          <w:sz w:val="24"/>
-          <w:szCs w:val="24"/>
-        </w:rPr>
-        <w:t>textContent</w:t>
-      </w:r>
-      <w:proofErr w:type="spellEnd"/>
+      <w:r>
+        <w:rPr>
+          <w:rFonts w:ascii="Times New Roman" w:hAnsi="Times New Roman" w:cs="Times New Roman"/>
+          <w:i/>
+          <w:iCs/>
+          <w:sz w:val="24"/>
+          <w:szCs w:val="24"/>
+        </w:rPr>
+        <w:t>document.querySelector(‘.content’).textContent</w:t>
+      </w:r>
       <w:r>
         <w:rPr>
           <w:rFonts w:ascii="Times New Roman" w:hAnsi="Times New Roman" w:cs="Times New Roman"/>
@@ -444,64 +368,16 @@
         </w:rPr>
         <w:t xml:space="preserve">Utilizando esta técnica de seleção de elemento, também podemos alterar o conteúdo de uma tag utilizando a mesma linha acima: </w:t>
       </w:r>
-      <w:proofErr w:type="spellStart"/>
-      <w:proofErr w:type="gramStart"/>
-      <w:r>
-        <w:rPr>
-          <w:rFonts w:ascii="Times New Roman" w:hAnsi="Times New Roman" w:cs="Times New Roman"/>
-          <w:i/>
-          <w:iCs/>
-          <w:sz w:val="24"/>
-          <w:szCs w:val="24"/>
-        </w:rPr>
-        <w:t>document.querySelector</w:t>
-      </w:r>
-      <w:proofErr w:type="spellEnd"/>
-      <w:proofErr w:type="gramEnd"/>
-      <w:r>
-        <w:rPr>
-          <w:rFonts w:ascii="Times New Roman" w:hAnsi="Times New Roman" w:cs="Times New Roman"/>
-          <w:i/>
-          <w:iCs/>
-          <w:sz w:val="24"/>
-          <w:szCs w:val="24"/>
-        </w:rPr>
-        <w:t>(‘.</w:t>
-      </w:r>
-      <w:proofErr w:type="spellStart"/>
-      <w:r>
-        <w:rPr>
-          <w:rFonts w:ascii="Times New Roman" w:hAnsi="Times New Roman" w:cs="Times New Roman"/>
-          <w:i/>
-          <w:iCs/>
-          <w:sz w:val="24"/>
-          <w:szCs w:val="24"/>
-        </w:rPr>
-        <w:t>content</w:t>
-      </w:r>
-      <w:proofErr w:type="spellEnd"/>
-      <w:r>
-        <w:rPr>
-          <w:rFonts w:ascii="Times New Roman" w:hAnsi="Times New Roman" w:cs="Times New Roman"/>
-          <w:i/>
-          <w:iCs/>
-          <w:sz w:val="24"/>
-          <w:szCs w:val="24"/>
-        </w:rPr>
-        <w:t>’).</w:t>
-      </w:r>
-      <w:proofErr w:type="spellStart"/>
-      <w:r>
-        <w:rPr>
-          <w:rFonts w:ascii="Times New Roman" w:hAnsi="Times New Roman" w:cs="Times New Roman"/>
-          <w:i/>
-          <w:iCs/>
-          <w:sz w:val="24"/>
-          <w:szCs w:val="24"/>
-        </w:rPr>
-        <w:t>textContent</w:t>
-      </w:r>
-      <w:proofErr w:type="spellEnd"/>
+      <w:r>
+        <w:rPr>
+          <w:rFonts w:ascii="Times New Roman" w:hAnsi="Times New Roman" w:cs="Times New Roman"/>
+          <w:i/>
+          <w:iCs/>
+          <w:sz w:val="24"/>
+          <w:szCs w:val="24"/>
+        </w:rPr>
+        <w:t>document.querySelector(‘.content’).textContent</w:t>
+      </w:r>
       <w:r>
         <w:rPr>
           <w:rFonts w:ascii="Times New Roman" w:hAnsi="Times New Roman" w:cs="Times New Roman"/>
@@ -518,25 +394,7 @@
           <w:sz w:val="24"/>
           <w:szCs w:val="24"/>
         </w:rPr>
-        <w:t>. Dessa forma, o texto anteriormente colocado na/s tag/s com essa classe será/</w:t>
-      </w:r>
-      <w:proofErr w:type="spellStart"/>
-      <w:r>
-        <w:rPr>
-          <w:rFonts w:ascii="Times New Roman" w:hAnsi="Times New Roman" w:cs="Times New Roman"/>
-          <w:sz w:val="24"/>
-          <w:szCs w:val="24"/>
-        </w:rPr>
-        <w:t>ão</w:t>
-      </w:r>
-      <w:proofErr w:type="spellEnd"/>
-      <w:r>
-        <w:rPr>
-          <w:rFonts w:ascii="Times New Roman" w:hAnsi="Times New Roman" w:cs="Times New Roman"/>
-          <w:sz w:val="24"/>
-          <w:szCs w:val="24"/>
-        </w:rPr>
-        <w:t xml:space="preserve"> alterados para “comprar maça”, independentemente do que estivesse escrito antes.</w:t>
+        <w:t>. Dessa forma, o texto anteriormente colocado na/s tag/s com essa classe será/ão alterados para “comprar maça”, independentemente do que estivesse escrito antes.</w:t>
       </w:r>
     </w:p>
     <w:p>
@@ -653,25 +511,7 @@
           <w:sz w:val="24"/>
           <w:szCs w:val="24"/>
         </w:rPr>
-        <w:t xml:space="preserve">Outros métodos de seleção de elementos além do </w:t>
-      </w:r>
-      <w:proofErr w:type="gramStart"/>
-      <w:r>
-        <w:rPr>
-          <w:rFonts w:ascii="Times New Roman" w:hAnsi="Times New Roman" w:cs="Times New Roman"/>
-          <w:sz w:val="24"/>
-          <w:szCs w:val="24"/>
-        </w:rPr>
-        <w:t>querySelector(</w:t>
-      </w:r>
-      <w:proofErr w:type="gramEnd"/>
-      <w:r>
-        <w:rPr>
-          <w:rFonts w:ascii="Times New Roman" w:hAnsi="Times New Roman" w:cs="Times New Roman"/>
-          <w:sz w:val="24"/>
-          <w:szCs w:val="24"/>
-        </w:rPr>
-        <w:t>‘’):</w:t>
+        <w:t>Outros métodos de seleção de elementos além do querySelector(‘’):</w:t>
       </w:r>
     </w:p>
     <w:p>
@@ -687,29 +527,15 @@
           <w:szCs w:val="24"/>
         </w:rPr>
       </w:pPr>
-      <w:proofErr w:type="spellStart"/>
-      <w:proofErr w:type="gramStart"/>
-      <w:r>
-        <w:rPr>
-          <w:rFonts w:ascii="Times New Roman" w:hAnsi="Times New Roman" w:cs="Times New Roman"/>
-          <w:i/>
-          <w:iCs/>
-          <w:sz w:val="24"/>
-          <w:szCs w:val="24"/>
-        </w:rPr>
-        <w:t>document.getElementById</w:t>
-      </w:r>
-      <w:proofErr w:type="spellEnd"/>
-      <w:proofErr w:type="gramEnd"/>
-      <w:r>
-        <w:rPr>
-          <w:rFonts w:ascii="Times New Roman" w:hAnsi="Times New Roman" w:cs="Times New Roman"/>
-          <w:i/>
-          <w:iCs/>
-          <w:sz w:val="24"/>
-          <w:szCs w:val="24"/>
-        </w:rPr>
-        <w:t>(‘id’)</w:t>
+      <w:r>
+        <w:rPr>
+          <w:rFonts w:ascii="Times New Roman" w:hAnsi="Times New Roman" w:cs="Times New Roman"/>
+          <w:i/>
+          <w:iCs/>
+          <w:sz w:val="24"/>
+          <w:szCs w:val="24"/>
+        </w:rPr>
+        <w:t>document.getElementById(‘id’)</w:t>
       </w:r>
       <w:r>
         <w:rPr>
@@ -741,29 +567,15 @@
           <w:szCs w:val="24"/>
         </w:rPr>
       </w:pPr>
-      <w:proofErr w:type="spellStart"/>
-      <w:proofErr w:type="gramStart"/>
-      <w:r>
-        <w:rPr>
-          <w:rFonts w:ascii="Times New Roman" w:hAnsi="Times New Roman" w:cs="Times New Roman"/>
-          <w:i/>
-          <w:iCs/>
-          <w:sz w:val="24"/>
-          <w:szCs w:val="24"/>
-        </w:rPr>
-        <w:t>document.getElementsByClassName</w:t>
-      </w:r>
-      <w:proofErr w:type="spellEnd"/>
-      <w:proofErr w:type="gramEnd"/>
-      <w:r>
-        <w:rPr>
-          <w:rFonts w:ascii="Times New Roman" w:hAnsi="Times New Roman" w:cs="Times New Roman"/>
-          <w:i/>
-          <w:iCs/>
-          <w:sz w:val="24"/>
-          <w:szCs w:val="24"/>
-        </w:rPr>
-        <w:t>(‘classe’)</w:t>
+      <w:r>
+        <w:rPr>
+          <w:rFonts w:ascii="Times New Roman" w:hAnsi="Times New Roman" w:cs="Times New Roman"/>
+          <w:i/>
+          <w:iCs/>
+          <w:sz w:val="24"/>
+          <w:szCs w:val="24"/>
+        </w:rPr>
+        <w:t>document.getElementsByClassName(‘classe’)</w:t>
       </w:r>
       <w:r>
         <w:rPr>
@@ -779,25 +591,7 @@
           <w:sz w:val="24"/>
           <w:szCs w:val="24"/>
         </w:rPr>
-        <w:t xml:space="preserve"> retorna um </w:t>
-      </w:r>
-      <w:proofErr w:type="spellStart"/>
-      <w:r>
-        <w:rPr>
-          <w:rFonts w:ascii="Times New Roman" w:hAnsi="Times New Roman" w:cs="Times New Roman"/>
-          <w:sz w:val="24"/>
-          <w:szCs w:val="24"/>
-        </w:rPr>
-        <w:t>array</w:t>
-      </w:r>
-      <w:proofErr w:type="spellEnd"/>
-      <w:r>
-        <w:rPr>
-          <w:rFonts w:ascii="Times New Roman" w:hAnsi="Times New Roman" w:cs="Times New Roman"/>
-          <w:sz w:val="24"/>
-          <w:szCs w:val="24"/>
-        </w:rPr>
-        <w:t xml:space="preserve"> dos elementos pelo nome da classe passada.</w:t>
+        <w:t xml:space="preserve"> retorna um array dos elementos pelo nome da classe passada.</w:t>
       </w:r>
     </w:p>
     <w:p>
@@ -813,29 +607,15 @@
           <w:szCs w:val="24"/>
         </w:rPr>
       </w:pPr>
-      <w:proofErr w:type="spellStart"/>
-      <w:proofErr w:type="gramStart"/>
-      <w:r>
-        <w:rPr>
-          <w:rFonts w:ascii="Times New Roman" w:hAnsi="Times New Roman" w:cs="Times New Roman"/>
-          <w:i/>
-          <w:iCs/>
-          <w:sz w:val="24"/>
-          <w:szCs w:val="24"/>
-        </w:rPr>
-        <w:t>document.getElementsByTagName</w:t>
-      </w:r>
-      <w:proofErr w:type="spellEnd"/>
-      <w:proofErr w:type="gramEnd"/>
-      <w:r>
-        <w:rPr>
-          <w:rFonts w:ascii="Times New Roman" w:hAnsi="Times New Roman" w:cs="Times New Roman"/>
-          <w:i/>
-          <w:iCs/>
-          <w:sz w:val="24"/>
-          <w:szCs w:val="24"/>
-        </w:rPr>
-        <w:t>(‘tag’)</w:t>
+      <w:r>
+        <w:rPr>
+          <w:rFonts w:ascii="Times New Roman" w:hAnsi="Times New Roman" w:cs="Times New Roman"/>
+          <w:i/>
+          <w:iCs/>
+          <w:sz w:val="24"/>
+          <w:szCs w:val="24"/>
+        </w:rPr>
+        <w:t>document.getElementsByTagName(‘tag’)</w:t>
       </w:r>
       <w:r>
         <w:rPr>
@@ -851,25 +631,7 @@
           <w:sz w:val="24"/>
           <w:szCs w:val="24"/>
         </w:rPr>
-        <w:t xml:space="preserve"> retorna um </w:t>
-      </w:r>
-      <w:proofErr w:type="spellStart"/>
-      <w:r>
-        <w:rPr>
-          <w:rFonts w:ascii="Times New Roman" w:hAnsi="Times New Roman" w:cs="Times New Roman"/>
-          <w:sz w:val="24"/>
-          <w:szCs w:val="24"/>
-        </w:rPr>
-        <w:t>array</w:t>
-      </w:r>
-      <w:proofErr w:type="spellEnd"/>
-      <w:r>
-        <w:rPr>
-          <w:rFonts w:ascii="Times New Roman" w:hAnsi="Times New Roman" w:cs="Times New Roman"/>
-          <w:sz w:val="24"/>
-          <w:szCs w:val="24"/>
-        </w:rPr>
-        <w:t xml:space="preserve"> dos elementos pelo nome da tag passada</w:t>
+        <w:t xml:space="preserve"> retorna um array dos elementos pelo nome da tag passada</w:t>
       </w:r>
     </w:p>
     <w:p>
@@ -885,29 +647,15 @@
           <w:szCs w:val="24"/>
         </w:rPr>
       </w:pPr>
-      <w:proofErr w:type="spellStart"/>
-      <w:proofErr w:type="gramStart"/>
-      <w:r>
-        <w:rPr>
-          <w:rFonts w:ascii="Times New Roman" w:hAnsi="Times New Roman" w:cs="Times New Roman"/>
-          <w:i/>
-          <w:iCs/>
-          <w:sz w:val="24"/>
-          <w:szCs w:val="24"/>
-        </w:rPr>
-        <w:t>document.querySelectorAll</w:t>
-      </w:r>
-      <w:proofErr w:type="spellEnd"/>
-      <w:proofErr w:type="gramEnd"/>
-      <w:r>
-        <w:rPr>
-          <w:rFonts w:ascii="Times New Roman" w:hAnsi="Times New Roman" w:cs="Times New Roman"/>
-          <w:i/>
-          <w:iCs/>
-          <w:sz w:val="24"/>
-          <w:szCs w:val="24"/>
-        </w:rPr>
-        <w:t>(seletor)</w:t>
+      <w:r>
+        <w:rPr>
+          <w:rFonts w:ascii="Times New Roman" w:hAnsi="Times New Roman" w:cs="Times New Roman"/>
+          <w:i/>
+          <w:iCs/>
+          <w:sz w:val="24"/>
+          <w:szCs w:val="24"/>
+        </w:rPr>
+        <w:t>document.querySelectorAll(seletor)</w:t>
       </w:r>
       <w:r>
         <w:rPr>
@@ -985,6 +733,627 @@
           <w:u w:val="single"/>
         </w:rPr>
       </w:pPr>
+      <w:r>
+        <w:rPr>
+          <w:rFonts w:ascii="Times New Roman" w:hAnsi="Times New Roman" w:cs="Times New Roman"/>
+          <w:sz w:val="24"/>
+          <w:szCs w:val="24"/>
+        </w:rPr>
+        <w:t xml:space="preserve"> </w:t>
+      </w:r>
+      <w:r>
+        <w:rPr>
+          <w:rFonts w:ascii="Times New Roman" w:hAnsi="Times New Roman" w:cs="Times New Roman"/>
+          <w:sz w:val="24"/>
+          <w:szCs w:val="24"/>
+        </w:rPr>
+        <w:t>O JS é sempre colocado por último no html devido a ordem de carregamento ser de cima para baixo, pois dessa forma, caso tenha algum problema no nosso código, evita que o carregamento da página seja interrompido como seria se ele tivesse sido colocado por último, mantendo o cliente dentro do nosso site.</w:t>
+      </w:r>
+    </w:p>
+    <w:p>
+      <w:pPr>
+        <w:pStyle w:val="PargrafodaLista"/>
+        <w:numPr>
+          <w:ilvl w:val="1"/>
+          <w:numId w:val="1"/>
+        </w:numPr>
+        <w:spacing w:line="360" w:lineRule="auto"/>
+        <w:jc w:val="both"/>
+        <w:rPr>
+          <w:rFonts w:ascii="Times New Roman" w:hAnsi="Times New Roman" w:cs="Times New Roman"/>
+          <w:b/>
+          <w:bCs/>
+          <w:sz w:val="24"/>
+          <w:szCs w:val="24"/>
+          <w:u w:val="single"/>
+        </w:rPr>
+      </w:pPr>
+      <w:r>
+        <w:rPr>
+          <w:rFonts w:ascii="Times New Roman" w:hAnsi="Times New Roman" w:cs="Times New Roman"/>
+          <w:sz w:val="24"/>
+          <w:szCs w:val="24"/>
+        </w:rPr>
+        <w:t xml:space="preserve"> Podemos importar um arquivo JS colocando um </w:t>
+      </w:r>
+      <w:r>
+        <w:rPr>
+          <w:rFonts w:ascii="Times New Roman" w:hAnsi="Times New Roman" w:cs="Times New Roman"/>
+          <w:i/>
+          <w:iCs/>
+          <w:sz w:val="24"/>
+          <w:szCs w:val="24"/>
+        </w:rPr>
+        <w:t>src=”localDoArquivo”</w:t>
+      </w:r>
+      <w:r>
+        <w:rPr>
+          <w:rFonts w:ascii="Times New Roman" w:hAnsi="Times New Roman" w:cs="Times New Roman"/>
+          <w:sz w:val="24"/>
+          <w:szCs w:val="24"/>
+        </w:rPr>
+        <w:t xml:space="preserve"> dentro da tag </w:t>
+      </w:r>
+      <w:r>
+        <w:rPr>
+          <w:rFonts w:ascii="Times New Roman" w:hAnsi="Times New Roman" w:cs="Times New Roman"/>
+          <w:i/>
+          <w:iCs/>
+          <w:sz w:val="24"/>
+          <w:szCs w:val="24"/>
+        </w:rPr>
+        <w:t>&lt;script&gt;</w:t>
+      </w:r>
+      <w:r>
+        <w:rPr>
+          <w:rFonts w:ascii="Times New Roman" w:hAnsi="Times New Roman" w:cs="Times New Roman"/>
+          <w:sz w:val="24"/>
+          <w:szCs w:val="24"/>
+        </w:rPr>
+        <w:t>. Não precisamos escrever o código juntamente com o html.</w:t>
+      </w:r>
+    </w:p>
+    <w:p>
+      <w:pPr>
+        <w:pStyle w:val="PargrafodaLista"/>
+        <w:numPr>
+          <w:ilvl w:val="1"/>
+          <w:numId w:val="1"/>
+        </w:numPr>
+        <w:spacing w:line="360" w:lineRule="auto"/>
+        <w:jc w:val="both"/>
+        <w:rPr>
+          <w:rFonts w:ascii="Times New Roman" w:hAnsi="Times New Roman" w:cs="Times New Roman"/>
+          <w:b/>
+          <w:bCs/>
+          <w:sz w:val="24"/>
+          <w:szCs w:val="24"/>
+          <w:u w:val="single"/>
+        </w:rPr>
+      </w:pPr>
+      <w:r>
+        <w:rPr>
+          <w:rFonts w:ascii="Times New Roman" w:hAnsi="Times New Roman" w:cs="Times New Roman"/>
+          <w:sz w:val="24"/>
+          <w:szCs w:val="24"/>
+        </w:rPr>
+        <w:t xml:space="preserve"> Um formulário tem suas próprias propriedades e uma delas é recarregar a página quando o botão é pressionado, mesmo que não aconteça nada.</w:t>
+      </w:r>
+    </w:p>
+    <w:p>
+      <w:pPr>
+        <w:pStyle w:val="PargrafodaLista"/>
+        <w:numPr>
+          <w:ilvl w:val="1"/>
+          <w:numId w:val="1"/>
+        </w:numPr>
+        <w:spacing w:line="360" w:lineRule="auto"/>
+        <w:jc w:val="both"/>
+        <w:rPr>
+          <w:rFonts w:ascii="Times New Roman" w:hAnsi="Times New Roman" w:cs="Times New Roman"/>
+          <w:b/>
+          <w:bCs/>
+          <w:sz w:val="24"/>
+          <w:szCs w:val="24"/>
+          <w:u w:val="single"/>
+        </w:rPr>
+      </w:pPr>
+      <w:r>
+        <w:rPr>
+          <w:rFonts w:ascii="Times New Roman" w:hAnsi="Times New Roman" w:cs="Times New Roman"/>
+          <w:sz w:val="24"/>
+          <w:szCs w:val="24"/>
+        </w:rPr>
+        <w:t xml:space="preserve"> Para fazer com que um item seja adicionado a uma lista após escrevê-lo no input text de um forms, precisamos mexer no botão </w:t>
+      </w:r>
+      <w:r>
+        <w:rPr>
+          <w:rFonts w:ascii="Times New Roman" w:hAnsi="Times New Roman" w:cs="Times New Roman"/>
+          <w:sz w:val="24"/>
+          <w:szCs w:val="24"/>
+        </w:rPr>
+        <w:t xml:space="preserve">pela árvore DOM usando JS, </w:t>
+      </w:r>
+      <w:r>
+        <w:rPr>
+          <w:rFonts w:ascii="Times New Roman" w:hAnsi="Times New Roman" w:cs="Times New Roman"/>
+          <w:sz w:val="24"/>
+          <w:szCs w:val="24"/>
+        </w:rPr>
+        <w:t>ao invés do input.</w:t>
+      </w:r>
+    </w:p>
+    <w:p>
+      <w:pPr>
+        <w:pStyle w:val="PargrafodaLista"/>
+        <w:numPr>
+          <w:ilvl w:val="1"/>
+          <w:numId w:val="1"/>
+        </w:numPr>
+        <w:spacing w:line="360" w:lineRule="auto"/>
+        <w:jc w:val="both"/>
+        <w:rPr>
+          <w:rFonts w:ascii="Times New Roman" w:hAnsi="Times New Roman" w:cs="Times New Roman"/>
+          <w:b/>
+          <w:bCs/>
+          <w:sz w:val="24"/>
+          <w:szCs w:val="24"/>
+          <w:u w:val="single"/>
+        </w:rPr>
+      </w:pPr>
+      <w:r>
+        <w:rPr>
+          <w:rFonts w:ascii="Times New Roman" w:hAnsi="Times New Roman" w:cs="Times New Roman"/>
+          <w:sz w:val="24"/>
+          <w:szCs w:val="24"/>
+        </w:rPr>
+        <w:lastRenderedPageBreak/>
+        <w:t xml:space="preserve"> </w:t>
+      </w:r>
+      <w:r>
+        <w:rPr>
+          <w:rFonts w:ascii="Times New Roman" w:hAnsi="Times New Roman" w:cs="Times New Roman"/>
+          <w:sz w:val="24"/>
+          <w:szCs w:val="24"/>
+        </w:rPr>
+        <w:t xml:space="preserve">Existe um quarto seletor que podemos utilizar para selecionar itens específicos por querySelector no JS chamado de: </w:t>
+      </w:r>
+      <w:r>
+        <w:rPr>
+          <w:rFonts w:ascii="Times New Roman" w:hAnsi="Times New Roman" w:cs="Times New Roman"/>
+          <w:i/>
+          <w:iCs/>
+          <w:sz w:val="24"/>
+          <w:szCs w:val="24"/>
+        </w:rPr>
+        <w:t>“data-atributs”</w:t>
+      </w:r>
+      <w:r>
+        <w:rPr>
+          <w:rFonts w:ascii="Times New Roman" w:hAnsi="Times New Roman" w:cs="Times New Roman"/>
+          <w:sz w:val="24"/>
+          <w:szCs w:val="24"/>
+        </w:rPr>
+        <w:t xml:space="preserve">. Basta colocar a palavra </w:t>
+      </w:r>
+      <w:r>
+        <w:rPr>
+          <w:rFonts w:ascii="Times New Roman" w:hAnsi="Times New Roman" w:cs="Times New Roman"/>
+          <w:i/>
+          <w:iCs/>
+          <w:sz w:val="24"/>
+          <w:szCs w:val="24"/>
+        </w:rPr>
+        <w:t>“</w:t>
+      </w:r>
+      <w:r>
+        <w:rPr>
+          <w:rFonts w:ascii="Times New Roman" w:hAnsi="Times New Roman" w:cs="Times New Roman"/>
+          <w:i/>
+          <w:iCs/>
+          <w:sz w:val="24"/>
+          <w:szCs w:val="24"/>
+        </w:rPr>
+        <w:t>data-“</w:t>
+      </w:r>
+      <w:r>
+        <w:rPr>
+          <w:rFonts w:ascii="Times New Roman" w:hAnsi="Times New Roman" w:cs="Times New Roman"/>
+          <w:sz w:val="24"/>
+          <w:szCs w:val="24"/>
+        </w:rPr>
+        <w:t xml:space="preserve"> e o nome que deseja dar àquele elemento</w:t>
+      </w:r>
+      <w:r>
+        <w:rPr>
+          <w:rFonts w:ascii="Times New Roman" w:hAnsi="Times New Roman" w:cs="Times New Roman"/>
+          <w:sz w:val="24"/>
+          <w:szCs w:val="24"/>
+        </w:rPr>
+        <w:t xml:space="preserve"> no html</w:t>
+      </w:r>
+      <w:r>
+        <w:rPr>
+          <w:rFonts w:ascii="Times New Roman" w:hAnsi="Times New Roman" w:cs="Times New Roman"/>
+          <w:sz w:val="24"/>
+          <w:szCs w:val="24"/>
+        </w:rPr>
+        <w:t>.</w:t>
+      </w:r>
+    </w:p>
+    <w:p>
+      <w:pPr>
+        <w:pStyle w:val="PargrafodaLista"/>
+        <w:numPr>
+          <w:ilvl w:val="2"/>
+          <w:numId w:val="1"/>
+        </w:numPr>
+        <w:spacing w:line="360" w:lineRule="auto"/>
+        <w:jc w:val="both"/>
+        <w:rPr>
+          <w:rFonts w:ascii="Times New Roman" w:hAnsi="Times New Roman" w:cs="Times New Roman"/>
+          <w:b/>
+          <w:bCs/>
+          <w:sz w:val="24"/>
+          <w:szCs w:val="24"/>
+          <w:u w:val="single"/>
+        </w:rPr>
+      </w:pPr>
+      <w:r>
+        <w:rPr>
+          <w:rFonts w:ascii="Times New Roman" w:hAnsi="Times New Roman" w:cs="Times New Roman"/>
+          <w:sz w:val="24"/>
+          <w:szCs w:val="24"/>
+        </w:rPr>
+        <w:t xml:space="preserve">Ele serve como um </w:t>
+      </w:r>
+      <w:r>
+        <w:rPr>
+          <w:rFonts w:ascii="Times New Roman" w:hAnsi="Times New Roman" w:cs="Times New Roman"/>
+          <w:sz w:val="24"/>
+          <w:szCs w:val="24"/>
+        </w:rPr>
+        <w:t>separador de responsabilidade</w:t>
+      </w:r>
+      <w:r>
+        <w:rPr>
+          <w:rFonts w:ascii="Times New Roman" w:hAnsi="Times New Roman" w:cs="Times New Roman"/>
+          <w:sz w:val="24"/>
+          <w:szCs w:val="24"/>
+        </w:rPr>
+        <w:t>.</w:t>
+      </w:r>
+    </w:p>
+    <w:p>
+      <w:pPr>
+        <w:pStyle w:val="PargrafodaLista"/>
+        <w:numPr>
+          <w:ilvl w:val="2"/>
+          <w:numId w:val="1"/>
+        </w:numPr>
+        <w:spacing w:line="360" w:lineRule="auto"/>
+        <w:jc w:val="both"/>
+        <w:rPr>
+          <w:rFonts w:ascii="Times New Roman" w:hAnsi="Times New Roman" w:cs="Times New Roman"/>
+          <w:b/>
+          <w:bCs/>
+          <w:sz w:val="24"/>
+          <w:szCs w:val="24"/>
+          <w:u w:val="single"/>
+        </w:rPr>
+      </w:pPr>
+      <w:r>
+        <w:rPr>
+          <w:rFonts w:ascii="Times New Roman" w:hAnsi="Times New Roman" w:cs="Times New Roman"/>
+          <w:sz w:val="24"/>
+          <w:szCs w:val="24"/>
+        </w:rPr>
+        <w:t xml:space="preserve">A principal vantagem é separar o que é do css e o que é do JS, pois se utilizarmos as classes outra pessoa que trabalha no mesmo projeto pode acabar mudando a classe por achar que não está semântica para o CSS e acabar quebrando o código. Utilizando os </w:t>
+      </w:r>
+      <w:r>
+        <w:rPr>
+          <w:rFonts w:ascii="Times New Roman" w:hAnsi="Times New Roman" w:cs="Times New Roman"/>
+          <w:i/>
+          <w:iCs/>
+          <w:sz w:val="24"/>
+          <w:szCs w:val="24"/>
+        </w:rPr>
+        <w:t>data</w:t>
+      </w:r>
+      <w:r>
+        <w:rPr>
+          <w:rFonts w:ascii="Times New Roman" w:hAnsi="Times New Roman" w:cs="Times New Roman"/>
+          <w:sz w:val="24"/>
+          <w:szCs w:val="24"/>
+        </w:rPr>
+        <w:t>’s esse risco é bem menor.</w:t>
+      </w:r>
+    </w:p>
+    <w:p>
+      <w:pPr>
+        <w:pStyle w:val="PargrafodaLista"/>
+        <w:numPr>
+          <w:ilvl w:val="2"/>
+          <w:numId w:val="1"/>
+        </w:numPr>
+        <w:spacing w:line="360" w:lineRule="auto"/>
+        <w:jc w:val="both"/>
+        <w:rPr>
+          <w:rFonts w:ascii="Times New Roman" w:hAnsi="Times New Roman" w:cs="Times New Roman"/>
+          <w:b/>
+          <w:bCs/>
+          <w:sz w:val="24"/>
+          <w:szCs w:val="24"/>
+          <w:u w:val="single"/>
+        </w:rPr>
+      </w:pPr>
+      <w:r>
+        <w:rPr>
+          <w:rFonts w:ascii="Times New Roman" w:hAnsi="Times New Roman" w:cs="Times New Roman"/>
+          <w:sz w:val="24"/>
+          <w:szCs w:val="24"/>
+        </w:rPr>
+        <w:t xml:space="preserve">Para se referir ao </w:t>
+      </w:r>
+      <w:r>
+        <w:rPr>
+          <w:rFonts w:ascii="Times New Roman" w:hAnsi="Times New Roman" w:cs="Times New Roman"/>
+          <w:i/>
+          <w:iCs/>
+          <w:sz w:val="24"/>
+          <w:szCs w:val="24"/>
+        </w:rPr>
+        <w:t>data</w:t>
+      </w:r>
+      <w:r>
+        <w:rPr>
+          <w:rFonts w:ascii="Times New Roman" w:hAnsi="Times New Roman" w:cs="Times New Roman"/>
+          <w:sz w:val="24"/>
+          <w:szCs w:val="24"/>
+        </w:rPr>
+        <w:t xml:space="preserve"> colocado no html, no querySelector, precisamos colocar “[]” dentro das ‘’ e, dentro dele, o nome exato do </w:t>
+      </w:r>
+      <w:r>
+        <w:rPr>
+          <w:rFonts w:ascii="Times New Roman" w:hAnsi="Times New Roman" w:cs="Times New Roman"/>
+          <w:i/>
+          <w:iCs/>
+          <w:sz w:val="24"/>
+          <w:szCs w:val="24"/>
+        </w:rPr>
+        <w:t>data</w:t>
+      </w:r>
+      <w:r>
+        <w:rPr>
+          <w:rFonts w:ascii="Times New Roman" w:hAnsi="Times New Roman" w:cs="Times New Roman"/>
+          <w:sz w:val="24"/>
+          <w:szCs w:val="24"/>
+        </w:rPr>
+        <w:t xml:space="preserve"> utilizado para se referenciar àquele elemento.</w:t>
+      </w:r>
+      <w:r>
+        <w:rPr>
+          <w:rFonts w:ascii="Times New Roman" w:hAnsi="Times New Roman" w:cs="Times New Roman"/>
+          <w:sz w:val="24"/>
+          <w:szCs w:val="24"/>
+        </w:rPr>
+        <w:t xml:space="preserve"> Ex.: </w:t>
+      </w:r>
+      <w:r>
+        <w:rPr>
+          <w:rFonts w:ascii="Times New Roman" w:hAnsi="Times New Roman" w:cs="Times New Roman"/>
+          <w:i/>
+          <w:iCs/>
+          <w:sz w:val="24"/>
+          <w:szCs w:val="24"/>
+        </w:rPr>
+        <w:t>document.querySelector(‘[data-nome-atribuído-ao-elemento]’)</w:t>
+      </w:r>
+      <w:r>
+        <w:rPr>
+          <w:rFonts w:ascii="Times New Roman" w:hAnsi="Times New Roman" w:cs="Times New Roman"/>
+          <w:sz w:val="24"/>
+          <w:szCs w:val="24"/>
+        </w:rPr>
+        <w:t>.</w:t>
+      </w:r>
+    </w:p>
+    <w:p>
+      <w:pPr>
+        <w:pStyle w:val="PargrafodaLista"/>
+        <w:numPr>
+          <w:ilvl w:val="1"/>
+          <w:numId w:val="1"/>
+        </w:numPr>
+        <w:spacing w:line="360" w:lineRule="auto"/>
+        <w:jc w:val="both"/>
+        <w:rPr>
+          <w:rFonts w:ascii="Times New Roman" w:hAnsi="Times New Roman" w:cs="Times New Roman"/>
+          <w:b/>
+          <w:bCs/>
+          <w:sz w:val="24"/>
+          <w:szCs w:val="24"/>
+          <w:u w:val="single"/>
+        </w:rPr>
+      </w:pPr>
+      <w:r>
+        <w:rPr>
+          <w:rFonts w:ascii="Times New Roman" w:hAnsi="Times New Roman" w:cs="Times New Roman"/>
+          <w:sz w:val="24"/>
+          <w:szCs w:val="24"/>
+        </w:rPr>
+        <w:t xml:space="preserve"> </w:t>
+      </w:r>
+      <w:r>
+        <w:rPr>
+          <w:rFonts w:ascii="Times New Roman" w:hAnsi="Times New Roman" w:cs="Times New Roman"/>
+          <w:sz w:val="24"/>
+          <w:szCs w:val="24"/>
+        </w:rPr>
+        <w:t>Podemos colocar qualquer expressão que será utilizada várias vezes dentro de uma variável constante.</w:t>
+      </w:r>
+    </w:p>
+    <w:p>
+      <w:pPr>
+        <w:pStyle w:val="PargrafodaLista"/>
+        <w:numPr>
+          <w:ilvl w:val="2"/>
+          <w:numId w:val="1"/>
+        </w:numPr>
+        <w:spacing w:line="360" w:lineRule="auto"/>
+        <w:jc w:val="both"/>
+        <w:rPr>
+          <w:rFonts w:ascii="Times New Roman" w:hAnsi="Times New Roman" w:cs="Times New Roman"/>
+          <w:b/>
+          <w:bCs/>
+          <w:sz w:val="24"/>
+          <w:szCs w:val="24"/>
+          <w:u w:val="single"/>
+        </w:rPr>
+      </w:pPr>
+      <w:r>
+        <w:rPr>
+          <w:rFonts w:ascii="Times New Roman" w:hAnsi="Times New Roman" w:cs="Times New Roman"/>
+          <w:sz w:val="24"/>
+          <w:szCs w:val="24"/>
+        </w:rPr>
+        <w:t xml:space="preserve">No caso do projeto referente à este primeiro curso, a variável é o button, então podemos colocar: </w:t>
+      </w:r>
+      <w:r>
+        <w:rPr>
+          <w:rFonts w:ascii="Times New Roman" w:hAnsi="Times New Roman" w:cs="Times New Roman"/>
+          <w:i/>
+          <w:iCs/>
+          <w:sz w:val="24"/>
+          <w:szCs w:val="24"/>
+        </w:rPr>
+        <w:t>const novaTarefa =</w:t>
+      </w:r>
+      <w:r>
+        <w:rPr>
+          <w:rFonts w:ascii="Times New Roman" w:hAnsi="Times New Roman" w:cs="Times New Roman"/>
+          <w:sz w:val="24"/>
+          <w:szCs w:val="24"/>
+        </w:rPr>
+        <w:t xml:space="preserve"> </w:t>
+      </w:r>
+      <w:r>
+        <w:rPr>
+          <w:rFonts w:ascii="Times New Roman" w:hAnsi="Times New Roman" w:cs="Times New Roman"/>
+          <w:i/>
+          <w:iCs/>
+          <w:sz w:val="24"/>
+          <w:szCs w:val="24"/>
+        </w:rPr>
+        <w:t>document.querySelector(‘[data-form-button]’)</w:t>
+      </w:r>
+      <w:r>
+        <w:rPr>
+          <w:rFonts w:ascii="Times New Roman" w:hAnsi="Times New Roman" w:cs="Times New Roman"/>
+          <w:sz w:val="24"/>
+          <w:szCs w:val="24"/>
+        </w:rPr>
+        <w:t>.</w:t>
+      </w:r>
+    </w:p>
+    <w:p>
+      <w:pPr>
+        <w:pStyle w:val="PargrafodaLista"/>
+        <w:numPr>
+          <w:ilvl w:val="2"/>
+          <w:numId w:val="1"/>
+        </w:numPr>
+        <w:spacing w:line="360" w:lineRule="auto"/>
+        <w:jc w:val="both"/>
+        <w:rPr>
+          <w:rFonts w:ascii="Times New Roman" w:hAnsi="Times New Roman" w:cs="Times New Roman"/>
+          <w:b/>
+          <w:bCs/>
+          <w:sz w:val="24"/>
+          <w:szCs w:val="24"/>
+          <w:u w:val="single"/>
+        </w:rPr>
+      </w:pPr>
+      <w:r>
+        <w:rPr>
+          <w:rFonts w:ascii="Times New Roman" w:hAnsi="Times New Roman" w:cs="Times New Roman"/>
+          <w:sz w:val="24"/>
+          <w:szCs w:val="24"/>
+        </w:rPr>
+        <w:t>Desse modo, sempre que quisermos utilizar essa expressão toda dentro do nosso código, podemos colocar a variável que não muda “novaTarefa”. Isso é válido para qualquer expressão.</w:t>
+      </w:r>
+    </w:p>
+    <w:p>
+      <w:pPr>
+        <w:pStyle w:val="PargrafodaLista"/>
+        <w:numPr>
+          <w:ilvl w:val="1"/>
+          <w:numId w:val="1"/>
+        </w:numPr>
+        <w:spacing w:line="360" w:lineRule="auto"/>
+        <w:jc w:val="both"/>
+        <w:rPr>
+          <w:rFonts w:ascii="Times New Roman" w:hAnsi="Times New Roman" w:cs="Times New Roman"/>
+          <w:b/>
+          <w:bCs/>
+          <w:sz w:val="24"/>
+          <w:szCs w:val="24"/>
+          <w:u w:val="single"/>
+        </w:rPr>
+      </w:pPr>
+      <w:r>
+        <w:rPr>
+          <w:rFonts w:ascii="Times New Roman" w:hAnsi="Times New Roman" w:cs="Times New Roman"/>
+          <w:sz w:val="24"/>
+          <w:szCs w:val="24"/>
+        </w:rPr>
+        <w:t xml:space="preserve"> Para fazer com que o botão faça uma ação quando for clicado precisamos adicionar um Evento de monitoramento à ele, para que sempre que for clicado, execute uma função específica. Traduzindo isso para o JS fica literalmente assim: </w:t>
+      </w:r>
+      <w:r>
+        <w:rPr>
+          <w:rFonts w:ascii="Times New Roman" w:hAnsi="Times New Roman" w:cs="Times New Roman"/>
+          <w:i/>
+          <w:iCs/>
+          <w:sz w:val="24"/>
+          <w:szCs w:val="24"/>
+        </w:rPr>
+        <w:t>novaTarefa.addEventListener(‘click’, ()=&gt;{console.log(‘fui clicado’)})</w:t>
+      </w:r>
+      <w:r>
+        <w:rPr>
+          <w:rFonts w:ascii="Times New Roman" w:hAnsi="Times New Roman" w:cs="Times New Roman"/>
+          <w:sz w:val="24"/>
+          <w:szCs w:val="24"/>
+        </w:rPr>
+        <w:t>, respectivamente. Ou seja, vc adicionou um evento de ouvir para o botão que agora está com o nome de novaTarefa e disse para ele que quando ele “ouvir” que o botão foi clicado, irá executar a função anônima que é imprimir a frase “fui clicado” no console do browser.</w:t>
+      </w:r>
+    </w:p>
+    <w:p>
+      <w:pPr>
+        <w:pStyle w:val="PargrafodaLista"/>
+        <w:numPr>
+          <w:ilvl w:val="2"/>
+          <w:numId w:val="1"/>
+        </w:numPr>
+        <w:spacing w:line="360" w:lineRule="auto"/>
+        <w:jc w:val="both"/>
+        <w:rPr>
+          <w:rFonts w:ascii="Times New Roman" w:hAnsi="Times New Roman" w:cs="Times New Roman"/>
+          <w:b/>
+          <w:bCs/>
+          <w:sz w:val="24"/>
+          <w:szCs w:val="24"/>
+          <w:u w:val="single"/>
+        </w:rPr>
+      </w:pPr>
+      <w:r>
+        <w:rPr>
+          <w:rFonts w:ascii="Times New Roman" w:hAnsi="Times New Roman" w:cs="Times New Roman"/>
+          <w:sz w:val="24"/>
+          <w:szCs w:val="24"/>
+        </w:rPr>
+        <w:t>O problema é que ele irá aparecer e sumir muito rápido, para preservar o log do console você precisa clicar nas settings dele e marcar a opção “preserve log”. Dessa forma ele não desaparece.</w:t>
+      </w:r>
       <w:r>
         <w:rPr>
           <w:rFonts w:ascii="Times New Roman" w:hAnsi="Times New Roman" w:cs="Times New Roman"/>

</xml_diff>

<commit_message>
Terminei a etapa de Capturar o valor do input
Aprendemos como pegar o texto/valor digitado no input e imprimir ele no console ao clicar o botão. Tudo dentro do evento listener do botão.
</commit_message>
<xml_diff>
--- a/Formação HTML && CSS3/JavaScript na Web/JS na Web - Manipule o DOM com JavaScript/Anotações/Cursos de JavaScript na Web.docx
+++ b/Formação HTML && CSS3/JavaScript na Web/JS na Web - Manipule o DOM com JavaScript/Anotações/Cursos de JavaScript na Web.docx
@@ -1354,6 +1354,52 @@
         </w:rPr>
         <w:t>O problema é que ele irá aparecer e sumir muito rápido, para preservar o log do console você precisa clicar nas settings dele e marcar a opção “preserve log”. Dessa forma ele não desaparece.</w:t>
       </w:r>
+    </w:p>
+    <w:p>
+      <w:pPr>
+        <w:pStyle w:val="PargrafodaLista"/>
+        <w:numPr>
+          <w:ilvl w:val="1"/>
+          <w:numId w:val="1"/>
+        </w:numPr>
+        <w:spacing w:line="360" w:lineRule="auto"/>
+        <w:jc w:val="both"/>
+        <w:rPr>
+          <w:rFonts w:ascii="Times New Roman" w:hAnsi="Times New Roman" w:cs="Times New Roman"/>
+          <w:b/>
+          <w:bCs/>
+          <w:sz w:val="24"/>
+          <w:szCs w:val="24"/>
+          <w:u w:val="single"/>
+        </w:rPr>
+      </w:pPr>
+      <w:r>
+        <w:rPr>
+          <w:rFonts w:ascii="Times New Roman" w:hAnsi="Times New Roman" w:cs="Times New Roman"/>
+          <w:sz w:val="24"/>
+          <w:szCs w:val="24"/>
+        </w:rPr>
+        <w:lastRenderedPageBreak/>
+        <w:t xml:space="preserve"> Podemos pegar somente o valor de um input, ou seja, seu texto, utilizando o </w:t>
+      </w:r>
+      <w:r>
+        <w:rPr>
+          <w:rFonts w:ascii="Times New Roman" w:hAnsi="Times New Roman" w:cs="Times New Roman"/>
+          <w:i/>
+          <w:iCs/>
+          <w:sz w:val="24"/>
+          <w:szCs w:val="24"/>
+        </w:rPr>
+        <w:t>nomeDaVariável/expressãoDoInput.value</w:t>
+      </w:r>
+      <w:r>
+        <w:rPr>
+          <w:rFonts w:ascii="Times New Roman" w:hAnsi="Times New Roman" w:cs="Times New Roman"/>
+          <w:sz w:val="24"/>
+          <w:szCs w:val="24"/>
+        </w:rPr>
+        <w:t>, dessa forma pegando apenas o que estiver escrito no</w:t>
+      </w:r>
       <w:r>
         <w:rPr>
           <w:rFonts w:ascii="Times New Roman" w:hAnsi="Times New Roman" w:cs="Times New Roman"/>
@@ -1361,6 +1407,68 @@
           <w:szCs w:val="24"/>
         </w:rPr>
         <w:t xml:space="preserve"> </w:t>
+      </w:r>
+      <w:r>
+        <w:rPr>
+          <w:rFonts w:ascii="Times New Roman" w:hAnsi="Times New Roman" w:cs="Times New Roman"/>
+          <w:sz w:val="24"/>
+          <w:szCs w:val="24"/>
+        </w:rPr>
+        <w:t>input, ao invés de toda sua expressão html.</w:t>
+      </w:r>
+    </w:p>
+    <w:p>
+      <w:pPr>
+        <w:pStyle w:val="PargrafodaLista"/>
+        <w:numPr>
+          <w:ilvl w:val="2"/>
+          <w:numId w:val="1"/>
+        </w:numPr>
+        <w:spacing w:line="360" w:lineRule="auto"/>
+        <w:jc w:val="both"/>
+        <w:rPr>
+          <w:rFonts w:ascii="Times New Roman" w:hAnsi="Times New Roman" w:cs="Times New Roman"/>
+          <w:b/>
+          <w:bCs/>
+          <w:sz w:val="24"/>
+          <w:szCs w:val="24"/>
+          <w:u w:val="single"/>
+        </w:rPr>
+      </w:pPr>
+      <w:r>
+        <w:rPr>
+          <w:rFonts w:ascii="Times New Roman" w:hAnsi="Times New Roman" w:cs="Times New Roman"/>
+          <w:sz w:val="24"/>
+          <w:szCs w:val="24"/>
+        </w:rPr>
+        <w:t>Para mandar ele imprimir no console o texto do input, podemos colocar essa expressão dentro da função anônima do event listener, que ocorre quando apertamos o botão.</w:t>
+      </w:r>
+    </w:p>
+    <w:p>
+      <w:pPr>
+        <w:pStyle w:val="PargrafodaLista"/>
+        <w:numPr>
+          <w:ilvl w:val="2"/>
+          <w:numId w:val="1"/>
+        </w:numPr>
+        <w:spacing w:line="360" w:lineRule="auto"/>
+        <w:jc w:val="both"/>
+        <w:rPr>
+          <w:rFonts w:ascii="Times New Roman" w:hAnsi="Times New Roman" w:cs="Times New Roman"/>
+          <w:b/>
+          <w:bCs/>
+          <w:sz w:val="24"/>
+          <w:szCs w:val="24"/>
+          <w:u w:val="single"/>
+        </w:rPr>
+      </w:pPr>
+      <w:r>
+        <w:rPr>
+          <w:rFonts w:ascii="Times New Roman" w:hAnsi="Times New Roman" w:cs="Times New Roman"/>
+          <w:sz w:val="24"/>
+          <w:szCs w:val="24"/>
+        </w:rPr>
+        <w:t>Lembrando que podemos criar variáveis para todas essas expressões, facilitando o entendimento do código.</w:t>
       </w:r>
     </w:p>
     <w:sectPr>

</xml_diff>

<commit_message>
Terminei o comportamento do formuláro e criando funções
Previnimos um comportamento do formulário e criamos uma função para organimar melhor o cógido e não deixar uma bagunça no eventListener
</commit_message>
<xml_diff>
--- a/Formação HTML && CSS3/JavaScript na Web/JS na Web - Manipule o DOM com JavaScript/Anotações/Cursos de JavaScript na Web.docx
+++ b/Formação HTML && CSS3/JavaScript na Web/JS na Web - Manipule o DOM com JavaScript/Anotações/Cursos de JavaScript na Web.docx
@@ -1469,6 +1469,186 @@
           <w:szCs w:val="24"/>
         </w:rPr>
         <w:t>Lembrando que podemos criar variáveis para todas essas expressões, facilitando o entendimento do código.</w:t>
+      </w:r>
+    </w:p>
+    <w:p>
+      <w:pPr>
+        <w:pStyle w:val="PargrafodaLista"/>
+        <w:numPr>
+          <w:ilvl w:val="1"/>
+          <w:numId w:val="1"/>
+        </w:numPr>
+        <w:spacing w:line="360" w:lineRule="auto"/>
+        <w:jc w:val="both"/>
+        <w:rPr>
+          <w:rFonts w:ascii="Times New Roman" w:hAnsi="Times New Roman" w:cs="Times New Roman"/>
+          <w:b/>
+          <w:bCs/>
+          <w:sz w:val="24"/>
+          <w:szCs w:val="24"/>
+          <w:u w:val="single"/>
+        </w:rPr>
+      </w:pPr>
+      <w:r>
+        <w:rPr>
+          <w:rFonts w:ascii="Times New Roman" w:hAnsi="Times New Roman" w:cs="Times New Roman"/>
+          <w:sz w:val="24"/>
+          <w:szCs w:val="24"/>
+        </w:rPr>
+        <w:t xml:space="preserve"> Nós conseguimos fazer com que o formulário pare de atualizar a página, ou seja, pare de mandar informações para o servidor colocando um </w:t>
+      </w:r>
+      <w:r>
+        <w:rPr>
+          <w:rFonts w:ascii="Times New Roman" w:hAnsi="Times New Roman" w:cs="Times New Roman"/>
+          <w:i/>
+          <w:iCs/>
+          <w:sz w:val="24"/>
+          <w:szCs w:val="24"/>
+        </w:rPr>
+        <w:t>preventDefault()</w:t>
+      </w:r>
+      <w:r>
+        <w:rPr>
+          <w:rFonts w:ascii="Times New Roman" w:hAnsi="Times New Roman" w:cs="Times New Roman"/>
+          <w:sz w:val="24"/>
+          <w:szCs w:val="24"/>
+        </w:rPr>
+        <w:t>, dentro do eventListener.</w:t>
+      </w:r>
+    </w:p>
+    <w:p>
+      <w:pPr>
+        <w:pStyle w:val="PargrafodaLista"/>
+        <w:numPr>
+          <w:ilvl w:val="2"/>
+          <w:numId w:val="1"/>
+        </w:numPr>
+        <w:spacing w:line="360" w:lineRule="auto"/>
+        <w:jc w:val="both"/>
+        <w:rPr>
+          <w:rFonts w:ascii="Times New Roman" w:hAnsi="Times New Roman" w:cs="Times New Roman"/>
+          <w:b/>
+          <w:bCs/>
+          <w:sz w:val="24"/>
+          <w:szCs w:val="24"/>
+          <w:u w:val="single"/>
+        </w:rPr>
+      </w:pPr>
+      <w:r>
+        <w:rPr>
+          <w:rFonts w:ascii="Times New Roman" w:hAnsi="Times New Roman" w:cs="Times New Roman"/>
+          <w:sz w:val="24"/>
+          <w:szCs w:val="24"/>
+        </w:rPr>
+        <w:t>Primeiro precisamos nomear aquela função anônima que irá imprimir o texto do input no log e em seguida, dentro da função, colocamos o nome dela seguido de um ponto e a sentença acima.</w:t>
+      </w:r>
+    </w:p>
+    <w:p>
+      <w:pPr>
+        <w:pStyle w:val="PargrafodaLista"/>
+        <w:numPr>
+          <w:ilvl w:val="2"/>
+          <w:numId w:val="1"/>
+        </w:numPr>
+        <w:spacing w:line="360" w:lineRule="auto"/>
+        <w:jc w:val="both"/>
+        <w:rPr>
+          <w:rFonts w:ascii="Times New Roman" w:hAnsi="Times New Roman" w:cs="Times New Roman"/>
+          <w:b/>
+          <w:bCs/>
+          <w:sz w:val="24"/>
+          <w:szCs w:val="24"/>
+          <w:u w:val="single"/>
+        </w:rPr>
+      </w:pPr>
+      <w:r>
+        <w:rPr>
+          <w:rFonts w:ascii="Times New Roman" w:hAnsi="Times New Roman" w:cs="Times New Roman"/>
+          <w:sz w:val="24"/>
+          <w:szCs w:val="24"/>
+        </w:rPr>
+        <w:t>Fazendo isso, assim que clicarmos no botão o formulário não irá atualizar a página como estava fazendo antes.</w:t>
+      </w:r>
+    </w:p>
+    <w:p>
+      <w:pPr>
+        <w:pStyle w:val="PargrafodaLista"/>
+        <w:numPr>
+          <w:ilvl w:val="1"/>
+          <w:numId w:val="1"/>
+        </w:numPr>
+        <w:spacing w:line="360" w:lineRule="auto"/>
+        <w:jc w:val="both"/>
+        <w:rPr>
+          <w:rFonts w:ascii="Times New Roman" w:hAnsi="Times New Roman" w:cs="Times New Roman"/>
+          <w:b/>
+          <w:bCs/>
+          <w:sz w:val="24"/>
+          <w:szCs w:val="24"/>
+          <w:u w:val="single"/>
+        </w:rPr>
+      </w:pPr>
+      <w:r>
+        <w:rPr>
+          <w:rFonts w:ascii="Times New Roman" w:hAnsi="Times New Roman" w:cs="Times New Roman"/>
+          <w:sz w:val="24"/>
+          <w:szCs w:val="24"/>
+        </w:rPr>
+        <w:t>Para organizar melhor o nosso código, nós podemos criar uma função para não deixar tudo bagunçado no eventListener.</w:t>
+      </w:r>
+    </w:p>
+    <w:p>
+      <w:pPr>
+        <w:pStyle w:val="PargrafodaLista"/>
+        <w:numPr>
+          <w:ilvl w:val="2"/>
+          <w:numId w:val="1"/>
+        </w:numPr>
+        <w:spacing w:line="360" w:lineRule="auto"/>
+        <w:jc w:val="both"/>
+        <w:rPr>
+          <w:rFonts w:ascii="Times New Roman" w:hAnsi="Times New Roman" w:cs="Times New Roman"/>
+          <w:b/>
+          <w:bCs/>
+          <w:sz w:val="24"/>
+          <w:szCs w:val="24"/>
+          <w:u w:val="single"/>
+        </w:rPr>
+      </w:pPr>
+      <w:r>
+        <w:rPr>
+          <w:rFonts w:ascii="Times New Roman" w:hAnsi="Times New Roman" w:cs="Times New Roman"/>
+          <w:sz w:val="24"/>
+          <w:szCs w:val="24"/>
+        </w:rPr>
+        <w:t>Para criar uma função precisamos de uma constante com o nome da função recebendo o evento entre parênteses e todos os parâmetros que estavam dentro do eventListener.</w:t>
+      </w:r>
+    </w:p>
+    <w:p>
+      <w:pPr>
+        <w:pStyle w:val="PargrafodaLista"/>
+        <w:numPr>
+          <w:ilvl w:val="2"/>
+          <w:numId w:val="1"/>
+        </w:numPr>
+        <w:spacing w:line="360" w:lineRule="auto"/>
+        <w:jc w:val="both"/>
+        <w:rPr>
+          <w:rFonts w:ascii="Times New Roman" w:hAnsi="Times New Roman" w:cs="Times New Roman"/>
+          <w:b/>
+          <w:bCs/>
+          <w:sz w:val="24"/>
+          <w:szCs w:val="24"/>
+          <w:u w:val="single"/>
+        </w:rPr>
+      </w:pPr>
+      <w:r>
+        <w:rPr>
+          <w:rFonts w:ascii="Times New Roman" w:hAnsi="Times New Roman" w:cs="Times New Roman"/>
+          <w:sz w:val="24"/>
+          <w:szCs w:val="24"/>
+        </w:rPr>
+        <w:t>Agora podemos colocar apenas o nome da função depois da vírgula no eventListener ao invés de toda a função que estava previamente.</w:t>
       </w:r>
     </w:p>
     <w:sectPr>

</xml_diff>

<commit_message>
Terminei a aula de hoje
Acrescentei "o que aprendemos hoje" e coloquei o link de um vídeo da Alura explicando melhor sobre data-atributes
</commit_message>
<xml_diff>
--- a/Formação HTML && CSS3/JavaScript na Web/JS na Web - Manipule o DOM com JavaScript/Anotações/Cursos de JavaScript na Web.docx
+++ b/Formação HTML && CSS3/JavaScript na Web/JS na Web - Manipule o DOM com JavaScript/Anotações/Cursos de JavaScript na Web.docx
@@ -23,8 +23,20 @@
           <w:color w:val="auto"/>
           <w:u w:val="single"/>
         </w:rPr>
-        <w:t>Cursos de JavaScript na Web – Alura</w:t>
-      </w:r>
+        <w:t xml:space="preserve">Cursos de JavaScript na Web – </w:t>
+      </w:r>
+      <w:proofErr w:type="spellStart"/>
+      <w:r>
+        <w:rPr>
+          <w:rFonts w:ascii="Times New Roman" w:hAnsi="Times New Roman" w:cs="Times New Roman"/>
+          <w:b/>
+          <w:bCs/>
+          <w:color w:val="auto"/>
+          <w:u w:val="single"/>
+        </w:rPr>
+        <w:t>Alura</w:t>
+      </w:r>
+      <w:proofErr w:type="spellEnd"/>
     </w:p>
     <w:p>
       <w:pPr>
@@ -141,15 +153,27 @@
         </w:rPr>
         <w:t xml:space="preserve"> </w:t>
       </w:r>
-      <w:r>
-        <w:rPr>
-          <w:rFonts w:ascii="Times New Roman" w:hAnsi="Times New Roman" w:cs="Times New Roman"/>
-          <w:i/>
-          <w:iCs/>
-          <w:sz w:val="24"/>
-          <w:szCs w:val="24"/>
-        </w:rPr>
-        <w:t>document.querySelector(</w:t>
+      <w:proofErr w:type="spellStart"/>
+      <w:r>
+        <w:rPr>
+          <w:rFonts w:ascii="Times New Roman" w:hAnsi="Times New Roman" w:cs="Times New Roman"/>
+          <w:i/>
+          <w:iCs/>
+          <w:sz w:val="24"/>
+          <w:szCs w:val="24"/>
+        </w:rPr>
+        <w:t>document.querySelector</w:t>
+      </w:r>
+      <w:proofErr w:type="spellEnd"/>
+      <w:r>
+        <w:rPr>
+          <w:rFonts w:ascii="Times New Roman" w:hAnsi="Times New Roman" w:cs="Times New Roman"/>
+          <w:i/>
+          <w:iCs/>
+          <w:sz w:val="24"/>
+          <w:szCs w:val="24"/>
+        </w:rPr>
+        <w:t>(</w:t>
       </w:r>
       <w:r>
         <w:rPr>
@@ -305,6 +329,7 @@
         </w:rPr>
         <w:t xml:space="preserve"> Podemos também pegar somente o conteúdo de determinado objeto, utilizando a propriedade </w:t>
       </w:r>
+      <w:proofErr w:type="spellStart"/>
       <w:r>
         <w:rPr>
           <w:rFonts w:ascii="Times New Roman" w:hAnsi="Times New Roman" w:cs="Times New Roman"/>
@@ -315,6 +340,7 @@
         </w:rPr>
         <w:t>textContent</w:t>
       </w:r>
+      <w:proofErr w:type="spellEnd"/>
       <w:r>
         <w:rPr>
           <w:rFonts w:ascii="Times New Roman" w:hAnsi="Times New Roman" w:cs="Times New Roman"/>
@@ -323,16 +349,62 @@
         </w:rPr>
         <w:t xml:space="preserve">, por exemplo: </w:t>
       </w:r>
-      <w:r>
-        <w:rPr>
-          <w:rFonts w:ascii="Times New Roman" w:hAnsi="Times New Roman" w:cs="Times New Roman"/>
-          <w:i/>
-          <w:iCs/>
-          <w:sz w:val="24"/>
-          <w:szCs w:val="24"/>
-        </w:rPr>
-        <w:t>document.querySelector(‘.content’).textContent</w:t>
-      </w:r>
+      <w:proofErr w:type="spellStart"/>
+      <w:r>
+        <w:rPr>
+          <w:rFonts w:ascii="Times New Roman" w:hAnsi="Times New Roman" w:cs="Times New Roman"/>
+          <w:i/>
+          <w:iCs/>
+          <w:sz w:val="24"/>
+          <w:szCs w:val="24"/>
+        </w:rPr>
+        <w:t>document.querySelector</w:t>
+      </w:r>
+      <w:proofErr w:type="spellEnd"/>
+      <w:r>
+        <w:rPr>
+          <w:rFonts w:ascii="Times New Roman" w:hAnsi="Times New Roman" w:cs="Times New Roman"/>
+          <w:i/>
+          <w:iCs/>
+          <w:sz w:val="24"/>
+          <w:szCs w:val="24"/>
+        </w:rPr>
+        <w:t>(‘.</w:t>
+      </w:r>
+      <w:proofErr w:type="spellStart"/>
+      <w:r>
+        <w:rPr>
+          <w:rFonts w:ascii="Times New Roman" w:hAnsi="Times New Roman" w:cs="Times New Roman"/>
+          <w:i/>
+          <w:iCs/>
+          <w:sz w:val="24"/>
+          <w:szCs w:val="24"/>
+        </w:rPr>
+        <w:t>content</w:t>
+      </w:r>
+      <w:proofErr w:type="spellEnd"/>
+      <w:r>
+        <w:rPr>
+          <w:rFonts w:ascii="Times New Roman" w:hAnsi="Times New Roman" w:cs="Times New Roman"/>
+          <w:i/>
+          <w:iCs/>
+          <w:sz w:val="24"/>
+          <w:szCs w:val="24"/>
+        </w:rPr>
+        <w:t>’).</w:t>
+      </w:r>
+      <w:proofErr w:type="spellStart"/>
+      <w:r>
+        <w:rPr>
+          <w:rFonts w:ascii="Times New Roman" w:hAnsi="Times New Roman" w:cs="Times New Roman"/>
+          <w:i/>
+          <w:iCs/>
+          <w:sz w:val="24"/>
+          <w:szCs w:val="24"/>
+        </w:rPr>
+        <w:t>textContent</w:t>
+      </w:r>
+      <w:proofErr w:type="spellEnd"/>
       <w:r>
         <w:rPr>
           <w:rFonts w:ascii="Times New Roman" w:hAnsi="Times New Roman" w:cs="Times New Roman"/>
@@ -368,16 +440,62 @@
         </w:rPr>
         <w:t xml:space="preserve">Utilizando esta técnica de seleção de elemento, também podemos alterar o conteúdo de uma tag utilizando a mesma linha acima: </w:t>
       </w:r>
-      <w:r>
-        <w:rPr>
-          <w:rFonts w:ascii="Times New Roman" w:hAnsi="Times New Roman" w:cs="Times New Roman"/>
-          <w:i/>
-          <w:iCs/>
-          <w:sz w:val="24"/>
-          <w:szCs w:val="24"/>
-        </w:rPr>
-        <w:t>document.querySelector(‘.content’).textContent</w:t>
-      </w:r>
+      <w:proofErr w:type="spellStart"/>
+      <w:r>
+        <w:rPr>
+          <w:rFonts w:ascii="Times New Roman" w:hAnsi="Times New Roman" w:cs="Times New Roman"/>
+          <w:i/>
+          <w:iCs/>
+          <w:sz w:val="24"/>
+          <w:szCs w:val="24"/>
+        </w:rPr>
+        <w:t>document.querySelector</w:t>
+      </w:r>
+      <w:proofErr w:type="spellEnd"/>
+      <w:r>
+        <w:rPr>
+          <w:rFonts w:ascii="Times New Roman" w:hAnsi="Times New Roman" w:cs="Times New Roman"/>
+          <w:i/>
+          <w:iCs/>
+          <w:sz w:val="24"/>
+          <w:szCs w:val="24"/>
+        </w:rPr>
+        <w:t>(‘.</w:t>
+      </w:r>
+      <w:proofErr w:type="spellStart"/>
+      <w:r>
+        <w:rPr>
+          <w:rFonts w:ascii="Times New Roman" w:hAnsi="Times New Roman" w:cs="Times New Roman"/>
+          <w:i/>
+          <w:iCs/>
+          <w:sz w:val="24"/>
+          <w:szCs w:val="24"/>
+        </w:rPr>
+        <w:t>content</w:t>
+      </w:r>
+      <w:proofErr w:type="spellEnd"/>
+      <w:r>
+        <w:rPr>
+          <w:rFonts w:ascii="Times New Roman" w:hAnsi="Times New Roman" w:cs="Times New Roman"/>
+          <w:i/>
+          <w:iCs/>
+          <w:sz w:val="24"/>
+          <w:szCs w:val="24"/>
+        </w:rPr>
+        <w:t>’).</w:t>
+      </w:r>
+      <w:proofErr w:type="spellStart"/>
+      <w:r>
+        <w:rPr>
+          <w:rFonts w:ascii="Times New Roman" w:hAnsi="Times New Roman" w:cs="Times New Roman"/>
+          <w:i/>
+          <w:iCs/>
+          <w:sz w:val="24"/>
+          <w:szCs w:val="24"/>
+        </w:rPr>
+        <w:t>textContent</w:t>
+      </w:r>
+      <w:proofErr w:type="spellEnd"/>
       <w:r>
         <w:rPr>
           <w:rFonts w:ascii="Times New Roman" w:hAnsi="Times New Roman" w:cs="Times New Roman"/>
@@ -394,7 +512,25 @@
           <w:sz w:val="24"/>
           <w:szCs w:val="24"/>
         </w:rPr>
-        <w:t>. Dessa forma, o texto anteriormente colocado na/s tag/s com essa classe será/ão alterados para “comprar maça”, independentemente do que estivesse escrito antes.</w:t>
+        <w:t>. Dessa forma, o texto anteriormente colocado na/s tag/s com essa classe será/</w:t>
+      </w:r>
+      <w:proofErr w:type="spellStart"/>
+      <w:r>
+        <w:rPr>
+          <w:rFonts w:ascii="Times New Roman" w:hAnsi="Times New Roman" w:cs="Times New Roman"/>
+          <w:sz w:val="24"/>
+          <w:szCs w:val="24"/>
+        </w:rPr>
+        <w:t>ão</w:t>
+      </w:r>
+      <w:proofErr w:type="spellEnd"/>
+      <w:r>
+        <w:rPr>
+          <w:rFonts w:ascii="Times New Roman" w:hAnsi="Times New Roman" w:cs="Times New Roman"/>
+          <w:sz w:val="24"/>
+          <w:szCs w:val="24"/>
+        </w:rPr>
+        <w:t xml:space="preserve"> alterados para “comprar maça”, independentemente do que estivesse escrito antes.</w:t>
       </w:r>
     </w:p>
     <w:p>
@@ -527,15 +663,27 @@
           <w:szCs w:val="24"/>
         </w:rPr>
       </w:pPr>
-      <w:r>
-        <w:rPr>
-          <w:rFonts w:ascii="Times New Roman" w:hAnsi="Times New Roman" w:cs="Times New Roman"/>
-          <w:i/>
-          <w:iCs/>
-          <w:sz w:val="24"/>
-          <w:szCs w:val="24"/>
-        </w:rPr>
-        <w:t>document.getElementById(‘id’)</w:t>
+      <w:proofErr w:type="spellStart"/>
+      <w:r>
+        <w:rPr>
+          <w:rFonts w:ascii="Times New Roman" w:hAnsi="Times New Roman" w:cs="Times New Roman"/>
+          <w:i/>
+          <w:iCs/>
+          <w:sz w:val="24"/>
+          <w:szCs w:val="24"/>
+        </w:rPr>
+        <w:t>document.getElementById</w:t>
+      </w:r>
+      <w:proofErr w:type="spellEnd"/>
+      <w:r>
+        <w:rPr>
+          <w:rFonts w:ascii="Times New Roman" w:hAnsi="Times New Roman" w:cs="Times New Roman"/>
+          <w:i/>
+          <w:iCs/>
+          <w:sz w:val="24"/>
+          <w:szCs w:val="24"/>
+        </w:rPr>
+        <w:t>(‘id’)</w:t>
       </w:r>
       <w:r>
         <w:rPr>
@@ -567,15 +715,27 @@
           <w:szCs w:val="24"/>
         </w:rPr>
       </w:pPr>
-      <w:r>
-        <w:rPr>
-          <w:rFonts w:ascii="Times New Roman" w:hAnsi="Times New Roman" w:cs="Times New Roman"/>
-          <w:i/>
-          <w:iCs/>
-          <w:sz w:val="24"/>
-          <w:szCs w:val="24"/>
-        </w:rPr>
-        <w:t>document.getElementsByClassName(‘classe’)</w:t>
+      <w:proofErr w:type="spellStart"/>
+      <w:r>
+        <w:rPr>
+          <w:rFonts w:ascii="Times New Roman" w:hAnsi="Times New Roman" w:cs="Times New Roman"/>
+          <w:i/>
+          <w:iCs/>
+          <w:sz w:val="24"/>
+          <w:szCs w:val="24"/>
+        </w:rPr>
+        <w:t>document.getElementsByClassName</w:t>
+      </w:r>
+      <w:proofErr w:type="spellEnd"/>
+      <w:r>
+        <w:rPr>
+          <w:rFonts w:ascii="Times New Roman" w:hAnsi="Times New Roman" w:cs="Times New Roman"/>
+          <w:i/>
+          <w:iCs/>
+          <w:sz w:val="24"/>
+          <w:szCs w:val="24"/>
+        </w:rPr>
+        <w:t>(‘classe’)</w:t>
       </w:r>
       <w:r>
         <w:rPr>
@@ -591,7 +751,25 @@
           <w:sz w:val="24"/>
           <w:szCs w:val="24"/>
         </w:rPr>
-        <w:t xml:space="preserve"> retorna um array dos elementos pelo nome da classe passada.</w:t>
+        <w:t xml:space="preserve"> retorna um </w:t>
+      </w:r>
+      <w:proofErr w:type="spellStart"/>
+      <w:r>
+        <w:rPr>
+          <w:rFonts w:ascii="Times New Roman" w:hAnsi="Times New Roman" w:cs="Times New Roman"/>
+          <w:sz w:val="24"/>
+          <w:szCs w:val="24"/>
+        </w:rPr>
+        <w:t>array</w:t>
+      </w:r>
+      <w:proofErr w:type="spellEnd"/>
+      <w:r>
+        <w:rPr>
+          <w:rFonts w:ascii="Times New Roman" w:hAnsi="Times New Roman" w:cs="Times New Roman"/>
+          <w:sz w:val="24"/>
+          <w:szCs w:val="24"/>
+        </w:rPr>
+        <w:t xml:space="preserve"> dos elementos pelo nome da classe passada.</w:t>
       </w:r>
     </w:p>
     <w:p>
@@ -607,15 +785,27 @@
           <w:szCs w:val="24"/>
         </w:rPr>
       </w:pPr>
-      <w:r>
-        <w:rPr>
-          <w:rFonts w:ascii="Times New Roman" w:hAnsi="Times New Roman" w:cs="Times New Roman"/>
-          <w:i/>
-          <w:iCs/>
-          <w:sz w:val="24"/>
-          <w:szCs w:val="24"/>
-        </w:rPr>
-        <w:t>document.getElementsByTagName(‘tag’)</w:t>
+      <w:proofErr w:type="spellStart"/>
+      <w:r>
+        <w:rPr>
+          <w:rFonts w:ascii="Times New Roman" w:hAnsi="Times New Roman" w:cs="Times New Roman"/>
+          <w:i/>
+          <w:iCs/>
+          <w:sz w:val="24"/>
+          <w:szCs w:val="24"/>
+        </w:rPr>
+        <w:t>document.getElementsByTagName</w:t>
+      </w:r>
+      <w:proofErr w:type="spellEnd"/>
+      <w:r>
+        <w:rPr>
+          <w:rFonts w:ascii="Times New Roman" w:hAnsi="Times New Roman" w:cs="Times New Roman"/>
+          <w:i/>
+          <w:iCs/>
+          <w:sz w:val="24"/>
+          <w:szCs w:val="24"/>
+        </w:rPr>
+        <w:t>(‘tag’)</w:t>
       </w:r>
       <w:r>
         <w:rPr>
@@ -631,7 +821,25 @@
           <w:sz w:val="24"/>
           <w:szCs w:val="24"/>
         </w:rPr>
-        <w:t xml:space="preserve"> retorna um array dos elementos pelo nome da tag passada</w:t>
+        <w:t xml:space="preserve"> retorna um </w:t>
+      </w:r>
+      <w:proofErr w:type="spellStart"/>
+      <w:r>
+        <w:rPr>
+          <w:rFonts w:ascii="Times New Roman" w:hAnsi="Times New Roman" w:cs="Times New Roman"/>
+          <w:sz w:val="24"/>
+          <w:szCs w:val="24"/>
+        </w:rPr>
+        <w:t>array</w:t>
+      </w:r>
+      <w:proofErr w:type="spellEnd"/>
+      <w:r>
+        <w:rPr>
+          <w:rFonts w:ascii="Times New Roman" w:hAnsi="Times New Roman" w:cs="Times New Roman"/>
+          <w:sz w:val="24"/>
+          <w:szCs w:val="24"/>
+        </w:rPr>
+        <w:t xml:space="preserve"> dos elementos pelo nome da tag passada</w:t>
       </w:r>
     </w:p>
     <w:p>
@@ -647,15 +855,27 @@
           <w:szCs w:val="24"/>
         </w:rPr>
       </w:pPr>
-      <w:r>
-        <w:rPr>
-          <w:rFonts w:ascii="Times New Roman" w:hAnsi="Times New Roman" w:cs="Times New Roman"/>
-          <w:i/>
-          <w:iCs/>
-          <w:sz w:val="24"/>
-          <w:szCs w:val="24"/>
-        </w:rPr>
-        <w:t>document.querySelectorAll(seletor)</w:t>
+      <w:proofErr w:type="spellStart"/>
+      <w:r>
+        <w:rPr>
+          <w:rFonts w:ascii="Times New Roman" w:hAnsi="Times New Roman" w:cs="Times New Roman"/>
+          <w:i/>
+          <w:iCs/>
+          <w:sz w:val="24"/>
+          <w:szCs w:val="24"/>
+        </w:rPr>
+        <w:t>document.querySelectorAll</w:t>
+      </w:r>
+      <w:proofErr w:type="spellEnd"/>
+      <w:r>
+        <w:rPr>
+          <w:rFonts w:ascii="Times New Roman" w:hAnsi="Times New Roman" w:cs="Times New Roman"/>
+          <w:i/>
+          <w:iCs/>
+          <w:sz w:val="24"/>
+          <w:szCs w:val="24"/>
+        </w:rPr>
+        <w:t>(seletor)</w:t>
       </w:r>
       <w:r>
         <w:rPr>
@@ -776,15 +996,49 @@
         </w:rPr>
         <w:t xml:space="preserve"> Podemos importar um arquivo JS colocando um </w:t>
       </w:r>
-      <w:r>
-        <w:rPr>
-          <w:rFonts w:ascii="Times New Roman" w:hAnsi="Times New Roman" w:cs="Times New Roman"/>
-          <w:i/>
-          <w:iCs/>
-          <w:sz w:val="24"/>
-          <w:szCs w:val="24"/>
-        </w:rPr>
-        <w:t>src=”localDoArquivo”</w:t>
+      <w:proofErr w:type="spellStart"/>
+      <w:r>
+        <w:rPr>
+          <w:rFonts w:ascii="Times New Roman" w:hAnsi="Times New Roman" w:cs="Times New Roman"/>
+          <w:i/>
+          <w:iCs/>
+          <w:sz w:val="24"/>
+          <w:szCs w:val="24"/>
+        </w:rPr>
+        <w:t>src</w:t>
+      </w:r>
+      <w:proofErr w:type="spellEnd"/>
+      <w:r>
+        <w:rPr>
+          <w:rFonts w:ascii="Times New Roman" w:hAnsi="Times New Roman" w:cs="Times New Roman"/>
+          <w:i/>
+          <w:iCs/>
+          <w:sz w:val="24"/>
+          <w:szCs w:val="24"/>
+        </w:rPr>
+        <w:t>=”</w:t>
+      </w:r>
+      <w:proofErr w:type="spellStart"/>
+      <w:r>
+        <w:rPr>
+          <w:rFonts w:ascii="Times New Roman" w:hAnsi="Times New Roman" w:cs="Times New Roman"/>
+          <w:i/>
+          <w:iCs/>
+          <w:sz w:val="24"/>
+          <w:szCs w:val="24"/>
+        </w:rPr>
+        <w:t>localDoArquivo</w:t>
+      </w:r>
+      <w:proofErr w:type="spellEnd"/>
+      <w:r>
+        <w:rPr>
+          <w:rFonts w:ascii="Times New Roman" w:hAnsi="Times New Roman" w:cs="Times New Roman"/>
+          <w:i/>
+          <w:iCs/>
+          <w:sz w:val="24"/>
+          <w:szCs w:val="24"/>
+        </w:rPr>
+        <w:t>”</w:t>
       </w:r>
       <w:r>
         <w:rPr>
@@ -864,7 +1118,43 @@
           <w:sz w:val="24"/>
           <w:szCs w:val="24"/>
         </w:rPr>
-        <w:t xml:space="preserve"> Para fazer com que um item seja adicionado a uma lista após escrevê-lo no input text de um forms, precisamos mexer no botão </w:t>
+        <w:t xml:space="preserve"> Para fazer com que um item seja adicionado a uma lista após escrevê-lo no input </w:t>
+      </w:r>
+      <w:proofErr w:type="spellStart"/>
+      <w:r>
+        <w:rPr>
+          <w:rFonts w:ascii="Times New Roman" w:hAnsi="Times New Roman" w:cs="Times New Roman"/>
+          <w:sz w:val="24"/>
+          <w:szCs w:val="24"/>
+        </w:rPr>
+        <w:t>text</w:t>
+      </w:r>
+      <w:proofErr w:type="spellEnd"/>
+      <w:r>
+        <w:rPr>
+          <w:rFonts w:ascii="Times New Roman" w:hAnsi="Times New Roman" w:cs="Times New Roman"/>
+          <w:sz w:val="24"/>
+          <w:szCs w:val="24"/>
+        </w:rPr>
+        <w:t xml:space="preserve"> de um </w:t>
+      </w:r>
+      <w:proofErr w:type="spellStart"/>
+      <w:r>
+        <w:rPr>
+          <w:rFonts w:ascii="Times New Roman" w:hAnsi="Times New Roman" w:cs="Times New Roman"/>
+          <w:sz w:val="24"/>
+          <w:szCs w:val="24"/>
+        </w:rPr>
+        <w:t>forms</w:t>
+      </w:r>
+      <w:proofErr w:type="spellEnd"/>
+      <w:r>
+        <w:rPr>
+          <w:rFonts w:ascii="Times New Roman" w:hAnsi="Times New Roman" w:cs="Times New Roman"/>
+          <w:sz w:val="24"/>
+          <w:szCs w:val="24"/>
+        </w:rPr>
+        <w:t xml:space="preserve">, precisamos mexer no botão </w:t>
       </w:r>
       <w:r>
         <w:rPr>
@@ -926,7 +1216,49 @@
           <w:sz w:val="24"/>
           <w:szCs w:val="24"/>
         </w:rPr>
-        <w:t>“data-atributs”</w:t>
+        <w:t>“</w:t>
+      </w:r>
+      <w:proofErr w:type="spellStart"/>
+      <w:r>
+        <w:rPr>
+          <w:rFonts w:ascii="Times New Roman" w:hAnsi="Times New Roman" w:cs="Times New Roman"/>
+          <w:i/>
+          <w:iCs/>
+          <w:sz w:val="24"/>
+          <w:szCs w:val="24"/>
+        </w:rPr>
+        <w:t>data-atribut</w:t>
+      </w:r>
+      <w:r>
+        <w:rPr>
+          <w:rFonts w:ascii="Times New Roman" w:hAnsi="Times New Roman" w:cs="Times New Roman"/>
+          <w:i/>
+          <w:iCs/>
+          <w:sz w:val="24"/>
+          <w:szCs w:val="24"/>
+        </w:rPr>
+        <w:t>e</w:t>
+      </w:r>
+      <w:r>
+        <w:rPr>
+          <w:rFonts w:ascii="Times New Roman" w:hAnsi="Times New Roman" w:cs="Times New Roman"/>
+          <w:i/>
+          <w:iCs/>
+          <w:sz w:val="24"/>
+          <w:szCs w:val="24"/>
+        </w:rPr>
+        <w:t>s</w:t>
+      </w:r>
+      <w:proofErr w:type="spellEnd"/>
+      <w:r>
+        <w:rPr>
+          <w:rFonts w:ascii="Times New Roman" w:hAnsi="Times New Roman" w:cs="Times New Roman"/>
+          <w:i/>
+          <w:iCs/>
+          <w:sz w:val="24"/>
+          <w:szCs w:val="24"/>
+        </w:rPr>
+        <w:t>”</w:t>
       </w:r>
       <w:r>
         <w:rPr>
@@ -1050,6 +1382,7 @@
         </w:rPr>
         <w:t xml:space="preserve">A principal vantagem é separar o que é do css e o que é do JS, pois se utilizarmos as classes outra pessoa que trabalha no mesmo projeto pode acabar mudando a classe por achar que não está semântica para o CSS e acabar quebrando o código. Utilizando os </w:t>
       </w:r>
+      <w:proofErr w:type="spellStart"/>
       <w:r>
         <w:rPr>
           <w:rFonts w:ascii="Times New Roman" w:hAnsi="Times New Roman" w:cs="Times New Roman"/>
@@ -1066,7 +1399,16 @@
           <w:sz w:val="24"/>
           <w:szCs w:val="24"/>
         </w:rPr>
-        <w:t>’s esse risco é bem menor.</w:t>
+        <w:t>’s</w:t>
+      </w:r>
+      <w:proofErr w:type="spellEnd"/>
+      <w:r>
+        <w:rPr>
+          <w:rFonts w:ascii="Times New Roman" w:hAnsi="Times New Roman" w:cs="Times New Roman"/>
+          <w:sz w:val="24"/>
+          <w:szCs w:val="24"/>
+        </w:rPr>
+        <w:t xml:space="preserve"> esse risco é bem menor.</w:t>
       </w:r>
     </w:p>
     <w:p>
@@ -1139,15 +1481,27 @@
         </w:rPr>
         <w:t xml:space="preserve"> Ex.: </w:t>
       </w:r>
-      <w:r>
-        <w:rPr>
-          <w:rFonts w:ascii="Times New Roman" w:hAnsi="Times New Roman" w:cs="Times New Roman"/>
-          <w:i/>
-          <w:iCs/>
-          <w:sz w:val="24"/>
-          <w:szCs w:val="24"/>
-        </w:rPr>
-        <w:t>document.querySelector(‘[data-nome-atribuído-ao-elemento]’)</w:t>
+      <w:proofErr w:type="spellStart"/>
+      <w:r>
+        <w:rPr>
+          <w:rFonts w:ascii="Times New Roman" w:hAnsi="Times New Roman" w:cs="Times New Roman"/>
+          <w:i/>
+          <w:iCs/>
+          <w:sz w:val="24"/>
+          <w:szCs w:val="24"/>
+        </w:rPr>
+        <w:t>document.querySelector</w:t>
+      </w:r>
+      <w:proofErr w:type="spellEnd"/>
+      <w:r>
+        <w:rPr>
+          <w:rFonts w:ascii="Times New Roman" w:hAnsi="Times New Roman" w:cs="Times New Roman"/>
+          <w:i/>
+          <w:iCs/>
+          <w:sz w:val="24"/>
+          <w:szCs w:val="24"/>
+        </w:rPr>
+        <w:t>(‘[data-nome-atribuído-ao-elemento]’)</w:t>
       </w:r>
       <w:r>
         <w:rPr>
@@ -1219,33 +1573,101 @@
         </w:rPr>
         <w:t xml:space="preserve">No caso do projeto referente à este primeiro curso, a variável é o button, então podemos colocar: </w:t>
       </w:r>
-      <w:r>
-        <w:rPr>
-          <w:rFonts w:ascii="Times New Roman" w:hAnsi="Times New Roman" w:cs="Times New Roman"/>
-          <w:i/>
-          <w:iCs/>
-          <w:sz w:val="24"/>
-          <w:szCs w:val="24"/>
-        </w:rPr>
-        <w:t>const novaTarefa =</w:t>
-      </w:r>
-      <w:r>
-        <w:rPr>
-          <w:rFonts w:ascii="Times New Roman" w:hAnsi="Times New Roman" w:cs="Times New Roman"/>
+      <w:proofErr w:type="spellStart"/>
+      <w:r>
+        <w:rPr>
+          <w:rFonts w:ascii="Times New Roman" w:hAnsi="Times New Roman" w:cs="Times New Roman"/>
+          <w:i/>
+          <w:iCs/>
+          <w:sz w:val="24"/>
+          <w:szCs w:val="24"/>
+        </w:rPr>
+        <w:t>const</w:t>
+      </w:r>
+      <w:proofErr w:type="spellEnd"/>
+      <w:r>
+        <w:rPr>
+          <w:rFonts w:ascii="Times New Roman" w:hAnsi="Times New Roman" w:cs="Times New Roman"/>
+          <w:i/>
+          <w:iCs/>
           <w:sz w:val="24"/>
           <w:szCs w:val="24"/>
         </w:rPr>
         <w:t xml:space="preserve"> </w:t>
       </w:r>
-      <w:r>
-        <w:rPr>
-          <w:rFonts w:ascii="Times New Roman" w:hAnsi="Times New Roman" w:cs="Times New Roman"/>
-          <w:i/>
-          <w:iCs/>
-          <w:sz w:val="24"/>
-          <w:szCs w:val="24"/>
-        </w:rPr>
-        <w:t>document.querySelector(‘[data-form-button]’)</w:t>
+      <w:proofErr w:type="spellStart"/>
+      <w:r>
+        <w:rPr>
+          <w:rFonts w:ascii="Times New Roman" w:hAnsi="Times New Roman" w:cs="Times New Roman"/>
+          <w:i/>
+          <w:iCs/>
+          <w:sz w:val="24"/>
+          <w:szCs w:val="24"/>
+        </w:rPr>
+        <w:t>novaTarefa</w:t>
+      </w:r>
+      <w:proofErr w:type="spellEnd"/>
+      <w:r>
+        <w:rPr>
+          <w:rFonts w:ascii="Times New Roman" w:hAnsi="Times New Roman" w:cs="Times New Roman"/>
+          <w:i/>
+          <w:iCs/>
+          <w:sz w:val="24"/>
+          <w:szCs w:val="24"/>
+        </w:rPr>
+        <w:t xml:space="preserve"> =</w:t>
+      </w:r>
+      <w:r>
+        <w:rPr>
+          <w:rFonts w:ascii="Times New Roman" w:hAnsi="Times New Roman" w:cs="Times New Roman"/>
+          <w:sz w:val="24"/>
+          <w:szCs w:val="24"/>
+        </w:rPr>
+        <w:t xml:space="preserve"> </w:t>
+      </w:r>
+      <w:proofErr w:type="spellStart"/>
+      <w:r>
+        <w:rPr>
+          <w:rFonts w:ascii="Times New Roman" w:hAnsi="Times New Roman" w:cs="Times New Roman"/>
+          <w:i/>
+          <w:iCs/>
+          <w:sz w:val="24"/>
+          <w:szCs w:val="24"/>
+        </w:rPr>
+        <w:t>document.querySelector</w:t>
+      </w:r>
+      <w:proofErr w:type="spellEnd"/>
+      <w:r>
+        <w:rPr>
+          <w:rFonts w:ascii="Times New Roman" w:hAnsi="Times New Roman" w:cs="Times New Roman"/>
+          <w:i/>
+          <w:iCs/>
+          <w:sz w:val="24"/>
+          <w:szCs w:val="24"/>
+        </w:rPr>
+        <w:t>(‘[data-</w:t>
+      </w:r>
+      <w:proofErr w:type="spellStart"/>
+      <w:r>
+        <w:rPr>
+          <w:rFonts w:ascii="Times New Roman" w:hAnsi="Times New Roman" w:cs="Times New Roman"/>
+          <w:i/>
+          <w:iCs/>
+          <w:sz w:val="24"/>
+          <w:szCs w:val="24"/>
+        </w:rPr>
+        <w:t>form</w:t>
+      </w:r>
+      <w:proofErr w:type="spellEnd"/>
+      <w:r>
+        <w:rPr>
+          <w:rFonts w:ascii="Times New Roman" w:hAnsi="Times New Roman" w:cs="Times New Roman"/>
+          <w:i/>
+          <w:iCs/>
+          <w:sz w:val="24"/>
+          <w:szCs w:val="24"/>
+        </w:rPr>
+        <w:t>-button]’)</w:t>
       </w:r>
       <w:r>
         <w:rPr>
@@ -1280,7 +1702,25 @@
           <w:sz w:val="24"/>
           <w:szCs w:val="24"/>
         </w:rPr>
-        <w:t>Desse modo, sempre que quisermos utilizar essa expressão toda dentro do nosso código, podemos colocar a variável que não muda “novaTarefa”. Isso é válido para qualquer expressão.</w:t>
+        <w:t>Desse modo, sempre que quisermos utilizar essa expressão toda dentro do nosso código, podemos colocar a variável que não muda “</w:t>
+      </w:r>
+      <w:proofErr w:type="spellStart"/>
+      <w:r>
+        <w:rPr>
+          <w:rFonts w:ascii="Times New Roman" w:hAnsi="Times New Roman" w:cs="Times New Roman"/>
+          <w:sz w:val="24"/>
+          <w:szCs w:val="24"/>
+        </w:rPr>
+        <w:t>novaTarefa</w:t>
+      </w:r>
+      <w:proofErr w:type="spellEnd"/>
+      <w:r>
+        <w:rPr>
+          <w:rFonts w:ascii="Times New Roman" w:hAnsi="Times New Roman" w:cs="Times New Roman"/>
+          <w:sz w:val="24"/>
+          <w:szCs w:val="24"/>
+        </w:rPr>
+        <w:t>”. Isso é válido para qualquer expressão.</w:t>
       </w:r>
     </w:p>
     <w:p>
@@ -1309,23 +1749,71 @@
         </w:rPr>
         <w:t xml:space="preserve"> Para fazer com que o botão faça uma ação quando for clicado precisamos adicionar um Evento de monitoramento à ele, para que sempre que for clicado, execute uma função específica. Traduzindo isso para o JS fica literalmente assim: </w:t>
       </w:r>
-      <w:r>
-        <w:rPr>
-          <w:rFonts w:ascii="Times New Roman" w:hAnsi="Times New Roman" w:cs="Times New Roman"/>
-          <w:i/>
-          <w:iCs/>
-          <w:sz w:val="24"/>
-          <w:szCs w:val="24"/>
-        </w:rPr>
-        <w:t>novaTarefa.addEventListener(‘click’, ()=&gt;{console.log(‘fui clicado’)})</w:t>
-      </w:r>
-      <w:r>
-        <w:rPr>
-          <w:rFonts w:ascii="Times New Roman" w:hAnsi="Times New Roman" w:cs="Times New Roman"/>
-          <w:sz w:val="24"/>
-          <w:szCs w:val="24"/>
-        </w:rPr>
-        <w:t>, respectivamente. Ou seja, vc adicionou um evento de ouvir para o botão que agora está com o nome de novaTarefa e disse para ele que quando ele “ouvir” que o botão foi clicado, irá executar a função anônima que é imprimir a frase “fui clicado” no console do browser.</w:t>
+      <w:proofErr w:type="spellStart"/>
+      <w:r>
+        <w:rPr>
+          <w:rFonts w:ascii="Times New Roman" w:hAnsi="Times New Roman" w:cs="Times New Roman"/>
+          <w:i/>
+          <w:iCs/>
+          <w:sz w:val="24"/>
+          <w:szCs w:val="24"/>
+        </w:rPr>
+        <w:t>novaTarefa.addEventListener</w:t>
+      </w:r>
+      <w:proofErr w:type="spellEnd"/>
+      <w:r>
+        <w:rPr>
+          <w:rFonts w:ascii="Times New Roman" w:hAnsi="Times New Roman" w:cs="Times New Roman"/>
+          <w:i/>
+          <w:iCs/>
+          <w:sz w:val="24"/>
+          <w:szCs w:val="24"/>
+        </w:rPr>
+        <w:t>(‘click’, ()=&gt;{console.log(‘fui clicado’)})</w:t>
+      </w:r>
+      <w:r>
+        <w:rPr>
+          <w:rFonts w:ascii="Times New Roman" w:hAnsi="Times New Roman" w:cs="Times New Roman"/>
+          <w:sz w:val="24"/>
+          <w:szCs w:val="24"/>
+        </w:rPr>
+        <w:t xml:space="preserve">, respectivamente. Ou seja, </w:t>
+      </w:r>
+      <w:proofErr w:type="spellStart"/>
+      <w:r>
+        <w:rPr>
+          <w:rFonts w:ascii="Times New Roman" w:hAnsi="Times New Roman" w:cs="Times New Roman"/>
+          <w:sz w:val="24"/>
+          <w:szCs w:val="24"/>
+        </w:rPr>
+        <w:t>vc</w:t>
+      </w:r>
+      <w:proofErr w:type="spellEnd"/>
+      <w:r>
+        <w:rPr>
+          <w:rFonts w:ascii="Times New Roman" w:hAnsi="Times New Roman" w:cs="Times New Roman"/>
+          <w:sz w:val="24"/>
+          <w:szCs w:val="24"/>
+        </w:rPr>
+        <w:t xml:space="preserve"> adicionou um evento de ouvir para o botão que agora está com o nome de </w:t>
+      </w:r>
+      <w:proofErr w:type="spellStart"/>
+      <w:r>
+        <w:rPr>
+          <w:rFonts w:ascii="Times New Roman" w:hAnsi="Times New Roman" w:cs="Times New Roman"/>
+          <w:sz w:val="24"/>
+          <w:szCs w:val="24"/>
+        </w:rPr>
+        <w:t>novaTarefa</w:t>
+      </w:r>
+      <w:proofErr w:type="spellEnd"/>
+      <w:r>
+        <w:rPr>
+          <w:rFonts w:ascii="Times New Roman" w:hAnsi="Times New Roman" w:cs="Times New Roman"/>
+          <w:sz w:val="24"/>
+          <w:szCs w:val="24"/>
+        </w:rPr>
+        <w:t xml:space="preserve"> e disse para ele que quando ele “ouvir” que o botão foi clicado, irá executar a função anônima que é imprimir a frase “fui clicado” no console do browser.</w:t>
       </w:r>
     </w:p>
     <w:p>
@@ -1382,16 +1870,40 @@
         <w:lastRenderedPageBreak/>
         <w:t xml:space="preserve"> Podemos pegar somente o valor de um input, ou seja, seu texto, utilizando o </w:t>
       </w:r>
-      <w:r>
-        <w:rPr>
-          <w:rFonts w:ascii="Times New Roman" w:hAnsi="Times New Roman" w:cs="Times New Roman"/>
-          <w:i/>
-          <w:iCs/>
-          <w:sz w:val="24"/>
-          <w:szCs w:val="24"/>
-        </w:rPr>
-        <w:t>nomeDaVariável/expressãoDoInput.value</w:t>
-      </w:r>
+      <w:proofErr w:type="spellStart"/>
+      <w:r>
+        <w:rPr>
+          <w:rFonts w:ascii="Times New Roman" w:hAnsi="Times New Roman" w:cs="Times New Roman"/>
+          <w:i/>
+          <w:iCs/>
+          <w:sz w:val="24"/>
+          <w:szCs w:val="24"/>
+        </w:rPr>
+        <w:t>nomeDaVariável</w:t>
+      </w:r>
+      <w:proofErr w:type="spellEnd"/>
+      <w:r>
+        <w:rPr>
+          <w:rFonts w:ascii="Times New Roman" w:hAnsi="Times New Roman" w:cs="Times New Roman"/>
+          <w:i/>
+          <w:iCs/>
+          <w:sz w:val="24"/>
+          <w:szCs w:val="24"/>
+        </w:rPr>
+        <w:t>/</w:t>
+      </w:r>
+      <w:proofErr w:type="spellStart"/>
+      <w:r>
+        <w:rPr>
+          <w:rFonts w:ascii="Times New Roman" w:hAnsi="Times New Roman" w:cs="Times New Roman"/>
+          <w:i/>
+          <w:iCs/>
+          <w:sz w:val="24"/>
+          <w:szCs w:val="24"/>
+        </w:rPr>
+        <w:t>expressãoDoInput.value</w:t>
+      </w:r>
+      <w:proofErr w:type="spellEnd"/>
       <w:r>
         <w:rPr>
           <w:rFonts w:ascii="Times New Roman" w:hAnsi="Times New Roman" w:cs="Times New Roman"/>
@@ -1441,7 +1953,43 @@
           <w:sz w:val="24"/>
           <w:szCs w:val="24"/>
         </w:rPr>
-        <w:t>Para mandar ele imprimir no console o texto do input, podemos colocar essa expressão dentro da função anônima do event listener, que ocorre quando apertamos o botão.</w:t>
+        <w:t xml:space="preserve">Para mandar ele imprimir no console o texto do input, podemos colocar essa expressão dentro da função anônima do </w:t>
+      </w:r>
+      <w:proofErr w:type="spellStart"/>
+      <w:r>
+        <w:rPr>
+          <w:rFonts w:ascii="Times New Roman" w:hAnsi="Times New Roman" w:cs="Times New Roman"/>
+          <w:sz w:val="24"/>
+          <w:szCs w:val="24"/>
+        </w:rPr>
+        <w:t>event</w:t>
+      </w:r>
+      <w:proofErr w:type="spellEnd"/>
+      <w:r>
+        <w:rPr>
+          <w:rFonts w:ascii="Times New Roman" w:hAnsi="Times New Roman" w:cs="Times New Roman"/>
+          <w:sz w:val="24"/>
+          <w:szCs w:val="24"/>
+        </w:rPr>
+        <w:t xml:space="preserve"> </w:t>
+      </w:r>
+      <w:proofErr w:type="spellStart"/>
+      <w:r>
+        <w:rPr>
+          <w:rFonts w:ascii="Times New Roman" w:hAnsi="Times New Roman" w:cs="Times New Roman"/>
+          <w:sz w:val="24"/>
+          <w:szCs w:val="24"/>
+        </w:rPr>
+        <w:t>listener</w:t>
+      </w:r>
+      <w:proofErr w:type="spellEnd"/>
+      <w:r>
+        <w:rPr>
+          <w:rFonts w:ascii="Times New Roman" w:hAnsi="Times New Roman" w:cs="Times New Roman"/>
+          <w:sz w:val="24"/>
+          <w:szCs w:val="24"/>
+        </w:rPr>
+        <w:t>, que ocorre quando apertamos o botão.</w:t>
       </w:r>
     </w:p>
     <w:p>
@@ -1497,23 +2045,53 @@
         </w:rPr>
         <w:t xml:space="preserve"> Nós conseguimos fazer com que o formulário pare de atualizar a página, ou seja, pare de mandar informações para o servidor colocando um </w:t>
       </w:r>
-      <w:r>
-        <w:rPr>
-          <w:rFonts w:ascii="Times New Roman" w:hAnsi="Times New Roman" w:cs="Times New Roman"/>
-          <w:i/>
-          <w:iCs/>
-          <w:sz w:val="24"/>
-          <w:szCs w:val="24"/>
-        </w:rPr>
-        <w:t>preventDefault()</w:t>
-      </w:r>
-      <w:r>
-        <w:rPr>
-          <w:rFonts w:ascii="Times New Roman" w:hAnsi="Times New Roman" w:cs="Times New Roman"/>
-          <w:sz w:val="24"/>
-          <w:szCs w:val="24"/>
-        </w:rPr>
-        <w:t>, dentro do eventListener.</w:t>
+      <w:proofErr w:type="spellStart"/>
+      <w:r>
+        <w:rPr>
+          <w:rFonts w:ascii="Times New Roman" w:hAnsi="Times New Roman" w:cs="Times New Roman"/>
+          <w:i/>
+          <w:iCs/>
+          <w:sz w:val="24"/>
+          <w:szCs w:val="24"/>
+        </w:rPr>
+        <w:t>preventDefault</w:t>
+      </w:r>
+      <w:proofErr w:type="spellEnd"/>
+      <w:r>
+        <w:rPr>
+          <w:rFonts w:ascii="Times New Roman" w:hAnsi="Times New Roman" w:cs="Times New Roman"/>
+          <w:i/>
+          <w:iCs/>
+          <w:sz w:val="24"/>
+          <w:szCs w:val="24"/>
+        </w:rPr>
+        <w:t>()</w:t>
+      </w:r>
+      <w:r>
+        <w:rPr>
+          <w:rFonts w:ascii="Times New Roman" w:hAnsi="Times New Roman" w:cs="Times New Roman"/>
+          <w:sz w:val="24"/>
+          <w:szCs w:val="24"/>
+        </w:rPr>
+        <w:t xml:space="preserve">, dentro do </w:t>
+      </w:r>
+      <w:proofErr w:type="spellStart"/>
+      <w:r>
+        <w:rPr>
+          <w:rFonts w:ascii="Times New Roman" w:hAnsi="Times New Roman" w:cs="Times New Roman"/>
+          <w:sz w:val="24"/>
+          <w:szCs w:val="24"/>
+        </w:rPr>
+        <w:t>eventListener</w:t>
+      </w:r>
+      <w:proofErr w:type="spellEnd"/>
+      <w:r>
+        <w:rPr>
+          <w:rFonts w:ascii="Times New Roman" w:hAnsi="Times New Roman" w:cs="Times New Roman"/>
+          <w:sz w:val="24"/>
+          <w:szCs w:val="24"/>
+        </w:rPr>
+        <w:t>.</w:t>
       </w:r>
     </w:p>
     <w:p>
@@ -1594,7 +2172,25 @@
           <w:sz w:val="24"/>
           <w:szCs w:val="24"/>
         </w:rPr>
-        <w:t>Para organizar melhor o nosso código, nós podemos criar uma função para não deixar tudo bagunçado no eventListener.</w:t>
+        <w:t xml:space="preserve">Para organizar melhor o nosso código, nós podemos criar uma função para não deixar tudo bagunçado no </w:t>
+      </w:r>
+      <w:proofErr w:type="spellStart"/>
+      <w:r>
+        <w:rPr>
+          <w:rFonts w:ascii="Times New Roman" w:hAnsi="Times New Roman" w:cs="Times New Roman"/>
+          <w:sz w:val="24"/>
+          <w:szCs w:val="24"/>
+        </w:rPr>
+        <w:t>eventListener</w:t>
+      </w:r>
+      <w:proofErr w:type="spellEnd"/>
+      <w:r>
+        <w:rPr>
+          <w:rFonts w:ascii="Times New Roman" w:hAnsi="Times New Roman" w:cs="Times New Roman"/>
+          <w:sz w:val="24"/>
+          <w:szCs w:val="24"/>
+        </w:rPr>
+        <w:t>.</w:t>
       </w:r>
     </w:p>
     <w:p>
@@ -1621,7 +2217,25 @@
           <w:sz w:val="24"/>
           <w:szCs w:val="24"/>
         </w:rPr>
-        <w:t>Para criar uma função precisamos de uma constante com o nome da função recebendo o evento entre parênteses e todos os parâmetros que estavam dentro do eventListener.</w:t>
+        <w:t xml:space="preserve">Para criar uma função precisamos de uma constante com o nome da função recebendo o evento entre parênteses e todos os parâmetros que estavam dentro do </w:t>
+      </w:r>
+      <w:proofErr w:type="spellStart"/>
+      <w:r>
+        <w:rPr>
+          <w:rFonts w:ascii="Times New Roman" w:hAnsi="Times New Roman" w:cs="Times New Roman"/>
+          <w:sz w:val="24"/>
+          <w:szCs w:val="24"/>
+        </w:rPr>
+        <w:t>eventListener</w:t>
+      </w:r>
+      <w:proofErr w:type="spellEnd"/>
+      <w:r>
+        <w:rPr>
+          <w:rFonts w:ascii="Times New Roman" w:hAnsi="Times New Roman" w:cs="Times New Roman"/>
+          <w:sz w:val="24"/>
+          <w:szCs w:val="24"/>
+        </w:rPr>
+        <w:t>.</w:t>
       </w:r>
     </w:p>
     <w:p>
@@ -1648,7 +2262,236 @@
           <w:sz w:val="24"/>
           <w:szCs w:val="24"/>
         </w:rPr>
-        <w:t>Agora podemos colocar apenas o nome da função depois da vírgula no eventListener ao invés de toda a função que estava previamente.</w:t>
+        <w:t xml:space="preserve">Agora podemos colocar apenas o nome da função depois da vírgula no </w:t>
+      </w:r>
+      <w:proofErr w:type="spellStart"/>
+      <w:r>
+        <w:rPr>
+          <w:rFonts w:ascii="Times New Roman" w:hAnsi="Times New Roman" w:cs="Times New Roman"/>
+          <w:sz w:val="24"/>
+          <w:szCs w:val="24"/>
+        </w:rPr>
+        <w:t>eventListener</w:t>
+      </w:r>
+      <w:proofErr w:type="spellEnd"/>
+      <w:r>
+        <w:rPr>
+          <w:rFonts w:ascii="Times New Roman" w:hAnsi="Times New Roman" w:cs="Times New Roman"/>
+          <w:sz w:val="24"/>
+          <w:szCs w:val="24"/>
+        </w:rPr>
+        <w:t xml:space="preserve"> ao invés de toda a função que estava previamente.</w:t>
+      </w:r>
+    </w:p>
+    <w:p>
+      <w:pPr>
+        <w:pStyle w:val="PargrafodaLista"/>
+        <w:numPr>
+          <w:ilvl w:val="1"/>
+          <w:numId w:val="1"/>
+        </w:numPr>
+        <w:spacing w:line="360" w:lineRule="auto"/>
+        <w:jc w:val="both"/>
+        <w:rPr>
+          <w:rFonts w:ascii="Times New Roman" w:hAnsi="Times New Roman" w:cs="Times New Roman"/>
+          <w:b/>
+          <w:bCs/>
+          <w:sz w:val="24"/>
+          <w:szCs w:val="24"/>
+          <w:u w:val="single"/>
+        </w:rPr>
+      </w:pPr>
+      <w:r>
+        <w:rPr>
+          <w:rFonts w:ascii="Times New Roman" w:hAnsi="Times New Roman" w:cs="Times New Roman"/>
+          <w:sz w:val="24"/>
+          <w:szCs w:val="24"/>
+        </w:rPr>
+        <w:t xml:space="preserve">Mais informações sobre </w:t>
+      </w:r>
+      <w:proofErr w:type="spellStart"/>
+      <w:r>
+        <w:rPr>
+          <w:rFonts w:ascii="Times New Roman" w:hAnsi="Times New Roman" w:cs="Times New Roman"/>
+          <w:i/>
+          <w:iCs/>
+          <w:sz w:val="24"/>
+          <w:szCs w:val="24"/>
+        </w:rPr>
+        <w:t>data-atributes</w:t>
+      </w:r>
+      <w:proofErr w:type="spellEnd"/>
+      <w:r>
+        <w:rPr>
+          <w:rFonts w:ascii="Times New Roman" w:hAnsi="Times New Roman" w:cs="Times New Roman"/>
+          <w:sz w:val="24"/>
+          <w:szCs w:val="24"/>
+        </w:rPr>
+        <w:t xml:space="preserve">: </w:t>
+      </w:r>
+      <w:hyperlink r:id="rId6" w:history="1">
+        <w:r>
+          <w:rPr>
+            <w:rStyle w:val="Hyperlink"/>
+            <w:rFonts w:ascii="Times New Roman" w:hAnsi="Times New Roman" w:cs="Times New Roman"/>
+            <w:sz w:val="24"/>
+            <w:szCs w:val="24"/>
+          </w:rPr>
+          <w:t>https://cursos.alura.com.br/data-attributes-do-html5-c109</w:t>
+        </w:r>
+      </w:hyperlink>
+      <w:r>
+        <w:rPr>
+          <w:rFonts w:ascii="Times New Roman" w:hAnsi="Times New Roman" w:cs="Times New Roman"/>
+          <w:sz w:val="24"/>
+          <w:szCs w:val="24"/>
+        </w:rPr>
+        <w:t xml:space="preserve"> </w:t>
+      </w:r>
+    </w:p>
+    <w:p>
+      <w:pPr>
+        <w:pStyle w:val="PargrafodaLista"/>
+        <w:numPr>
+          <w:ilvl w:val="1"/>
+          <w:numId w:val="1"/>
+        </w:numPr>
+        <w:spacing w:line="360" w:lineRule="auto"/>
+        <w:jc w:val="both"/>
+        <w:rPr>
+          <w:rFonts w:ascii="Times New Roman" w:hAnsi="Times New Roman" w:cs="Times New Roman"/>
+          <w:b/>
+          <w:bCs/>
+          <w:sz w:val="24"/>
+          <w:szCs w:val="24"/>
+          <w:u w:val="single"/>
+        </w:rPr>
+      </w:pPr>
+      <w:r>
+        <w:rPr>
+          <w:rFonts w:ascii="Times New Roman" w:hAnsi="Times New Roman" w:cs="Times New Roman"/>
+          <w:sz w:val="24"/>
+          <w:szCs w:val="24"/>
+        </w:rPr>
+        <w:t xml:space="preserve">O que aprendemos na aula de hoje: </w:t>
+      </w:r>
+    </w:p>
+    <w:p>
+      <w:pPr>
+        <w:pStyle w:val="PargrafodaLista"/>
+        <w:numPr>
+          <w:ilvl w:val="2"/>
+          <w:numId w:val="1"/>
+        </w:numPr>
+        <w:rPr>
+          <w:rFonts w:ascii="Times New Roman" w:hAnsi="Times New Roman" w:cs="Times New Roman"/>
+          <w:sz w:val="24"/>
+          <w:szCs w:val="24"/>
+        </w:rPr>
+      </w:pPr>
+      <w:r>
+        <w:rPr>
+          <w:rFonts w:ascii="Times New Roman" w:hAnsi="Times New Roman" w:cs="Times New Roman"/>
+          <w:sz w:val="24"/>
+          <w:szCs w:val="24"/>
+        </w:rPr>
+        <w:t>Utilizar data-</w:t>
+      </w:r>
+      <w:proofErr w:type="spellStart"/>
+      <w:r>
+        <w:rPr>
+          <w:rFonts w:ascii="Times New Roman" w:hAnsi="Times New Roman" w:cs="Times New Roman"/>
+          <w:sz w:val="24"/>
+          <w:szCs w:val="24"/>
+        </w:rPr>
+        <w:t>attributes</w:t>
+      </w:r>
+      <w:proofErr w:type="spellEnd"/>
+      <w:r>
+        <w:rPr>
+          <w:rFonts w:ascii="Times New Roman" w:hAnsi="Times New Roman" w:cs="Times New Roman"/>
+          <w:sz w:val="24"/>
+          <w:szCs w:val="24"/>
+        </w:rPr>
+        <w:t>;</w:t>
+      </w:r>
+    </w:p>
+    <w:p>
+      <w:pPr>
+        <w:pStyle w:val="PargrafodaLista"/>
+        <w:numPr>
+          <w:ilvl w:val="2"/>
+          <w:numId w:val="1"/>
+        </w:numPr>
+        <w:rPr>
+          <w:rFonts w:ascii="Times New Roman" w:hAnsi="Times New Roman" w:cs="Times New Roman"/>
+          <w:sz w:val="24"/>
+          <w:szCs w:val="24"/>
+        </w:rPr>
+      </w:pPr>
+      <w:r>
+        <w:rPr>
+          <w:rFonts w:ascii="Times New Roman" w:hAnsi="Times New Roman" w:cs="Times New Roman"/>
+          <w:sz w:val="24"/>
+          <w:szCs w:val="24"/>
+        </w:rPr>
+        <w:t xml:space="preserve">Utilizar o método </w:t>
+      </w:r>
+      <w:proofErr w:type="spellStart"/>
+      <w:r>
+        <w:rPr>
+          <w:rFonts w:ascii="Times New Roman" w:hAnsi="Times New Roman" w:cs="Times New Roman"/>
+          <w:sz w:val="24"/>
+          <w:szCs w:val="24"/>
+        </w:rPr>
+        <w:t>addEventListner</w:t>
+      </w:r>
+      <w:proofErr w:type="spellEnd"/>
+      <w:r>
+        <w:rPr>
+          <w:rFonts w:ascii="Times New Roman" w:hAnsi="Times New Roman" w:cs="Times New Roman"/>
+          <w:sz w:val="24"/>
+          <w:szCs w:val="24"/>
+        </w:rPr>
+        <w:t xml:space="preserve"> para escutar eventos no elemento</w:t>
+      </w:r>
+      <w:r>
+        <w:rPr>
+          <w:rFonts w:ascii="Times New Roman" w:hAnsi="Times New Roman" w:cs="Times New Roman"/>
+          <w:sz w:val="24"/>
+          <w:szCs w:val="24"/>
+        </w:rPr>
+        <w:t>;</w:t>
+      </w:r>
+    </w:p>
+    <w:p>
+      <w:pPr>
+        <w:pStyle w:val="PargrafodaLista"/>
+        <w:numPr>
+          <w:ilvl w:val="2"/>
+          <w:numId w:val="1"/>
+        </w:numPr>
+        <w:rPr>
+          <w:rFonts w:ascii="Times New Roman" w:hAnsi="Times New Roman" w:cs="Times New Roman"/>
+          <w:sz w:val="24"/>
+          <w:szCs w:val="24"/>
+        </w:rPr>
+      </w:pPr>
+      <w:r>
+        <w:rPr>
+          <w:rFonts w:ascii="Times New Roman" w:hAnsi="Times New Roman" w:cs="Times New Roman"/>
+          <w:sz w:val="24"/>
+          <w:szCs w:val="24"/>
+        </w:rPr>
+        <w:t>Prevenir o comportamento padrão do formulário</w:t>
+      </w:r>
+      <w:r>
+        <w:rPr>
+          <w:rFonts w:ascii="Times New Roman" w:hAnsi="Times New Roman" w:cs="Times New Roman"/>
+          <w:sz w:val="24"/>
+          <w:szCs w:val="24"/>
+        </w:rPr>
+        <w:t>.</w:t>
       </w:r>
     </w:p>
     <w:sectPr>
@@ -2335,6 +3178,29 @@
       <w:szCs w:val="24"/>
     </w:rPr>
   </w:style>
+  <w:style w:type="character" w:styleId="Hyperlink">
+    <w:name w:val="Hyperlink"/>
+    <w:basedOn w:val="Fontepargpadro"/>
+    <w:uiPriority w:val="99"/>
+    <w:unhideWhenUsed/>
+    <w:rsid w:val="00E64F2F"/>
+    <w:rPr>
+      <w:color w:val="0563C1" w:themeColor="hyperlink"/>
+      <w:u w:val="single"/>
+    </w:rPr>
+  </w:style>
+  <w:style w:type="character" w:styleId="MenoPendente">
+    <w:name w:val="Unresolved Mention"/>
+    <w:basedOn w:val="Fontepargpadro"/>
+    <w:uiPriority w:val="99"/>
+    <w:semiHidden/>
+    <w:unhideWhenUsed/>
+    <w:rsid w:val="00E64F2F"/>
+    <w:rPr>
+      <w:color w:val="605E5C"/>
+      <w:shd w:val="clear" w:color="auto" w:fill="E1DFDD"/>
+    </w:rPr>
+  </w:style>
 </w:styles>
 </file>
 

</xml_diff>

<commit_message>
Iniciando a aula 3 do curso
Aula 3 – Adicionar Item na Lista
Ambiente preparado para o início da aula
</commit_message>
<xml_diff>
--- a/Formação HTML && CSS3/JavaScript na Web/JS na Web - Manipule o DOM com JavaScript/Anotações/Cursos de JavaScript na Web.docx
+++ b/Formação HTML && CSS3/JavaScript na Web/JS na Web - Manipule o DOM com JavaScript/Anotações/Cursos de JavaScript na Web.docx
@@ -154,6 +154,7 @@
         <w:t xml:space="preserve"> </w:t>
       </w:r>
       <w:proofErr w:type="spellStart"/>
+      <w:proofErr w:type="gramStart"/>
       <w:r>
         <w:rPr>
           <w:rFonts w:ascii="Times New Roman" w:hAnsi="Times New Roman" w:cs="Times New Roman"/>
@@ -165,6 +166,7 @@
         <w:t>document.querySelector</w:t>
       </w:r>
       <w:proofErr w:type="spellEnd"/>
+      <w:proofErr w:type="gramEnd"/>
       <w:r>
         <w:rPr>
           <w:rFonts w:ascii="Times New Roman" w:hAnsi="Times New Roman" w:cs="Times New Roman"/>
@@ -350,6 +352,7 @@
         <w:t xml:space="preserve">, por exemplo: </w:t>
       </w:r>
       <w:proofErr w:type="spellStart"/>
+      <w:proofErr w:type="gramStart"/>
       <w:r>
         <w:rPr>
           <w:rFonts w:ascii="Times New Roman" w:hAnsi="Times New Roman" w:cs="Times New Roman"/>
@@ -361,6 +364,7 @@
         <w:t>document.querySelector</w:t>
       </w:r>
       <w:proofErr w:type="spellEnd"/>
+      <w:proofErr w:type="gramEnd"/>
       <w:r>
         <w:rPr>
           <w:rFonts w:ascii="Times New Roman" w:hAnsi="Times New Roman" w:cs="Times New Roman"/>
@@ -441,6 +445,7 @@
         <w:t xml:space="preserve">Utilizando esta técnica de seleção de elemento, também podemos alterar o conteúdo de uma tag utilizando a mesma linha acima: </w:t>
       </w:r>
       <w:proofErr w:type="spellStart"/>
+      <w:proofErr w:type="gramStart"/>
       <w:r>
         <w:rPr>
           <w:rFonts w:ascii="Times New Roman" w:hAnsi="Times New Roman" w:cs="Times New Roman"/>
@@ -452,6 +457,7 @@
         <w:t>document.querySelector</w:t>
       </w:r>
       <w:proofErr w:type="spellEnd"/>
+      <w:proofErr w:type="gramEnd"/>
       <w:r>
         <w:rPr>
           <w:rFonts w:ascii="Times New Roman" w:hAnsi="Times New Roman" w:cs="Times New Roman"/>
@@ -647,7 +653,25 @@
           <w:sz w:val="24"/>
           <w:szCs w:val="24"/>
         </w:rPr>
-        <w:t>Outros métodos de seleção de elementos além do querySelector(‘’):</w:t>
+        <w:t xml:space="preserve">Outros métodos de seleção de elementos além do </w:t>
+      </w:r>
+      <w:proofErr w:type="gramStart"/>
+      <w:r>
+        <w:rPr>
+          <w:rFonts w:ascii="Times New Roman" w:hAnsi="Times New Roman" w:cs="Times New Roman"/>
+          <w:sz w:val="24"/>
+          <w:szCs w:val="24"/>
+        </w:rPr>
+        <w:t>querySelector(</w:t>
+      </w:r>
+      <w:proofErr w:type="gramEnd"/>
+      <w:r>
+        <w:rPr>
+          <w:rFonts w:ascii="Times New Roman" w:hAnsi="Times New Roman" w:cs="Times New Roman"/>
+          <w:sz w:val="24"/>
+          <w:szCs w:val="24"/>
+        </w:rPr>
+        <w:t>‘’):</w:t>
       </w:r>
     </w:p>
     <w:p>
@@ -664,6 +688,7 @@
         </w:rPr>
       </w:pPr>
       <w:proofErr w:type="spellStart"/>
+      <w:proofErr w:type="gramStart"/>
       <w:r>
         <w:rPr>
           <w:rFonts w:ascii="Times New Roman" w:hAnsi="Times New Roman" w:cs="Times New Roman"/>
@@ -675,6 +700,7 @@
         <w:t>document.getElementById</w:t>
       </w:r>
       <w:proofErr w:type="spellEnd"/>
+      <w:proofErr w:type="gramEnd"/>
       <w:r>
         <w:rPr>
           <w:rFonts w:ascii="Times New Roman" w:hAnsi="Times New Roman" w:cs="Times New Roman"/>
@@ -716,6 +742,7 @@
         </w:rPr>
       </w:pPr>
       <w:proofErr w:type="spellStart"/>
+      <w:proofErr w:type="gramStart"/>
       <w:r>
         <w:rPr>
           <w:rFonts w:ascii="Times New Roman" w:hAnsi="Times New Roman" w:cs="Times New Roman"/>
@@ -727,6 +754,7 @@
         <w:t>document.getElementsByClassName</w:t>
       </w:r>
       <w:proofErr w:type="spellEnd"/>
+      <w:proofErr w:type="gramEnd"/>
       <w:r>
         <w:rPr>
           <w:rFonts w:ascii="Times New Roman" w:hAnsi="Times New Roman" w:cs="Times New Roman"/>
@@ -786,6 +814,7 @@
         </w:rPr>
       </w:pPr>
       <w:proofErr w:type="spellStart"/>
+      <w:proofErr w:type="gramStart"/>
       <w:r>
         <w:rPr>
           <w:rFonts w:ascii="Times New Roman" w:hAnsi="Times New Roman" w:cs="Times New Roman"/>
@@ -797,6 +826,7 @@
         <w:t>document.getElementsByTagName</w:t>
       </w:r>
       <w:proofErr w:type="spellEnd"/>
+      <w:proofErr w:type="gramEnd"/>
       <w:r>
         <w:rPr>
           <w:rFonts w:ascii="Times New Roman" w:hAnsi="Times New Roman" w:cs="Times New Roman"/>
@@ -856,6 +886,7 @@
         </w:rPr>
       </w:pPr>
       <w:proofErr w:type="spellStart"/>
+      <w:proofErr w:type="gramStart"/>
       <w:r>
         <w:rPr>
           <w:rFonts w:ascii="Times New Roman" w:hAnsi="Times New Roman" w:cs="Times New Roman"/>
@@ -867,6 +898,7 @@
         <w:t>document.querySelectorAll</w:t>
       </w:r>
       <w:proofErr w:type="spellEnd"/>
+      <w:proofErr w:type="gramEnd"/>
       <w:r>
         <w:rPr>
           <w:rFonts w:ascii="Times New Roman" w:hAnsi="Times New Roman" w:cs="Times New Roman"/>
@@ -1008,6 +1040,7 @@
         <w:t>src</w:t>
       </w:r>
       <w:proofErr w:type="spellEnd"/>
+      <w:proofErr w:type="gramStart"/>
       <w:r>
         <w:rPr>
           <w:rFonts w:ascii="Times New Roman" w:hAnsi="Times New Roman" w:cs="Times New Roman"/>
@@ -1030,6 +1063,7 @@
         <w:t>localDoArquivo</w:t>
       </w:r>
       <w:proofErr w:type="spellEnd"/>
+      <w:proofErr w:type="gramEnd"/>
       <w:r>
         <w:rPr>
           <w:rFonts w:ascii="Times New Roman" w:hAnsi="Times New Roman" w:cs="Times New Roman"/>
@@ -1286,15 +1320,35 @@
           <w:sz w:val="24"/>
           <w:szCs w:val="24"/>
         </w:rPr>
-        <w:t>data-“</w:t>
-      </w:r>
-      <w:r>
-        <w:rPr>
-          <w:rFonts w:ascii="Times New Roman" w:hAnsi="Times New Roman" w:cs="Times New Roman"/>
-          <w:sz w:val="24"/>
-          <w:szCs w:val="24"/>
-        </w:rPr>
-        <w:t xml:space="preserve"> e o nome que deseja dar àquele elemento</w:t>
+        <w:t>data</w:t>
+      </w:r>
+      <w:proofErr w:type="gramStart"/>
+      <w:r>
+        <w:rPr>
+          <w:rFonts w:ascii="Times New Roman" w:hAnsi="Times New Roman" w:cs="Times New Roman"/>
+          <w:i/>
+          <w:iCs/>
+          <w:sz w:val="24"/>
+          <w:szCs w:val="24"/>
+        </w:rPr>
+        <w:t>-“</w:t>
+      </w:r>
+      <w:r>
+        <w:rPr>
+          <w:rFonts w:ascii="Times New Roman" w:hAnsi="Times New Roman" w:cs="Times New Roman"/>
+          <w:sz w:val="24"/>
+          <w:szCs w:val="24"/>
+        </w:rPr>
+        <w:t xml:space="preserve"> e</w:t>
+      </w:r>
+      <w:proofErr w:type="gramEnd"/>
+      <w:r>
+        <w:rPr>
+          <w:rFonts w:ascii="Times New Roman" w:hAnsi="Times New Roman" w:cs="Times New Roman"/>
+          <w:sz w:val="24"/>
+          <w:szCs w:val="24"/>
+        </w:rPr>
+        <w:t xml:space="preserve"> o nome que deseja dar àquele elemento</w:t>
       </w:r>
       <w:r>
         <w:rPr>
@@ -1437,6 +1491,7 @@
         </w:rPr>
         <w:t xml:space="preserve">Para se referir ao </w:t>
       </w:r>
+      <w:proofErr w:type="gramStart"/>
       <w:r>
         <w:rPr>
           <w:rFonts w:ascii="Times New Roman" w:hAnsi="Times New Roman" w:cs="Times New Roman"/>
@@ -1453,7 +1508,16 @@
           <w:sz w:val="24"/>
           <w:szCs w:val="24"/>
         </w:rPr>
-        <w:t xml:space="preserve"> colocado no html, no querySelector, precisamos colocar “[]” dentro das ‘’ e, dentro dele, o nome exato do </w:t>
+        <w:t xml:space="preserve"> colocado</w:t>
+      </w:r>
+      <w:proofErr w:type="gramEnd"/>
+      <w:r>
+        <w:rPr>
+          <w:rFonts w:ascii="Times New Roman" w:hAnsi="Times New Roman" w:cs="Times New Roman"/>
+          <w:sz w:val="24"/>
+          <w:szCs w:val="24"/>
+        </w:rPr>
+        <w:t xml:space="preserve"> no html, no querySelector, precisamos colocar “[]” dentro das ‘’ e, dentro dele, o nome exato do </w:t>
       </w:r>
       <w:r>
         <w:rPr>
@@ -1482,6 +1546,7 @@
         <w:t xml:space="preserve"> Ex.: </w:t>
       </w:r>
       <w:proofErr w:type="spellStart"/>
+      <w:proofErr w:type="gramStart"/>
       <w:r>
         <w:rPr>
           <w:rFonts w:ascii="Times New Roman" w:hAnsi="Times New Roman" w:cs="Times New Roman"/>
@@ -1493,6 +1558,7 @@
         <w:t>document.querySelector</w:t>
       </w:r>
       <w:proofErr w:type="spellEnd"/>
+      <w:proofErr w:type="gramEnd"/>
       <w:r>
         <w:rPr>
           <w:rFonts w:ascii="Times New Roman" w:hAnsi="Times New Roman" w:cs="Times New Roman"/>
@@ -1626,6 +1692,7 @@
         <w:t xml:space="preserve"> </w:t>
       </w:r>
       <w:proofErr w:type="spellStart"/>
+      <w:proofErr w:type="gramStart"/>
       <w:r>
         <w:rPr>
           <w:rFonts w:ascii="Times New Roman" w:hAnsi="Times New Roman" w:cs="Times New Roman"/>
@@ -1637,6 +1704,7 @@
         <w:t>document.querySelector</w:t>
       </w:r>
       <w:proofErr w:type="spellEnd"/>
+      <w:proofErr w:type="gramEnd"/>
       <w:r>
         <w:rPr>
           <w:rFonts w:ascii="Times New Roman" w:hAnsi="Times New Roman" w:cs="Times New Roman"/>
@@ -1747,7 +1815,25 @@
           <w:sz w:val="24"/>
           <w:szCs w:val="24"/>
         </w:rPr>
-        <w:t xml:space="preserve"> Para fazer com que o botão faça uma ação quando for clicado precisamos adicionar um Evento de monitoramento à ele, para que sempre que for clicado, execute uma função específica. Traduzindo isso para o JS fica literalmente assim: </w:t>
+        <w:t xml:space="preserve"> Para fazer com que o botão faça uma ação quando for clicado precisamos adicionar um Evento de monitoramento </w:t>
+      </w:r>
+      <w:proofErr w:type="gramStart"/>
+      <w:r>
+        <w:rPr>
+          <w:rFonts w:ascii="Times New Roman" w:hAnsi="Times New Roman" w:cs="Times New Roman"/>
+          <w:sz w:val="24"/>
+          <w:szCs w:val="24"/>
+        </w:rPr>
+        <w:t>à</w:t>
+      </w:r>
+      <w:proofErr w:type="gramEnd"/>
+      <w:r>
+        <w:rPr>
+          <w:rFonts w:ascii="Times New Roman" w:hAnsi="Times New Roman" w:cs="Times New Roman"/>
+          <w:sz w:val="24"/>
+          <w:szCs w:val="24"/>
+        </w:rPr>
+        <w:t xml:space="preserve"> ele, para que sempre que for clicado, execute uma função específica. Traduzindo isso para o JS fica literalmente assim: </w:t>
       </w:r>
       <w:proofErr w:type="spellStart"/>
       <w:r>
@@ -1769,7 +1855,29 @@
           <w:sz w:val="24"/>
           <w:szCs w:val="24"/>
         </w:rPr>
-        <w:t>(‘click’, ()=&gt;{console.log(‘fui clicado’)})</w:t>
+        <w:t xml:space="preserve">(‘click’, </w:t>
+      </w:r>
+      <w:proofErr w:type="gramStart"/>
+      <w:r>
+        <w:rPr>
+          <w:rFonts w:ascii="Times New Roman" w:hAnsi="Times New Roman" w:cs="Times New Roman"/>
+          <w:i/>
+          <w:iCs/>
+          <w:sz w:val="24"/>
+          <w:szCs w:val="24"/>
+        </w:rPr>
+        <w:t>()=</w:t>
+      </w:r>
+      <w:proofErr w:type="gramEnd"/>
+      <w:r>
+        <w:rPr>
+          <w:rFonts w:ascii="Times New Roman" w:hAnsi="Times New Roman" w:cs="Times New Roman"/>
+          <w:i/>
+          <w:iCs/>
+          <w:sz w:val="24"/>
+          <w:szCs w:val="24"/>
+        </w:rPr>
+        <w:t>&gt;{console.log(‘fui clicado’)})</w:t>
       </w:r>
       <w:r>
         <w:rPr>
@@ -1953,7 +2061,25 @@
           <w:sz w:val="24"/>
           <w:szCs w:val="24"/>
         </w:rPr>
-        <w:t xml:space="preserve">Para mandar ele imprimir no console o texto do input, podemos colocar essa expressão dentro da função anônima do </w:t>
+        <w:t xml:space="preserve">Para </w:t>
+      </w:r>
+      <w:proofErr w:type="gramStart"/>
+      <w:r>
+        <w:rPr>
+          <w:rFonts w:ascii="Times New Roman" w:hAnsi="Times New Roman" w:cs="Times New Roman"/>
+          <w:sz w:val="24"/>
+          <w:szCs w:val="24"/>
+        </w:rPr>
+        <w:t>mandar ele</w:t>
+      </w:r>
+      <w:proofErr w:type="gramEnd"/>
+      <w:r>
+        <w:rPr>
+          <w:rFonts w:ascii="Times New Roman" w:hAnsi="Times New Roman" w:cs="Times New Roman"/>
+          <w:sz w:val="24"/>
+          <w:szCs w:val="24"/>
+        </w:rPr>
+        <w:t xml:space="preserve"> imprimir no console o texto do input, podemos colocar essa expressão dentro da função anônima do </w:t>
       </w:r>
       <w:proofErr w:type="spellStart"/>
       <w:r>
@@ -2046,6 +2172,7 @@
         <w:t xml:space="preserve"> Nós conseguimos fazer com que o formulário pare de atualizar a página, ou seja, pare de mandar informações para o servidor colocando um </w:t>
       </w:r>
       <w:proofErr w:type="spellStart"/>
+      <w:proofErr w:type="gramStart"/>
       <w:r>
         <w:rPr>
           <w:rFonts w:ascii="Times New Roman" w:hAnsi="Times New Roman" w:cs="Times New Roman"/>
@@ -2065,7 +2192,18 @@
           <w:sz w:val="24"/>
           <w:szCs w:val="24"/>
         </w:rPr>
-        <w:t>()</w:t>
+        <w:t>(</w:t>
+      </w:r>
+      <w:proofErr w:type="gramEnd"/>
+      <w:r>
+        <w:rPr>
+          <w:rFonts w:ascii="Times New Roman" w:hAnsi="Times New Roman" w:cs="Times New Roman"/>
+          <w:i/>
+          <w:iCs/>
+          <w:sz w:val="24"/>
+          <w:szCs w:val="24"/>
+        </w:rPr>
+        <w:t>)</w:t>
       </w:r>
       <w:r>
         <w:rPr>
@@ -2492,6 +2630,70 @@
           <w:szCs w:val="24"/>
         </w:rPr>
         <w:t>.</w:t>
+      </w:r>
+    </w:p>
+    <w:p>
+      <w:pPr>
+        <w:pStyle w:val="PargrafodaLista"/>
+        <w:ind w:left="1800"/>
+        <w:rPr>
+          <w:rFonts w:ascii="Times New Roman" w:hAnsi="Times New Roman" w:cs="Times New Roman"/>
+          <w:sz w:val="24"/>
+          <w:szCs w:val="24"/>
+        </w:rPr>
+      </w:pPr>
+    </w:p>
+    <w:p>
+      <w:pPr>
+        <w:pStyle w:val="PargrafodaLista"/>
+        <w:numPr>
+          <w:ilvl w:val="0"/>
+          <w:numId w:val="1"/>
+        </w:numPr>
+        <w:rPr>
+          <w:rFonts w:ascii="Times New Roman" w:hAnsi="Times New Roman" w:cs="Times New Roman"/>
+          <w:b/>
+          <w:bCs/>
+          <w:sz w:val="24"/>
+          <w:szCs w:val="24"/>
+          <w:u w:val="single"/>
+        </w:rPr>
+      </w:pPr>
+      <w:r>
+        <w:rPr>
+          <w:rFonts w:ascii="Times New Roman" w:hAnsi="Times New Roman" w:cs="Times New Roman"/>
+          <w:b/>
+          <w:bCs/>
+          <w:sz w:val="24"/>
+          <w:szCs w:val="24"/>
+          <w:u w:val="single"/>
+        </w:rPr>
+        <w:t>Aula 3 – Adicionar Item na Lista:</w:t>
+      </w:r>
+    </w:p>
+    <w:p>
+      <w:pPr>
+        <w:pStyle w:val="PargrafodaLista"/>
+        <w:numPr>
+          <w:ilvl w:val="1"/>
+          <w:numId w:val="1"/>
+        </w:numPr>
+        <w:rPr>
+          <w:rFonts w:ascii="Times New Roman" w:hAnsi="Times New Roman" w:cs="Times New Roman"/>
+          <w:b/>
+          <w:bCs/>
+          <w:sz w:val="24"/>
+          <w:szCs w:val="24"/>
+          <w:u w:val="single"/>
+        </w:rPr>
+      </w:pPr>
+      <w:r>
+        <w:rPr>
+          <w:rFonts w:ascii="Times New Roman" w:hAnsi="Times New Roman" w:cs="Times New Roman"/>
+          <w:sz w:val="24"/>
+          <w:szCs w:val="24"/>
+        </w:rPr>
+        <w:t xml:space="preserve"> </w:t>
       </w:r>
     </w:p>
     <w:sectPr>

</xml_diff>

<commit_message>
Terminei o Criando Elementos
Aprendemos como criar um elemento em HTML dinamicamente de forma que ele não perca suas características de CSS e fique um abaixo do outro na sequência que foram adicionados.
</commit_message>
<xml_diff>
--- a/Formação HTML && CSS3/JavaScript na Web/JS na Web - Manipule o DOM com JavaScript/Anotações/Cursos de JavaScript na Web.docx
+++ b/Formação HTML && CSS3/JavaScript na Web/JS na Web - Manipule o DOM com JavaScript/Anotações/Cursos de JavaScript na Web.docx
@@ -23,32 +23,39 @@
           <w:color w:val="auto"/>
           <w:u w:val="single"/>
         </w:rPr>
-        <w:t xml:space="preserve">Cursos de JavaScript na Web – </w:t>
-      </w:r>
-      <w:proofErr w:type="spellStart"/>
-      <w:r>
-        <w:rPr>
-          <w:rFonts w:ascii="Times New Roman" w:hAnsi="Times New Roman" w:cs="Times New Roman"/>
-          <w:b/>
-          <w:bCs/>
+        <w:t>Cursos de JavaScript na Web – Alura</w:t>
+      </w:r>
+    </w:p>
+    <w:p>
+      <w:pPr>
+        <w:pStyle w:val="Ttulo2"/>
+        <w:spacing w:line="360" w:lineRule="auto"/>
+        <w:jc w:val="right"/>
+        <w:rPr>
+          <w:rFonts w:ascii="Times New Roman" w:hAnsi="Times New Roman" w:cs="Times New Roman"/>
           <w:color w:val="auto"/>
-          <w:u w:val="single"/>
-        </w:rPr>
-        <w:t>Alura</w:t>
-      </w:r>
-      <w:proofErr w:type="spellEnd"/>
-    </w:p>
-    <w:p>
-      <w:pPr>
-        <w:pStyle w:val="Ttulo2"/>
-        <w:spacing w:line="360" w:lineRule="auto"/>
-        <w:jc w:val="right"/>
-        <w:rPr>
-          <w:rFonts w:ascii="Times New Roman" w:hAnsi="Times New Roman" w:cs="Times New Roman"/>
+        </w:rPr>
+      </w:pPr>
+      <w:r>
+        <w:rPr>
+          <w:rFonts w:ascii="Times New Roman" w:hAnsi="Times New Roman" w:cs="Times New Roman"/>
+          <w:b/>
+          <w:bCs/>
           <w:color w:val="auto"/>
-        </w:rPr>
-      </w:pPr>
-      <w:r>
+          <w:u w:val="single"/>
+        </w:rPr>
+        <w:t>Curso 1 – JS na Web Manipule o DOM com JavaScript</w:t>
+      </w:r>
+    </w:p>
+    <w:p>
+      <w:pPr>
+        <w:pStyle w:val="Ttulo3"/>
+        <w:numPr>
+          <w:ilvl w:val="0"/>
+          <w:numId w:val="1"/>
+        </w:numPr>
+        <w:spacing w:line="360" w:lineRule="auto"/>
+        <w:jc w:val="both"/>
         <w:rPr>
           <w:rFonts w:ascii="Times New Roman" w:hAnsi="Times New Roman" w:cs="Times New Roman"/>
           <w:b/>
@@ -56,14 +63,23 @@
           <w:color w:val="auto"/>
           <w:u w:val="single"/>
         </w:rPr>
-        <w:t>Curso 1 – JS na Web Manipule o DOM com JavaScript</w:t>
-      </w:r>
-    </w:p>
-    <w:p>
-      <w:pPr>
-        <w:pStyle w:val="Ttulo3"/>
-        <w:numPr>
-          <w:ilvl w:val="0"/>
+      </w:pPr>
+      <w:r>
+        <w:rPr>
+          <w:rFonts w:ascii="Times New Roman" w:hAnsi="Times New Roman" w:cs="Times New Roman"/>
+          <w:b/>
+          <w:bCs/>
+          <w:color w:val="auto"/>
+          <w:u w:val="single"/>
+        </w:rPr>
+        <w:t>Aula 1 – Conhecendo o DOM:</w:t>
+      </w:r>
+    </w:p>
+    <w:p>
+      <w:pPr>
+        <w:pStyle w:val="PargrafodaLista"/>
+        <w:numPr>
+          <w:ilvl w:val="1"/>
           <w:numId w:val="1"/>
         </w:numPr>
         <w:spacing w:line="360" w:lineRule="auto"/>
@@ -72,19 +88,195 @@
           <w:rFonts w:ascii="Times New Roman" w:hAnsi="Times New Roman" w:cs="Times New Roman"/>
           <w:b/>
           <w:bCs/>
-          <w:color w:val="auto"/>
-          <w:u w:val="single"/>
-        </w:rPr>
-      </w:pPr>
-      <w:r>
-        <w:rPr>
-          <w:rFonts w:ascii="Times New Roman" w:hAnsi="Times New Roman" w:cs="Times New Roman"/>
-          <w:b/>
-          <w:bCs/>
-          <w:color w:val="auto"/>
-          <w:u w:val="single"/>
-        </w:rPr>
-        <w:t>Aula 1 – Conhecendo o DOM:</w:t>
+          <w:sz w:val="24"/>
+          <w:szCs w:val="24"/>
+          <w:u w:val="single"/>
+        </w:rPr>
+      </w:pPr>
+      <w:r>
+        <w:rPr>
+          <w:rFonts w:ascii="Times New Roman" w:hAnsi="Times New Roman" w:cs="Times New Roman"/>
+          <w:sz w:val="24"/>
+          <w:szCs w:val="24"/>
+        </w:rPr>
+        <w:t xml:space="preserve"> </w:t>
+      </w:r>
+      <w:r>
+        <w:rPr>
+          <w:rFonts w:ascii="Times New Roman" w:hAnsi="Times New Roman" w:cs="Times New Roman"/>
+          <w:sz w:val="24"/>
+          <w:szCs w:val="24"/>
+        </w:rPr>
+        <w:t>Tudo no DOM é um objeto e todo objeto possui queries. Através delas nós selecionamos as classes ou id das tags para podermos alterar o que quisermos através do JS.</w:t>
+      </w:r>
+      <w:r>
+        <w:rPr>
+          <w:rFonts w:ascii="Times New Roman" w:hAnsi="Times New Roman" w:cs="Times New Roman"/>
+          <w:sz w:val="24"/>
+          <w:szCs w:val="24"/>
+        </w:rPr>
+        <w:t xml:space="preserve"> Para usar a query nós colocamos o objeto separado por “.”, A função seguida de parênteses e dentro dos parênteses colocamos aspas com o indicador da marcação </w:t>
+      </w:r>
+      <w:r>
+        <w:rPr>
+          <w:rFonts w:ascii="Times New Roman" w:hAnsi="Times New Roman" w:cs="Times New Roman"/>
+          <w:sz w:val="24"/>
+          <w:szCs w:val="24"/>
+        </w:rPr>
+        <w:t xml:space="preserve">ou a tag em si, </w:t>
+      </w:r>
+      <w:r>
+        <w:rPr>
+          <w:rFonts w:ascii="Times New Roman" w:hAnsi="Times New Roman" w:cs="Times New Roman"/>
+          <w:sz w:val="24"/>
+          <w:szCs w:val="24"/>
+        </w:rPr>
+        <w:t>e o nome dela dentro para determinarmos qual/quais elementos estamos pegando. Ex.:</w:t>
+      </w:r>
+      <w:r>
+        <w:rPr>
+          <w:rFonts w:ascii="Times New Roman" w:hAnsi="Times New Roman" w:cs="Times New Roman"/>
+          <w:sz w:val="24"/>
+          <w:szCs w:val="24"/>
+        </w:rPr>
+        <w:t xml:space="preserve"> </w:t>
+      </w:r>
+      <w:r>
+        <w:rPr>
+          <w:rFonts w:ascii="Times New Roman" w:hAnsi="Times New Roman" w:cs="Times New Roman"/>
+          <w:i/>
+          <w:iCs/>
+          <w:sz w:val="24"/>
+          <w:szCs w:val="24"/>
+        </w:rPr>
+        <w:t>document.querySelector(</w:t>
+      </w:r>
+      <w:r>
+        <w:rPr>
+          <w:rFonts w:ascii="Times New Roman" w:hAnsi="Times New Roman" w:cs="Times New Roman"/>
+          <w:i/>
+          <w:iCs/>
+          <w:sz w:val="24"/>
+          <w:szCs w:val="24"/>
+        </w:rPr>
+        <w:t>‘</w:t>
+      </w:r>
+      <w:r>
+        <w:rPr>
+          <w:rFonts w:ascii="Times New Roman" w:hAnsi="Times New Roman" w:cs="Times New Roman"/>
+          <w:i/>
+          <w:iCs/>
+          <w:sz w:val="24"/>
+          <w:szCs w:val="24"/>
+        </w:rPr>
+        <w:t>.classe</w:t>
+      </w:r>
+      <w:r>
+        <w:rPr>
+          <w:rFonts w:ascii="Times New Roman" w:hAnsi="Times New Roman" w:cs="Times New Roman"/>
+          <w:i/>
+          <w:iCs/>
+          <w:sz w:val="24"/>
+          <w:szCs w:val="24"/>
+        </w:rPr>
+        <w:t>’</w:t>
+      </w:r>
+      <w:r>
+        <w:rPr>
+          <w:rFonts w:ascii="Times New Roman" w:hAnsi="Times New Roman" w:cs="Times New Roman"/>
+          <w:i/>
+          <w:iCs/>
+          <w:sz w:val="24"/>
+          <w:szCs w:val="24"/>
+        </w:rPr>
+        <w:t>/</w:t>
+      </w:r>
+      <w:r>
+        <w:rPr>
+          <w:rFonts w:ascii="Times New Roman" w:hAnsi="Times New Roman" w:cs="Times New Roman"/>
+          <w:i/>
+          <w:iCs/>
+          <w:sz w:val="24"/>
+          <w:szCs w:val="24"/>
+        </w:rPr>
+        <w:t>’</w:t>
+      </w:r>
+      <w:r>
+        <w:rPr>
+          <w:rFonts w:ascii="Times New Roman" w:hAnsi="Times New Roman" w:cs="Times New Roman"/>
+          <w:i/>
+          <w:iCs/>
+          <w:sz w:val="24"/>
+          <w:szCs w:val="24"/>
+        </w:rPr>
+        <w:t>#id</w:t>
+      </w:r>
+      <w:r>
+        <w:rPr>
+          <w:rFonts w:ascii="Times New Roman" w:hAnsi="Times New Roman" w:cs="Times New Roman"/>
+          <w:i/>
+          <w:iCs/>
+          <w:sz w:val="24"/>
+          <w:szCs w:val="24"/>
+        </w:rPr>
+        <w:t>’</w:t>
+      </w:r>
+      <w:r>
+        <w:rPr>
+          <w:rFonts w:ascii="Times New Roman" w:hAnsi="Times New Roman" w:cs="Times New Roman"/>
+          <w:i/>
+          <w:iCs/>
+          <w:sz w:val="24"/>
+          <w:szCs w:val="24"/>
+        </w:rPr>
+        <w:t>/’tag’</w:t>
+      </w:r>
+      <w:r>
+        <w:rPr>
+          <w:rFonts w:ascii="Times New Roman" w:hAnsi="Times New Roman" w:cs="Times New Roman"/>
+          <w:i/>
+          <w:iCs/>
+          <w:sz w:val="24"/>
+          <w:szCs w:val="24"/>
+        </w:rPr>
+        <w:t>)</w:t>
+      </w:r>
+      <w:r>
+        <w:rPr>
+          <w:rFonts w:ascii="Times New Roman" w:hAnsi="Times New Roman" w:cs="Times New Roman"/>
+          <w:i/>
+          <w:iCs/>
+          <w:sz w:val="24"/>
+          <w:szCs w:val="24"/>
+        </w:rPr>
+        <w:t>.</w:t>
+      </w:r>
+    </w:p>
+    <w:p>
+      <w:pPr>
+        <w:pStyle w:val="PargrafodaLista"/>
+        <w:numPr>
+          <w:ilvl w:val="2"/>
+          <w:numId w:val="1"/>
+        </w:numPr>
+        <w:spacing w:line="360" w:lineRule="auto"/>
+        <w:jc w:val="both"/>
+        <w:rPr>
+          <w:rFonts w:ascii="Times New Roman" w:hAnsi="Times New Roman" w:cs="Times New Roman"/>
+          <w:b/>
+          <w:bCs/>
+          <w:sz w:val="24"/>
+          <w:szCs w:val="24"/>
+          <w:u w:val="single"/>
+        </w:rPr>
+      </w:pPr>
+      <w:r>
+        <w:rPr>
+          <w:rFonts w:ascii="Times New Roman" w:hAnsi="Times New Roman" w:cs="Times New Roman"/>
+          <w:sz w:val="24"/>
+          <w:szCs w:val="24"/>
+        </w:rPr>
+        <w:t>O query sempre irá devolver o primeiro elemento correspondente que encontrar na busca.</w:t>
       </w:r>
     </w:p>
     <w:p>
@@ -111,171 +303,43 @@
           <w:sz w:val="24"/>
           <w:szCs w:val="24"/>
         </w:rPr>
-        <w:t xml:space="preserve"> </w:t>
-      </w:r>
-      <w:r>
-        <w:rPr>
-          <w:rFonts w:ascii="Times New Roman" w:hAnsi="Times New Roman" w:cs="Times New Roman"/>
-          <w:sz w:val="24"/>
-          <w:szCs w:val="24"/>
-        </w:rPr>
-        <w:t>Tudo no DOM é um objeto e todo objeto possui queries. Através delas nós selecionamos as classes ou id das tags para podermos alterar o que quisermos através do JS.</w:t>
-      </w:r>
-      <w:r>
-        <w:rPr>
-          <w:rFonts w:ascii="Times New Roman" w:hAnsi="Times New Roman" w:cs="Times New Roman"/>
-          <w:sz w:val="24"/>
-          <w:szCs w:val="24"/>
-        </w:rPr>
-        <w:t xml:space="preserve"> Para usar a query nós colocamos o objeto separado por “.”, A função seguida de parênteses e dentro dos parênteses colocamos aspas com o indicador da marcação </w:t>
-      </w:r>
-      <w:r>
-        <w:rPr>
-          <w:rFonts w:ascii="Times New Roman" w:hAnsi="Times New Roman" w:cs="Times New Roman"/>
-          <w:sz w:val="24"/>
-          <w:szCs w:val="24"/>
-        </w:rPr>
-        <w:t xml:space="preserve">ou a tag em si, </w:t>
-      </w:r>
-      <w:r>
-        <w:rPr>
-          <w:rFonts w:ascii="Times New Roman" w:hAnsi="Times New Roman" w:cs="Times New Roman"/>
-          <w:sz w:val="24"/>
-          <w:szCs w:val="24"/>
-        </w:rPr>
-        <w:t>e o nome dela dentro para determinarmos qual/quais elementos estamos pegando. Ex.:</w:t>
-      </w:r>
-      <w:r>
-        <w:rPr>
-          <w:rFonts w:ascii="Times New Roman" w:hAnsi="Times New Roman" w:cs="Times New Roman"/>
-          <w:sz w:val="24"/>
-          <w:szCs w:val="24"/>
-        </w:rPr>
-        <w:t xml:space="preserve"> </w:t>
-      </w:r>
-      <w:proofErr w:type="spellStart"/>
-      <w:proofErr w:type="gramStart"/>
-      <w:r>
-        <w:rPr>
-          <w:rFonts w:ascii="Times New Roman" w:hAnsi="Times New Roman" w:cs="Times New Roman"/>
-          <w:i/>
-          <w:iCs/>
-          <w:sz w:val="24"/>
-          <w:szCs w:val="24"/>
-        </w:rPr>
-        <w:t>document.querySelector</w:t>
-      </w:r>
-      <w:proofErr w:type="spellEnd"/>
-      <w:proofErr w:type="gramEnd"/>
-      <w:r>
-        <w:rPr>
-          <w:rFonts w:ascii="Times New Roman" w:hAnsi="Times New Roman" w:cs="Times New Roman"/>
-          <w:i/>
-          <w:iCs/>
-          <w:sz w:val="24"/>
-          <w:szCs w:val="24"/>
-        </w:rPr>
-        <w:t>(</w:t>
-      </w:r>
-      <w:r>
-        <w:rPr>
-          <w:rFonts w:ascii="Times New Roman" w:hAnsi="Times New Roman" w:cs="Times New Roman"/>
-          <w:i/>
-          <w:iCs/>
-          <w:sz w:val="24"/>
-          <w:szCs w:val="24"/>
-        </w:rPr>
-        <w:t>‘</w:t>
-      </w:r>
-      <w:r>
-        <w:rPr>
-          <w:rFonts w:ascii="Times New Roman" w:hAnsi="Times New Roman" w:cs="Times New Roman"/>
-          <w:i/>
-          <w:iCs/>
-          <w:sz w:val="24"/>
-          <w:szCs w:val="24"/>
-        </w:rPr>
-        <w:t>.classe</w:t>
-      </w:r>
-      <w:r>
-        <w:rPr>
-          <w:rFonts w:ascii="Times New Roman" w:hAnsi="Times New Roman" w:cs="Times New Roman"/>
-          <w:i/>
-          <w:iCs/>
-          <w:sz w:val="24"/>
-          <w:szCs w:val="24"/>
-        </w:rPr>
-        <w:t>’</w:t>
-      </w:r>
-      <w:r>
-        <w:rPr>
-          <w:rFonts w:ascii="Times New Roman" w:hAnsi="Times New Roman" w:cs="Times New Roman"/>
-          <w:i/>
-          <w:iCs/>
-          <w:sz w:val="24"/>
-          <w:szCs w:val="24"/>
-        </w:rPr>
-        <w:t>/</w:t>
-      </w:r>
-      <w:r>
-        <w:rPr>
-          <w:rFonts w:ascii="Times New Roman" w:hAnsi="Times New Roman" w:cs="Times New Roman"/>
-          <w:i/>
-          <w:iCs/>
-          <w:sz w:val="24"/>
-          <w:szCs w:val="24"/>
-        </w:rPr>
-        <w:t>’</w:t>
-      </w:r>
-      <w:r>
-        <w:rPr>
-          <w:rFonts w:ascii="Times New Roman" w:hAnsi="Times New Roman" w:cs="Times New Roman"/>
-          <w:i/>
-          <w:iCs/>
-          <w:sz w:val="24"/>
-          <w:szCs w:val="24"/>
-        </w:rPr>
-        <w:t>#id</w:t>
-      </w:r>
-      <w:r>
-        <w:rPr>
-          <w:rFonts w:ascii="Times New Roman" w:hAnsi="Times New Roman" w:cs="Times New Roman"/>
-          <w:i/>
-          <w:iCs/>
-          <w:sz w:val="24"/>
-          <w:szCs w:val="24"/>
-        </w:rPr>
-        <w:t>’</w:t>
-      </w:r>
-      <w:r>
-        <w:rPr>
-          <w:rFonts w:ascii="Times New Roman" w:hAnsi="Times New Roman" w:cs="Times New Roman"/>
-          <w:i/>
-          <w:iCs/>
-          <w:sz w:val="24"/>
-          <w:szCs w:val="24"/>
-        </w:rPr>
-        <w:t>/’tag’</w:t>
-      </w:r>
-      <w:r>
-        <w:rPr>
-          <w:rFonts w:ascii="Times New Roman" w:hAnsi="Times New Roman" w:cs="Times New Roman"/>
-          <w:i/>
-          <w:iCs/>
-          <w:sz w:val="24"/>
-          <w:szCs w:val="24"/>
-        </w:rPr>
-        <w:t>)</w:t>
-      </w:r>
-      <w:r>
-        <w:rPr>
-          <w:rFonts w:ascii="Times New Roman" w:hAnsi="Times New Roman" w:cs="Times New Roman"/>
-          <w:i/>
-          <w:iCs/>
-          <w:sz w:val="24"/>
-          <w:szCs w:val="24"/>
-        </w:rPr>
-        <w:t>.</w:t>
+        <w:t xml:space="preserve"> Podemos também pegar somente o conteúdo de determinado objeto, utilizando a propriedade </w:t>
+      </w:r>
+      <w:r>
+        <w:rPr>
+          <w:rFonts w:ascii="Times New Roman" w:hAnsi="Times New Roman" w:cs="Times New Roman"/>
+          <w:i/>
+          <w:iCs/>
+          <w:sz w:val="24"/>
+          <w:szCs w:val="24"/>
+        </w:rPr>
+        <w:t>textContent</w:t>
+      </w:r>
+      <w:r>
+        <w:rPr>
+          <w:rFonts w:ascii="Times New Roman" w:hAnsi="Times New Roman" w:cs="Times New Roman"/>
+          <w:sz w:val="24"/>
+          <w:szCs w:val="24"/>
+        </w:rPr>
+        <w:t xml:space="preserve">, por exemplo: </w:t>
+      </w:r>
+      <w:r>
+        <w:rPr>
+          <w:rFonts w:ascii="Times New Roman" w:hAnsi="Times New Roman" w:cs="Times New Roman"/>
+          <w:i/>
+          <w:iCs/>
+          <w:sz w:val="24"/>
+          <w:szCs w:val="24"/>
+        </w:rPr>
+        <w:t>document.querySelector(‘.content’).textContent</w:t>
+      </w:r>
+      <w:r>
+        <w:rPr>
+          <w:rFonts w:ascii="Times New Roman" w:hAnsi="Times New Roman" w:cs="Times New Roman"/>
+          <w:sz w:val="24"/>
+          <w:szCs w:val="24"/>
+        </w:rPr>
+        <w:t>. Dessa forma ele irá exibir somente o conteúdo, ao invés da tag, sua classe e/ou id e depois o conteúdo.</w:t>
       </w:r>
     </w:p>
     <w:p>
@@ -302,206 +366,18 @@
           <w:sz w:val="24"/>
           <w:szCs w:val="24"/>
         </w:rPr>
-        <w:t>O query sempre irá devolver o primeiro elemento correspondente que encontrar na busca.</w:t>
-      </w:r>
-    </w:p>
-    <w:p>
-      <w:pPr>
-        <w:pStyle w:val="PargrafodaLista"/>
-        <w:numPr>
-          <w:ilvl w:val="1"/>
-          <w:numId w:val="1"/>
-        </w:numPr>
-        <w:spacing w:line="360" w:lineRule="auto"/>
-        <w:jc w:val="both"/>
-        <w:rPr>
-          <w:rFonts w:ascii="Times New Roman" w:hAnsi="Times New Roman" w:cs="Times New Roman"/>
-          <w:b/>
-          <w:bCs/>
-          <w:sz w:val="24"/>
-          <w:szCs w:val="24"/>
-          <w:u w:val="single"/>
-        </w:rPr>
-      </w:pPr>
-      <w:r>
-        <w:rPr>
-          <w:rFonts w:ascii="Times New Roman" w:hAnsi="Times New Roman" w:cs="Times New Roman"/>
-          <w:sz w:val="24"/>
-          <w:szCs w:val="24"/>
-        </w:rPr>
-        <w:t xml:space="preserve"> Podemos também pegar somente o conteúdo de determinado objeto, utilizando a propriedade </w:t>
-      </w:r>
-      <w:proofErr w:type="spellStart"/>
-      <w:r>
-        <w:rPr>
-          <w:rFonts w:ascii="Times New Roman" w:hAnsi="Times New Roman" w:cs="Times New Roman"/>
-          <w:i/>
-          <w:iCs/>
-          <w:sz w:val="24"/>
-          <w:szCs w:val="24"/>
-        </w:rPr>
-        <w:t>textContent</w:t>
-      </w:r>
-      <w:proofErr w:type="spellEnd"/>
-      <w:r>
-        <w:rPr>
-          <w:rFonts w:ascii="Times New Roman" w:hAnsi="Times New Roman" w:cs="Times New Roman"/>
-          <w:sz w:val="24"/>
-          <w:szCs w:val="24"/>
-        </w:rPr>
-        <w:t xml:space="preserve">, por exemplo: </w:t>
-      </w:r>
-      <w:proofErr w:type="spellStart"/>
-      <w:proofErr w:type="gramStart"/>
-      <w:r>
-        <w:rPr>
-          <w:rFonts w:ascii="Times New Roman" w:hAnsi="Times New Roman" w:cs="Times New Roman"/>
-          <w:i/>
-          <w:iCs/>
-          <w:sz w:val="24"/>
-          <w:szCs w:val="24"/>
-        </w:rPr>
-        <w:t>document.querySelector</w:t>
-      </w:r>
-      <w:proofErr w:type="spellEnd"/>
-      <w:proofErr w:type="gramEnd"/>
-      <w:r>
-        <w:rPr>
-          <w:rFonts w:ascii="Times New Roman" w:hAnsi="Times New Roman" w:cs="Times New Roman"/>
-          <w:i/>
-          <w:iCs/>
-          <w:sz w:val="24"/>
-          <w:szCs w:val="24"/>
-        </w:rPr>
-        <w:t>(‘.</w:t>
-      </w:r>
-      <w:proofErr w:type="spellStart"/>
-      <w:r>
-        <w:rPr>
-          <w:rFonts w:ascii="Times New Roman" w:hAnsi="Times New Roman" w:cs="Times New Roman"/>
-          <w:i/>
-          <w:iCs/>
-          <w:sz w:val="24"/>
-          <w:szCs w:val="24"/>
-        </w:rPr>
-        <w:t>content</w:t>
-      </w:r>
-      <w:proofErr w:type="spellEnd"/>
-      <w:r>
-        <w:rPr>
-          <w:rFonts w:ascii="Times New Roman" w:hAnsi="Times New Roman" w:cs="Times New Roman"/>
-          <w:i/>
-          <w:iCs/>
-          <w:sz w:val="24"/>
-          <w:szCs w:val="24"/>
-        </w:rPr>
-        <w:t>’).</w:t>
-      </w:r>
-      <w:proofErr w:type="spellStart"/>
-      <w:r>
-        <w:rPr>
-          <w:rFonts w:ascii="Times New Roman" w:hAnsi="Times New Roman" w:cs="Times New Roman"/>
-          <w:i/>
-          <w:iCs/>
-          <w:sz w:val="24"/>
-          <w:szCs w:val="24"/>
-        </w:rPr>
-        <w:t>textContent</w:t>
-      </w:r>
-      <w:proofErr w:type="spellEnd"/>
-      <w:r>
-        <w:rPr>
-          <w:rFonts w:ascii="Times New Roman" w:hAnsi="Times New Roman" w:cs="Times New Roman"/>
-          <w:sz w:val="24"/>
-          <w:szCs w:val="24"/>
-        </w:rPr>
-        <w:t>. Dessa forma ele irá exibir somente o conteúdo, ao invés da tag, sua classe e/ou id e depois o conteúdo.</w:t>
-      </w:r>
-    </w:p>
-    <w:p>
-      <w:pPr>
-        <w:pStyle w:val="PargrafodaLista"/>
-        <w:numPr>
-          <w:ilvl w:val="2"/>
-          <w:numId w:val="1"/>
-        </w:numPr>
-        <w:spacing w:line="360" w:lineRule="auto"/>
-        <w:jc w:val="both"/>
-        <w:rPr>
-          <w:rFonts w:ascii="Times New Roman" w:hAnsi="Times New Roman" w:cs="Times New Roman"/>
-          <w:b/>
-          <w:bCs/>
-          <w:sz w:val="24"/>
-          <w:szCs w:val="24"/>
-          <w:u w:val="single"/>
-        </w:rPr>
-      </w:pPr>
-      <w:r>
-        <w:rPr>
-          <w:rFonts w:ascii="Times New Roman" w:hAnsi="Times New Roman" w:cs="Times New Roman"/>
-          <w:sz w:val="24"/>
-          <w:szCs w:val="24"/>
-        </w:rPr>
         <w:t xml:space="preserve">Utilizando esta técnica de seleção de elemento, também podemos alterar o conteúdo de uma tag utilizando a mesma linha acima: </w:t>
       </w:r>
-      <w:proofErr w:type="spellStart"/>
-      <w:proofErr w:type="gramStart"/>
-      <w:r>
-        <w:rPr>
-          <w:rFonts w:ascii="Times New Roman" w:hAnsi="Times New Roman" w:cs="Times New Roman"/>
-          <w:i/>
-          <w:iCs/>
-          <w:sz w:val="24"/>
-          <w:szCs w:val="24"/>
-        </w:rPr>
-        <w:t>document.querySelector</w:t>
-      </w:r>
-      <w:proofErr w:type="spellEnd"/>
-      <w:proofErr w:type="gramEnd"/>
-      <w:r>
-        <w:rPr>
-          <w:rFonts w:ascii="Times New Roman" w:hAnsi="Times New Roman" w:cs="Times New Roman"/>
-          <w:i/>
-          <w:iCs/>
-          <w:sz w:val="24"/>
-          <w:szCs w:val="24"/>
-        </w:rPr>
-        <w:t>(‘.</w:t>
-      </w:r>
-      <w:proofErr w:type="spellStart"/>
-      <w:r>
-        <w:rPr>
-          <w:rFonts w:ascii="Times New Roman" w:hAnsi="Times New Roman" w:cs="Times New Roman"/>
-          <w:i/>
-          <w:iCs/>
-          <w:sz w:val="24"/>
-          <w:szCs w:val="24"/>
-        </w:rPr>
-        <w:t>content</w:t>
-      </w:r>
-      <w:proofErr w:type="spellEnd"/>
-      <w:r>
-        <w:rPr>
-          <w:rFonts w:ascii="Times New Roman" w:hAnsi="Times New Roman" w:cs="Times New Roman"/>
-          <w:i/>
-          <w:iCs/>
-          <w:sz w:val="24"/>
-          <w:szCs w:val="24"/>
-        </w:rPr>
-        <w:t>’).</w:t>
-      </w:r>
-      <w:proofErr w:type="spellStart"/>
-      <w:r>
-        <w:rPr>
-          <w:rFonts w:ascii="Times New Roman" w:hAnsi="Times New Roman" w:cs="Times New Roman"/>
-          <w:i/>
-          <w:iCs/>
-          <w:sz w:val="24"/>
-          <w:szCs w:val="24"/>
-        </w:rPr>
-        <w:t>textContent</w:t>
-      </w:r>
-      <w:proofErr w:type="spellEnd"/>
+      <w:r>
+        <w:rPr>
+          <w:rFonts w:ascii="Times New Roman" w:hAnsi="Times New Roman" w:cs="Times New Roman"/>
+          <w:i/>
+          <w:iCs/>
+          <w:sz w:val="24"/>
+          <w:szCs w:val="24"/>
+        </w:rPr>
+        <w:t>document.querySelector(‘.content’).textContent</w:t>
+      </w:r>
       <w:r>
         <w:rPr>
           <w:rFonts w:ascii="Times New Roman" w:hAnsi="Times New Roman" w:cs="Times New Roman"/>
@@ -518,25 +394,7 @@
           <w:sz w:val="24"/>
           <w:szCs w:val="24"/>
         </w:rPr>
-        <w:t>. Dessa forma, o texto anteriormente colocado na/s tag/s com essa classe será/</w:t>
-      </w:r>
-      <w:proofErr w:type="spellStart"/>
-      <w:r>
-        <w:rPr>
-          <w:rFonts w:ascii="Times New Roman" w:hAnsi="Times New Roman" w:cs="Times New Roman"/>
-          <w:sz w:val="24"/>
-          <w:szCs w:val="24"/>
-        </w:rPr>
-        <w:t>ão</w:t>
-      </w:r>
-      <w:proofErr w:type="spellEnd"/>
-      <w:r>
-        <w:rPr>
-          <w:rFonts w:ascii="Times New Roman" w:hAnsi="Times New Roman" w:cs="Times New Roman"/>
-          <w:sz w:val="24"/>
-          <w:szCs w:val="24"/>
-        </w:rPr>
-        <w:t xml:space="preserve"> alterados para “comprar maça”, independentemente do que estivesse escrito antes.</w:t>
+        <w:t>. Dessa forma, o texto anteriormente colocado na/s tag/s com essa classe será/ão alterados para “comprar maça”, independentemente do que estivesse escrito antes.</w:t>
       </w:r>
     </w:p>
     <w:p>
@@ -653,25 +511,7 @@
           <w:sz w:val="24"/>
           <w:szCs w:val="24"/>
         </w:rPr>
-        <w:t xml:space="preserve">Outros métodos de seleção de elementos além do </w:t>
-      </w:r>
-      <w:proofErr w:type="gramStart"/>
-      <w:r>
-        <w:rPr>
-          <w:rFonts w:ascii="Times New Roman" w:hAnsi="Times New Roman" w:cs="Times New Roman"/>
-          <w:sz w:val="24"/>
-          <w:szCs w:val="24"/>
-        </w:rPr>
-        <w:t>querySelector(</w:t>
-      </w:r>
-      <w:proofErr w:type="gramEnd"/>
-      <w:r>
-        <w:rPr>
-          <w:rFonts w:ascii="Times New Roman" w:hAnsi="Times New Roman" w:cs="Times New Roman"/>
-          <w:sz w:val="24"/>
-          <w:szCs w:val="24"/>
-        </w:rPr>
-        <w:t>‘’):</w:t>
+        <w:t>Outros métodos de seleção de elementos além do querySelector(‘’):</w:t>
       </w:r>
     </w:p>
     <w:p>
@@ -687,29 +527,15 @@
           <w:szCs w:val="24"/>
         </w:rPr>
       </w:pPr>
-      <w:proofErr w:type="spellStart"/>
-      <w:proofErr w:type="gramStart"/>
-      <w:r>
-        <w:rPr>
-          <w:rFonts w:ascii="Times New Roman" w:hAnsi="Times New Roman" w:cs="Times New Roman"/>
-          <w:i/>
-          <w:iCs/>
-          <w:sz w:val="24"/>
-          <w:szCs w:val="24"/>
-        </w:rPr>
-        <w:t>document.getElementById</w:t>
-      </w:r>
-      <w:proofErr w:type="spellEnd"/>
-      <w:proofErr w:type="gramEnd"/>
-      <w:r>
-        <w:rPr>
-          <w:rFonts w:ascii="Times New Roman" w:hAnsi="Times New Roman" w:cs="Times New Roman"/>
-          <w:i/>
-          <w:iCs/>
-          <w:sz w:val="24"/>
-          <w:szCs w:val="24"/>
-        </w:rPr>
-        <w:t>(‘id’)</w:t>
+      <w:r>
+        <w:rPr>
+          <w:rFonts w:ascii="Times New Roman" w:hAnsi="Times New Roman" w:cs="Times New Roman"/>
+          <w:i/>
+          <w:iCs/>
+          <w:sz w:val="24"/>
+          <w:szCs w:val="24"/>
+        </w:rPr>
+        <w:t>document.getElementById(‘id’)</w:t>
       </w:r>
       <w:r>
         <w:rPr>
@@ -741,29 +567,15 @@
           <w:szCs w:val="24"/>
         </w:rPr>
       </w:pPr>
-      <w:proofErr w:type="spellStart"/>
-      <w:proofErr w:type="gramStart"/>
-      <w:r>
-        <w:rPr>
-          <w:rFonts w:ascii="Times New Roman" w:hAnsi="Times New Roman" w:cs="Times New Roman"/>
-          <w:i/>
-          <w:iCs/>
-          <w:sz w:val="24"/>
-          <w:szCs w:val="24"/>
-        </w:rPr>
-        <w:t>document.getElementsByClassName</w:t>
-      </w:r>
-      <w:proofErr w:type="spellEnd"/>
-      <w:proofErr w:type="gramEnd"/>
-      <w:r>
-        <w:rPr>
-          <w:rFonts w:ascii="Times New Roman" w:hAnsi="Times New Roman" w:cs="Times New Roman"/>
-          <w:i/>
-          <w:iCs/>
-          <w:sz w:val="24"/>
-          <w:szCs w:val="24"/>
-        </w:rPr>
-        <w:t>(‘classe’)</w:t>
+      <w:r>
+        <w:rPr>
+          <w:rFonts w:ascii="Times New Roman" w:hAnsi="Times New Roman" w:cs="Times New Roman"/>
+          <w:i/>
+          <w:iCs/>
+          <w:sz w:val="24"/>
+          <w:szCs w:val="24"/>
+        </w:rPr>
+        <w:t>document.getElementsByClassName(‘classe’)</w:t>
       </w:r>
       <w:r>
         <w:rPr>
@@ -779,25 +591,7 @@
           <w:sz w:val="24"/>
           <w:szCs w:val="24"/>
         </w:rPr>
-        <w:t xml:space="preserve"> retorna um </w:t>
-      </w:r>
-      <w:proofErr w:type="spellStart"/>
-      <w:r>
-        <w:rPr>
-          <w:rFonts w:ascii="Times New Roman" w:hAnsi="Times New Roman" w:cs="Times New Roman"/>
-          <w:sz w:val="24"/>
-          <w:szCs w:val="24"/>
-        </w:rPr>
-        <w:t>array</w:t>
-      </w:r>
-      <w:proofErr w:type="spellEnd"/>
-      <w:r>
-        <w:rPr>
-          <w:rFonts w:ascii="Times New Roman" w:hAnsi="Times New Roman" w:cs="Times New Roman"/>
-          <w:sz w:val="24"/>
-          <w:szCs w:val="24"/>
-        </w:rPr>
-        <w:t xml:space="preserve"> dos elementos pelo nome da classe passada.</w:t>
+        <w:t xml:space="preserve"> retorna um array dos elementos pelo nome da classe passada.</w:t>
       </w:r>
     </w:p>
     <w:p>
@@ -813,29 +607,15 @@
           <w:szCs w:val="24"/>
         </w:rPr>
       </w:pPr>
-      <w:proofErr w:type="spellStart"/>
-      <w:proofErr w:type="gramStart"/>
-      <w:r>
-        <w:rPr>
-          <w:rFonts w:ascii="Times New Roman" w:hAnsi="Times New Roman" w:cs="Times New Roman"/>
-          <w:i/>
-          <w:iCs/>
-          <w:sz w:val="24"/>
-          <w:szCs w:val="24"/>
-        </w:rPr>
-        <w:t>document.getElementsByTagName</w:t>
-      </w:r>
-      <w:proofErr w:type="spellEnd"/>
-      <w:proofErr w:type="gramEnd"/>
-      <w:r>
-        <w:rPr>
-          <w:rFonts w:ascii="Times New Roman" w:hAnsi="Times New Roman" w:cs="Times New Roman"/>
-          <w:i/>
-          <w:iCs/>
-          <w:sz w:val="24"/>
-          <w:szCs w:val="24"/>
-        </w:rPr>
-        <w:t>(‘tag’)</w:t>
+      <w:r>
+        <w:rPr>
+          <w:rFonts w:ascii="Times New Roman" w:hAnsi="Times New Roman" w:cs="Times New Roman"/>
+          <w:i/>
+          <w:iCs/>
+          <w:sz w:val="24"/>
+          <w:szCs w:val="24"/>
+        </w:rPr>
+        <w:t>document.getElementsByTagName(‘tag’)</w:t>
       </w:r>
       <w:r>
         <w:rPr>
@@ -851,25 +631,7 @@
           <w:sz w:val="24"/>
           <w:szCs w:val="24"/>
         </w:rPr>
-        <w:t xml:space="preserve"> retorna um </w:t>
-      </w:r>
-      <w:proofErr w:type="spellStart"/>
-      <w:r>
-        <w:rPr>
-          <w:rFonts w:ascii="Times New Roman" w:hAnsi="Times New Roman" w:cs="Times New Roman"/>
-          <w:sz w:val="24"/>
-          <w:szCs w:val="24"/>
-        </w:rPr>
-        <w:t>array</w:t>
-      </w:r>
-      <w:proofErr w:type="spellEnd"/>
-      <w:r>
-        <w:rPr>
-          <w:rFonts w:ascii="Times New Roman" w:hAnsi="Times New Roman" w:cs="Times New Roman"/>
-          <w:sz w:val="24"/>
-          <w:szCs w:val="24"/>
-        </w:rPr>
-        <w:t xml:space="preserve"> dos elementos pelo nome da tag passada</w:t>
+        <w:t xml:space="preserve"> retorna um array dos elementos pelo nome da tag passada</w:t>
       </w:r>
     </w:p>
     <w:p>
@@ -885,29 +647,15 @@
           <w:szCs w:val="24"/>
         </w:rPr>
       </w:pPr>
-      <w:proofErr w:type="spellStart"/>
-      <w:proofErr w:type="gramStart"/>
-      <w:r>
-        <w:rPr>
-          <w:rFonts w:ascii="Times New Roman" w:hAnsi="Times New Roman" w:cs="Times New Roman"/>
-          <w:i/>
-          <w:iCs/>
-          <w:sz w:val="24"/>
-          <w:szCs w:val="24"/>
-        </w:rPr>
-        <w:t>document.querySelectorAll</w:t>
-      </w:r>
-      <w:proofErr w:type="spellEnd"/>
-      <w:proofErr w:type="gramEnd"/>
-      <w:r>
-        <w:rPr>
-          <w:rFonts w:ascii="Times New Roman" w:hAnsi="Times New Roman" w:cs="Times New Roman"/>
-          <w:i/>
-          <w:iCs/>
-          <w:sz w:val="24"/>
-          <w:szCs w:val="24"/>
-        </w:rPr>
-        <w:t>(seletor)</w:t>
+      <w:r>
+        <w:rPr>
+          <w:rFonts w:ascii="Times New Roman" w:hAnsi="Times New Roman" w:cs="Times New Roman"/>
+          <w:i/>
+          <w:iCs/>
+          <w:sz w:val="24"/>
+          <w:szCs w:val="24"/>
+        </w:rPr>
+        <w:t>document.querySelectorAll(seletor)</w:t>
       </w:r>
       <w:r>
         <w:rPr>
@@ -1028,51 +776,15 @@
         </w:rPr>
         <w:t xml:space="preserve"> Podemos importar um arquivo JS colocando um </w:t>
       </w:r>
-      <w:proofErr w:type="spellStart"/>
-      <w:r>
-        <w:rPr>
-          <w:rFonts w:ascii="Times New Roman" w:hAnsi="Times New Roman" w:cs="Times New Roman"/>
-          <w:i/>
-          <w:iCs/>
-          <w:sz w:val="24"/>
-          <w:szCs w:val="24"/>
-        </w:rPr>
-        <w:t>src</w:t>
-      </w:r>
-      <w:proofErr w:type="spellEnd"/>
-      <w:proofErr w:type="gramStart"/>
-      <w:r>
-        <w:rPr>
-          <w:rFonts w:ascii="Times New Roman" w:hAnsi="Times New Roman" w:cs="Times New Roman"/>
-          <w:i/>
-          <w:iCs/>
-          <w:sz w:val="24"/>
-          <w:szCs w:val="24"/>
-        </w:rPr>
-        <w:t>=”</w:t>
-      </w:r>
-      <w:proofErr w:type="spellStart"/>
-      <w:r>
-        <w:rPr>
-          <w:rFonts w:ascii="Times New Roman" w:hAnsi="Times New Roman" w:cs="Times New Roman"/>
-          <w:i/>
-          <w:iCs/>
-          <w:sz w:val="24"/>
-          <w:szCs w:val="24"/>
-        </w:rPr>
-        <w:t>localDoArquivo</w:t>
-      </w:r>
-      <w:proofErr w:type="spellEnd"/>
-      <w:proofErr w:type="gramEnd"/>
-      <w:r>
-        <w:rPr>
-          <w:rFonts w:ascii="Times New Roman" w:hAnsi="Times New Roman" w:cs="Times New Roman"/>
-          <w:i/>
-          <w:iCs/>
-          <w:sz w:val="24"/>
-          <w:szCs w:val="24"/>
-        </w:rPr>
-        <w:t>”</w:t>
+      <w:r>
+        <w:rPr>
+          <w:rFonts w:ascii="Times New Roman" w:hAnsi="Times New Roman" w:cs="Times New Roman"/>
+          <w:i/>
+          <w:iCs/>
+          <w:sz w:val="24"/>
+          <w:szCs w:val="24"/>
+        </w:rPr>
+        <w:t>src=”localDoArquivo”</w:t>
       </w:r>
       <w:r>
         <w:rPr>
@@ -1152,43 +864,7 @@
           <w:sz w:val="24"/>
           <w:szCs w:val="24"/>
         </w:rPr>
-        <w:t xml:space="preserve"> Para fazer com que um item seja adicionado a uma lista após escrevê-lo no input </w:t>
-      </w:r>
-      <w:proofErr w:type="spellStart"/>
-      <w:r>
-        <w:rPr>
-          <w:rFonts w:ascii="Times New Roman" w:hAnsi="Times New Roman" w:cs="Times New Roman"/>
-          <w:sz w:val="24"/>
-          <w:szCs w:val="24"/>
-        </w:rPr>
-        <w:t>text</w:t>
-      </w:r>
-      <w:proofErr w:type="spellEnd"/>
-      <w:r>
-        <w:rPr>
-          <w:rFonts w:ascii="Times New Roman" w:hAnsi="Times New Roman" w:cs="Times New Roman"/>
-          <w:sz w:val="24"/>
-          <w:szCs w:val="24"/>
-        </w:rPr>
-        <w:t xml:space="preserve"> de um </w:t>
-      </w:r>
-      <w:proofErr w:type="spellStart"/>
-      <w:r>
-        <w:rPr>
-          <w:rFonts w:ascii="Times New Roman" w:hAnsi="Times New Roman" w:cs="Times New Roman"/>
-          <w:sz w:val="24"/>
-          <w:szCs w:val="24"/>
-        </w:rPr>
-        <w:t>forms</w:t>
-      </w:r>
-      <w:proofErr w:type="spellEnd"/>
-      <w:r>
-        <w:rPr>
-          <w:rFonts w:ascii="Times New Roman" w:hAnsi="Times New Roman" w:cs="Times New Roman"/>
-          <w:sz w:val="24"/>
-          <w:szCs w:val="24"/>
-        </w:rPr>
-        <w:t xml:space="preserve">, precisamos mexer no botão </w:t>
+        <w:t xml:space="preserve"> Para fazer com que um item seja adicionado a uma lista após escrevê-lo no input text de um forms, precisamos mexer no botão </w:t>
       </w:r>
       <w:r>
         <w:rPr>
@@ -1250,67 +926,149 @@
           <w:sz w:val="24"/>
           <w:szCs w:val="24"/>
         </w:rPr>
+        <w:t>“data-atribut</w:t>
+      </w:r>
+      <w:r>
+        <w:rPr>
+          <w:rFonts w:ascii="Times New Roman" w:hAnsi="Times New Roman" w:cs="Times New Roman"/>
+          <w:i/>
+          <w:iCs/>
+          <w:sz w:val="24"/>
+          <w:szCs w:val="24"/>
+        </w:rPr>
+        <w:t>e</w:t>
+      </w:r>
+      <w:r>
+        <w:rPr>
+          <w:rFonts w:ascii="Times New Roman" w:hAnsi="Times New Roman" w:cs="Times New Roman"/>
+          <w:i/>
+          <w:iCs/>
+          <w:sz w:val="24"/>
+          <w:szCs w:val="24"/>
+        </w:rPr>
+        <w:t>s”</w:t>
+      </w:r>
+      <w:r>
+        <w:rPr>
+          <w:rFonts w:ascii="Times New Roman" w:hAnsi="Times New Roman" w:cs="Times New Roman"/>
+          <w:sz w:val="24"/>
+          <w:szCs w:val="24"/>
+        </w:rPr>
+        <w:t xml:space="preserve">. Basta colocar a palavra </w:t>
+      </w:r>
+      <w:r>
+        <w:rPr>
+          <w:rFonts w:ascii="Times New Roman" w:hAnsi="Times New Roman" w:cs="Times New Roman"/>
+          <w:i/>
+          <w:iCs/>
+          <w:sz w:val="24"/>
+          <w:szCs w:val="24"/>
+        </w:rPr>
         <w:t>“</w:t>
       </w:r>
-      <w:proofErr w:type="spellStart"/>
-      <w:r>
-        <w:rPr>
-          <w:rFonts w:ascii="Times New Roman" w:hAnsi="Times New Roman" w:cs="Times New Roman"/>
-          <w:i/>
-          <w:iCs/>
-          <w:sz w:val="24"/>
-          <w:szCs w:val="24"/>
-        </w:rPr>
-        <w:t>data-atribut</w:t>
-      </w:r>
-      <w:r>
-        <w:rPr>
-          <w:rFonts w:ascii="Times New Roman" w:hAnsi="Times New Roman" w:cs="Times New Roman"/>
-          <w:i/>
-          <w:iCs/>
-          <w:sz w:val="24"/>
-          <w:szCs w:val="24"/>
-        </w:rPr>
-        <w:t>e</w:t>
-      </w:r>
-      <w:r>
-        <w:rPr>
-          <w:rFonts w:ascii="Times New Roman" w:hAnsi="Times New Roman" w:cs="Times New Roman"/>
-          <w:i/>
-          <w:iCs/>
-          <w:sz w:val="24"/>
-          <w:szCs w:val="24"/>
-        </w:rPr>
-        <w:t>s</w:t>
-      </w:r>
-      <w:proofErr w:type="spellEnd"/>
-      <w:r>
-        <w:rPr>
-          <w:rFonts w:ascii="Times New Roman" w:hAnsi="Times New Roman" w:cs="Times New Roman"/>
-          <w:i/>
-          <w:iCs/>
-          <w:sz w:val="24"/>
-          <w:szCs w:val="24"/>
-        </w:rPr>
-        <w:t>”</w:t>
-      </w:r>
-      <w:r>
-        <w:rPr>
-          <w:rFonts w:ascii="Times New Roman" w:hAnsi="Times New Roman" w:cs="Times New Roman"/>
-          <w:sz w:val="24"/>
-          <w:szCs w:val="24"/>
-        </w:rPr>
-        <w:t xml:space="preserve">. Basta colocar a palavra </w:t>
-      </w:r>
-      <w:r>
-        <w:rPr>
-          <w:rFonts w:ascii="Times New Roman" w:hAnsi="Times New Roman" w:cs="Times New Roman"/>
-          <w:i/>
-          <w:iCs/>
-          <w:sz w:val="24"/>
-          <w:szCs w:val="24"/>
-        </w:rPr>
-        <w:t>“</w:t>
+      <w:r>
+        <w:rPr>
+          <w:rFonts w:ascii="Times New Roman" w:hAnsi="Times New Roman" w:cs="Times New Roman"/>
+          <w:i/>
+          <w:iCs/>
+          <w:sz w:val="24"/>
+          <w:szCs w:val="24"/>
+        </w:rPr>
+        <w:t>data-“</w:t>
+      </w:r>
+      <w:r>
+        <w:rPr>
+          <w:rFonts w:ascii="Times New Roman" w:hAnsi="Times New Roman" w:cs="Times New Roman"/>
+          <w:sz w:val="24"/>
+          <w:szCs w:val="24"/>
+        </w:rPr>
+        <w:t xml:space="preserve"> e o nome que deseja dar àquele elemento</w:t>
+      </w:r>
+      <w:r>
+        <w:rPr>
+          <w:rFonts w:ascii="Times New Roman" w:hAnsi="Times New Roman" w:cs="Times New Roman"/>
+          <w:sz w:val="24"/>
+          <w:szCs w:val="24"/>
+        </w:rPr>
+        <w:t xml:space="preserve"> no html</w:t>
+      </w:r>
+      <w:r>
+        <w:rPr>
+          <w:rFonts w:ascii="Times New Roman" w:hAnsi="Times New Roman" w:cs="Times New Roman"/>
+          <w:sz w:val="24"/>
+          <w:szCs w:val="24"/>
+        </w:rPr>
+        <w:t>.</w:t>
+      </w:r>
+    </w:p>
+    <w:p>
+      <w:pPr>
+        <w:pStyle w:val="PargrafodaLista"/>
+        <w:numPr>
+          <w:ilvl w:val="2"/>
+          <w:numId w:val="1"/>
+        </w:numPr>
+        <w:spacing w:line="360" w:lineRule="auto"/>
+        <w:jc w:val="both"/>
+        <w:rPr>
+          <w:rFonts w:ascii="Times New Roman" w:hAnsi="Times New Roman" w:cs="Times New Roman"/>
+          <w:b/>
+          <w:bCs/>
+          <w:sz w:val="24"/>
+          <w:szCs w:val="24"/>
+          <w:u w:val="single"/>
+        </w:rPr>
+      </w:pPr>
+      <w:r>
+        <w:rPr>
+          <w:rFonts w:ascii="Times New Roman" w:hAnsi="Times New Roman" w:cs="Times New Roman"/>
+          <w:sz w:val="24"/>
+          <w:szCs w:val="24"/>
+        </w:rPr>
+        <w:t xml:space="preserve">Ele serve como um </w:t>
+      </w:r>
+      <w:r>
+        <w:rPr>
+          <w:rFonts w:ascii="Times New Roman" w:hAnsi="Times New Roman" w:cs="Times New Roman"/>
+          <w:sz w:val="24"/>
+          <w:szCs w:val="24"/>
+        </w:rPr>
+        <w:t>separador de responsabilidade</w:t>
+      </w:r>
+      <w:r>
+        <w:rPr>
+          <w:rFonts w:ascii="Times New Roman" w:hAnsi="Times New Roman" w:cs="Times New Roman"/>
+          <w:sz w:val="24"/>
+          <w:szCs w:val="24"/>
+        </w:rPr>
+        <w:t>.</w:t>
+      </w:r>
+    </w:p>
+    <w:p>
+      <w:pPr>
+        <w:pStyle w:val="PargrafodaLista"/>
+        <w:numPr>
+          <w:ilvl w:val="2"/>
+          <w:numId w:val="1"/>
+        </w:numPr>
+        <w:spacing w:line="360" w:lineRule="auto"/>
+        <w:jc w:val="both"/>
+        <w:rPr>
+          <w:rFonts w:ascii="Times New Roman" w:hAnsi="Times New Roman" w:cs="Times New Roman"/>
+          <w:b/>
+          <w:bCs/>
+          <w:sz w:val="24"/>
+          <w:szCs w:val="24"/>
+          <w:u w:val="single"/>
+        </w:rPr>
+      </w:pPr>
+      <w:r>
+        <w:rPr>
+          <w:rFonts w:ascii="Times New Roman" w:hAnsi="Times New Roman" w:cs="Times New Roman"/>
+          <w:sz w:val="24"/>
+          <w:szCs w:val="24"/>
+        </w:rPr>
+        <w:t xml:space="preserve">A principal vantagem é separar o que é do css e o que é do JS, pois se utilizarmos as classes outra pessoa que trabalha no mesmo projeto pode acabar mudando a classe por achar que não está semântica para o CSS e acabar quebrando o código. Utilizando os </w:t>
       </w:r>
       <w:r>
         <w:rPr>
@@ -1322,41 +1080,94 @@
         </w:rPr>
         <w:t>data</w:t>
       </w:r>
-      <w:proofErr w:type="gramStart"/>
-      <w:r>
-        <w:rPr>
-          <w:rFonts w:ascii="Times New Roman" w:hAnsi="Times New Roman" w:cs="Times New Roman"/>
-          <w:i/>
-          <w:iCs/>
-          <w:sz w:val="24"/>
-          <w:szCs w:val="24"/>
-        </w:rPr>
-        <w:t>-“</w:t>
-      </w:r>
-      <w:r>
-        <w:rPr>
-          <w:rFonts w:ascii="Times New Roman" w:hAnsi="Times New Roman" w:cs="Times New Roman"/>
-          <w:sz w:val="24"/>
-          <w:szCs w:val="24"/>
-        </w:rPr>
-        <w:t xml:space="preserve"> e</w:t>
-      </w:r>
-      <w:proofErr w:type="gramEnd"/>
-      <w:r>
-        <w:rPr>
-          <w:rFonts w:ascii="Times New Roman" w:hAnsi="Times New Roman" w:cs="Times New Roman"/>
-          <w:sz w:val="24"/>
-          <w:szCs w:val="24"/>
-        </w:rPr>
-        <w:t xml:space="preserve"> o nome que deseja dar àquele elemento</w:t>
-      </w:r>
-      <w:r>
-        <w:rPr>
-          <w:rFonts w:ascii="Times New Roman" w:hAnsi="Times New Roman" w:cs="Times New Roman"/>
-          <w:sz w:val="24"/>
-          <w:szCs w:val="24"/>
-        </w:rPr>
-        <w:t xml:space="preserve"> no html</w:t>
+      <w:r>
+        <w:rPr>
+          <w:rFonts w:ascii="Times New Roman" w:hAnsi="Times New Roman" w:cs="Times New Roman"/>
+          <w:sz w:val="24"/>
+          <w:szCs w:val="24"/>
+        </w:rPr>
+        <w:t>’s esse risco é bem menor.</w:t>
+      </w:r>
+    </w:p>
+    <w:p>
+      <w:pPr>
+        <w:pStyle w:val="PargrafodaLista"/>
+        <w:numPr>
+          <w:ilvl w:val="2"/>
+          <w:numId w:val="1"/>
+        </w:numPr>
+        <w:spacing w:line="360" w:lineRule="auto"/>
+        <w:jc w:val="both"/>
+        <w:rPr>
+          <w:rFonts w:ascii="Times New Roman" w:hAnsi="Times New Roman" w:cs="Times New Roman"/>
+          <w:b/>
+          <w:bCs/>
+          <w:sz w:val="24"/>
+          <w:szCs w:val="24"/>
+          <w:u w:val="single"/>
+        </w:rPr>
+      </w:pPr>
+      <w:r>
+        <w:rPr>
+          <w:rFonts w:ascii="Times New Roman" w:hAnsi="Times New Roman" w:cs="Times New Roman"/>
+          <w:sz w:val="24"/>
+          <w:szCs w:val="24"/>
+        </w:rPr>
+        <w:t xml:space="preserve">Para se referir ao </w:t>
+      </w:r>
+      <w:r>
+        <w:rPr>
+          <w:rFonts w:ascii="Times New Roman" w:hAnsi="Times New Roman" w:cs="Times New Roman"/>
+          <w:i/>
+          <w:iCs/>
+          <w:sz w:val="24"/>
+          <w:szCs w:val="24"/>
+        </w:rPr>
+        <w:t>data</w:t>
+      </w:r>
+      <w:r>
+        <w:rPr>
+          <w:rFonts w:ascii="Times New Roman" w:hAnsi="Times New Roman" w:cs="Times New Roman"/>
+          <w:sz w:val="24"/>
+          <w:szCs w:val="24"/>
+        </w:rPr>
+        <w:t xml:space="preserve"> colocado no html, no querySelector, precisamos colocar “[]” dentro das ‘’ e, dentro dele, o nome exato do </w:t>
+      </w:r>
+      <w:r>
+        <w:rPr>
+          <w:rFonts w:ascii="Times New Roman" w:hAnsi="Times New Roman" w:cs="Times New Roman"/>
+          <w:i/>
+          <w:iCs/>
+          <w:sz w:val="24"/>
+          <w:szCs w:val="24"/>
+        </w:rPr>
+        <w:t>data</w:t>
+      </w:r>
+      <w:r>
+        <w:rPr>
+          <w:rFonts w:ascii="Times New Roman" w:hAnsi="Times New Roman" w:cs="Times New Roman"/>
+          <w:sz w:val="24"/>
+          <w:szCs w:val="24"/>
+        </w:rPr>
+        <w:t xml:space="preserve"> utilizado para se referenciar àquele elemento.</w:t>
+      </w:r>
+      <w:r>
+        <w:rPr>
+          <w:rFonts w:ascii="Times New Roman" w:hAnsi="Times New Roman" w:cs="Times New Roman"/>
+          <w:sz w:val="24"/>
+          <w:szCs w:val="24"/>
+        </w:rPr>
+        <w:t xml:space="preserve"> Ex.: </w:t>
+      </w:r>
+      <w:r>
+        <w:rPr>
+          <w:rFonts w:ascii="Times New Roman" w:hAnsi="Times New Roman" w:cs="Times New Roman"/>
+          <w:i/>
+          <w:iCs/>
+          <w:sz w:val="24"/>
+          <w:szCs w:val="24"/>
+        </w:rPr>
+        <w:t>document.querySelector(‘[data-nome-atribuído-ao-elemento]’)</w:t>
       </w:r>
       <w:r>
         <w:rPr>
@@ -1371,6 +1182,41 @@
       <w:pPr>
         <w:pStyle w:val="PargrafodaLista"/>
         <w:numPr>
+          <w:ilvl w:val="1"/>
+          <w:numId w:val="1"/>
+        </w:numPr>
+        <w:spacing w:line="360" w:lineRule="auto"/>
+        <w:jc w:val="both"/>
+        <w:rPr>
+          <w:rFonts w:ascii="Times New Roman" w:hAnsi="Times New Roman" w:cs="Times New Roman"/>
+          <w:b/>
+          <w:bCs/>
+          <w:sz w:val="24"/>
+          <w:szCs w:val="24"/>
+          <w:u w:val="single"/>
+        </w:rPr>
+      </w:pPr>
+      <w:r>
+        <w:rPr>
+          <w:rFonts w:ascii="Times New Roman" w:hAnsi="Times New Roman" w:cs="Times New Roman"/>
+          <w:sz w:val="24"/>
+          <w:szCs w:val="24"/>
+        </w:rPr>
+        <w:t xml:space="preserve"> </w:t>
+      </w:r>
+      <w:r>
+        <w:rPr>
+          <w:rFonts w:ascii="Times New Roman" w:hAnsi="Times New Roman" w:cs="Times New Roman"/>
+          <w:sz w:val="24"/>
+          <w:szCs w:val="24"/>
+        </w:rPr>
+        <w:t>Podemos colocar qualquer expressão que será utilizada várias vezes dentro de uma variável constante.</w:t>
+      </w:r>
+    </w:p>
+    <w:p>
+      <w:pPr>
+        <w:pStyle w:val="PargrafodaLista"/>
+        <w:numPr>
           <w:ilvl w:val="2"/>
           <w:numId w:val="1"/>
         </w:numPr>
@@ -1391,15 +1237,35 @@
           <w:sz w:val="24"/>
           <w:szCs w:val="24"/>
         </w:rPr>
-        <w:t xml:space="preserve">Ele serve como um </w:t>
-      </w:r>
-      <w:r>
-        <w:rPr>
-          <w:rFonts w:ascii="Times New Roman" w:hAnsi="Times New Roman" w:cs="Times New Roman"/>
-          <w:sz w:val="24"/>
-          <w:szCs w:val="24"/>
-        </w:rPr>
-        <w:t>separador de responsabilidade</w:t>
+        <w:t xml:space="preserve">No caso do projeto referente à este primeiro curso, a variável é o button, então podemos colocar: </w:t>
+      </w:r>
+      <w:r>
+        <w:rPr>
+          <w:rFonts w:ascii="Times New Roman" w:hAnsi="Times New Roman" w:cs="Times New Roman"/>
+          <w:i/>
+          <w:iCs/>
+          <w:sz w:val="24"/>
+          <w:szCs w:val="24"/>
+        </w:rPr>
+        <w:t>const novaTarefa =</w:t>
+      </w:r>
+      <w:r>
+        <w:rPr>
+          <w:rFonts w:ascii="Times New Roman" w:hAnsi="Times New Roman" w:cs="Times New Roman"/>
+          <w:sz w:val="24"/>
+          <w:szCs w:val="24"/>
+        </w:rPr>
+        <w:t xml:space="preserve"> </w:t>
+      </w:r>
+      <w:r>
+        <w:rPr>
+          <w:rFonts w:ascii="Times New Roman" w:hAnsi="Times New Roman" w:cs="Times New Roman"/>
+          <w:i/>
+          <w:iCs/>
+          <w:sz w:val="24"/>
+          <w:szCs w:val="24"/>
+        </w:rPr>
+        <w:t>document.querySelector(‘[data-form-button]’)</w:t>
       </w:r>
       <w:r>
         <w:rPr>
@@ -1434,42 +1300,14 @@
           <w:sz w:val="24"/>
           <w:szCs w:val="24"/>
         </w:rPr>
-        <w:t xml:space="preserve">A principal vantagem é separar o que é do css e o que é do JS, pois se utilizarmos as classes outra pessoa que trabalha no mesmo projeto pode acabar mudando a classe por achar que não está semântica para o CSS e acabar quebrando o código. Utilizando os </w:t>
-      </w:r>
-      <w:proofErr w:type="spellStart"/>
-      <w:r>
-        <w:rPr>
-          <w:rFonts w:ascii="Times New Roman" w:hAnsi="Times New Roman" w:cs="Times New Roman"/>
-          <w:i/>
-          <w:iCs/>
-          <w:sz w:val="24"/>
-          <w:szCs w:val="24"/>
-        </w:rPr>
-        <w:t>data</w:t>
-      </w:r>
-      <w:r>
-        <w:rPr>
-          <w:rFonts w:ascii="Times New Roman" w:hAnsi="Times New Roman" w:cs="Times New Roman"/>
-          <w:sz w:val="24"/>
-          <w:szCs w:val="24"/>
-        </w:rPr>
-        <w:t>’s</w:t>
-      </w:r>
-      <w:proofErr w:type="spellEnd"/>
-      <w:r>
-        <w:rPr>
-          <w:rFonts w:ascii="Times New Roman" w:hAnsi="Times New Roman" w:cs="Times New Roman"/>
-          <w:sz w:val="24"/>
-          <w:szCs w:val="24"/>
-        </w:rPr>
-        <w:t xml:space="preserve"> esse risco é bem menor.</w:t>
-      </w:r>
-    </w:p>
-    <w:p>
-      <w:pPr>
-        <w:pStyle w:val="PargrafodaLista"/>
-        <w:numPr>
-          <w:ilvl w:val="2"/>
+        <w:t>Desse modo, sempre que quisermos utilizar essa expressão toda dentro do nosso código, podemos colocar a variável que não muda “novaTarefa”. Isso é válido para qualquer expressão.</w:t>
+      </w:r>
+    </w:p>
+    <w:p>
+      <w:pPr>
+        <w:pStyle w:val="PargrafodaLista"/>
+        <w:numPr>
+          <w:ilvl w:val="1"/>
           <w:numId w:val="1"/>
         </w:numPr>
         <w:spacing w:line="360" w:lineRule="auto"/>
@@ -1489,439 +1327,25 @@
           <w:sz w:val="24"/>
           <w:szCs w:val="24"/>
         </w:rPr>
-        <w:t xml:space="preserve">Para se referir ao </w:t>
-      </w:r>
-      <w:proofErr w:type="gramStart"/>
-      <w:r>
-        <w:rPr>
-          <w:rFonts w:ascii="Times New Roman" w:hAnsi="Times New Roman" w:cs="Times New Roman"/>
-          <w:i/>
-          <w:iCs/>
-          <w:sz w:val="24"/>
-          <w:szCs w:val="24"/>
-        </w:rPr>
-        <w:t>data</w:t>
-      </w:r>
-      <w:r>
-        <w:rPr>
-          <w:rFonts w:ascii="Times New Roman" w:hAnsi="Times New Roman" w:cs="Times New Roman"/>
-          <w:sz w:val="24"/>
-          <w:szCs w:val="24"/>
-        </w:rPr>
-        <w:t xml:space="preserve"> colocado</w:t>
-      </w:r>
-      <w:proofErr w:type="gramEnd"/>
-      <w:r>
-        <w:rPr>
-          <w:rFonts w:ascii="Times New Roman" w:hAnsi="Times New Roman" w:cs="Times New Roman"/>
-          <w:sz w:val="24"/>
-          <w:szCs w:val="24"/>
-        </w:rPr>
-        <w:t xml:space="preserve"> no html, no querySelector, precisamos colocar “[]” dentro das ‘’ e, dentro dele, o nome exato do </w:t>
-      </w:r>
-      <w:r>
-        <w:rPr>
-          <w:rFonts w:ascii="Times New Roman" w:hAnsi="Times New Roman" w:cs="Times New Roman"/>
-          <w:i/>
-          <w:iCs/>
-          <w:sz w:val="24"/>
-          <w:szCs w:val="24"/>
-        </w:rPr>
-        <w:t>data</w:t>
-      </w:r>
-      <w:r>
-        <w:rPr>
-          <w:rFonts w:ascii="Times New Roman" w:hAnsi="Times New Roman" w:cs="Times New Roman"/>
-          <w:sz w:val="24"/>
-          <w:szCs w:val="24"/>
-        </w:rPr>
-        <w:t xml:space="preserve"> utilizado para se referenciar àquele elemento.</w:t>
-      </w:r>
-      <w:r>
-        <w:rPr>
-          <w:rFonts w:ascii="Times New Roman" w:hAnsi="Times New Roman" w:cs="Times New Roman"/>
-          <w:sz w:val="24"/>
-          <w:szCs w:val="24"/>
-        </w:rPr>
-        <w:t xml:space="preserve"> Ex.: </w:t>
-      </w:r>
-      <w:proofErr w:type="spellStart"/>
-      <w:proofErr w:type="gramStart"/>
-      <w:r>
-        <w:rPr>
-          <w:rFonts w:ascii="Times New Roman" w:hAnsi="Times New Roman" w:cs="Times New Roman"/>
-          <w:i/>
-          <w:iCs/>
-          <w:sz w:val="24"/>
-          <w:szCs w:val="24"/>
-        </w:rPr>
-        <w:t>document.querySelector</w:t>
-      </w:r>
-      <w:proofErr w:type="spellEnd"/>
-      <w:proofErr w:type="gramEnd"/>
-      <w:r>
-        <w:rPr>
-          <w:rFonts w:ascii="Times New Roman" w:hAnsi="Times New Roman" w:cs="Times New Roman"/>
-          <w:i/>
-          <w:iCs/>
-          <w:sz w:val="24"/>
-          <w:szCs w:val="24"/>
-        </w:rPr>
-        <w:t>(‘[data-nome-atribuído-ao-elemento]’)</w:t>
-      </w:r>
-      <w:r>
-        <w:rPr>
-          <w:rFonts w:ascii="Times New Roman" w:hAnsi="Times New Roman" w:cs="Times New Roman"/>
-          <w:sz w:val="24"/>
-          <w:szCs w:val="24"/>
-        </w:rPr>
-        <w:t>.</w:t>
-      </w:r>
-    </w:p>
-    <w:p>
-      <w:pPr>
-        <w:pStyle w:val="PargrafodaLista"/>
-        <w:numPr>
-          <w:ilvl w:val="1"/>
-          <w:numId w:val="1"/>
-        </w:numPr>
-        <w:spacing w:line="360" w:lineRule="auto"/>
-        <w:jc w:val="both"/>
-        <w:rPr>
-          <w:rFonts w:ascii="Times New Roman" w:hAnsi="Times New Roman" w:cs="Times New Roman"/>
-          <w:b/>
-          <w:bCs/>
-          <w:sz w:val="24"/>
-          <w:szCs w:val="24"/>
-          <w:u w:val="single"/>
-        </w:rPr>
-      </w:pPr>
-      <w:r>
-        <w:rPr>
-          <w:rFonts w:ascii="Times New Roman" w:hAnsi="Times New Roman" w:cs="Times New Roman"/>
-          <w:sz w:val="24"/>
-          <w:szCs w:val="24"/>
-        </w:rPr>
-        <w:t xml:space="preserve"> </w:t>
-      </w:r>
-      <w:r>
-        <w:rPr>
-          <w:rFonts w:ascii="Times New Roman" w:hAnsi="Times New Roman" w:cs="Times New Roman"/>
-          <w:sz w:val="24"/>
-          <w:szCs w:val="24"/>
-        </w:rPr>
-        <w:t>Podemos colocar qualquer expressão que será utilizada várias vezes dentro de uma variável constante.</w:t>
-      </w:r>
-    </w:p>
-    <w:p>
-      <w:pPr>
-        <w:pStyle w:val="PargrafodaLista"/>
-        <w:numPr>
-          <w:ilvl w:val="2"/>
-          <w:numId w:val="1"/>
-        </w:numPr>
-        <w:spacing w:line="360" w:lineRule="auto"/>
-        <w:jc w:val="both"/>
-        <w:rPr>
-          <w:rFonts w:ascii="Times New Roman" w:hAnsi="Times New Roman" w:cs="Times New Roman"/>
-          <w:b/>
-          <w:bCs/>
-          <w:sz w:val="24"/>
-          <w:szCs w:val="24"/>
-          <w:u w:val="single"/>
-        </w:rPr>
-      </w:pPr>
-      <w:r>
-        <w:rPr>
-          <w:rFonts w:ascii="Times New Roman" w:hAnsi="Times New Roman" w:cs="Times New Roman"/>
-          <w:sz w:val="24"/>
-          <w:szCs w:val="24"/>
-        </w:rPr>
-        <w:t xml:space="preserve">No caso do projeto referente à este primeiro curso, a variável é o button, então podemos colocar: </w:t>
-      </w:r>
-      <w:proofErr w:type="spellStart"/>
-      <w:r>
-        <w:rPr>
-          <w:rFonts w:ascii="Times New Roman" w:hAnsi="Times New Roman" w:cs="Times New Roman"/>
-          <w:i/>
-          <w:iCs/>
-          <w:sz w:val="24"/>
-          <w:szCs w:val="24"/>
-        </w:rPr>
-        <w:t>const</w:t>
-      </w:r>
-      <w:proofErr w:type="spellEnd"/>
-      <w:r>
-        <w:rPr>
-          <w:rFonts w:ascii="Times New Roman" w:hAnsi="Times New Roman" w:cs="Times New Roman"/>
-          <w:i/>
-          <w:iCs/>
-          <w:sz w:val="24"/>
-          <w:szCs w:val="24"/>
-        </w:rPr>
-        <w:t xml:space="preserve"> </w:t>
-      </w:r>
-      <w:proofErr w:type="spellStart"/>
-      <w:r>
-        <w:rPr>
-          <w:rFonts w:ascii="Times New Roman" w:hAnsi="Times New Roman" w:cs="Times New Roman"/>
-          <w:i/>
-          <w:iCs/>
-          <w:sz w:val="24"/>
-          <w:szCs w:val="24"/>
-        </w:rPr>
-        <w:t>novaTarefa</w:t>
-      </w:r>
-      <w:proofErr w:type="spellEnd"/>
-      <w:r>
-        <w:rPr>
-          <w:rFonts w:ascii="Times New Roman" w:hAnsi="Times New Roman" w:cs="Times New Roman"/>
-          <w:i/>
-          <w:iCs/>
-          <w:sz w:val="24"/>
-          <w:szCs w:val="24"/>
-        </w:rPr>
-        <w:t xml:space="preserve"> =</w:t>
-      </w:r>
-      <w:r>
-        <w:rPr>
-          <w:rFonts w:ascii="Times New Roman" w:hAnsi="Times New Roman" w:cs="Times New Roman"/>
-          <w:sz w:val="24"/>
-          <w:szCs w:val="24"/>
-        </w:rPr>
-        <w:t xml:space="preserve"> </w:t>
-      </w:r>
-      <w:proofErr w:type="spellStart"/>
-      <w:proofErr w:type="gramStart"/>
-      <w:r>
-        <w:rPr>
-          <w:rFonts w:ascii="Times New Roman" w:hAnsi="Times New Roman" w:cs="Times New Roman"/>
-          <w:i/>
-          <w:iCs/>
-          <w:sz w:val="24"/>
-          <w:szCs w:val="24"/>
-        </w:rPr>
-        <w:t>document.querySelector</w:t>
-      </w:r>
-      <w:proofErr w:type="spellEnd"/>
-      <w:proofErr w:type="gramEnd"/>
-      <w:r>
-        <w:rPr>
-          <w:rFonts w:ascii="Times New Roman" w:hAnsi="Times New Roman" w:cs="Times New Roman"/>
-          <w:i/>
-          <w:iCs/>
-          <w:sz w:val="24"/>
-          <w:szCs w:val="24"/>
-        </w:rPr>
-        <w:t>(‘[data-</w:t>
-      </w:r>
-      <w:proofErr w:type="spellStart"/>
-      <w:r>
-        <w:rPr>
-          <w:rFonts w:ascii="Times New Roman" w:hAnsi="Times New Roman" w:cs="Times New Roman"/>
-          <w:i/>
-          <w:iCs/>
-          <w:sz w:val="24"/>
-          <w:szCs w:val="24"/>
-        </w:rPr>
-        <w:t>form</w:t>
-      </w:r>
-      <w:proofErr w:type="spellEnd"/>
-      <w:r>
-        <w:rPr>
-          <w:rFonts w:ascii="Times New Roman" w:hAnsi="Times New Roman" w:cs="Times New Roman"/>
-          <w:i/>
-          <w:iCs/>
-          <w:sz w:val="24"/>
-          <w:szCs w:val="24"/>
-        </w:rPr>
-        <w:t>-button]’)</w:t>
-      </w:r>
-      <w:r>
-        <w:rPr>
-          <w:rFonts w:ascii="Times New Roman" w:hAnsi="Times New Roman" w:cs="Times New Roman"/>
-          <w:sz w:val="24"/>
-          <w:szCs w:val="24"/>
-        </w:rPr>
-        <w:t>.</w:t>
-      </w:r>
-    </w:p>
-    <w:p>
-      <w:pPr>
-        <w:pStyle w:val="PargrafodaLista"/>
-        <w:numPr>
-          <w:ilvl w:val="2"/>
-          <w:numId w:val="1"/>
-        </w:numPr>
-        <w:spacing w:line="360" w:lineRule="auto"/>
-        <w:jc w:val="both"/>
-        <w:rPr>
-          <w:rFonts w:ascii="Times New Roman" w:hAnsi="Times New Roman" w:cs="Times New Roman"/>
-          <w:b/>
-          <w:bCs/>
-          <w:sz w:val="24"/>
-          <w:szCs w:val="24"/>
-          <w:u w:val="single"/>
-        </w:rPr>
-      </w:pPr>
-      <w:r>
-        <w:rPr>
-          <w:rFonts w:ascii="Times New Roman" w:hAnsi="Times New Roman" w:cs="Times New Roman"/>
-          <w:sz w:val="24"/>
-          <w:szCs w:val="24"/>
-        </w:rPr>
-        <w:t>Desse modo, sempre que quisermos utilizar essa expressão toda dentro do nosso código, podemos colocar a variável que não muda “</w:t>
-      </w:r>
-      <w:proofErr w:type="spellStart"/>
-      <w:r>
-        <w:rPr>
-          <w:rFonts w:ascii="Times New Roman" w:hAnsi="Times New Roman" w:cs="Times New Roman"/>
-          <w:sz w:val="24"/>
-          <w:szCs w:val="24"/>
-        </w:rPr>
-        <w:t>novaTarefa</w:t>
-      </w:r>
-      <w:proofErr w:type="spellEnd"/>
-      <w:r>
-        <w:rPr>
-          <w:rFonts w:ascii="Times New Roman" w:hAnsi="Times New Roman" w:cs="Times New Roman"/>
-          <w:sz w:val="24"/>
-          <w:szCs w:val="24"/>
-        </w:rPr>
-        <w:t>”. Isso é válido para qualquer expressão.</w:t>
-      </w:r>
-    </w:p>
-    <w:p>
-      <w:pPr>
-        <w:pStyle w:val="PargrafodaLista"/>
-        <w:numPr>
-          <w:ilvl w:val="1"/>
-          <w:numId w:val="1"/>
-        </w:numPr>
-        <w:spacing w:line="360" w:lineRule="auto"/>
-        <w:jc w:val="both"/>
-        <w:rPr>
-          <w:rFonts w:ascii="Times New Roman" w:hAnsi="Times New Roman" w:cs="Times New Roman"/>
-          <w:b/>
-          <w:bCs/>
-          <w:sz w:val="24"/>
-          <w:szCs w:val="24"/>
-          <w:u w:val="single"/>
-        </w:rPr>
-      </w:pPr>
-      <w:r>
-        <w:rPr>
-          <w:rFonts w:ascii="Times New Roman" w:hAnsi="Times New Roman" w:cs="Times New Roman"/>
-          <w:sz w:val="24"/>
-          <w:szCs w:val="24"/>
-        </w:rPr>
-        <w:t xml:space="preserve"> Para fazer com que o botão faça uma ação quando for clicado precisamos adicionar um Evento de monitoramento </w:t>
-      </w:r>
-      <w:proofErr w:type="gramStart"/>
-      <w:r>
-        <w:rPr>
-          <w:rFonts w:ascii="Times New Roman" w:hAnsi="Times New Roman" w:cs="Times New Roman"/>
-          <w:sz w:val="24"/>
-          <w:szCs w:val="24"/>
-        </w:rPr>
-        <w:t>à</w:t>
-      </w:r>
-      <w:proofErr w:type="gramEnd"/>
-      <w:r>
-        <w:rPr>
-          <w:rFonts w:ascii="Times New Roman" w:hAnsi="Times New Roman" w:cs="Times New Roman"/>
-          <w:sz w:val="24"/>
-          <w:szCs w:val="24"/>
-        </w:rPr>
-        <w:t xml:space="preserve"> ele, para que sempre que for clicado, execute uma função específica. Traduzindo isso para o JS fica literalmente assim: </w:t>
-      </w:r>
-      <w:proofErr w:type="spellStart"/>
-      <w:r>
-        <w:rPr>
-          <w:rFonts w:ascii="Times New Roman" w:hAnsi="Times New Roman" w:cs="Times New Roman"/>
-          <w:i/>
-          <w:iCs/>
-          <w:sz w:val="24"/>
-          <w:szCs w:val="24"/>
-        </w:rPr>
-        <w:t>novaTarefa.addEventListener</w:t>
-      </w:r>
-      <w:proofErr w:type="spellEnd"/>
-      <w:r>
-        <w:rPr>
-          <w:rFonts w:ascii="Times New Roman" w:hAnsi="Times New Roman" w:cs="Times New Roman"/>
-          <w:i/>
-          <w:iCs/>
-          <w:sz w:val="24"/>
-          <w:szCs w:val="24"/>
-        </w:rPr>
-        <w:t xml:space="preserve">(‘click’, </w:t>
-      </w:r>
-      <w:proofErr w:type="gramStart"/>
-      <w:r>
-        <w:rPr>
-          <w:rFonts w:ascii="Times New Roman" w:hAnsi="Times New Roman" w:cs="Times New Roman"/>
-          <w:i/>
-          <w:iCs/>
-          <w:sz w:val="24"/>
-          <w:szCs w:val="24"/>
-        </w:rPr>
-        <w:t>()=</w:t>
-      </w:r>
-      <w:proofErr w:type="gramEnd"/>
-      <w:r>
-        <w:rPr>
-          <w:rFonts w:ascii="Times New Roman" w:hAnsi="Times New Roman" w:cs="Times New Roman"/>
-          <w:i/>
-          <w:iCs/>
-          <w:sz w:val="24"/>
-          <w:szCs w:val="24"/>
-        </w:rPr>
-        <w:t>&gt;{console.log(‘fui clicado’)})</w:t>
-      </w:r>
-      <w:r>
-        <w:rPr>
-          <w:rFonts w:ascii="Times New Roman" w:hAnsi="Times New Roman" w:cs="Times New Roman"/>
-          <w:sz w:val="24"/>
-          <w:szCs w:val="24"/>
-        </w:rPr>
-        <w:t xml:space="preserve">, respectivamente. Ou seja, </w:t>
-      </w:r>
-      <w:proofErr w:type="spellStart"/>
-      <w:r>
-        <w:rPr>
-          <w:rFonts w:ascii="Times New Roman" w:hAnsi="Times New Roman" w:cs="Times New Roman"/>
-          <w:sz w:val="24"/>
-          <w:szCs w:val="24"/>
-        </w:rPr>
-        <w:t>vc</w:t>
-      </w:r>
-      <w:proofErr w:type="spellEnd"/>
-      <w:r>
-        <w:rPr>
-          <w:rFonts w:ascii="Times New Roman" w:hAnsi="Times New Roman" w:cs="Times New Roman"/>
-          <w:sz w:val="24"/>
-          <w:szCs w:val="24"/>
-        </w:rPr>
-        <w:t xml:space="preserve"> adicionou um evento de ouvir para o botão que agora está com o nome de </w:t>
-      </w:r>
-      <w:proofErr w:type="spellStart"/>
-      <w:r>
-        <w:rPr>
-          <w:rFonts w:ascii="Times New Roman" w:hAnsi="Times New Roman" w:cs="Times New Roman"/>
-          <w:sz w:val="24"/>
-          <w:szCs w:val="24"/>
-        </w:rPr>
-        <w:t>novaTarefa</w:t>
-      </w:r>
-      <w:proofErr w:type="spellEnd"/>
-      <w:r>
-        <w:rPr>
-          <w:rFonts w:ascii="Times New Roman" w:hAnsi="Times New Roman" w:cs="Times New Roman"/>
-          <w:sz w:val="24"/>
-          <w:szCs w:val="24"/>
-        </w:rPr>
-        <w:t xml:space="preserve"> e disse para ele que quando ele “ouvir” que o botão foi clicado, irá executar a função anônima que é imprimir a frase “fui clicado” no console do browser.</w:t>
+        <w:t xml:space="preserve"> Para fazer com que o botão faça uma ação quando for clicado precisamos adicionar um Evento de monitoramento à ele, para que sempre que for clicado, execute uma função específica. Traduzindo isso para o JS fica literalmente assim: </w:t>
+      </w:r>
+      <w:r>
+        <w:rPr>
+          <w:rFonts w:ascii="Times New Roman" w:hAnsi="Times New Roman" w:cs="Times New Roman"/>
+          <w:i/>
+          <w:iCs/>
+          <w:sz w:val="24"/>
+          <w:szCs w:val="24"/>
+        </w:rPr>
+        <w:t>novaTarefa.addEventListener(‘click’, ()=&gt;{console.log(‘fui clicado’)})</w:t>
+      </w:r>
+      <w:r>
+        <w:rPr>
+          <w:rFonts w:ascii="Times New Roman" w:hAnsi="Times New Roman" w:cs="Times New Roman"/>
+          <w:sz w:val="24"/>
+          <w:szCs w:val="24"/>
+        </w:rPr>
+        <w:t>, respectivamente. Ou seja, vc adicionou um evento de ouvir para o botão que agora está com o nome de novaTarefa e disse para ele que quando ele “ouvir” que o botão foi clicado, irá executar a função anônima que é imprimir a frase “fui clicado” no console do browser.</w:t>
       </w:r>
     </w:p>
     <w:p>
@@ -1978,40 +1402,16 @@
         <w:lastRenderedPageBreak/>
         <w:t xml:space="preserve"> Podemos pegar somente o valor de um input, ou seja, seu texto, utilizando o </w:t>
       </w:r>
-      <w:proofErr w:type="spellStart"/>
-      <w:r>
-        <w:rPr>
-          <w:rFonts w:ascii="Times New Roman" w:hAnsi="Times New Roman" w:cs="Times New Roman"/>
-          <w:i/>
-          <w:iCs/>
-          <w:sz w:val="24"/>
-          <w:szCs w:val="24"/>
-        </w:rPr>
-        <w:t>nomeDaVariável</w:t>
-      </w:r>
-      <w:proofErr w:type="spellEnd"/>
-      <w:r>
-        <w:rPr>
-          <w:rFonts w:ascii="Times New Roman" w:hAnsi="Times New Roman" w:cs="Times New Roman"/>
-          <w:i/>
-          <w:iCs/>
-          <w:sz w:val="24"/>
-          <w:szCs w:val="24"/>
-        </w:rPr>
-        <w:t>/</w:t>
-      </w:r>
-      <w:proofErr w:type="spellStart"/>
-      <w:r>
-        <w:rPr>
-          <w:rFonts w:ascii="Times New Roman" w:hAnsi="Times New Roman" w:cs="Times New Roman"/>
-          <w:i/>
-          <w:iCs/>
-          <w:sz w:val="24"/>
-          <w:szCs w:val="24"/>
-        </w:rPr>
-        <w:t>expressãoDoInput.value</w:t>
-      </w:r>
-      <w:proofErr w:type="spellEnd"/>
+      <w:r>
+        <w:rPr>
+          <w:rFonts w:ascii="Times New Roman" w:hAnsi="Times New Roman" w:cs="Times New Roman"/>
+          <w:i/>
+          <w:iCs/>
+          <w:sz w:val="24"/>
+          <w:szCs w:val="24"/>
+        </w:rPr>
+        <w:t>nomeDaVariável/expressãoDoInput.value</w:t>
+      </w:r>
       <w:r>
         <w:rPr>
           <w:rFonts w:ascii="Times New Roman" w:hAnsi="Times New Roman" w:cs="Times New Roman"/>
@@ -2061,61 +1461,7 @@
           <w:sz w:val="24"/>
           <w:szCs w:val="24"/>
         </w:rPr>
-        <w:t xml:space="preserve">Para </w:t>
-      </w:r>
-      <w:proofErr w:type="gramStart"/>
-      <w:r>
-        <w:rPr>
-          <w:rFonts w:ascii="Times New Roman" w:hAnsi="Times New Roman" w:cs="Times New Roman"/>
-          <w:sz w:val="24"/>
-          <w:szCs w:val="24"/>
-        </w:rPr>
-        <w:t>mandar ele</w:t>
-      </w:r>
-      <w:proofErr w:type="gramEnd"/>
-      <w:r>
-        <w:rPr>
-          <w:rFonts w:ascii="Times New Roman" w:hAnsi="Times New Roman" w:cs="Times New Roman"/>
-          <w:sz w:val="24"/>
-          <w:szCs w:val="24"/>
-        </w:rPr>
-        <w:t xml:space="preserve"> imprimir no console o texto do input, podemos colocar essa expressão dentro da função anônima do </w:t>
-      </w:r>
-      <w:proofErr w:type="spellStart"/>
-      <w:r>
-        <w:rPr>
-          <w:rFonts w:ascii="Times New Roman" w:hAnsi="Times New Roman" w:cs="Times New Roman"/>
-          <w:sz w:val="24"/>
-          <w:szCs w:val="24"/>
-        </w:rPr>
-        <w:t>event</w:t>
-      </w:r>
-      <w:proofErr w:type="spellEnd"/>
-      <w:r>
-        <w:rPr>
-          <w:rFonts w:ascii="Times New Roman" w:hAnsi="Times New Roman" w:cs="Times New Roman"/>
-          <w:sz w:val="24"/>
-          <w:szCs w:val="24"/>
-        </w:rPr>
-        <w:t xml:space="preserve"> </w:t>
-      </w:r>
-      <w:proofErr w:type="spellStart"/>
-      <w:r>
-        <w:rPr>
-          <w:rFonts w:ascii="Times New Roman" w:hAnsi="Times New Roman" w:cs="Times New Roman"/>
-          <w:sz w:val="24"/>
-          <w:szCs w:val="24"/>
-        </w:rPr>
-        <w:t>listener</w:t>
-      </w:r>
-      <w:proofErr w:type="spellEnd"/>
-      <w:r>
-        <w:rPr>
-          <w:rFonts w:ascii="Times New Roman" w:hAnsi="Times New Roman" w:cs="Times New Roman"/>
-          <w:sz w:val="24"/>
-          <w:szCs w:val="24"/>
-        </w:rPr>
-        <w:t>, que ocorre quando apertamos o botão.</w:t>
+        <w:t>Para mandar ele imprimir no console o texto do input, podemos colocar essa expressão dentro da função anônima do event listener, que ocorre quando apertamos o botão.</w:t>
       </w:r>
     </w:p>
     <w:p>
@@ -2171,65 +1517,23 @@
         </w:rPr>
         <w:t xml:space="preserve"> Nós conseguimos fazer com que o formulário pare de atualizar a página, ou seja, pare de mandar informações para o servidor colocando um </w:t>
       </w:r>
-      <w:proofErr w:type="spellStart"/>
-      <w:proofErr w:type="gramStart"/>
-      <w:r>
-        <w:rPr>
-          <w:rFonts w:ascii="Times New Roman" w:hAnsi="Times New Roman" w:cs="Times New Roman"/>
-          <w:i/>
-          <w:iCs/>
-          <w:sz w:val="24"/>
-          <w:szCs w:val="24"/>
-        </w:rPr>
-        <w:t>preventDefault</w:t>
-      </w:r>
-      <w:proofErr w:type="spellEnd"/>
-      <w:r>
-        <w:rPr>
-          <w:rFonts w:ascii="Times New Roman" w:hAnsi="Times New Roman" w:cs="Times New Roman"/>
-          <w:i/>
-          <w:iCs/>
-          <w:sz w:val="24"/>
-          <w:szCs w:val="24"/>
-        </w:rPr>
-        <w:t>(</w:t>
-      </w:r>
-      <w:proofErr w:type="gramEnd"/>
-      <w:r>
-        <w:rPr>
-          <w:rFonts w:ascii="Times New Roman" w:hAnsi="Times New Roman" w:cs="Times New Roman"/>
-          <w:i/>
-          <w:iCs/>
-          <w:sz w:val="24"/>
-          <w:szCs w:val="24"/>
-        </w:rPr>
-        <w:t>)</w:t>
-      </w:r>
-      <w:r>
-        <w:rPr>
-          <w:rFonts w:ascii="Times New Roman" w:hAnsi="Times New Roman" w:cs="Times New Roman"/>
-          <w:sz w:val="24"/>
-          <w:szCs w:val="24"/>
-        </w:rPr>
-        <w:t xml:space="preserve">, dentro do </w:t>
-      </w:r>
-      <w:proofErr w:type="spellStart"/>
-      <w:r>
-        <w:rPr>
-          <w:rFonts w:ascii="Times New Roman" w:hAnsi="Times New Roman" w:cs="Times New Roman"/>
-          <w:sz w:val="24"/>
-          <w:szCs w:val="24"/>
-        </w:rPr>
-        <w:t>eventListener</w:t>
-      </w:r>
-      <w:proofErr w:type="spellEnd"/>
-      <w:r>
-        <w:rPr>
-          <w:rFonts w:ascii="Times New Roman" w:hAnsi="Times New Roman" w:cs="Times New Roman"/>
-          <w:sz w:val="24"/>
-          <w:szCs w:val="24"/>
-        </w:rPr>
-        <w:t>.</w:t>
+      <w:r>
+        <w:rPr>
+          <w:rFonts w:ascii="Times New Roman" w:hAnsi="Times New Roman" w:cs="Times New Roman"/>
+          <w:i/>
+          <w:iCs/>
+          <w:sz w:val="24"/>
+          <w:szCs w:val="24"/>
+        </w:rPr>
+        <w:t>preventDefault()</w:t>
+      </w:r>
+      <w:r>
+        <w:rPr>
+          <w:rFonts w:ascii="Times New Roman" w:hAnsi="Times New Roman" w:cs="Times New Roman"/>
+          <w:sz w:val="24"/>
+          <w:szCs w:val="24"/>
+        </w:rPr>
+        <w:t>, dentro do eventListener.</w:t>
       </w:r>
     </w:p>
     <w:p>
@@ -2310,25 +1614,7 @@
           <w:sz w:val="24"/>
           <w:szCs w:val="24"/>
         </w:rPr>
-        <w:t xml:space="preserve">Para organizar melhor o nosso código, nós podemos criar uma função para não deixar tudo bagunçado no </w:t>
-      </w:r>
-      <w:proofErr w:type="spellStart"/>
-      <w:r>
-        <w:rPr>
-          <w:rFonts w:ascii="Times New Roman" w:hAnsi="Times New Roman" w:cs="Times New Roman"/>
-          <w:sz w:val="24"/>
-          <w:szCs w:val="24"/>
-        </w:rPr>
-        <w:t>eventListener</w:t>
-      </w:r>
-      <w:proofErr w:type="spellEnd"/>
-      <w:r>
-        <w:rPr>
-          <w:rFonts w:ascii="Times New Roman" w:hAnsi="Times New Roman" w:cs="Times New Roman"/>
-          <w:sz w:val="24"/>
-          <w:szCs w:val="24"/>
-        </w:rPr>
-        <w:t>.</w:t>
+        <w:t>Para organizar melhor o nosso código, nós podemos criar uma função para não deixar tudo bagunçado no eventListener.</w:t>
       </w:r>
     </w:p>
     <w:p>
@@ -2355,25 +1641,7 @@
           <w:sz w:val="24"/>
           <w:szCs w:val="24"/>
         </w:rPr>
-        <w:t xml:space="preserve">Para criar uma função precisamos de uma constante com o nome da função recebendo o evento entre parênteses e todos os parâmetros que estavam dentro do </w:t>
-      </w:r>
-      <w:proofErr w:type="spellStart"/>
-      <w:r>
-        <w:rPr>
-          <w:rFonts w:ascii="Times New Roman" w:hAnsi="Times New Roman" w:cs="Times New Roman"/>
-          <w:sz w:val="24"/>
-          <w:szCs w:val="24"/>
-        </w:rPr>
-        <w:t>eventListener</w:t>
-      </w:r>
-      <w:proofErr w:type="spellEnd"/>
-      <w:r>
-        <w:rPr>
-          <w:rFonts w:ascii="Times New Roman" w:hAnsi="Times New Roman" w:cs="Times New Roman"/>
-          <w:sz w:val="24"/>
-          <w:szCs w:val="24"/>
-        </w:rPr>
-        <w:t>.</w:t>
+        <w:t>Para criar uma função precisamos de uma constante com o nome da função recebendo o evento entre parênteses e todos os parâmetros que estavam dentro do eventListener.</w:t>
       </w:r>
     </w:p>
     <w:p>
@@ -2400,25 +1668,7 @@
           <w:sz w:val="24"/>
           <w:szCs w:val="24"/>
         </w:rPr>
-        <w:t xml:space="preserve">Agora podemos colocar apenas o nome da função depois da vírgula no </w:t>
-      </w:r>
-      <w:proofErr w:type="spellStart"/>
-      <w:r>
-        <w:rPr>
-          <w:rFonts w:ascii="Times New Roman" w:hAnsi="Times New Roman" w:cs="Times New Roman"/>
-          <w:sz w:val="24"/>
-          <w:szCs w:val="24"/>
-        </w:rPr>
-        <w:t>eventListener</w:t>
-      </w:r>
-      <w:proofErr w:type="spellEnd"/>
-      <w:r>
-        <w:rPr>
-          <w:rFonts w:ascii="Times New Roman" w:hAnsi="Times New Roman" w:cs="Times New Roman"/>
-          <w:sz w:val="24"/>
-          <w:szCs w:val="24"/>
-        </w:rPr>
-        <w:t xml:space="preserve"> ao invés de toda a função que estava previamente.</w:t>
+        <w:t>Agora podemos colocar apenas o nome da função depois da vírgula no eventListener ao invés de toda a função que estava previamente.</w:t>
       </w:r>
     </w:p>
     <w:p>
@@ -2447,7 +1697,6 @@
         </w:rPr>
         <w:t xml:space="preserve">Mais informações sobre </w:t>
       </w:r>
-      <w:proofErr w:type="spellStart"/>
       <w:r>
         <w:rPr>
           <w:rFonts w:ascii="Times New Roman" w:hAnsi="Times New Roman" w:cs="Times New Roman"/>
@@ -2458,7 +1707,6 @@
         </w:rPr>
         <w:t>data-atributes</w:t>
       </w:r>
-      <w:proofErr w:type="spellEnd"/>
       <w:r>
         <w:rPr>
           <w:rFonts w:ascii="Times New Roman" w:hAnsi="Times New Roman" w:cs="Times New Roman"/>
@@ -2533,18 +1781,8 @@
           <w:sz w:val="24"/>
           <w:szCs w:val="24"/>
         </w:rPr>
-        <w:t>Utilizar data-</w:t>
-      </w:r>
-      <w:proofErr w:type="spellStart"/>
-      <w:r>
-        <w:rPr>
-          <w:rFonts w:ascii="Times New Roman" w:hAnsi="Times New Roman" w:cs="Times New Roman"/>
-          <w:sz w:val="24"/>
-          <w:szCs w:val="24"/>
-        </w:rPr>
-        <w:t>attributes</w:t>
-      </w:r>
-      <w:proofErr w:type="spellEnd"/>
+        <w:t>Utilizar data-attributes</w:t>
+      </w:r>
       <w:r>
         <w:rPr>
           <w:rFonts w:ascii="Times New Roman" w:hAnsi="Times New Roman" w:cs="Times New Roman"/>
@@ -2573,25 +1811,7 @@
           <w:sz w:val="24"/>
           <w:szCs w:val="24"/>
         </w:rPr>
-        <w:t xml:space="preserve">Utilizar o método </w:t>
-      </w:r>
-      <w:proofErr w:type="spellStart"/>
-      <w:r>
-        <w:rPr>
-          <w:rFonts w:ascii="Times New Roman" w:hAnsi="Times New Roman" w:cs="Times New Roman"/>
-          <w:sz w:val="24"/>
-          <w:szCs w:val="24"/>
-        </w:rPr>
-        <w:t>addEventListner</w:t>
-      </w:r>
-      <w:proofErr w:type="spellEnd"/>
-      <w:r>
-        <w:rPr>
-          <w:rFonts w:ascii="Times New Roman" w:hAnsi="Times New Roman" w:cs="Times New Roman"/>
-          <w:sz w:val="24"/>
-          <w:szCs w:val="24"/>
-        </w:rPr>
-        <w:t xml:space="preserve"> para escutar eventos no elemento</w:t>
+        <w:t>Utilizar o método addEventListner para escutar eventos no elemento</w:t>
       </w:r>
       <w:r>
         <w:rPr>
@@ -2694,6 +1914,337 @@
           <w:szCs w:val="24"/>
         </w:rPr>
         <w:t xml:space="preserve"> </w:t>
+      </w:r>
+      <w:r>
+        <w:rPr>
+          <w:rFonts w:ascii="Times New Roman" w:hAnsi="Times New Roman" w:cs="Times New Roman"/>
+          <w:sz w:val="24"/>
+          <w:szCs w:val="24"/>
+        </w:rPr>
+        <w:t xml:space="preserve">Para adicionarmos conteúdo no html de forma dinâmica nós utilizamos o parâmetro </w:t>
+      </w:r>
+      <w:r>
+        <w:rPr>
+          <w:rFonts w:ascii="Times New Roman" w:hAnsi="Times New Roman" w:cs="Times New Roman"/>
+          <w:i/>
+          <w:iCs/>
+          <w:sz w:val="24"/>
+          <w:szCs w:val="24"/>
+        </w:rPr>
+        <w:t>InnerHTML</w:t>
+      </w:r>
+      <w:r>
+        <w:rPr>
+          <w:rFonts w:ascii="Times New Roman" w:hAnsi="Times New Roman" w:cs="Times New Roman"/>
+          <w:sz w:val="24"/>
+          <w:szCs w:val="24"/>
+        </w:rPr>
+        <w:t xml:space="preserve"> seguido da variável que queremos alterar, recebendo o conteúdo alterado.</w:t>
+      </w:r>
+    </w:p>
+    <w:p>
+      <w:pPr>
+        <w:pStyle w:val="PargrafodaLista"/>
+        <w:numPr>
+          <w:ilvl w:val="2"/>
+          <w:numId w:val="1"/>
+        </w:numPr>
+        <w:rPr>
+          <w:rFonts w:ascii="Times New Roman" w:hAnsi="Times New Roman" w:cs="Times New Roman"/>
+          <w:b/>
+          <w:bCs/>
+          <w:sz w:val="24"/>
+          <w:szCs w:val="24"/>
+          <w:u w:val="single"/>
+        </w:rPr>
+      </w:pPr>
+      <w:r>
+        <w:rPr>
+          <w:rFonts w:ascii="Times New Roman" w:hAnsi="Times New Roman" w:cs="Times New Roman"/>
+          <w:sz w:val="24"/>
+          <w:szCs w:val="24"/>
+        </w:rPr>
+        <w:t>Isso não adiciona um novo conteúdo, apenas substitui o anterior dependendo das variáveis e elementos selecionados.</w:t>
+      </w:r>
+    </w:p>
+    <w:p>
+      <w:pPr>
+        <w:pStyle w:val="PargrafodaLista"/>
+        <w:numPr>
+          <w:ilvl w:val="1"/>
+          <w:numId w:val="1"/>
+        </w:numPr>
+        <w:rPr>
+          <w:rFonts w:ascii="Times New Roman" w:hAnsi="Times New Roman" w:cs="Times New Roman"/>
+          <w:b/>
+          <w:bCs/>
+          <w:i/>
+          <w:iCs/>
+          <w:sz w:val="24"/>
+          <w:szCs w:val="24"/>
+          <w:u w:val="single"/>
+        </w:rPr>
+      </w:pPr>
+      <w:r>
+        <w:rPr>
+          <w:rFonts w:ascii="Times New Roman" w:hAnsi="Times New Roman" w:cs="Times New Roman"/>
+          <w:sz w:val="24"/>
+          <w:szCs w:val="24"/>
+        </w:rPr>
+        <w:lastRenderedPageBreak/>
+        <w:t xml:space="preserve"> Para criarmos conteúdo/tags dentro do DOM/HTML, precisamos utilizar a propriedade </w:t>
+      </w:r>
+      <w:r>
+        <w:rPr>
+          <w:rFonts w:ascii="Times New Roman" w:hAnsi="Times New Roman" w:cs="Times New Roman"/>
+          <w:i/>
+          <w:iCs/>
+          <w:sz w:val="24"/>
+          <w:szCs w:val="24"/>
+        </w:rPr>
+        <w:t>document.</w:t>
+      </w:r>
+      <w:r>
+        <w:rPr>
+          <w:rFonts w:ascii="Times New Roman" w:hAnsi="Times New Roman" w:cs="Times New Roman"/>
+          <w:i/>
+          <w:iCs/>
+          <w:sz w:val="24"/>
+          <w:szCs w:val="24"/>
+        </w:rPr>
+        <w:t>createElemet(</w:t>
+      </w:r>
+      <w:r>
+        <w:rPr>
+          <w:rFonts w:ascii="Times New Roman" w:hAnsi="Times New Roman" w:cs="Times New Roman"/>
+          <w:i/>
+          <w:iCs/>
+          <w:sz w:val="24"/>
+          <w:szCs w:val="24"/>
+        </w:rPr>
+        <w:t>‘tag’)</w:t>
+      </w:r>
+      <w:r>
+        <w:rPr>
+          <w:rFonts w:ascii="Times New Roman" w:hAnsi="Times New Roman" w:cs="Times New Roman"/>
+          <w:sz w:val="24"/>
+          <w:szCs w:val="24"/>
+        </w:rPr>
+        <w:t>.</w:t>
+      </w:r>
+    </w:p>
+    <w:p>
+      <w:pPr>
+        <w:pStyle w:val="PargrafodaLista"/>
+        <w:numPr>
+          <w:ilvl w:val="1"/>
+          <w:numId w:val="1"/>
+        </w:numPr>
+        <w:rPr>
+          <w:rFonts w:ascii="Times New Roman" w:hAnsi="Times New Roman" w:cs="Times New Roman"/>
+          <w:b/>
+          <w:bCs/>
+          <w:i/>
+          <w:iCs/>
+          <w:sz w:val="24"/>
+          <w:szCs w:val="24"/>
+          <w:u w:val="single"/>
+        </w:rPr>
+      </w:pPr>
+      <w:r>
+        <w:rPr>
+          <w:rFonts w:ascii="Times New Roman" w:hAnsi="Times New Roman" w:cs="Times New Roman"/>
+          <w:sz w:val="24"/>
+          <w:szCs w:val="24"/>
+        </w:rPr>
+        <w:t xml:space="preserve"> Como existe hierarquia de parentesco nas tags HTML, precisamos colocar o parâmetro </w:t>
+      </w:r>
+      <w:r>
+        <w:rPr>
+          <w:rFonts w:ascii="Times New Roman" w:hAnsi="Times New Roman" w:cs="Times New Roman"/>
+          <w:i/>
+          <w:iCs/>
+          <w:sz w:val="24"/>
+          <w:szCs w:val="24"/>
+        </w:rPr>
+        <w:t>tagMãe.appendChild(tagFilho)</w:t>
+      </w:r>
+      <w:r>
+        <w:rPr>
+          <w:rFonts w:ascii="Times New Roman" w:hAnsi="Times New Roman" w:cs="Times New Roman"/>
+          <w:sz w:val="24"/>
+          <w:szCs w:val="24"/>
+        </w:rPr>
+        <w:t>. Ao fazer isso o novo conteúdo/tag será incorporado ao HTML</w:t>
+      </w:r>
+      <w:r>
+        <w:rPr>
+          <w:rFonts w:ascii="Times New Roman" w:hAnsi="Times New Roman" w:cs="Times New Roman"/>
+          <w:sz w:val="24"/>
+          <w:szCs w:val="24"/>
+        </w:rPr>
+        <w:t xml:space="preserve"> dinamicamente</w:t>
+      </w:r>
+      <w:r>
+        <w:rPr>
+          <w:rFonts w:ascii="Times New Roman" w:hAnsi="Times New Roman" w:cs="Times New Roman"/>
+          <w:sz w:val="24"/>
+          <w:szCs w:val="24"/>
+        </w:rPr>
+        <w:t>.</w:t>
+      </w:r>
+    </w:p>
+    <w:p>
+      <w:pPr>
+        <w:pStyle w:val="PargrafodaLista"/>
+        <w:numPr>
+          <w:ilvl w:val="2"/>
+          <w:numId w:val="1"/>
+        </w:numPr>
+        <w:rPr>
+          <w:rFonts w:ascii="Times New Roman" w:hAnsi="Times New Roman" w:cs="Times New Roman"/>
+          <w:b/>
+          <w:bCs/>
+          <w:i/>
+          <w:iCs/>
+          <w:sz w:val="24"/>
+          <w:szCs w:val="24"/>
+          <w:u w:val="single"/>
+        </w:rPr>
+      </w:pPr>
+      <w:r>
+        <w:rPr>
+          <w:rFonts w:ascii="Times New Roman" w:hAnsi="Times New Roman" w:cs="Times New Roman"/>
+          <w:sz w:val="24"/>
+          <w:szCs w:val="24"/>
+        </w:rPr>
+        <w:t>Porém, ao fazer isso o texto não vem com a formatação CSS, será apenas um texto incorporado ao corpo do HTML sem nenhuma estilização.</w:t>
+      </w:r>
+    </w:p>
+    <w:p>
+      <w:pPr>
+        <w:pStyle w:val="PargrafodaLista"/>
+        <w:numPr>
+          <w:ilvl w:val="2"/>
+          <w:numId w:val="1"/>
+        </w:numPr>
+        <w:rPr>
+          <w:rFonts w:ascii="Times New Roman" w:hAnsi="Times New Roman" w:cs="Times New Roman"/>
+          <w:b/>
+          <w:bCs/>
+          <w:i/>
+          <w:iCs/>
+          <w:sz w:val="24"/>
+          <w:szCs w:val="24"/>
+          <w:u w:val="single"/>
+        </w:rPr>
+      </w:pPr>
+      <w:r>
+        <w:rPr>
+          <w:rFonts w:ascii="Times New Roman" w:hAnsi="Times New Roman" w:cs="Times New Roman"/>
+          <w:sz w:val="24"/>
+          <w:szCs w:val="24"/>
+        </w:rPr>
+        <w:t xml:space="preserve">Para contornar esse problema, adicionamos a classe do css que já existe para esse elemento utilizando o comando: </w:t>
+      </w:r>
+      <w:r>
+        <w:rPr>
+          <w:rFonts w:ascii="Times New Roman" w:hAnsi="Times New Roman" w:cs="Times New Roman"/>
+          <w:i/>
+          <w:iCs/>
+          <w:sz w:val="24"/>
+          <w:szCs w:val="24"/>
+        </w:rPr>
+        <w:t>variávelDoElemento.classList.add(‘classeCSS’)</w:t>
+      </w:r>
+      <w:r>
+        <w:rPr>
+          <w:rFonts w:ascii="Times New Roman" w:hAnsi="Times New Roman" w:cs="Times New Roman"/>
+          <w:sz w:val="24"/>
+          <w:szCs w:val="24"/>
+        </w:rPr>
+        <w:t>.</w:t>
+      </w:r>
+    </w:p>
+    <w:p>
+      <w:pPr>
+        <w:pStyle w:val="PargrafodaLista"/>
+        <w:numPr>
+          <w:ilvl w:val="2"/>
+          <w:numId w:val="1"/>
+        </w:numPr>
+        <w:rPr>
+          <w:rFonts w:ascii="Times New Roman" w:hAnsi="Times New Roman" w:cs="Times New Roman"/>
+          <w:b/>
+          <w:bCs/>
+          <w:i/>
+          <w:iCs/>
+          <w:sz w:val="24"/>
+          <w:szCs w:val="24"/>
+          <w:u w:val="single"/>
+        </w:rPr>
+      </w:pPr>
+      <w:r>
+        <w:rPr>
+          <w:rFonts w:ascii="Times New Roman" w:hAnsi="Times New Roman" w:cs="Times New Roman"/>
+          <w:sz w:val="24"/>
+          <w:szCs w:val="24"/>
+        </w:rPr>
+        <w:t>Fazendo isso todos os novos elementos referentes a essa variável criados dinamicamente irão apresentar a classe escolhida, que já estará configurada no CSS.</w:t>
+      </w:r>
+    </w:p>
+    <w:p>
+      <w:pPr>
+        <w:pStyle w:val="PargrafodaLista"/>
+        <w:numPr>
+          <w:ilvl w:val="2"/>
+          <w:numId w:val="1"/>
+        </w:numPr>
+        <w:rPr>
+          <w:rFonts w:ascii="Times New Roman" w:hAnsi="Times New Roman" w:cs="Times New Roman"/>
+          <w:b/>
+          <w:bCs/>
+          <w:i/>
+          <w:iCs/>
+          <w:sz w:val="24"/>
+          <w:szCs w:val="24"/>
+          <w:u w:val="single"/>
+        </w:rPr>
+      </w:pPr>
+      <w:r>
+        <w:rPr>
+          <w:rFonts w:ascii="Times New Roman" w:hAnsi="Times New Roman" w:cs="Times New Roman"/>
+          <w:sz w:val="24"/>
+          <w:szCs w:val="24"/>
+        </w:rPr>
+        <w:t>Depois disso tudo, o conteúdo adicionado dinamicamente estará totalmente estilizado da maneira correta.</w:t>
+      </w:r>
+    </w:p>
+    <w:p>
+      <w:pPr>
+        <w:pStyle w:val="PargrafodaLista"/>
+        <w:numPr>
+          <w:ilvl w:val="2"/>
+          <w:numId w:val="1"/>
+        </w:numPr>
+        <w:rPr>
+          <w:rFonts w:ascii="Times New Roman" w:hAnsi="Times New Roman" w:cs="Times New Roman"/>
+          <w:b/>
+          <w:bCs/>
+          <w:i/>
+          <w:iCs/>
+          <w:sz w:val="24"/>
+          <w:szCs w:val="24"/>
+          <w:u w:val="single"/>
+        </w:rPr>
+      </w:pPr>
+      <w:r>
+        <w:rPr>
+          <w:rFonts w:ascii="Times New Roman" w:hAnsi="Times New Roman" w:cs="Times New Roman"/>
+          <w:sz w:val="24"/>
+          <w:szCs w:val="24"/>
+        </w:rPr>
+        <w:t>O appendChild sempre cria um novo elemento no final no do nó, portanto, sempre que um novo item for criado ele será alocado logo após o anterior.</w:t>
       </w:r>
     </w:p>
     <w:sectPr>
@@ -2711,7 +2262,7 @@
   <w:abstractNum w:abstractNumId="0" w15:restartNumberingAfterBreak="0">
     <w:nsid w:val="44EC41BF"/>
     <w:multiLevelType w:val="multilevel"/>
-    <w:tmpl w:val="8014FFCA"/>
+    <w:tmpl w:val="EAA6706A"/>
     <w:lvl w:ilvl="0">
       <w:start w:val="1"/>
       <w:numFmt w:val="decimal"/>
@@ -2737,6 +2288,8 @@
         <w:rFonts w:hint="default"/>
         <w:b w:val="0"/>
         <w:bCs w:val="0"/>
+        <w:i w:val="0"/>
+        <w:iCs w:val="0"/>
       </w:rPr>
     </w:lvl>
     <w:lvl w:ilvl="2">
@@ -2752,6 +2305,8 @@
         <w:rFonts w:hint="default"/>
         <w:b w:val="0"/>
         <w:bCs w:val="0"/>
+        <w:i w:val="0"/>
+        <w:iCs w:val="0"/>
       </w:rPr>
     </w:lvl>
     <w:lvl w:ilvl="3">

</xml_diff>

<commit_message>
Finalização das atividades e aula 3
Terminei a aula 3 adicionando o que aprendemos e para saber mais no documento word.
</commit_message>
<xml_diff>
--- a/Formação HTML && CSS3/JavaScript na Web/JS na Web - Manipule o DOM com JavaScript/Anotações/Cursos de JavaScript na Web.docx
+++ b/Formação HTML && CSS3/JavaScript na Web/JS na Web - Manipule o DOM com JavaScript/Anotações/Cursos de JavaScript na Web.docx
@@ -23,8 +23,20 @@
           <w:color w:val="auto"/>
           <w:u w:val="single"/>
         </w:rPr>
-        <w:t>Cursos de JavaScript na Web – Alura</w:t>
-      </w:r>
+        <w:t xml:space="preserve">Cursos de JavaScript na Web – </w:t>
+      </w:r>
+      <w:proofErr w:type="spellStart"/>
+      <w:r>
+        <w:rPr>
+          <w:rFonts w:ascii="Times New Roman" w:hAnsi="Times New Roman" w:cs="Times New Roman"/>
+          <w:b/>
+          <w:bCs/>
+          <w:color w:val="auto"/>
+          <w:u w:val="single"/>
+        </w:rPr>
+        <w:t>Alura</w:t>
+      </w:r>
+      <w:proofErr w:type="spellEnd"/>
     </w:p>
     <w:p>
       <w:pPr>
@@ -141,15 +153,29 @@
         </w:rPr>
         <w:t xml:space="preserve"> </w:t>
       </w:r>
-      <w:r>
-        <w:rPr>
-          <w:rFonts w:ascii="Times New Roman" w:hAnsi="Times New Roman" w:cs="Times New Roman"/>
-          <w:i/>
-          <w:iCs/>
-          <w:sz w:val="24"/>
-          <w:szCs w:val="24"/>
-        </w:rPr>
-        <w:t>document.querySelector(</w:t>
+      <w:proofErr w:type="spellStart"/>
+      <w:proofErr w:type="gramStart"/>
+      <w:r>
+        <w:rPr>
+          <w:rFonts w:ascii="Times New Roman" w:hAnsi="Times New Roman" w:cs="Times New Roman"/>
+          <w:i/>
+          <w:iCs/>
+          <w:sz w:val="24"/>
+          <w:szCs w:val="24"/>
+        </w:rPr>
+        <w:t>document.querySelector</w:t>
+      </w:r>
+      <w:proofErr w:type="spellEnd"/>
+      <w:proofErr w:type="gramEnd"/>
+      <w:r>
+        <w:rPr>
+          <w:rFonts w:ascii="Times New Roman" w:hAnsi="Times New Roman" w:cs="Times New Roman"/>
+          <w:i/>
+          <w:iCs/>
+          <w:sz w:val="24"/>
+          <w:szCs w:val="24"/>
+        </w:rPr>
+        <w:t>(</w:t>
       </w:r>
       <w:r>
         <w:rPr>
@@ -305,6 +331,7 @@
         </w:rPr>
         <w:t xml:space="preserve"> Podemos também pegar somente o conteúdo de determinado objeto, utilizando a propriedade </w:t>
       </w:r>
+      <w:proofErr w:type="spellStart"/>
       <w:r>
         <w:rPr>
           <w:rFonts w:ascii="Times New Roman" w:hAnsi="Times New Roman" w:cs="Times New Roman"/>
@@ -315,6 +342,7 @@
         </w:rPr>
         <w:t>textContent</w:t>
       </w:r>
+      <w:proofErr w:type="spellEnd"/>
       <w:r>
         <w:rPr>
           <w:rFonts w:ascii="Times New Roman" w:hAnsi="Times New Roman" w:cs="Times New Roman"/>
@@ -323,16 +351,64 @@
         </w:rPr>
         <w:t xml:space="preserve">, por exemplo: </w:t>
       </w:r>
-      <w:r>
-        <w:rPr>
-          <w:rFonts w:ascii="Times New Roman" w:hAnsi="Times New Roman" w:cs="Times New Roman"/>
-          <w:i/>
-          <w:iCs/>
-          <w:sz w:val="24"/>
-          <w:szCs w:val="24"/>
-        </w:rPr>
-        <w:t>document.querySelector(‘.content’).textContent</w:t>
-      </w:r>
+      <w:proofErr w:type="spellStart"/>
+      <w:proofErr w:type="gramStart"/>
+      <w:r>
+        <w:rPr>
+          <w:rFonts w:ascii="Times New Roman" w:hAnsi="Times New Roman" w:cs="Times New Roman"/>
+          <w:i/>
+          <w:iCs/>
+          <w:sz w:val="24"/>
+          <w:szCs w:val="24"/>
+        </w:rPr>
+        <w:t>document.querySelector</w:t>
+      </w:r>
+      <w:proofErr w:type="spellEnd"/>
+      <w:proofErr w:type="gramEnd"/>
+      <w:r>
+        <w:rPr>
+          <w:rFonts w:ascii="Times New Roman" w:hAnsi="Times New Roman" w:cs="Times New Roman"/>
+          <w:i/>
+          <w:iCs/>
+          <w:sz w:val="24"/>
+          <w:szCs w:val="24"/>
+        </w:rPr>
+        <w:t>(‘.</w:t>
+      </w:r>
+      <w:proofErr w:type="spellStart"/>
+      <w:r>
+        <w:rPr>
+          <w:rFonts w:ascii="Times New Roman" w:hAnsi="Times New Roman" w:cs="Times New Roman"/>
+          <w:i/>
+          <w:iCs/>
+          <w:sz w:val="24"/>
+          <w:szCs w:val="24"/>
+        </w:rPr>
+        <w:t>content</w:t>
+      </w:r>
+      <w:proofErr w:type="spellEnd"/>
+      <w:r>
+        <w:rPr>
+          <w:rFonts w:ascii="Times New Roman" w:hAnsi="Times New Roman" w:cs="Times New Roman"/>
+          <w:i/>
+          <w:iCs/>
+          <w:sz w:val="24"/>
+          <w:szCs w:val="24"/>
+        </w:rPr>
+        <w:t>’).</w:t>
+      </w:r>
+      <w:proofErr w:type="spellStart"/>
+      <w:r>
+        <w:rPr>
+          <w:rFonts w:ascii="Times New Roman" w:hAnsi="Times New Roman" w:cs="Times New Roman"/>
+          <w:i/>
+          <w:iCs/>
+          <w:sz w:val="24"/>
+          <w:szCs w:val="24"/>
+        </w:rPr>
+        <w:t>textContent</w:t>
+      </w:r>
+      <w:proofErr w:type="spellEnd"/>
       <w:r>
         <w:rPr>
           <w:rFonts w:ascii="Times New Roman" w:hAnsi="Times New Roman" w:cs="Times New Roman"/>
@@ -368,16 +444,64 @@
         </w:rPr>
         <w:t xml:space="preserve">Utilizando esta técnica de seleção de elemento, também podemos alterar o conteúdo de uma tag utilizando a mesma linha acima: </w:t>
       </w:r>
-      <w:r>
-        <w:rPr>
-          <w:rFonts w:ascii="Times New Roman" w:hAnsi="Times New Roman" w:cs="Times New Roman"/>
-          <w:i/>
-          <w:iCs/>
-          <w:sz w:val="24"/>
-          <w:szCs w:val="24"/>
-        </w:rPr>
-        <w:t>document.querySelector(‘.content’).textContent</w:t>
-      </w:r>
+      <w:proofErr w:type="spellStart"/>
+      <w:proofErr w:type="gramStart"/>
+      <w:r>
+        <w:rPr>
+          <w:rFonts w:ascii="Times New Roman" w:hAnsi="Times New Roman" w:cs="Times New Roman"/>
+          <w:i/>
+          <w:iCs/>
+          <w:sz w:val="24"/>
+          <w:szCs w:val="24"/>
+        </w:rPr>
+        <w:t>document.querySelector</w:t>
+      </w:r>
+      <w:proofErr w:type="spellEnd"/>
+      <w:proofErr w:type="gramEnd"/>
+      <w:r>
+        <w:rPr>
+          <w:rFonts w:ascii="Times New Roman" w:hAnsi="Times New Roman" w:cs="Times New Roman"/>
+          <w:i/>
+          <w:iCs/>
+          <w:sz w:val="24"/>
+          <w:szCs w:val="24"/>
+        </w:rPr>
+        <w:t>(‘.</w:t>
+      </w:r>
+      <w:proofErr w:type="spellStart"/>
+      <w:r>
+        <w:rPr>
+          <w:rFonts w:ascii="Times New Roman" w:hAnsi="Times New Roman" w:cs="Times New Roman"/>
+          <w:i/>
+          <w:iCs/>
+          <w:sz w:val="24"/>
+          <w:szCs w:val="24"/>
+        </w:rPr>
+        <w:t>content</w:t>
+      </w:r>
+      <w:proofErr w:type="spellEnd"/>
+      <w:r>
+        <w:rPr>
+          <w:rFonts w:ascii="Times New Roman" w:hAnsi="Times New Roman" w:cs="Times New Roman"/>
+          <w:i/>
+          <w:iCs/>
+          <w:sz w:val="24"/>
+          <w:szCs w:val="24"/>
+        </w:rPr>
+        <w:t>’).</w:t>
+      </w:r>
+      <w:proofErr w:type="spellStart"/>
+      <w:r>
+        <w:rPr>
+          <w:rFonts w:ascii="Times New Roman" w:hAnsi="Times New Roman" w:cs="Times New Roman"/>
+          <w:i/>
+          <w:iCs/>
+          <w:sz w:val="24"/>
+          <w:szCs w:val="24"/>
+        </w:rPr>
+        <w:t>textContent</w:t>
+      </w:r>
+      <w:proofErr w:type="spellEnd"/>
       <w:r>
         <w:rPr>
           <w:rFonts w:ascii="Times New Roman" w:hAnsi="Times New Roman" w:cs="Times New Roman"/>
@@ -394,7 +518,25 @@
           <w:sz w:val="24"/>
           <w:szCs w:val="24"/>
         </w:rPr>
-        <w:t>. Dessa forma, o texto anteriormente colocado na/s tag/s com essa classe será/ão alterados para “comprar maça”, independentemente do que estivesse escrito antes.</w:t>
+        <w:t>. Dessa forma, o texto anteriormente colocado na/s tag/s com essa classe será/</w:t>
+      </w:r>
+      <w:proofErr w:type="spellStart"/>
+      <w:r>
+        <w:rPr>
+          <w:rFonts w:ascii="Times New Roman" w:hAnsi="Times New Roman" w:cs="Times New Roman"/>
+          <w:sz w:val="24"/>
+          <w:szCs w:val="24"/>
+        </w:rPr>
+        <w:t>ão</w:t>
+      </w:r>
+      <w:proofErr w:type="spellEnd"/>
+      <w:r>
+        <w:rPr>
+          <w:rFonts w:ascii="Times New Roman" w:hAnsi="Times New Roman" w:cs="Times New Roman"/>
+          <w:sz w:val="24"/>
+          <w:szCs w:val="24"/>
+        </w:rPr>
+        <w:t xml:space="preserve"> alterados para “comprar maça”, independentemente do que estivesse escrito antes.</w:t>
       </w:r>
     </w:p>
     <w:p>
@@ -511,7 +653,25 @@
           <w:sz w:val="24"/>
           <w:szCs w:val="24"/>
         </w:rPr>
-        <w:t>Outros métodos de seleção de elementos além do querySelector(‘’):</w:t>
+        <w:t xml:space="preserve">Outros métodos de seleção de elementos além do </w:t>
+      </w:r>
+      <w:proofErr w:type="gramStart"/>
+      <w:r>
+        <w:rPr>
+          <w:rFonts w:ascii="Times New Roman" w:hAnsi="Times New Roman" w:cs="Times New Roman"/>
+          <w:sz w:val="24"/>
+          <w:szCs w:val="24"/>
+        </w:rPr>
+        <w:t>querySelector(</w:t>
+      </w:r>
+      <w:proofErr w:type="gramEnd"/>
+      <w:r>
+        <w:rPr>
+          <w:rFonts w:ascii="Times New Roman" w:hAnsi="Times New Roman" w:cs="Times New Roman"/>
+          <w:sz w:val="24"/>
+          <w:szCs w:val="24"/>
+        </w:rPr>
+        <w:t>‘’):</w:t>
       </w:r>
     </w:p>
     <w:p>
@@ -527,15 +687,29 @@
           <w:szCs w:val="24"/>
         </w:rPr>
       </w:pPr>
-      <w:r>
-        <w:rPr>
-          <w:rFonts w:ascii="Times New Roman" w:hAnsi="Times New Roman" w:cs="Times New Roman"/>
-          <w:i/>
-          <w:iCs/>
-          <w:sz w:val="24"/>
-          <w:szCs w:val="24"/>
-        </w:rPr>
-        <w:t>document.getElementById(‘id’)</w:t>
+      <w:proofErr w:type="spellStart"/>
+      <w:proofErr w:type="gramStart"/>
+      <w:r>
+        <w:rPr>
+          <w:rFonts w:ascii="Times New Roman" w:hAnsi="Times New Roman" w:cs="Times New Roman"/>
+          <w:i/>
+          <w:iCs/>
+          <w:sz w:val="24"/>
+          <w:szCs w:val="24"/>
+        </w:rPr>
+        <w:t>document.getElementById</w:t>
+      </w:r>
+      <w:proofErr w:type="spellEnd"/>
+      <w:proofErr w:type="gramEnd"/>
+      <w:r>
+        <w:rPr>
+          <w:rFonts w:ascii="Times New Roman" w:hAnsi="Times New Roman" w:cs="Times New Roman"/>
+          <w:i/>
+          <w:iCs/>
+          <w:sz w:val="24"/>
+          <w:szCs w:val="24"/>
+        </w:rPr>
+        <w:t>(‘id’)</w:t>
       </w:r>
       <w:r>
         <w:rPr>
@@ -567,15 +741,29 @@
           <w:szCs w:val="24"/>
         </w:rPr>
       </w:pPr>
-      <w:r>
-        <w:rPr>
-          <w:rFonts w:ascii="Times New Roman" w:hAnsi="Times New Roman" w:cs="Times New Roman"/>
-          <w:i/>
-          <w:iCs/>
-          <w:sz w:val="24"/>
-          <w:szCs w:val="24"/>
-        </w:rPr>
-        <w:t>document.getElementsByClassName(‘classe’)</w:t>
+      <w:proofErr w:type="spellStart"/>
+      <w:proofErr w:type="gramStart"/>
+      <w:r>
+        <w:rPr>
+          <w:rFonts w:ascii="Times New Roman" w:hAnsi="Times New Roman" w:cs="Times New Roman"/>
+          <w:i/>
+          <w:iCs/>
+          <w:sz w:val="24"/>
+          <w:szCs w:val="24"/>
+        </w:rPr>
+        <w:t>document.getElementsByClassName</w:t>
+      </w:r>
+      <w:proofErr w:type="spellEnd"/>
+      <w:proofErr w:type="gramEnd"/>
+      <w:r>
+        <w:rPr>
+          <w:rFonts w:ascii="Times New Roman" w:hAnsi="Times New Roman" w:cs="Times New Roman"/>
+          <w:i/>
+          <w:iCs/>
+          <w:sz w:val="24"/>
+          <w:szCs w:val="24"/>
+        </w:rPr>
+        <w:t>(‘classe’)</w:t>
       </w:r>
       <w:r>
         <w:rPr>
@@ -591,7 +779,25 @@
           <w:sz w:val="24"/>
           <w:szCs w:val="24"/>
         </w:rPr>
-        <w:t xml:space="preserve"> retorna um array dos elementos pelo nome da classe passada.</w:t>
+        <w:t xml:space="preserve"> retorna um </w:t>
+      </w:r>
+      <w:proofErr w:type="spellStart"/>
+      <w:r>
+        <w:rPr>
+          <w:rFonts w:ascii="Times New Roman" w:hAnsi="Times New Roman" w:cs="Times New Roman"/>
+          <w:sz w:val="24"/>
+          <w:szCs w:val="24"/>
+        </w:rPr>
+        <w:t>array</w:t>
+      </w:r>
+      <w:proofErr w:type="spellEnd"/>
+      <w:r>
+        <w:rPr>
+          <w:rFonts w:ascii="Times New Roman" w:hAnsi="Times New Roman" w:cs="Times New Roman"/>
+          <w:sz w:val="24"/>
+          <w:szCs w:val="24"/>
+        </w:rPr>
+        <w:t xml:space="preserve"> dos elementos pelo nome da classe passada.</w:t>
       </w:r>
     </w:p>
     <w:p>
@@ -607,15 +813,29 @@
           <w:szCs w:val="24"/>
         </w:rPr>
       </w:pPr>
-      <w:r>
-        <w:rPr>
-          <w:rFonts w:ascii="Times New Roman" w:hAnsi="Times New Roman" w:cs="Times New Roman"/>
-          <w:i/>
-          <w:iCs/>
-          <w:sz w:val="24"/>
-          <w:szCs w:val="24"/>
-        </w:rPr>
-        <w:t>document.getElementsByTagName(‘tag’)</w:t>
+      <w:proofErr w:type="spellStart"/>
+      <w:proofErr w:type="gramStart"/>
+      <w:r>
+        <w:rPr>
+          <w:rFonts w:ascii="Times New Roman" w:hAnsi="Times New Roman" w:cs="Times New Roman"/>
+          <w:i/>
+          <w:iCs/>
+          <w:sz w:val="24"/>
+          <w:szCs w:val="24"/>
+        </w:rPr>
+        <w:t>document.getElementsByTagName</w:t>
+      </w:r>
+      <w:proofErr w:type="spellEnd"/>
+      <w:proofErr w:type="gramEnd"/>
+      <w:r>
+        <w:rPr>
+          <w:rFonts w:ascii="Times New Roman" w:hAnsi="Times New Roman" w:cs="Times New Roman"/>
+          <w:i/>
+          <w:iCs/>
+          <w:sz w:val="24"/>
+          <w:szCs w:val="24"/>
+        </w:rPr>
+        <w:t>(‘tag’)</w:t>
       </w:r>
       <w:r>
         <w:rPr>
@@ -631,7 +851,25 @@
           <w:sz w:val="24"/>
           <w:szCs w:val="24"/>
         </w:rPr>
-        <w:t xml:space="preserve"> retorna um array dos elementos pelo nome da tag passada</w:t>
+        <w:t xml:space="preserve"> retorna um </w:t>
+      </w:r>
+      <w:proofErr w:type="spellStart"/>
+      <w:r>
+        <w:rPr>
+          <w:rFonts w:ascii="Times New Roman" w:hAnsi="Times New Roman" w:cs="Times New Roman"/>
+          <w:sz w:val="24"/>
+          <w:szCs w:val="24"/>
+        </w:rPr>
+        <w:t>array</w:t>
+      </w:r>
+      <w:proofErr w:type="spellEnd"/>
+      <w:r>
+        <w:rPr>
+          <w:rFonts w:ascii="Times New Roman" w:hAnsi="Times New Roman" w:cs="Times New Roman"/>
+          <w:sz w:val="24"/>
+          <w:szCs w:val="24"/>
+        </w:rPr>
+        <w:t xml:space="preserve"> dos elementos pelo nome da tag passada</w:t>
       </w:r>
     </w:p>
     <w:p>
@@ -647,15 +885,29 @@
           <w:szCs w:val="24"/>
         </w:rPr>
       </w:pPr>
-      <w:r>
-        <w:rPr>
-          <w:rFonts w:ascii="Times New Roman" w:hAnsi="Times New Roman" w:cs="Times New Roman"/>
-          <w:i/>
-          <w:iCs/>
-          <w:sz w:val="24"/>
-          <w:szCs w:val="24"/>
-        </w:rPr>
-        <w:t>document.querySelectorAll(seletor)</w:t>
+      <w:proofErr w:type="spellStart"/>
+      <w:proofErr w:type="gramStart"/>
+      <w:r>
+        <w:rPr>
+          <w:rFonts w:ascii="Times New Roman" w:hAnsi="Times New Roman" w:cs="Times New Roman"/>
+          <w:i/>
+          <w:iCs/>
+          <w:sz w:val="24"/>
+          <w:szCs w:val="24"/>
+        </w:rPr>
+        <w:t>document.querySelectorAll</w:t>
+      </w:r>
+      <w:proofErr w:type="spellEnd"/>
+      <w:proofErr w:type="gramEnd"/>
+      <w:r>
+        <w:rPr>
+          <w:rFonts w:ascii="Times New Roman" w:hAnsi="Times New Roman" w:cs="Times New Roman"/>
+          <w:i/>
+          <w:iCs/>
+          <w:sz w:val="24"/>
+          <w:szCs w:val="24"/>
+        </w:rPr>
+        <w:t>(seletor)</w:t>
       </w:r>
       <w:r>
         <w:rPr>
@@ -776,15 +1028,51 @@
         </w:rPr>
         <w:t xml:space="preserve"> Podemos importar um arquivo JS colocando um </w:t>
       </w:r>
-      <w:r>
-        <w:rPr>
-          <w:rFonts w:ascii="Times New Roman" w:hAnsi="Times New Roman" w:cs="Times New Roman"/>
-          <w:i/>
-          <w:iCs/>
-          <w:sz w:val="24"/>
-          <w:szCs w:val="24"/>
-        </w:rPr>
-        <w:t>src=”localDoArquivo”</w:t>
+      <w:proofErr w:type="spellStart"/>
+      <w:r>
+        <w:rPr>
+          <w:rFonts w:ascii="Times New Roman" w:hAnsi="Times New Roman" w:cs="Times New Roman"/>
+          <w:i/>
+          <w:iCs/>
+          <w:sz w:val="24"/>
+          <w:szCs w:val="24"/>
+        </w:rPr>
+        <w:t>src</w:t>
+      </w:r>
+      <w:proofErr w:type="spellEnd"/>
+      <w:proofErr w:type="gramStart"/>
+      <w:r>
+        <w:rPr>
+          <w:rFonts w:ascii="Times New Roman" w:hAnsi="Times New Roman" w:cs="Times New Roman"/>
+          <w:i/>
+          <w:iCs/>
+          <w:sz w:val="24"/>
+          <w:szCs w:val="24"/>
+        </w:rPr>
+        <w:t>=”</w:t>
+      </w:r>
+      <w:proofErr w:type="spellStart"/>
+      <w:r>
+        <w:rPr>
+          <w:rFonts w:ascii="Times New Roman" w:hAnsi="Times New Roman" w:cs="Times New Roman"/>
+          <w:i/>
+          <w:iCs/>
+          <w:sz w:val="24"/>
+          <w:szCs w:val="24"/>
+        </w:rPr>
+        <w:t>localDoArquivo</w:t>
+      </w:r>
+      <w:proofErr w:type="spellEnd"/>
+      <w:proofErr w:type="gramEnd"/>
+      <w:r>
+        <w:rPr>
+          <w:rFonts w:ascii="Times New Roman" w:hAnsi="Times New Roman" w:cs="Times New Roman"/>
+          <w:i/>
+          <w:iCs/>
+          <w:sz w:val="24"/>
+          <w:szCs w:val="24"/>
+        </w:rPr>
+        <w:t>”</w:t>
       </w:r>
       <w:r>
         <w:rPr>
@@ -864,7 +1152,43 @@
           <w:sz w:val="24"/>
           <w:szCs w:val="24"/>
         </w:rPr>
-        <w:t xml:space="preserve"> Para fazer com que um item seja adicionado a uma lista após escrevê-lo no input text de um forms, precisamos mexer no botão </w:t>
+        <w:t xml:space="preserve"> Para fazer com que um item seja adicionado a uma lista após escrevê-lo no input </w:t>
+      </w:r>
+      <w:proofErr w:type="spellStart"/>
+      <w:r>
+        <w:rPr>
+          <w:rFonts w:ascii="Times New Roman" w:hAnsi="Times New Roman" w:cs="Times New Roman"/>
+          <w:sz w:val="24"/>
+          <w:szCs w:val="24"/>
+        </w:rPr>
+        <w:t>text</w:t>
+      </w:r>
+      <w:proofErr w:type="spellEnd"/>
+      <w:r>
+        <w:rPr>
+          <w:rFonts w:ascii="Times New Roman" w:hAnsi="Times New Roman" w:cs="Times New Roman"/>
+          <w:sz w:val="24"/>
+          <w:szCs w:val="24"/>
+        </w:rPr>
+        <w:t xml:space="preserve"> de um </w:t>
+      </w:r>
+      <w:proofErr w:type="spellStart"/>
+      <w:r>
+        <w:rPr>
+          <w:rFonts w:ascii="Times New Roman" w:hAnsi="Times New Roman" w:cs="Times New Roman"/>
+          <w:sz w:val="24"/>
+          <w:szCs w:val="24"/>
+        </w:rPr>
+        <w:t>forms</w:t>
+      </w:r>
+      <w:proofErr w:type="spellEnd"/>
+      <w:r>
+        <w:rPr>
+          <w:rFonts w:ascii="Times New Roman" w:hAnsi="Times New Roman" w:cs="Times New Roman"/>
+          <w:sz w:val="24"/>
+          <w:szCs w:val="24"/>
+        </w:rPr>
+        <w:t xml:space="preserve">, precisamos mexer no botão </w:t>
       </w:r>
       <w:r>
         <w:rPr>
@@ -926,7 +1250,18 @@
           <w:sz w:val="24"/>
           <w:szCs w:val="24"/>
         </w:rPr>
-        <w:t>“data-atribut</w:t>
+        <w:t>“</w:t>
+      </w:r>
+      <w:proofErr w:type="spellStart"/>
+      <w:r>
+        <w:rPr>
+          <w:rFonts w:ascii="Times New Roman" w:hAnsi="Times New Roman" w:cs="Times New Roman"/>
+          <w:i/>
+          <w:iCs/>
+          <w:sz w:val="24"/>
+          <w:szCs w:val="24"/>
+        </w:rPr>
+        <w:t>data-atribut</w:t>
       </w:r>
       <w:r>
         <w:rPr>
@@ -946,7 +1281,18 @@
           <w:sz w:val="24"/>
           <w:szCs w:val="24"/>
         </w:rPr>
-        <w:t>s”</w:t>
+        <w:t>s</w:t>
+      </w:r>
+      <w:proofErr w:type="spellEnd"/>
+      <w:r>
+        <w:rPr>
+          <w:rFonts w:ascii="Times New Roman" w:hAnsi="Times New Roman" w:cs="Times New Roman"/>
+          <w:i/>
+          <w:iCs/>
+          <w:sz w:val="24"/>
+          <w:szCs w:val="24"/>
+        </w:rPr>
+        <w:t>”</w:t>
       </w:r>
       <w:r>
         <w:rPr>
@@ -974,15 +1320,35 @@
           <w:sz w:val="24"/>
           <w:szCs w:val="24"/>
         </w:rPr>
-        <w:t>data-“</w:t>
-      </w:r>
-      <w:r>
-        <w:rPr>
-          <w:rFonts w:ascii="Times New Roman" w:hAnsi="Times New Roman" w:cs="Times New Roman"/>
-          <w:sz w:val="24"/>
-          <w:szCs w:val="24"/>
-        </w:rPr>
-        <w:t xml:space="preserve"> e o nome que deseja dar àquele elemento</w:t>
+        <w:t>data</w:t>
+      </w:r>
+      <w:proofErr w:type="gramStart"/>
+      <w:r>
+        <w:rPr>
+          <w:rFonts w:ascii="Times New Roman" w:hAnsi="Times New Roman" w:cs="Times New Roman"/>
+          <w:i/>
+          <w:iCs/>
+          <w:sz w:val="24"/>
+          <w:szCs w:val="24"/>
+        </w:rPr>
+        <w:t>-“</w:t>
+      </w:r>
+      <w:r>
+        <w:rPr>
+          <w:rFonts w:ascii="Times New Roman" w:hAnsi="Times New Roman" w:cs="Times New Roman"/>
+          <w:sz w:val="24"/>
+          <w:szCs w:val="24"/>
+        </w:rPr>
+        <w:t xml:space="preserve"> e</w:t>
+      </w:r>
+      <w:proofErr w:type="gramEnd"/>
+      <w:r>
+        <w:rPr>
+          <w:rFonts w:ascii="Times New Roman" w:hAnsi="Times New Roman" w:cs="Times New Roman"/>
+          <w:sz w:val="24"/>
+          <w:szCs w:val="24"/>
+        </w:rPr>
+        <w:t xml:space="preserve"> o nome que deseja dar àquele elemento</w:t>
       </w:r>
       <w:r>
         <w:rPr>
@@ -1070,6 +1436,7 @@
         </w:rPr>
         <w:t xml:space="preserve">A principal vantagem é separar o que é do css e o que é do JS, pois se utilizarmos as classes outra pessoa que trabalha no mesmo projeto pode acabar mudando a classe por achar que não está semântica para o CSS e acabar quebrando o código. Utilizando os </w:t>
       </w:r>
+      <w:proofErr w:type="spellStart"/>
       <w:r>
         <w:rPr>
           <w:rFonts w:ascii="Times New Roman" w:hAnsi="Times New Roman" w:cs="Times New Roman"/>
@@ -1086,7 +1453,16 @@
           <w:sz w:val="24"/>
           <w:szCs w:val="24"/>
         </w:rPr>
-        <w:t>’s esse risco é bem menor.</w:t>
+        <w:t>’s</w:t>
+      </w:r>
+      <w:proofErr w:type="spellEnd"/>
+      <w:r>
+        <w:rPr>
+          <w:rFonts w:ascii="Times New Roman" w:hAnsi="Times New Roman" w:cs="Times New Roman"/>
+          <w:sz w:val="24"/>
+          <w:szCs w:val="24"/>
+        </w:rPr>
+        <w:t xml:space="preserve"> esse risco é bem menor.</w:t>
       </w:r>
     </w:p>
     <w:p>
@@ -1115,6 +1491,7 @@
         </w:rPr>
         <w:t xml:space="preserve">Para se referir ao </w:t>
       </w:r>
+      <w:proofErr w:type="gramStart"/>
       <w:r>
         <w:rPr>
           <w:rFonts w:ascii="Times New Roman" w:hAnsi="Times New Roman" w:cs="Times New Roman"/>
@@ -1131,7 +1508,16 @@
           <w:sz w:val="24"/>
           <w:szCs w:val="24"/>
         </w:rPr>
-        <w:t xml:space="preserve"> colocado no html, no querySelector, precisamos colocar “[]” dentro das ‘’ e, dentro dele, o nome exato do </w:t>
+        <w:t xml:space="preserve"> colocado</w:t>
+      </w:r>
+      <w:proofErr w:type="gramEnd"/>
+      <w:r>
+        <w:rPr>
+          <w:rFonts w:ascii="Times New Roman" w:hAnsi="Times New Roman" w:cs="Times New Roman"/>
+          <w:sz w:val="24"/>
+          <w:szCs w:val="24"/>
+        </w:rPr>
+        <w:t xml:space="preserve"> no html, no querySelector, precisamos colocar “[]” dentro das ‘’ e, dentro dele, o nome exato do </w:t>
       </w:r>
       <w:r>
         <w:rPr>
@@ -1159,15 +1545,29 @@
         </w:rPr>
         <w:t xml:space="preserve"> Ex.: </w:t>
       </w:r>
-      <w:r>
-        <w:rPr>
-          <w:rFonts w:ascii="Times New Roman" w:hAnsi="Times New Roman" w:cs="Times New Roman"/>
-          <w:i/>
-          <w:iCs/>
-          <w:sz w:val="24"/>
-          <w:szCs w:val="24"/>
-        </w:rPr>
-        <w:t>document.querySelector(‘[data-nome-atribuído-ao-elemento]’)</w:t>
+      <w:proofErr w:type="spellStart"/>
+      <w:proofErr w:type="gramStart"/>
+      <w:r>
+        <w:rPr>
+          <w:rFonts w:ascii="Times New Roman" w:hAnsi="Times New Roman" w:cs="Times New Roman"/>
+          <w:i/>
+          <w:iCs/>
+          <w:sz w:val="24"/>
+          <w:szCs w:val="24"/>
+        </w:rPr>
+        <w:t>document.querySelector</w:t>
+      </w:r>
+      <w:proofErr w:type="spellEnd"/>
+      <w:proofErr w:type="gramEnd"/>
+      <w:r>
+        <w:rPr>
+          <w:rFonts w:ascii="Times New Roman" w:hAnsi="Times New Roman" w:cs="Times New Roman"/>
+          <w:i/>
+          <w:iCs/>
+          <w:sz w:val="24"/>
+          <w:szCs w:val="24"/>
+        </w:rPr>
+        <w:t>(‘[data-nome-atribuído-ao-elemento]’)</w:t>
       </w:r>
       <w:r>
         <w:rPr>
@@ -1239,33 +1639,103 @@
         </w:rPr>
         <w:t xml:space="preserve">No caso do projeto referente à este primeiro curso, a variável é o button, então podemos colocar: </w:t>
       </w:r>
-      <w:r>
-        <w:rPr>
-          <w:rFonts w:ascii="Times New Roman" w:hAnsi="Times New Roman" w:cs="Times New Roman"/>
-          <w:i/>
-          <w:iCs/>
-          <w:sz w:val="24"/>
-          <w:szCs w:val="24"/>
-        </w:rPr>
-        <w:t>const novaTarefa =</w:t>
-      </w:r>
-      <w:r>
-        <w:rPr>
-          <w:rFonts w:ascii="Times New Roman" w:hAnsi="Times New Roman" w:cs="Times New Roman"/>
+      <w:proofErr w:type="spellStart"/>
+      <w:r>
+        <w:rPr>
+          <w:rFonts w:ascii="Times New Roman" w:hAnsi="Times New Roman" w:cs="Times New Roman"/>
+          <w:i/>
+          <w:iCs/>
+          <w:sz w:val="24"/>
+          <w:szCs w:val="24"/>
+        </w:rPr>
+        <w:t>const</w:t>
+      </w:r>
+      <w:proofErr w:type="spellEnd"/>
+      <w:r>
+        <w:rPr>
+          <w:rFonts w:ascii="Times New Roman" w:hAnsi="Times New Roman" w:cs="Times New Roman"/>
+          <w:i/>
+          <w:iCs/>
           <w:sz w:val="24"/>
           <w:szCs w:val="24"/>
         </w:rPr>
         <w:t xml:space="preserve"> </w:t>
       </w:r>
-      <w:r>
-        <w:rPr>
-          <w:rFonts w:ascii="Times New Roman" w:hAnsi="Times New Roman" w:cs="Times New Roman"/>
-          <w:i/>
-          <w:iCs/>
-          <w:sz w:val="24"/>
-          <w:szCs w:val="24"/>
-        </w:rPr>
-        <w:t>document.querySelector(‘[data-form-button]’)</w:t>
+      <w:proofErr w:type="spellStart"/>
+      <w:r>
+        <w:rPr>
+          <w:rFonts w:ascii="Times New Roman" w:hAnsi="Times New Roman" w:cs="Times New Roman"/>
+          <w:i/>
+          <w:iCs/>
+          <w:sz w:val="24"/>
+          <w:szCs w:val="24"/>
+        </w:rPr>
+        <w:t>novaTarefa</w:t>
+      </w:r>
+      <w:proofErr w:type="spellEnd"/>
+      <w:r>
+        <w:rPr>
+          <w:rFonts w:ascii="Times New Roman" w:hAnsi="Times New Roman" w:cs="Times New Roman"/>
+          <w:i/>
+          <w:iCs/>
+          <w:sz w:val="24"/>
+          <w:szCs w:val="24"/>
+        </w:rPr>
+        <w:t xml:space="preserve"> =</w:t>
+      </w:r>
+      <w:r>
+        <w:rPr>
+          <w:rFonts w:ascii="Times New Roman" w:hAnsi="Times New Roman" w:cs="Times New Roman"/>
+          <w:sz w:val="24"/>
+          <w:szCs w:val="24"/>
+        </w:rPr>
+        <w:t xml:space="preserve"> </w:t>
+      </w:r>
+      <w:proofErr w:type="spellStart"/>
+      <w:proofErr w:type="gramStart"/>
+      <w:r>
+        <w:rPr>
+          <w:rFonts w:ascii="Times New Roman" w:hAnsi="Times New Roman" w:cs="Times New Roman"/>
+          <w:i/>
+          <w:iCs/>
+          <w:sz w:val="24"/>
+          <w:szCs w:val="24"/>
+        </w:rPr>
+        <w:t>document.querySelector</w:t>
+      </w:r>
+      <w:proofErr w:type="spellEnd"/>
+      <w:proofErr w:type="gramEnd"/>
+      <w:r>
+        <w:rPr>
+          <w:rFonts w:ascii="Times New Roman" w:hAnsi="Times New Roman" w:cs="Times New Roman"/>
+          <w:i/>
+          <w:iCs/>
+          <w:sz w:val="24"/>
+          <w:szCs w:val="24"/>
+        </w:rPr>
+        <w:t>(‘[data-</w:t>
+      </w:r>
+      <w:proofErr w:type="spellStart"/>
+      <w:r>
+        <w:rPr>
+          <w:rFonts w:ascii="Times New Roman" w:hAnsi="Times New Roman" w:cs="Times New Roman"/>
+          <w:i/>
+          <w:iCs/>
+          <w:sz w:val="24"/>
+          <w:szCs w:val="24"/>
+        </w:rPr>
+        <w:t>form</w:t>
+      </w:r>
+      <w:proofErr w:type="spellEnd"/>
+      <w:r>
+        <w:rPr>
+          <w:rFonts w:ascii="Times New Roman" w:hAnsi="Times New Roman" w:cs="Times New Roman"/>
+          <w:i/>
+          <w:iCs/>
+          <w:sz w:val="24"/>
+          <w:szCs w:val="24"/>
+        </w:rPr>
+        <w:t>-button]’)</w:t>
       </w:r>
       <w:r>
         <w:rPr>
@@ -1300,7 +1770,25 @@
           <w:sz w:val="24"/>
           <w:szCs w:val="24"/>
         </w:rPr>
-        <w:t>Desse modo, sempre que quisermos utilizar essa expressão toda dentro do nosso código, podemos colocar a variável que não muda “novaTarefa”. Isso é válido para qualquer expressão.</w:t>
+        <w:t>Desse modo, sempre que quisermos utilizar essa expressão toda dentro do nosso código, podemos colocar a variável que não muda “</w:t>
+      </w:r>
+      <w:proofErr w:type="spellStart"/>
+      <w:r>
+        <w:rPr>
+          <w:rFonts w:ascii="Times New Roman" w:hAnsi="Times New Roman" w:cs="Times New Roman"/>
+          <w:sz w:val="24"/>
+          <w:szCs w:val="24"/>
+        </w:rPr>
+        <w:t>novaTarefa</w:t>
+      </w:r>
+      <w:proofErr w:type="spellEnd"/>
+      <w:r>
+        <w:rPr>
+          <w:rFonts w:ascii="Times New Roman" w:hAnsi="Times New Roman" w:cs="Times New Roman"/>
+          <w:sz w:val="24"/>
+          <w:szCs w:val="24"/>
+        </w:rPr>
+        <w:t>”. Isso é válido para qualquer expressão.</w:t>
       </w:r>
     </w:p>
     <w:p>
@@ -1327,25 +1815,113 @@
           <w:sz w:val="24"/>
           <w:szCs w:val="24"/>
         </w:rPr>
-        <w:t xml:space="preserve"> Para fazer com que o botão faça uma ação quando for clicado precisamos adicionar um Evento de monitoramento à ele, para que sempre que for clicado, execute uma função específica. Traduzindo isso para o JS fica literalmente assim: </w:t>
-      </w:r>
-      <w:r>
-        <w:rPr>
-          <w:rFonts w:ascii="Times New Roman" w:hAnsi="Times New Roman" w:cs="Times New Roman"/>
-          <w:i/>
-          <w:iCs/>
-          <w:sz w:val="24"/>
-          <w:szCs w:val="24"/>
-        </w:rPr>
-        <w:t>novaTarefa.addEventListener(‘click’, ()=&gt;{console.log(‘fui clicado’)})</w:t>
-      </w:r>
-      <w:r>
-        <w:rPr>
-          <w:rFonts w:ascii="Times New Roman" w:hAnsi="Times New Roman" w:cs="Times New Roman"/>
-          <w:sz w:val="24"/>
-          <w:szCs w:val="24"/>
-        </w:rPr>
-        <w:t>, respectivamente. Ou seja, vc adicionou um evento de ouvir para o botão que agora está com o nome de novaTarefa e disse para ele que quando ele “ouvir” que o botão foi clicado, irá executar a função anônima que é imprimir a frase “fui clicado” no console do browser.</w:t>
+        <w:t xml:space="preserve"> Para fazer com que o botão faça uma ação quando for clicado precisamos adicionar um Evento de monitoramento </w:t>
+      </w:r>
+      <w:proofErr w:type="gramStart"/>
+      <w:r>
+        <w:rPr>
+          <w:rFonts w:ascii="Times New Roman" w:hAnsi="Times New Roman" w:cs="Times New Roman"/>
+          <w:sz w:val="24"/>
+          <w:szCs w:val="24"/>
+        </w:rPr>
+        <w:t>à</w:t>
+      </w:r>
+      <w:proofErr w:type="gramEnd"/>
+      <w:r>
+        <w:rPr>
+          <w:rFonts w:ascii="Times New Roman" w:hAnsi="Times New Roman" w:cs="Times New Roman"/>
+          <w:sz w:val="24"/>
+          <w:szCs w:val="24"/>
+        </w:rPr>
+        <w:t xml:space="preserve"> ele, para que sempre que for clicado, execute uma função específica. Traduzindo isso para o JS fica literalmente assim: </w:t>
+      </w:r>
+      <w:proofErr w:type="spellStart"/>
+      <w:r>
+        <w:rPr>
+          <w:rFonts w:ascii="Times New Roman" w:hAnsi="Times New Roman" w:cs="Times New Roman"/>
+          <w:i/>
+          <w:iCs/>
+          <w:sz w:val="24"/>
+          <w:szCs w:val="24"/>
+        </w:rPr>
+        <w:t>novaTarefa.addEventListener</w:t>
+      </w:r>
+      <w:proofErr w:type="spellEnd"/>
+      <w:r>
+        <w:rPr>
+          <w:rFonts w:ascii="Times New Roman" w:hAnsi="Times New Roman" w:cs="Times New Roman"/>
+          <w:i/>
+          <w:iCs/>
+          <w:sz w:val="24"/>
+          <w:szCs w:val="24"/>
+        </w:rPr>
+        <w:t xml:space="preserve">(‘click’, </w:t>
+      </w:r>
+      <w:proofErr w:type="gramStart"/>
+      <w:r>
+        <w:rPr>
+          <w:rFonts w:ascii="Times New Roman" w:hAnsi="Times New Roman" w:cs="Times New Roman"/>
+          <w:i/>
+          <w:iCs/>
+          <w:sz w:val="24"/>
+          <w:szCs w:val="24"/>
+        </w:rPr>
+        <w:t>()=</w:t>
+      </w:r>
+      <w:proofErr w:type="gramEnd"/>
+      <w:r>
+        <w:rPr>
+          <w:rFonts w:ascii="Times New Roman" w:hAnsi="Times New Roman" w:cs="Times New Roman"/>
+          <w:i/>
+          <w:iCs/>
+          <w:sz w:val="24"/>
+          <w:szCs w:val="24"/>
+        </w:rPr>
+        <w:t>&gt;{console.log(‘fui clicado’)})</w:t>
+      </w:r>
+      <w:r>
+        <w:rPr>
+          <w:rFonts w:ascii="Times New Roman" w:hAnsi="Times New Roman" w:cs="Times New Roman"/>
+          <w:sz w:val="24"/>
+          <w:szCs w:val="24"/>
+        </w:rPr>
+        <w:t xml:space="preserve">, respectivamente. Ou seja, </w:t>
+      </w:r>
+      <w:proofErr w:type="spellStart"/>
+      <w:r>
+        <w:rPr>
+          <w:rFonts w:ascii="Times New Roman" w:hAnsi="Times New Roman" w:cs="Times New Roman"/>
+          <w:sz w:val="24"/>
+          <w:szCs w:val="24"/>
+        </w:rPr>
+        <w:t>vc</w:t>
+      </w:r>
+      <w:proofErr w:type="spellEnd"/>
+      <w:r>
+        <w:rPr>
+          <w:rFonts w:ascii="Times New Roman" w:hAnsi="Times New Roman" w:cs="Times New Roman"/>
+          <w:sz w:val="24"/>
+          <w:szCs w:val="24"/>
+        </w:rPr>
+        <w:t xml:space="preserve"> adicionou um evento de ouvir para o botão que agora está com o nome de </w:t>
+      </w:r>
+      <w:proofErr w:type="spellStart"/>
+      <w:r>
+        <w:rPr>
+          <w:rFonts w:ascii="Times New Roman" w:hAnsi="Times New Roman" w:cs="Times New Roman"/>
+          <w:sz w:val="24"/>
+          <w:szCs w:val="24"/>
+        </w:rPr>
+        <w:t>novaTarefa</w:t>
+      </w:r>
+      <w:proofErr w:type="spellEnd"/>
+      <w:r>
+        <w:rPr>
+          <w:rFonts w:ascii="Times New Roman" w:hAnsi="Times New Roman" w:cs="Times New Roman"/>
+          <w:sz w:val="24"/>
+          <w:szCs w:val="24"/>
+        </w:rPr>
+        <w:t xml:space="preserve"> e disse para ele que quando ele “ouvir” que o botão foi clicado, irá executar a função anônima que é imprimir a frase “fui clicado” no console do browser.</w:t>
       </w:r>
     </w:p>
     <w:p>
@@ -1402,16 +1978,40 @@
         <w:lastRenderedPageBreak/>
         <w:t xml:space="preserve"> Podemos pegar somente o valor de um input, ou seja, seu texto, utilizando o </w:t>
       </w:r>
-      <w:r>
-        <w:rPr>
-          <w:rFonts w:ascii="Times New Roman" w:hAnsi="Times New Roman" w:cs="Times New Roman"/>
-          <w:i/>
-          <w:iCs/>
-          <w:sz w:val="24"/>
-          <w:szCs w:val="24"/>
-        </w:rPr>
-        <w:t>nomeDaVariável/expressãoDoInput.value</w:t>
-      </w:r>
+      <w:proofErr w:type="spellStart"/>
+      <w:r>
+        <w:rPr>
+          <w:rFonts w:ascii="Times New Roman" w:hAnsi="Times New Roman" w:cs="Times New Roman"/>
+          <w:i/>
+          <w:iCs/>
+          <w:sz w:val="24"/>
+          <w:szCs w:val="24"/>
+        </w:rPr>
+        <w:t>nomeDaVariável</w:t>
+      </w:r>
+      <w:proofErr w:type="spellEnd"/>
+      <w:r>
+        <w:rPr>
+          <w:rFonts w:ascii="Times New Roman" w:hAnsi="Times New Roman" w:cs="Times New Roman"/>
+          <w:i/>
+          <w:iCs/>
+          <w:sz w:val="24"/>
+          <w:szCs w:val="24"/>
+        </w:rPr>
+        <w:t>/</w:t>
+      </w:r>
+      <w:proofErr w:type="spellStart"/>
+      <w:r>
+        <w:rPr>
+          <w:rFonts w:ascii="Times New Roman" w:hAnsi="Times New Roman" w:cs="Times New Roman"/>
+          <w:i/>
+          <w:iCs/>
+          <w:sz w:val="24"/>
+          <w:szCs w:val="24"/>
+        </w:rPr>
+        <w:t>expressãoDoInput.value</w:t>
+      </w:r>
+      <w:proofErr w:type="spellEnd"/>
       <w:r>
         <w:rPr>
           <w:rFonts w:ascii="Times New Roman" w:hAnsi="Times New Roman" w:cs="Times New Roman"/>
@@ -1461,7 +2061,61 @@
           <w:sz w:val="24"/>
           <w:szCs w:val="24"/>
         </w:rPr>
-        <w:t>Para mandar ele imprimir no console o texto do input, podemos colocar essa expressão dentro da função anônima do event listener, que ocorre quando apertamos o botão.</w:t>
+        <w:t xml:space="preserve">Para </w:t>
+      </w:r>
+      <w:proofErr w:type="gramStart"/>
+      <w:r>
+        <w:rPr>
+          <w:rFonts w:ascii="Times New Roman" w:hAnsi="Times New Roman" w:cs="Times New Roman"/>
+          <w:sz w:val="24"/>
+          <w:szCs w:val="24"/>
+        </w:rPr>
+        <w:t>mandar ele</w:t>
+      </w:r>
+      <w:proofErr w:type="gramEnd"/>
+      <w:r>
+        <w:rPr>
+          <w:rFonts w:ascii="Times New Roman" w:hAnsi="Times New Roman" w:cs="Times New Roman"/>
+          <w:sz w:val="24"/>
+          <w:szCs w:val="24"/>
+        </w:rPr>
+        <w:t xml:space="preserve"> imprimir no console o texto do input, podemos colocar essa expressão dentro da função anônima do </w:t>
+      </w:r>
+      <w:proofErr w:type="spellStart"/>
+      <w:r>
+        <w:rPr>
+          <w:rFonts w:ascii="Times New Roman" w:hAnsi="Times New Roman" w:cs="Times New Roman"/>
+          <w:sz w:val="24"/>
+          <w:szCs w:val="24"/>
+        </w:rPr>
+        <w:t>event</w:t>
+      </w:r>
+      <w:proofErr w:type="spellEnd"/>
+      <w:r>
+        <w:rPr>
+          <w:rFonts w:ascii="Times New Roman" w:hAnsi="Times New Roman" w:cs="Times New Roman"/>
+          <w:sz w:val="24"/>
+          <w:szCs w:val="24"/>
+        </w:rPr>
+        <w:t xml:space="preserve"> </w:t>
+      </w:r>
+      <w:proofErr w:type="spellStart"/>
+      <w:r>
+        <w:rPr>
+          <w:rFonts w:ascii="Times New Roman" w:hAnsi="Times New Roman" w:cs="Times New Roman"/>
+          <w:sz w:val="24"/>
+          <w:szCs w:val="24"/>
+        </w:rPr>
+        <w:t>listener</w:t>
+      </w:r>
+      <w:proofErr w:type="spellEnd"/>
+      <w:r>
+        <w:rPr>
+          <w:rFonts w:ascii="Times New Roman" w:hAnsi="Times New Roman" w:cs="Times New Roman"/>
+          <w:sz w:val="24"/>
+          <w:szCs w:val="24"/>
+        </w:rPr>
+        <w:t>, que ocorre quando apertamos o botão.</w:t>
       </w:r>
     </w:p>
     <w:p>
@@ -1517,23 +2171,65 @@
         </w:rPr>
         <w:t xml:space="preserve"> Nós conseguimos fazer com que o formulário pare de atualizar a página, ou seja, pare de mandar informações para o servidor colocando um </w:t>
       </w:r>
-      <w:r>
-        <w:rPr>
-          <w:rFonts w:ascii="Times New Roman" w:hAnsi="Times New Roman" w:cs="Times New Roman"/>
-          <w:i/>
-          <w:iCs/>
-          <w:sz w:val="24"/>
-          <w:szCs w:val="24"/>
-        </w:rPr>
-        <w:t>preventDefault()</w:t>
-      </w:r>
-      <w:r>
-        <w:rPr>
-          <w:rFonts w:ascii="Times New Roman" w:hAnsi="Times New Roman" w:cs="Times New Roman"/>
-          <w:sz w:val="24"/>
-          <w:szCs w:val="24"/>
-        </w:rPr>
-        <w:t>, dentro do eventListener.</w:t>
+      <w:proofErr w:type="spellStart"/>
+      <w:proofErr w:type="gramStart"/>
+      <w:r>
+        <w:rPr>
+          <w:rFonts w:ascii="Times New Roman" w:hAnsi="Times New Roman" w:cs="Times New Roman"/>
+          <w:i/>
+          <w:iCs/>
+          <w:sz w:val="24"/>
+          <w:szCs w:val="24"/>
+        </w:rPr>
+        <w:t>preventDefault</w:t>
+      </w:r>
+      <w:proofErr w:type="spellEnd"/>
+      <w:r>
+        <w:rPr>
+          <w:rFonts w:ascii="Times New Roman" w:hAnsi="Times New Roman" w:cs="Times New Roman"/>
+          <w:i/>
+          <w:iCs/>
+          <w:sz w:val="24"/>
+          <w:szCs w:val="24"/>
+        </w:rPr>
+        <w:t>(</w:t>
+      </w:r>
+      <w:proofErr w:type="gramEnd"/>
+      <w:r>
+        <w:rPr>
+          <w:rFonts w:ascii="Times New Roman" w:hAnsi="Times New Roman" w:cs="Times New Roman"/>
+          <w:i/>
+          <w:iCs/>
+          <w:sz w:val="24"/>
+          <w:szCs w:val="24"/>
+        </w:rPr>
+        <w:t>)</w:t>
+      </w:r>
+      <w:r>
+        <w:rPr>
+          <w:rFonts w:ascii="Times New Roman" w:hAnsi="Times New Roman" w:cs="Times New Roman"/>
+          <w:sz w:val="24"/>
+          <w:szCs w:val="24"/>
+        </w:rPr>
+        <w:t xml:space="preserve">, dentro do </w:t>
+      </w:r>
+      <w:proofErr w:type="spellStart"/>
+      <w:r>
+        <w:rPr>
+          <w:rFonts w:ascii="Times New Roman" w:hAnsi="Times New Roman" w:cs="Times New Roman"/>
+          <w:sz w:val="24"/>
+          <w:szCs w:val="24"/>
+        </w:rPr>
+        <w:t>eventListener</w:t>
+      </w:r>
+      <w:proofErr w:type="spellEnd"/>
+      <w:r>
+        <w:rPr>
+          <w:rFonts w:ascii="Times New Roman" w:hAnsi="Times New Roman" w:cs="Times New Roman"/>
+          <w:sz w:val="24"/>
+          <w:szCs w:val="24"/>
+        </w:rPr>
+        <w:t>.</w:t>
       </w:r>
     </w:p>
     <w:p>
@@ -1614,7 +2310,25 @@
           <w:sz w:val="24"/>
           <w:szCs w:val="24"/>
         </w:rPr>
-        <w:t>Para organizar melhor o nosso código, nós podemos criar uma função para não deixar tudo bagunçado no eventListener.</w:t>
+        <w:t xml:space="preserve">Para organizar melhor o nosso código, nós podemos criar uma função para não deixar tudo bagunçado no </w:t>
+      </w:r>
+      <w:proofErr w:type="spellStart"/>
+      <w:r>
+        <w:rPr>
+          <w:rFonts w:ascii="Times New Roman" w:hAnsi="Times New Roman" w:cs="Times New Roman"/>
+          <w:sz w:val="24"/>
+          <w:szCs w:val="24"/>
+        </w:rPr>
+        <w:t>eventListener</w:t>
+      </w:r>
+      <w:proofErr w:type="spellEnd"/>
+      <w:r>
+        <w:rPr>
+          <w:rFonts w:ascii="Times New Roman" w:hAnsi="Times New Roman" w:cs="Times New Roman"/>
+          <w:sz w:val="24"/>
+          <w:szCs w:val="24"/>
+        </w:rPr>
+        <w:t>.</w:t>
       </w:r>
     </w:p>
     <w:p>
@@ -1641,7 +2355,25 @@
           <w:sz w:val="24"/>
           <w:szCs w:val="24"/>
         </w:rPr>
-        <w:t>Para criar uma função precisamos de uma constante com o nome da função recebendo o evento entre parênteses e todos os parâmetros que estavam dentro do eventListener.</w:t>
+        <w:t xml:space="preserve">Para criar uma função precisamos de uma constante com o nome da função recebendo o evento entre parênteses e todos os parâmetros que estavam dentro do </w:t>
+      </w:r>
+      <w:proofErr w:type="spellStart"/>
+      <w:r>
+        <w:rPr>
+          <w:rFonts w:ascii="Times New Roman" w:hAnsi="Times New Roman" w:cs="Times New Roman"/>
+          <w:sz w:val="24"/>
+          <w:szCs w:val="24"/>
+        </w:rPr>
+        <w:t>eventListener</w:t>
+      </w:r>
+      <w:proofErr w:type="spellEnd"/>
+      <w:r>
+        <w:rPr>
+          <w:rFonts w:ascii="Times New Roman" w:hAnsi="Times New Roman" w:cs="Times New Roman"/>
+          <w:sz w:val="24"/>
+          <w:szCs w:val="24"/>
+        </w:rPr>
+        <w:t>.</w:t>
       </w:r>
     </w:p>
     <w:p>
@@ -1668,7 +2400,25 @@
           <w:sz w:val="24"/>
           <w:szCs w:val="24"/>
         </w:rPr>
-        <w:t>Agora podemos colocar apenas o nome da função depois da vírgula no eventListener ao invés de toda a função que estava previamente.</w:t>
+        <w:t xml:space="preserve">Agora podemos colocar apenas o nome da função depois da vírgula no </w:t>
+      </w:r>
+      <w:proofErr w:type="spellStart"/>
+      <w:r>
+        <w:rPr>
+          <w:rFonts w:ascii="Times New Roman" w:hAnsi="Times New Roman" w:cs="Times New Roman"/>
+          <w:sz w:val="24"/>
+          <w:szCs w:val="24"/>
+        </w:rPr>
+        <w:t>eventListener</w:t>
+      </w:r>
+      <w:proofErr w:type="spellEnd"/>
+      <w:r>
+        <w:rPr>
+          <w:rFonts w:ascii="Times New Roman" w:hAnsi="Times New Roman" w:cs="Times New Roman"/>
+          <w:sz w:val="24"/>
+          <w:szCs w:val="24"/>
+        </w:rPr>
+        <w:t xml:space="preserve"> ao invés de toda a função que estava previamente.</w:t>
       </w:r>
     </w:p>
     <w:p>
@@ -1697,6 +2447,7 @@
         </w:rPr>
         <w:t xml:space="preserve">Mais informações sobre </w:t>
       </w:r>
+      <w:proofErr w:type="spellStart"/>
       <w:r>
         <w:rPr>
           <w:rFonts w:ascii="Times New Roman" w:hAnsi="Times New Roman" w:cs="Times New Roman"/>
@@ -1707,6 +2458,7 @@
         </w:rPr>
         <w:t>data-atributes</w:t>
       </w:r>
+      <w:proofErr w:type="spellEnd"/>
       <w:r>
         <w:rPr>
           <w:rFonts w:ascii="Times New Roman" w:hAnsi="Times New Roman" w:cs="Times New Roman"/>
@@ -1781,8 +2533,18 @@
           <w:sz w:val="24"/>
           <w:szCs w:val="24"/>
         </w:rPr>
-        <w:t>Utilizar data-attributes</w:t>
-      </w:r>
+        <w:t>Utilizar data-</w:t>
+      </w:r>
+      <w:proofErr w:type="spellStart"/>
+      <w:r>
+        <w:rPr>
+          <w:rFonts w:ascii="Times New Roman" w:hAnsi="Times New Roman" w:cs="Times New Roman"/>
+          <w:sz w:val="24"/>
+          <w:szCs w:val="24"/>
+        </w:rPr>
+        <w:t>attributes</w:t>
+      </w:r>
+      <w:proofErr w:type="spellEnd"/>
       <w:r>
         <w:rPr>
           <w:rFonts w:ascii="Times New Roman" w:hAnsi="Times New Roman" w:cs="Times New Roman"/>
@@ -1811,7 +2573,25 @@
           <w:sz w:val="24"/>
           <w:szCs w:val="24"/>
         </w:rPr>
-        <w:t>Utilizar o método addEventListner para escutar eventos no elemento</w:t>
+        <w:t xml:space="preserve">Utilizar o método </w:t>
+      </w:r>
+      <w:proofErr w:type="spellStart"/>
+      <w:r>
+        <w:rPr>
+          <w:rFonts w:ascii="Times New Roman" w:hAnsi="Times New Roman" w:cs="Times New Roman"/>
+          <w:sz w:val="24"/>
+          <w:szCs w:val="24"/>
+        </w:rPr>
+        <w:t>addEventListner</w:t>
+      </w:r>
+      <w:proofErr w:type="spellEnd"/>
+      <w:r>
+        <w:rPr>
+          <w:rFonts w:ascii="Times New Roman" w:hAnsi="Times New Roman" w:cs="Times New Roman"/>
+          <w:sz w:val="24"/>
+          <w:szCs w:val="24"/>
+        </w:rPr>
+        <w:t xml:space="preserve"> para escutar eventos no elemento</w:t>
       </w:r>
       <w:r>
         <w:rPr>
@@ -1994,6 +2774,8 @@
         <w:lastRenderedPageBreak/>
         <w:t xml:space="preserve"> Para criarmos conteúdo/tags dentro do DOM/HTML, precisamos utilizar a propriedade </w:t>
       </w:r>
+      <w:proofErr w:type="spellStart"/>
+      <w:proofErr w:type="gramStart"/>
       <w:r>
         <w:rPr>
           <w:rFonts w:ascii="Times New Roman" w:hAnsi="Times New Roman" w:cs="Times New Roman"/>
@@ -2012,7 +2794,19 @@
           <w:sz w:val="24"/>
           <w:szCs w:val="24"/>
         </w:rPr>
-        <w:t>createElemet(</w:t>
+        <w:t>createElemet</w:t>
+      </w:r>
+      <w:proofErr w:type="spellEnd"/>
+      <w:proofErr w:type="gramEnd"/>
+      <w:r>
+        <w:rPr>
+          <w:rFonts w:ascii="Times New Roman" w:hAnsi="Times New Roman" w:cs="Times New Roman"/>
+          <w:i/>
+          <w:iCs/>
+          <w:sz w:val="24"/>
+          <w:szCs w:val="24"/>
+        </w:rPr>
+        <w:t>(</w:t>
       </w:r>
       <w:r>
         <w:rPr>
@@ -2059,15 +2853,49 @@
         </w:rPr>
         <w:t xml:space="preserve"> Como existe hierarquia de parentesco nas tags HTML, precisamos colocar o parâmetro </w:t>
       </w:r>
-      <w:r>
-        <w:rPr>
-          <w:rFonts w:ascii="Times New Roman" w:hAnsi="Times New Roman" w:cs="Times New Roman"/>
-          <w:i/>
-          <w:iCs/>
-          <w:sz w:val="24"/>
-          <w:szCs w:val="24"/>
-        </w:rPr>
-        <w:t>tagMãe.appendChild(tagFilho)</w:t>
+      <w:proofErr w:type="spellStart"/>
+      <w:r>
+        <w:rPr>
+          <w:rFonts w:ascii="Times New Roman" w:hAnsi="Times New Roman" w:cs="Times New Roman"/>
+          <w:i/>
+          <w:iCs/>
+          <w:sz w:val="24"/>
+          <w:szCs w:val="24"/>
+        </w:rPr>
+        <w:t>tagMãe.appendChild</w:t>
+      </w:r>
+      <w:proofErr w:type="spellEnd"/>
+      <w:r>
+        <w:rPr>
+          <w:rFonts w:ascii="Times New Roman" w:hAnsi="Times New Roman" w:cs="Times New Roman"/>
+          <w:i/>
+          <w:iCs/>
+          <w:sz w:val="24"/>
+          <w:szCs w:val="24"/>
+        </w:rPr>
+        <w:t>(</w:t>
+      </w:r>
+      <w:proofErr w:type="spellStart"/>
+      <w:r>
+        <w:rPr>
+          <w:rFonts w:ascii="Times New Roman" w:hAnsi="Times New Roman" w:cs="Times New Roman"/>
+          <w:i/>
+          <w:iCs/>
+          <w:sz w:val="24"/>
+          <w:szCs w:val="24"/>
+        </w:rPr>
+        <w:t>tagFilho</w:t>
+      </w:r>
+      <w:proofErr w:type="spellEnd"/>
+      <w:r>
+        <w:rPr>
+          <w:rFonts w:ascii="Times New Roman" w:hAnsi="Times New Roman" w:cs="Times New Roman"/>
+          <w:i/>
+          <w:iCs/>
+          <w:sz w:val="24"/>
+          <w:szCs w:val="24"/>
+        </w:rPr>
+        <w:t>)</w:t>
       </w:r>
       <w:r>
         <w:rPr>
@@ -2147,15 +2975,49 @@
         </w:rPr>
         <w:t xml:space="preserve">Para contornar esse problema, adicionamos a classe do css que já existe para esse elemento utilizando o comando: </w:t>
       </w:r>
-      <w:r>
-        <w:rPr>
-          <w:rFonts w:ascii="Times New Roman" w:hAnsi="Times New Roman" w:cs="Times New Roman"/>
-          <w:i/>
-          <w:iCs/>
-          <w:sz w:val="24"/>
-          <w:szCs w:val="24"/>
-        </w:rPr>
-        <w:t>variávelDoElemento.classList.add(‘classeCSS’)</w:t>
+      <w:proofErr w:type="spellStart"/>
+      <w:r>
+        <w:rPr>
+          <w:rFonts w:ascii="Times New Roman" w:hAnsi="Times New Roman" w:cs="Times New Roman"/>
+          <w:i/>
+          <w:iCs/>
+          <w:sz w:val="24"/>
+          <w:szCs w:val="24"/>
+        </w:rPr>
+        <w:t>variávelDoElemento.classList.add</w:t>
+      </w:r>
+      <w:proofErr w:type="spellEnd"/>
+      <w:r>
+        <w:rPr>
+          <w:rFonts w:ascii="Times New Roman" w:hAnsi="Times New Roman" w:cs="Times New Roman"/>
+          <w:i/>
+          <w:iCs/>
+          <w:sz w:val="24"/>
+          <w:szCs w:val="24"/>
+        </w:rPr>
+        <w:t>(‘</w:t>
+      </w:r>
+      <w:proofErr w:type="spellStart"/>
+      <w:r>
+        <w:rPr>
+          <w:rFonts w:ascii="Times New Roman" w:hAnsi="Times New Roman" w:cs="Times New Roman"/>
+          <w:i/>
+          <w:iCs/>
+          <w:sz w:val="24"/>
+          <w:szCs w:val="24"/>
+        </w:rPr>
+        <w:t>classeCSS</w:t>
+      </w:r>
+      <w:proofErr w:type="spellEnd"/>
+      <w:r>
+        <w:rPr>
+          <w:rFonts w:ascii="Times New Roman" w:hAnsi="Times New Roman" w:cs="Times New Roman"/>
+          <w:i/>
+          <w:iCs/>
+          <w:sz w:val="24"/>
+          <w:szCs w:val="24"/>
+        </w:rPr>
+        <w:t>’)</w:t>
       </w:r>
       <w:r>
         <w:rPr>
@@ -2244,7 +3106,467 @@
           <w:sz w:val="24"/>
           <w:szCs w:val="24"/>
         </w:rPr>
-        <w:t>O appendChild sempre cria um novo elemento no final no do nó, portanto, sempre que um novo item for criado ele será alocado logo após o anterior.</w:t>
+        <w:t xml:space="preserve">O </w:t>
+      </w:r>
+      <w:proofErr w:type="spellStart"/>
+      <w:r>
+        <w:rPr>
+          <w:rFonts w:ascii="Times New Roman" w:hAnsi="Times New Roman" w:cs="Times New Roman"/>
+          <w:i/>
+          <w:iCs/>
+          <w:sz w:val="24"/>
+          <w:szCs w:val="24"/>
+        </w:rPr>
+        <w:t>appendChild</w:t>
+      </w:r>
+      <w:proofErr w:type="spellEnd"/>
+      <w:r>
+        <w:rPr>
+          <w:rFonts w:ascii="Times New Roman" w:hAnsi="Times New Roman" w:cs="Times New Roman"/>
+          <w:i/>
+          <w:iCs/>
+          <w:sz w:val="24"/>
+          <w:szCs w:val="24"/>
+        </w:rPr>
+        <w:t xml:space="preserve"> </w:t>
+      </w:r>
+      <w:r>
+        <w:rPr>
+          <w:rFonts w:ascii="Times New Roman" w:hAnsi="Times New Roman" w:cs="Times New Roman"/>
+          <w:sz w:val="24"/>
+          <w:szCs w:val="24"/>
+        </w:rPr>
+        <w:t>sempre cria um novo elemento no final no do nó, portanto, sempre que um novo item for criado ele será alocado logo após o anterior.</w:t>
+      </w:r>
+    </w:p>
+    <w:p>
+      <w:pPr>
+        <w:pStyle w:val="PargrafodaLista"/>
+        <w:numPr>
+          <w:ilvl w:val="1"/>
+          <w:numId w:val="1"/>
+        </w:numPr>
+        <w:rPr>
+          <w:rFonts w:ascii="Times New Roman" w:hAnsi="Times New Roman" w:cs="Times New Roman"/>
+          <w:b/>
+          <w:bCs/>
+          <w:i/>
+          <w:iCs/>
+          <w:sz w:val="24"/>
+          <w:szCs w:val="24"/>
+          <w:u w:val="single"/>
+        </w:rPr>
+      </w:pPr>
+      <w:r>
+        <w:rPr>
+          <w:rFonts w:ascii="Times New Roman" w:hAnsi="Times New Roman" w:cs="Times New Roman"/>
+          <w:sz w:val="24"/>
+          <w:szCs w:val="24"/>
+        </w:rPr>
+        <w:t xml:space="preserve"> Vídeo da </w:t>
+      </w:r>
+      <w:proofErr w:type="spellStart"/>
+      <w:r>
+        <w:rPr>
+          <w:rFonts w:ascii="Times New Roman" w:hAnsi="Times New Roman" w:cs="Times New Roman"/>
+          <w:sz w:val="24"/>
+          <w:szCs w:val="24"/>
+        </w:rPr>
+        <w:t>Alura</w:t>
+      </w:r>
+      <w:proofErr w:type="spellEnd"/>
+      <w:r>
+        <w:rPr>
+          <w:rFonts w:ascii="Times New Roman" w:hAnsi="Times New Roman" w:cs="Times New Roman"/>
+          <w:sz w:val="24"/>
+          <w:szCs w:val="24"/>
+        </w:rPr>
+        <w:t xml:space="preserve"> explicando melhor sobre template strings: </w:t>
+      </w:r>
+      <w:hyperlink r:id="rId7" w:history="1">
+        <w:r>
+          <w:rPr>
+            <w:rStyle w:val="Hyperlink"/>
+            <w:rFonts w:ascii="Times New Roman" w:hAnsi="Times New Roman" w:cs="Times New Roman"/>
+            <w:sz w:val="24"/>
+            <w:szCs w:val="24"/>
+          </w:rPr>
+          <w:t>https://cursos.alura.com.br/template-string-c123</w:t>
+        </w:r>
+      </w:hyperlink>
+      <w:r>
+        <w:rPr>
+          <w:rFonts w:ascii="Times New Roman" w:hAnsi="Times New Roman" w:cs="Times New Roman"/>
+          <w:sz w:val="24"/>
+          <w:szCs w:val="24"/>
+        </w:rPr>
+        <w:t xml:space="preserve"> </w:t>
+      </w:r>
+    </w:p>
+    <w:p>
+      <w:pPr>
+        <w:pStyle w:val="PargrafodaLista"/>
+        <w:numPr>
+          <w:ilvl w:val="1"/>
+          <w:numId w:val="1"/>
+        </w:numPr>
+        <w:rPr>
+          <w:rFonts w:ascii="Times New Roman" w:hAnsi="Times New Roman" w:cs="Times New Roman"/>
+          <w:sz w:val="24"/>
+          <w:szCs w:val="24"/>
+        </w:rPr>
+      </w:pPr>
+      <w:r>
+        <w:rPr>
+          <w:rFonts w:ascii="Times New Roman" w:hAnsi="Times New Roman" w:cs="Times New Roman"/>
+          <w:sz w:val="24"/>
+          <w:szCs w:val="24"/>
+        </w:rPr>
+        <w:t xml:space="preserve"> </w:t>
+      </w:r>
+      <w:r>
+        <w:rPr>
+          <w:rFonts w:ascii="Times New Roman" w:hAnsi="Times New Roman" w:cs="Times New Roman"/>
+          <w:sz w:val="24"/>
+          <w:szCs w:val="24"/>
+        </w:rPr>
+        <w:t xml:space="preserve">Todos os elementos na nossa árvore do DOM são nós e todos os nós podem ser acessados via JavaScript. Os nós podem ser deletados, criados ou modificados. Durante o curso utilizamos o método </w:t>
+      </w:r>
+      <w:proofErr w:type="spellStart"/>
+      <w:r>
+        <w:rPr>
+          <w:rFonts w:ascii="Times New Roman" w:hAnsi="Times New Roman" w:cs="Times New Roman"/>
+          <w:i/>
+          <w:iCs/>
+          <w:sz w:val="24"/>
+          <w:szCs w:val="24"/>
+        </w:rPr>
+        <w:t>appendChild</w:t>
+      </w:r>
+      <w:proofErr w:type="spellEnd"/>
+      <w:r>
+        <w:rPr>
+          <w:rFonts w:ascii="Times New Roman" w:hAnsi="Times New Roman" w:cs="Times New Roman"/>
+          <w:sz w:val="24"/>
+          <w:szCs w:val="24"/>
+        </w:rPr>
+        <w:t xml:space="preserve"> que sempre é adicionado no final do nó, para colocar um nó filho dentro do nó </w:t>
+      </w:r>
+      <w:r>
+        <w:rPr>
+          <w:rFonts w:ascii="Times New Roman" w:hAnsi="Times New Roman" w:cs="Times New Roman"/>
+          <w:sz w:val="24"/>
+          <w:szCs w:val="24"/>
+        </w:rPr>
+        <w:t>mãe. Outros métodos para manipular nós:</w:t>
+      </w:r>
+    </w:p>
+    <w:p>
+      <w:pPr>
+        <w:pStyle w:val="PargrafodaLista"/>
+        <w:numPr>
+          <w:ilvl w:val="2"/>
+          <w:numId w:val="1"/>
+        </w:numPr>
+        <w:rPr>
+          <w:rFonts w:ascii="Times New Roman" w:hAnsi="Times New Roman" w:cs="Times New Roman"/>
+          <w:sz w:val="24"/>
+          <w:szCs w:val="24"/>
+        </w:rPr>
+      </w:pPr>
+      <w:proofErr w:type="spellStart"/>
+      <w:proofErr w:type="gramStart"/>
+      <w:r>
+        <w:rPr>
+          <w:rFonts w:ascii="Times New Roman" w:hAnsi="Times New Roman" w:cs="Times New Roman"/>
+          <w:i/>
+          <w:iCs/>
+          <w:sz w:val="24"/>
+          <w:szCs w:val="24"/>
+        </w:rPr>
+        <w:t>insertBefore</w:t>
+      </w:r>
+      <w:proofErr w:type="spellEnd"/>
+      <w:r>
+        <w:rPr>
+          <w:rFonts w:ascii="Times New Roman" w:hAnsi="Times New Roman" w:cs="Times New Roman"/>
+          <w:i/>
+          <w:iCs/>
+          <w:sz w:val="24"/>
+          <w:szCs w:val="24"/>
+        </w:rPr>
+        <w:t>(</w:t>
+      </w:r>
+      <w:proofErr w:type="gramEnd"/>
+      <w:r>
+        <w:rPr>
+          <w:rFonts w:ascii="Times New Roman" w:hAnsi="Times New Roman" w:cs="Times New Roman"/>
+          <w:i/>
+          <w:iCs/>
+          <w:sz w:val="24"/>
+          <w:szCs w:val="24"/>
+        </w:rPr>
+        <w:t>pai, filho)</w:t>
+      </w:r>
+      <w:r>
+        <w:rPr>
+          <w:rFonts w:ascii="Times New Roman" w:hAnsi="Times New Roman" w:cs="Times New Roman"/>
+          <w:sz w:val="24"/>
+          <w:szCs w:val="24"/>
+        </w:rPr>
+        <w:t>: Coloca um nó antes do outro</w:t>
+      </w:r>
+      <w:r>
+        <w:rPr>
+          <w:rFonts w:ascii="Times New Roman" w:hAnsi="Times New Roman" w:cs="Times New Roman"/>
+          <w:sz w:val="24"/>
+          <w:szCs w:val="24"/>
+        </w:rPr>
+        <w:t>;</w:t>
+      </w:r>
+    </w:p>
+    <w:p>
+      <w:pPr>
+        <w:pStyle w:val="PargrafodaLista"/>
+        <w:numPr>
+          <w:ilvl w:val="2"/>
+          <w:numId w:val="1"/>
+        </w:numPr>
+        <w:rPr>
+          <w:rFonts w:ascii="Times New Roman" w:hAnsi="Times New Roman" w:cs="Times New Roman"/>
+          <w:sz w:val="24"/>
+          <w:szCs w:val="24"/>
+        </w:rPr>
+      </w:pPr>
+      <w:proofErr w:type="spellStart"/>
+      <w:proofErr w:type="gramStart"/>
+      <w:r>
+        <w:rPr>
+          <w:rFonts w:ascii="Times New Roman" w:hAnsi="Times New Roman" w:cs="Times New Roman"/>
+          <w:i/>
+          <w:iCs/>
+          <w:sz w:val="24"/>
+          <w:szCs w:val="24"/>
+        </w:rPr>
+        <w:t>replaceChild</w:t>
+      </w:r>
+      <w:proofErr w:type="spellEnd"/>
+      <w:r>
+        <w:rPr>
+          <w:rFonts w:ascii="Times New Roman" w:hAnsi="Times New Roman" w:cs="Times New Roman"/>
+          <w:i/>
+          <w:iCs/>
+          <w:sz w:val="24"/>
+          <w:szCs w:val="24"/>
+        </w:rPr>
+        <w:t>( elemento</w:t>
+      </w:r>
+      <w:proofErr w:type="gramEnd"/>
+      <w:r>
+        <w:rPr>
+          <w:rFonts w:ascii="Times New Roman" w:hAnsi="Times New Roman" w:cs="Times New Roman"/>
+          <w:i/>
+          <w:iCs/>
+          <w:sz w:val="24"/>
+          <w:szCs w:val="24"/>
+        </w:rPr>
+        <w:t>1, elemento2)</w:t>
+      </w:r>
+      <w:r>
+        <w:rPr>
+          <w:rFonts w:ascii="Times New Roman" w:hAnsi="Times New Roman" w:cs="Times New Roman"/>
+          <w:sz w:val="24"/>
+          <w:szCs w:val="24"/>
+        </w:rPr>
+        <w:t>: Substitui o nó elemento 1 pelo nó elemento2</w:t>
+      </w:r>
+      <w:r>
+        <w:rPr>
+          <w:rFonts w:ascii="Times New Roman" w:hAnsi="Times New Roman" w:cs="Times New Roman"/>
+          <w:sz w:val="24"/>
+          <w:szCs w:val="24"/>
+        </w:rPr>
+        <w:t>;</w:t>
+      </w:r>
+    </w:p>
+    <w:p>
+      <w:pPr>
+        <w:pStyle w:val="PargrafodaLista"/>
+        <w:numPr>
+          <w:ilvl w:val="2"/>
+          <w:numId w:val="1"/>
+        </w:numPr>
+        <w:rPr>
+          <w:rFonts w:ascii="Times New Roman" w:hAnsi="Times New Roman" w:cs="Times New Roman"/>
+          <w:sz w:val="24"/>
+          <w:szCs w:val="24"/>
+        </w:rPr>
+      </w:pPr>
+      <w:proofErr w:type="spellStart"/>
+      <w:r>
+        <w:rPr>
+          <w:rFonts w:ascii="Times New Roman" w:hAnsi="Times New Roman" w:cs="Times New Roman"/>
+          <w:i/>
+          <w:iCs/>
+          <w:sz w:val="24"/>
+          <w:szCs w:val="24"/>
+        </w:rPr>
+        <w:t>removeChild</w:t>
+      </w:r>
+      <w:proofErr w:type="spellEnd"/>
+      <w:r>
+        <w:rPr>
+          <w:rFonts w:ascii="Times New Roman" w:hAnsi="Times New Roman" w:cs="Times New Roman"/>
+          <w:i/>
+          <w:iCs/>
+          <w:sz w:val="24"/>
+          <w:szCs w:val="24"/>
+        </w:rPr>
+        <w:t>(elemento)</w:t>
+      </w:r>
+      <w:r>
+        <w:rPr>
+          <w:rFonts w:ascii="Times New Roman" w:hAnsi="Times New Roman" w:cs="Times New Roman"/>
+          <w:sz w:val="24"/>
+          <w:szCs w:val="24"/>
+        </w:rPr>
+        <w:t>: Remove um nó da árvore.</w:t>
+      </w:r>
+    </w:p>
+    <w:p>
+      <w:pPr>
+        <w:pStyle w:val="PargrafodaLista"/>
+        <w:numPr>
+          <w:ilvl w:val="1"/>
+          <w:numId w:val="1"/>
+        </w:numPr>
+        <w:rPr>
+          <w:rFonts w:ascii="Times New Roman" w:hAnsi="Times New Roman" w:cs="Times New Roman"/>
+          <w:sz w:val="24"/>
+          <w:szCs w:val="24"/>
+        </w:rPr>
+      </w:pPr>
+      <w:r>
+        <w:rPr>
+          <w:rFonts w:ascii="Times New Roman" w:hAnsi="Times New Roman" w:cs="Times New Roman"/>
+          <w:sz w:val="24"/>
+          <w:szCs w:val="24"/>
+        </w:rPr>
+        <w:t xml:space="preserve"> O que aprendemos na aula:</w:t>
+      </w:r>
+    </w:p>
+    <w:p>
+      <w:pPr>
+        <w:pStyle w:val="PargrafodaLista"/>
+        <w:numPr>
+          <w:ilvl w:val="2"/>
+          <w:numId w:val="1"/>
+        </w:numPr>
+        <w:rPr>
+          <w:rFonts w:ascii="Times New Roman" w:hAnsi="Times New Roman" w:cs="Times New Roman"/>
+          <w:sz w:val="24"/>
+          <w:szCs w:val="24"/>
+        </w:rPr>
+      </w:pPr>
+      <w:r>
+        <w:rPr>
+          <w:rFonts w:ascii="Times New Roman" w:hAnsi="Times New Roman" w:cs="Times New Roman"/>
+          <w:sz w:val="24"/>
+          <w:szCs w:val="24"/>
+        </w:rPr>
+        <w:t>Utilizar template strings</w:t>
+      </w:r>
+      <w:r>
+        <w:rPr>
+          <w:rFonts w:ascii="Times New Roman" w:hAnsi="Times New Roman" w:cs="Times New Roman"/>
+          <w:sz w:val="24"/>
+          <w:szCs w:val="24"/>
+        </w:rPr>
+        <w:t>;</w:t>
+      </w:r>
+    </w:p>
+    <w:p>
+      <w:pPr>
+        <w:pStyle w:val="PargrafodaLista"/>
+        <w:numPr>
+          <w:ilvl w:val="2"/>
+          <w:numId w:val="1"/>
+        </w:numPr>
+        <w:rPr>
+          <w:rFonts w:ascii="Times New Roman" w:hAnsi="Times New Roman" w:cs="Times New Roman"/>
+          <w:sz w:val="24"/>
+          <w:szCs w:val="24"/>
+        </w:rPr>
+      </w:pPr>
+      <w:r>
+        <w:rPr>
+          <w:rFonts w:ascii="Times New Roman" w:hAnsi="Times New Roman" w:cs="Times New Roman"/>
+          <w:sz w:val="24"/>
+          <w:szCs w:val="24"/>
+        </w:rPr>
+        <w:t xml:space="preserve">Colocar um elemento filho dentro do elemento pai utilizando o método </w:t>
+      </w:r>
+      <w:proofErr w:type="spellStart"/>
+      <w:r>
+        <w:rPr>
+          <w:rFonts w:ascii="Times New Roman" w:hAnsi="Times New Roman" w:cs="Times New Roman"/>
+          <w:i/>
+          <w:iCs/>
+          <w:sz w:val="24"/>
+          <w:szCs w:val="24"/>
+        </w:rPr>
+        <w:t>appendChild</w:t>
+      </w:r>
+      <w:proofErr w:type="spellEnd"/>
+      <w:r>
+        <w:rPr>
+          <w:rFonts w:ascii="Times New Roman" w:hAnsi="Times New Roman" w:cs="Times New Roman"/>
+          <w:sz w:val="24"/>
+          <w:szCs w:val="24"/>
+        </w:rPr>
+        <w:t>;</w:t>
+      </w:r>
+    </w:p>
+    <w:p>
+      <w:pPr>
+        <w:pStyle w:val="PargrafodaLista"/>
+        <w:numPr>
+          <w:ilvl w:val="2"/>
+          <w:numId w:val="1"/>
+        </w:numPr>
+        <w:rPr>
+          <w:rFonts w:ascii="Times New Roman" w:hAnsi="Times New Roman" w:cs="Times New Roman"/>
+          <w:sz w:val="24"/>
+          <w:szCs w:val="24"/>
+        </w:rPr>
+      </w:pPr>
+      <w:r>
+        <w:rPr>
+          <w:rFonts w:ascii="Times New Roman" w:hAnsi="Times New Roman" w:cs="Times New Roman"/>
+          <w:sz w:val="24"/>
+          <w:szCs w:val="24"/>
+        </w:rPr>
+        <w:t xml:space="preserve">Criar elementos utilizando o método </w:t>
+      </w:r>
+      <w:proofErr w:type="spellStart"/>
+      <w:r>
+        <w:rPr>
+          <w:rFonts w:ascii="Times New Roman" w:hAnsi="Times New Roman" w:cs="Times New Roman"/>
+          <w:i/>
+          <w:iCs/>
+          <w:sz w:val="24"/>
+          <w:szCs w:val="24"/>
+        </w:rPr>
+        <w:t>createElement</w:t>
+      </w:r>
+      <w:proofErr w:type="spellEnd"/>
+      <w:r>
+        <w:rPr>
+          <w:rFonts w:ascii="Times New Roman" w:hAnsi="Times New Roman" w:cs="Times New Roman"/>
+          <w:sz w:val="24"/>
+          <w:szCs w:val="24"/>
+        </w:rPr>
+        <w:t>.</w:t>
       </w:r>
     </w:p>
     <w:sectPr>

</xml_diff>

<commit_message>
IIFE - Immediately Invoked Function Expression
Aprendemos a proteger o nosso código para que não consigam acessar pelo console do browser
</commit_message>
<xml_diff>
--- a/Formação HTML && CSS3/JavaScript na Web/JS na Web - Manipule o DOM com JavaScript/Anotações/Cursos de JavaScript na Web.docx
+++ b/Formação HTML && CSS3/JavaScript na Web/JS na Web - Manipule o DOM com JavaScript/Anotações/Cursos de JavaScript na Web.docx
@@ -23,8 +23,20 @@
           <w:color w:val="auto"/>
           <w:u w:val="single"/>
         </w:rPr>
-        <w:t>Cursos de JavaScript na Web – Alura</w:t>
-      </w:r>
+        <w:t xml:space="preserve">Cursos de JavaScript na Web – </w:t>
+      </w:r>
+      <w:proofErr w:type="spellStart"/>
+      <w:r>
+        <w:rPr>
+          <w:rFonts w:ascii="Times New Roman" w:hAnsi="Times New Roman" w:cs="Times New Roman"/>
+          <w:b/>
+          <w:bCs/>
+          <w:color w:val="auto"/>
+          <w:u w:val="single"/>
+        </w:rPr>
+        <w:t>Alura</w:t>
+      </w:r>
+      <w:proofErr w:type="spellEnd"/>
     </w:p>
     <w:p>
       <w:pPr>
@@ -141,15 +153,27 @@
         </w:rPr>
         <w:t xml:space="preserve"> </w:t>
       </w:r>
-      <w:r>
-        <w:rPr>
-          <w:rFonts w:ascii="Times New Roman" w:hAnsi="Times New Roman" w:cs="Times New Roman"/>
-          <w:i/>
-          <w:iCs/>
-          <w:sz w:val="24"/>
-          <w:szCs w:val="24"/>
-        </w:rPr>
-        <w:t>document.querySelector(</w:t>
+      <w:proofErr w:type="spellStart"/>
+      <w:r>
+        <w:rPr>
+          <w:rFonts w:ascii="Times New Roman" w:hAnsi="Times New Roman" w:cs="Times New Roman"/>
+          <w:i/>
+          <w:iCs/>
+          <w:sz w:val="24"/>
+          <w:szCs w:val="24"/>
+        </w:rPr>
+        <w:t>document.querySelector</w:t>
+      </w:r>
+      <w:proofErr w:type="spellEnd"/>
+      <w:r>
+        <w:rPr>
+          <w:rFonts w:ascii="Times New Roman" w:hAnsi="Times New Roman" w:cs="Times New Roman"/>
+          <w:i/>
+          <w:iCs/>
+          <w:sz w:val="24"/>
+          <w:szCs w:val="24"/>
+        </w:rPr>
+        <w:t>(</w:t>
       </w:r>
       <w:r>
         <w:rPr>
@@ -305,6 +329,7 @@
         </w:rPr>
         <w:t xml:space="preserve"> Podemos também pegar somente o conteúdo de determinado objeto, utilizando a propriedade </w:t>
       </w:r>
+      <w:proofErr w:type="spellStart"/>
       <w:r>
         <w:rPr>
           <w:rFonts w:ascii="Times New Roman" w:hAnsi="Times New Roman" w:cs="Times New Roman"/>
@@ -315,6 +340,7 @@
         </w:rPr>
         <w:t>textContent</w:t>
       </w:r>
+      <w:proofErr w:type="spellEnd"/>
       <w:r>
         <w:rPr>
           <w:rFonts w:ascii="Times New Roman" w:hAnsi="Times New Roman" w:cs="Times New Roman"/>
@@ -323,16 +349,62 @@
         </w:rPr>
         <w:t xml:space="preserve">, por exemplo: </w:t>
       </w:r>
-      <w:r>
-        <w:rPr>
-          <w:rFonts w:ascii="Times New Roman" w:hAnsi="Times New Roman" w:cs="Times New Roman"/>
-          <w:i/>
-          <w:iCs/>
-          <w:sz w:val="24"/>
-          <w:szCs w:val="24"/>
-        </w:rPr>
-        <w:t>document.querySelector(‘.content’).textContent</w:t>
-      </w:r>
+      <w:proofErr w:type="spellStart"/>
+      <w:r>
+        <w:rPr>
+          <w:rFonts w:ascii="Times New Roman" w:hAnsi="Times New Roman" w:cs="Times New Roman"/>
+          <w:i/>
+          <w:iCs/>
+          <w:sz w:val="24"/>
+          <w:szCs w:val="24"/>
+        </w:rPr>
+        <w:t>document.querySelector</w:t>
+      </w:r>
+      <w:proofErr w:type="spellEnd"/>
+      <w:r>
+        <w:rPr>
+          <w:rFonts w:ascii="Times New Roman" w:hAnsi="Times New Roman" w:cs="Times New Roman"/>
+          <w:i/>
+          <w:iCs/>
+          <w:sz w:val="24"/>
+          <w:szCs w:val="24"/>
+        </w:rPr>
+        <w:t>(‘.</w:t>
+      </w:r>
+      <w:proofErr w:type="spellStart"/>
+      <w:r>
+        <w:rPr>
+          <w:rFonts w:ascii="Times New Roman" w:hAnsi="Times New Roman" w:cs="Times New Roman"/>
+          <w:i/>
+          <w:iCs/>
+          <w:sz w:val="24"/>
+          <w:szCs w:val="24"/>
+        </w:rPr>
+        <w:t>content</w:t>
+      </w:r>
+      <w:proofErr w:type="spellEnd"/>
+      <w:r>
+        <w:rPr>
+          <w:rFonts w:ascii="Times New Roman" w:hAnsi="Times New Roman" w:cs="Times New Roman"/>
+          <w:i/>
+          <w:iCs/>
+          <w:sz w:val="24"/>
+          <w:szCs w:val="24"/>
+        </w:rPr>
+        <w:t>’).</w:t>
+      </w:r>
+      <w:proofErr w:type="spellStart"/>
+      <w:r>
+        <w:rPr>
+          <w:rFonts w:ascii="Times New Roman" w:hAnsi="Times New Roman" w:cs="Times New Roman"/>
+          <w:i/>
+          <w:iCs/>
+          <w:sz w:val="24"/>
+          <w:szCs w:val="24"/>
+        </w:rPr>
+        <w:t>textContent</w:t>
+      </w:r>
+      <w:proofErr w:type="spellEnd"/>
       <w:r>
         <w:rPr>
           <w:rFonts w:ascii="Times New Roman" w:hAnsi="Times New Roman" w:cs="Times New Roman"/>
@@ -368,16 +440,62 @@
         </w:rPr>
         <w:t xml:space="preserve">Utilizando esta técnica de seleção de elemento, também podemos alterar o conteúdo de uma tag utilizando a mesma linha acima: </w:t>
       </w:r>
-      <w:r>
-        <w:rPr>
-          <w:rFonts w:ascii="Times New Roman" w:hAnsi="Times New Roman" w:cs="Times New Roman"/>
-          <w:i/>
-          <w:iCs/>
-          <w:sz w:val="24"/>
-          <w:szCs w:val="24"/>
-        </w:rPr>
-        <w:t>document.querySelector(‘.content’).textContent</w:t>
-      </w:r>
+      <w:proofErr w:type="spellStart"/>
+      <w:r>
+        <w:rPr>
+          <w:rFonts w:ascii="Times New Roman" w:hAnsi="Times New Roman" w:cs="Times New Roman"/>
+          <w:i/>
+          <w:iCs/>
+          <w:sz w:val="24"/>
+          <w:szCs w:val="24"/>
+        </w:rPr>
+        <w:t>document.querySelector</w:t>
+      </w:r>
+      <w:proofErr w:type="spellEnd"/>
+      <w:r>
+        <w:rPr>
+          <w:rFonts w:ascii="Times New Roman" w:hAnsi="Times New Roman" w:cs="Times New Roman"/>
+          <w:i/>
+          <w:iCs/>
+          <w:sz w:val="24"/>
+          <w:szCs w:val="24"/>
+        </w:rPr>
+        <w:t>(‘.</w:t>
+      </w:r>
+      <w:proofErr w:type="spellStart"/>
+      <w:r>
+        <w:rPr>
+          <w:rFonts w:ascii="Times New Roman" w:hAnsi="Times New Roman" w:cs="Times New Roman"/>
+          <w:i/>
+          <w:iCs/>
+          <w:sz w:val="24"/>
+          <w:szCs w:val="24"/>
+        </w:rPr>
+        <w:t>content</w:t>
+      </w:r>
+      <w:proofErr w:type="spellEnd"/>
+      <w:r>
+        <w:rPr>
+          <w:rFonts w:ascii="Times New Roman" w:hAnsi="Times New Roman" w:cs="Times New Roman"/>
+          <w:i/>
+          <w:iCs/>
+          <w:sz w:val="24"/>
+          <w:szCs w:val="24"/>
+        </w:rPr>
+        <w:t>’).</w:t>
+      </w:r>
+      <w:proofErr w:type="spellStart"/>
+      <w:r>
+        <w:rPr>
+          <w:rFonts w:ascii="Times New Roman" w:hAnsi="Times New Roman" w:cs="Times New Roman"/>
+          <w:i/>
+          <w:iCs/>
+          <w:sz w:val="24"/>
+          <w:szCs w:val="24"/>
+        </w:rPr>
+        <w:t>textContent</w:t>
+      </w:r>
+      <w:proofErr w:type="spellEnd"/>
       <w:r>
         <w:rPr>
           <w:rFonts w:ascii="Times New Roman" w:hAnsi="Times New Roman" w:cs="Times New Roman"/>
@@ -394,7 +512,25 @@
           <w:sz w:val="24"/>
           <w:szCs w:val="24"/>
         </w:rPr>
-        <w:t>. Dessa forma, o texto anteriormente colocado na/s tag/s com essa classe será/ão alterados para “comprar maça”, independentemente do que estivesse escrito antes.</w:t>
+        <w:t>. Dessa forma, o texto anteriormente colocado na/s tag/s com essa classe será/</w:t>
+      </w:r>
+      <w:proofErr w:type="spellStart"/>
+      <w:r>
+        <w:rPr>
+          <w:rFonts w:ascii="Times New Roman" w:hAnsi="Times New Roman" w:cs="Times New Roman"/>
+          <w:sz w:val="24"/>
+          <w:szCs w:val="24"/>
+        </w:rPr>
+        <w:t>ão</w:t>
+      </w:r>
+      <w:proofErr w:type="spellEnd"/>
+      <w:r>
+        <w:rPr>
+          <w:rFonts w:ascii="Times New Roman" w:hAnsi="Times New Roman" w:cs="Times New Roman"/>
+          <w:sz w:val="24"/>
+          <w:szCs w:val="24"/>
+        </w:rPr>
+        <w:t xml:space="preserve"> alterados para “comprar maça”, independentemente do que estivesse escrito antes.</w:t>
       </w:r>
     </w:p>
     <w:p>
@@ -527,15 +663,27 @@
           <w:szCs w:val="24"/>
         </w:rPr>
       </w:pPr>
-      <w:r>
-        <w:rPr>
-          <w:rFonts w:ascii="Times New Roman" w:hAnsi="Times New Roman" w:cs="Times New Roman"/>
-          <w:i/>
-          <w:iCs/>
-          <w:sz w:val="24"/>
-          <w:szCs w:val="24"/>
-        </w:rPr>
-        <w:t>document.getElementById(‘id’)</w:t>
+      <w:proofErr w:type="spellStart"/>
+      <w:r>
+        <w:rPr>
+          <w:rFonts w:ascii="Times New Roman" w:hAnsi="Times New Roman" w:cs="Times New Roman"/>
+          <w:i/>
+          <w:iCs/>
+          <w:sz w:val="24"/>
+          <w:szCs w:val="24"/>
+        </w:rPr>
+        <w:t>document.getElementById</w:t>
+      </w:r>
+      <w:proofErr w:type="spellEnd"/>
+      <w:r>
+        <w:rPr>
+          <w:rFonts w:ascii="Times New Roman" w:hAnsi="Times New Roman" w:cs="Times New Roman"/>
+          <w:i/>
+          <w:iCs/>
+          <w:sz w:val="24"/>
+          <w:szCs w:val="24"/>
+        </w:rPr>
+        <w:t>(‘id’)</w:t>
       </w:r>
       <w:r>
         <w:rPr>
@@ -567,15 +715,27 @@
           <w:szCs w:val="24"/>
         </w:rPr>
       </w:pPr>
-      <w:r>
-        <w:rPr>
-          <w:rFonts w:ascii="Times New Roman" w:hAnsi="Times New Roman" w:cs="Times New Roman"/>
-          <w:i/>
-          <w:iCs/>
-          <w:sz w:val="24"/>
-          <w:szCs w:val="24"/>
-        </w:rPr>
-        <w:t>document.getElementsByClassName(‘classe’)</w:t>
+      <w:proofErr w:type="spellStart"/>
+      <w:r>
+        <w:rPr>
+          <w:rFonts w:ascii="Times New Roman" w:hAnsi="Times New Roman" w:cs="Times New Roman"/>
+          <w:i/>
+          <w:iCs/>
+          <w:sz w:val="24"/>
+          <w:szCs w:val="24"/>
+        </w:rPr>
+        <w:t>document.getElementsByClassName</w:t>
+      </w:r>
+      <w:proofErr w:type="spellEnd"/>
+      <w:r>
+        <w:rPr>
+          <w:rFonts w:ascii="Times New Roman" w:hAnsi="Times New Roman" w:cs="Times New Roman"/>
+          <w:i/>
+          <w:iCs/>
+          <w:sz w:val="24"/>
+          <w:szCs w:val="24"/>
+        </w:rPr>
+        <w:t>(‘classe’)</w:t>
       </w:r>
       <w:r>
         <w:rPr>
@@ -591,7 +751,25 @@
           <w:sz w:val="24"/>
           <w:szCs w:val="24"/>
         </w:rPr>
-        <w:t xml:space="preserve"> retorna um array dos elementos pelo nome da classe passada.</w:t>
+        <w:t xml:space="preserve"> retorna um </w:t>
+      </w:r>
+      <w:proofErr w:type="spellStart"/>
+      <w:r>
+        <w:rPr>
+          <w:rFonts w:ascii="Times New Roman" w:hAnsi="Times New Roman" w:cs="Times New Roman"/>
+          <w:sz w:val="24"/>
+          <w:szCs w:val="24"/>
+        </w:rPr>
+        <w:t>array</w:t>
+      </w:r>
+      <w:proofErr w:type="spellEnd"/>
+      <w:r>
+        <w:rPr>
+          <w:rFonts w:ascii="Times New Roman" w:hAnsi="Times New Roman" w:cs="Times New Roman"/>
+          <w:sz w:val="24"/>
+          <w:szCs w:val="24"/>
+        </w:rPr>
+        <w:t xml:space="preserve"> dos elementos pelo nome da classe passada.</w:t>
       </w:r>
     </w:p>
     <w:p>
@@ -607,15 +785,27 @@
           <w:szCs w:val="24"/>
         </w:rPr>
       </w:pPr>
-      <w:r>
-        <w:rPr>
-          <w:rFonts w:ascii="Times New Roman" w:hAnsi="Times New Roman" w:cs="Times New Roman"/>
-          <w:i/>
-          <w:iCs/>
-          <w:sz w:val="24"/>
-          <w:szCs w:val="24"/>
-        </w:rPr>
-        <w:t>document.getElementsByTagName(‘tag’)</w:t>
+      <w:proofErr w:type="spellStart"/>
+      <w:r>
+        <w:rPr>
+          <w:rFonts w:ascii="Times New Roman" w:hAnsi="Times New Roman" w:cs="Times New Roman"/>
+          <w:i/>
+          <w:iCs/>
+          <w:sz w:val="24"/>
+          <w:szCs w:val="24"/>
+        </w:rPr>
+        <w:t>document.getElementsByTagName</w:t>
+      </w:r>
+      <w:proofErr w:type="spellEnd"/>
+      <w:r>
+        <w:rPr>
+          <w:rFonts w:ascii="Times New Roman" w:hAnsi="Times New Roman" w:cs="Times New Roman"/>
+          <w:i/>
+          <w:iCs/>
+          <w:sz w:val="24"/>
+          <w:szCs w:val="24"/>
+        </w:rPr>
+        <w:t>(‘tag’)</w:t>
       </w:r>
       <w:r>
         <w:rPr>
@@ -631,7 +821,25 @@
           <w:sz w:val="24"/>
           <w:szCs w:val="24"/>
         </w:rPr>
-        <w:t xml:space="preserve"> retorna um array dos elementos pelo nome da tag passada</w:t>
+        <w:t xml:space="preserve"> retorna um </w:t>
+      </w:r>
+      <w:proofErr w:type="spellStart"/>
+      <w:r>
+        <w:rPr>
+          <w:rFonts w:ascii="Times New Roman" w:hAnsi="Times New Roman" w:cs="Times New Roman"/>
+          <w:sz w:val="24"/>
+          <w:szCs w:val="24"/>
+        </w:rPr>
+        <w:t>array</w:t>
+      </w:r>
+      <w:proofErr w:type="spellEnd"/>
+      <w:r>
+        <w:rPr>
+          <w:rFonts w:ascii="Times New Roman" w:hAnsi="Times New Roman" w:cs="Times New Roman"/>
+          <w:sz w:val="24"/>
+          <w:szCs w:val="24"/>
+        </w:rPr>
+        <w:t xml:space="preserve"> dos elementos pelo nome da tag passada</w:t>
       </w:r>
     </w:p>
     <w:p>
@@ -647,15 +855,27 @@
           <w:szCs w:val="24"/>
         </w:rPr>
       </w:pPr>
-      <w:r>
-        <w:rPr>
-          <w:rFonts w:ascii="Times New Roman" w:hAnsi="Times New Roman" w:cs="Times New Roman"/>
-          <w:i/>
-          <w:iCs/>
-          <w:sz w:val="24"/>
-          <w:szCs w:val="24"/>
-        </w:rPr>
-        <w:t>document.querySelectorAll(seletor)</w:t>
+      <w:proofErr w:type="spellStart"/>
+      <w:r>
+        <w:rPr>
+          <w:rFonts w:ascii="Times New Roman" w:hAnsi="Times New Roman" w:cs="Times New Roman"/>
+          <w:i/>
+          <w:iCs/>
+          <w:sz w:val="24"/>
+          <w:szCs w:val="24"/>
+        </w:rPr>
+        <w:t>document.querySelectorAll</w:t>
+      </w:r>
+      <w:proofErr w:type="spellEnd"/>
+      <w:r>
+        <w:rPr>
+          <w:rFonts w:ascii="Times New Roman" w:hAnsi="Times New Roman" w:cs="Times New Roman"/>
+          <w:i/>
+          <w:iCs/>
+          <w:sz w:val="24"/>
+          <w:szCs w:val="24"/>
+        </w:rPr>
+        <w:t>(seletor)</w:t>
       </w:r>
       <w:r>
         <w:rPr>
@@ -776,15 +996,49 @@
         </w:rPr>
         <w:t xml:space="preserve"> Podemos importar um arquivo JS colocando um </w:t>
       </w:r>
-      <w:r>
-        <w:rPr>
-          <w:rFonts w:ascii="Times New Roman" w:hAnsi="Times New Roman" w:cs="Times New Roman"/>
-          <w:i/>
-          <w:iCs/>
-          <w:sz w:val="24"/>
-          <w:szCs w:val="24"/>
-        </w:rPr>
-        <w:t>src=”localDoArquivo”</w:t>
+      <w:proofErr w:type="spellStart"/>
+      <w:r>
+        <w:rPr>
+          <w:rFonts w:ascii="Times New Roman" w:hAnsi="Times New Roman" w:cs="Times New Roman"/>
+          <w:i/>
+          <w:iCs/>
+          <w:sz w:val="24"/>
+          <w:szCs w:val="24"/>
+        </w:rPr>
+        <w:t>src</w:t>
+      </w:r>
+      <w:proofErr w:type="spellEnd"/>
+      <w:r>
+        <w:rPr>
+          <w:rFonts w:ascii="Times New Roman" w:hAnsi="Times New Roman" w:cs="Times New Roman"/>
+          <w:i/>
+          <w:iCs/>
+          <w:sz w:val="24"/>
+          <w:szCs w:val="24"/>
+        </w:rPr>
+        <w:t>=”</w:t>
+      </w:r>
+      <w:proofErr w:type="spellStart"/>
+      <w:r>
+        <w:rPr>
+          <w:rFonts w:ascii="Times New Roman" w:hAnsi="Times New Roman" w:cs="Times New Roman"/>
+          <w:i/>
+          <w:iCs/>
+          <w:sz w:val="24"/>
+          <w:szCs w:val="24"/>
+        </w:rPr>
+        <w:t>localDoArquivo</w:t>
+      </w:r>
+      <w:proofErr w:type="spellEnd"/>
+      <w:r>
+        <w:rPr>
+          <w:rFonts w:ascii="Times New Roman" w:hAnsi="Times New Roman" w:cs="Times New Roman"/>
+          <w:i/>
+          <w:iCs/>
+          <w:sz w:val="24"/>
+          <w:szCs w:val="24"/>
+        </w:rPr>
+        <w:t>”</w:t>
       </w:r>
       <w:r>
         <w:rPr>
@@ -864,7 +1118,43 @@
           <w:sz w:val="24"/>
           <w:szCs w:val="24"/>
         </w:rPr>
-        <w:t xml:space="preserve"> Para fazer com que um item seja adicionado a uma lista após escrevê-lo no input text de um forms, precisamos mexer no botão </w:t>
+        <w:t xml:space="preserve"> Para fazer com que um item seja adicionado a uma lista após escrevê-lo no input </w:t>
+      </w:r>
+      <w:proofErr w:type="spellStart"/>
+      <w:r>
+        <w:rPr>
+          <w:rFonts w:ascii="Times New Roman" w:hAnsi="Times New Roman" w:cs="Times New Roman"/>
+          <w:sz w:val="24"/>
+          <w:szCs w:val="24"/>
+        </w:rPr>
+        <w:t>text</w:t>
+      </w:r>
+      <w:proofErr w:type="spellEnd"/>
+      <w:r>
+        <w:rPr>
+          <w:rFonts w:ascii="Times New Roman" w:hAnsi="Times New Roman" w:cs="Times New Roman"/>
+          <w:sz w:val="24"/>
+          <w:szCs w:val="24"/>
+        </w:rPr>
+        <w:t xml:space="preserve"> de um </w:t>
+      </w:r>
+      <w:proofErr w:type="spellStart"/>
+      <w:r>
+        <w:rPr>
+          <w:rFonts w:ascii="Times New Roman" w:hAnsi="Times New Roman" w:cs="Times New Roman"/>
+          <w:sz w:val="24"/>
+          <w:szCs w:val="24"/>
+        </w:rPr>
+        <w:t>forms</w:t>
+      </w:r>
+      <w:proofErr w:type="spellEnd"/>
+      <w:r>
+        <w:rPr>
+          <w:rFonts w:ascii="Times New Roman" w:hAnsi="Times New Roman" w:cs="Times New Roman"/>
+          <w:sz w:val="24"/>
+          <w:szCs w:val="24"/>
+        </w:rPr>
+        <w:t xml:space="preserve">, precisamos mexer no botão </w:t>
       </w:r>
       <w:r>
         <w:rPr>
@@ -926,7 +1216,18 @@
           <w:sz w:val="24"/>
           <w:szCs w:val="24"/>
         </w:rPr>
-        <w:t>“data-atribut</w:t>
+        <w:t>“</w:t>
+      </w:r>
+      <w:proofErr w:type="spellStart"/>
+      <w:r>
+        <w:rPr>
+          <w:rFonts w:ascii="Times New Roman" w:hAnsi="Times New Roman" w:cs="Times New Roman"/>
+          <w:i/>
+          <w:iCs/>
+          <w:sz w:val="24"/>
+          <w:szCs w:val="24"/>
+        </w:rPr>
+        <w:t>data-atribut</w:t>
       </w:r>
       <w:r>
         <w:rPr>
@@ -946,7 +1247,18 @@
           <w:sz w:val="24"/>
           <w:szCs w:val="24"/>
         </w:rPr>
-        <w:t>s”</w:t>
+        <w:t>s</w:t>
+      </w:r>
+      <w:proofErr w:type="spellEnd"/>
+      <w:r>
+        <w:rPr>
+          <w:rFonts w:ascii="Times New Roman" w:hAnsi="Times New Roman" w:cs="Times New Roman"/>
+          <w:i/>
+          <w:iCs/>
+          <w:sz w:val="24"/>
+          <w:szCs w:val="24"/>
+        </w:rPr>
+        <w:t>”</w:t>
       </w:r>
       <w:r>
         <w:rPr>
@@ -1070,6 +1382,7 @@
         </w:rPr>
         <w:t xml:space="preserve">A principal vantagem é separar o que é do css e o que é do JS, pois se utilizarmos as classes outra pessoa que trabalha no mesmo projeto pode acabar mudando a classe por achar que não está semântica para o CSS e acabar quebrando o código. Utilizando os </w:t>
       </w:r>
+      <w:proofErr w:type="spellStart"/>
       <w:r>
         <w:rPr>
           <w:rFonts w:ascii="Times New Roman" w:hAnsi="Times New Roman" w:cs="Times New Roman"/>
@@ -1086,7 +1399,16 @@
           <w:sz w:val="24"/>
           <w:szCs w:val="24"/>
         </w:rPr>
-        <w:t>’s esse risco é bem menor.</w:t>
+        <w:t>’s</w:t>
+      </w:r>
+      <w:proofErr w:type="spellEnd"/>
+      <w:r>
+        <w:rPr>
+          <w:rFonts w:ascii="Times New Roman" w:hAnsi="Times New Roman" w:cs="Times New Roman"/>
+          <w:sz w:val="24"/>
+          <w:szCs w:val="24"/>
+        </w:rPr>
+        <w:t xml:space="preserve"> esse risco é bem menor.</w:t>
       </w:r>
     </w:p>
     <w:p>
@@ -1159,15 +1481,27 @@
         </w:rPr>
         <w:t xml:space="preserve"> Ex.: </w:t>
       </w:r>
-      <w:r>
-        <w:rPr>
-          <w:rFonts w:ascii="Times New Roman" w:hAnsi="Times New Roman" w:cs="Times New Roman"/>
-          <w:i/>
-          <w:iCs/>
-          <w:sz w:val="24"/>
-          <w:szCs w:val="24"/>
-        </w:rPr>
-        <w:t>document.querySelector(‘[data-nome-atribuído-ao-elemento]’)</w:t>
+      <w:proofErr w:type="spellStart"/>
+      <w:r>
+        <w:rPr>
+          <w:rFonts w:ascii="Times New Roman" w:hAnsi="Times New Roman" w:cs="Times New Roman"/>
+          <w:i/>
+          <w:iCs/>
+          <w:sz w:val="24"/>
+          <w:szCs w:val="24"/>
+        </w:rPr>
+        <w:t>document.querySelector</w:t>
+      </w:r>
+      <w:proofErr w:type="spellEnd"/>
+      <w:r>
+        <w:rPr>
+          <w:rFonts w:ascii="Times New Roman" w:hAnsi="Times New Roman" w:cs="Times New Roman"/>
+          <w:i/>
+          <w:iCs/>
+          <w:sz w:val="24"/>
+          <w:szCs w:val="24"/>
+        </w:rPr>
+        <w:t>(‘[data-nome-atribuído-ao-elemento]’)</w:t>
       </w:r>
       <w:r>
         <w:rPr>
@@ -1239,33 +1573,101 @@
         </w:rPr>
         <w:t xml:space="preserve">No caso do projeto referente à este primeiro curso, a variável é o button, então podemos colocar: </w:t>
       </w:r>
-      <w:r>
-        <w:rPr>
-          <w:rFonts w:ascii="Times New Roman" w:hAnsi="Times New Roman" w:cs="Times New Roman"/>
-          <w:i/>
-          <w:iCs/>
-          <w:sz w:val="24"/>
-          <w:szCs w:val="24"/>
-        </w:rPr>
-        <w:t>const novaTarefa =</w:t>
-      </w:r>
-      <w:r>
-        <w:rPr>
-          <w:rFonts w:ascii="Times New Roman" w:hAnsi="Times New Roman" w:cs="Times New Roman"/>
+      <w:proofErr w:type="spellStart"/>
+      <w:r>
+        <w:rPr>
+          <w:rFonts w:ascii="Times New Roman" w:hAnsi="Times New Roman" w:cs="Times New Roman"/>
+          <w:i/>
+          <w:iCs/>
+          <w:sz w:val="24"/>
+          <w:szCs w:val="24"/>
+        </w:rPr>
+        <w:t>const</w:t>
+      </w:r>
+      <w:proofErr w:type="spellEnd"/>
+      <w:r>
+        <w:rPr>
+          <w:rFonts w:ascii="Times New Roman" w:hAnsi="Times New Roman" w:cs="Times New Roman"/>
+          <w:i/>
+          <w:iCs/>
           <w:sz w:val="24"/>
           <w:szCs w:val="24"/>
         </w:rPr>
         <w:t xml:space="preserve"> </w:t>
       </w:r>
-      <w:r>
-        <w:rPr>
-          <w:rFonts w:ascii="Times New Roman" w:hAnsi="Times New Roman" w:cs="Times New Roman"/>
-          <w:i/>
-          <w:iCs/>
-          <w:sz w:val="24"/>
-          <w:szCs w:val="24"/>
-        </w:rPr>
-        <w:t>document.querySelector(‘[data-form-button]’)</w:t>
+      <w:proofErr w:type="spellStart"/>
+      <w:r>
+        <w:rPr>
+          <w:rFonts w:ascii="Times New Roman" w:hAnsi="Times New Roman" w:cs="Times New Roman"/>
+          <w:i/>
+          <w:iCs/>
+          <w:sz w:val="24"/>
+          <w:szCs w:val="24"/>
+        </w:rPr>
+        <w:t>novaTarefa</w:t>
+      </w:r>
+      <w:proofErr w:type="spellEnd"/>
+      <w:r>
+        <w:rPr>
+          <w:rFonts w:ascii="Times New Roman" w:hAnsi="Times New Roman" w:cs="Times New Roman"/>
+          <w:i/>
+          <w:iCs/>
+          <w:sz w:val="24"/>
+          <w:szCs w:val="24"/>
+        </w:rPr>
+        <w:t xml:space="preserve"> =</w:t>
+      </w:r>
+      <w:r>
+        <w:rPr>
+          <w:rFonts w:ascii="Times New Roman" w:hAnsi="Times New Roman" w:cs="Times New Roman"/>
+          <w:sz w:val="24"/>
+          <w:szCs w:val="24"/>
+        </w:rPr>
+        <w:t xml:space="preserve"> </w:t>
+      </w:r>
+      <w:proofErr w:type="spellStart"/>
+      <w:r>
+        <w:rPr>
+          <w:rFonts w:ascii="Times New Roman" w:hAnsi="Times New Roman" w:cs="Times New Roman"/>
+          <w:i/>
+          <w:iCs/>
+          <w:sz w:val="24"/>
+          <w:szCs w:val="24"/>
+        </w:rPr>
+        <w:t>document.querySelector</w:t>
+      </w:r>
+      <w:proofErr w:type="spellEnd"/>
+      <w:r>
+        <w:rPr>
+          <w:rFonts w:ascii="Times New Roman" w:hAnsi="Times New Roman" w:cs="Times New Roman"/>
+          <w:i/>
+          <w:iCs/>
+          <w:sz w:val="24"/>
+          <w:szCs w:val="24"/>
+        </w:rPr>
+        <w:t>(‘[data-</w:t>
+      </w:r>
+      <w:proofErr w:type="spellStart"/>
+      <w:r>
+        <w:rPr>
+          <w:rFonts w:ascii="Times New Roman" w:hAnsi="Times New Roman" w:cs="Times New Roman"/>
+          <w:i/>
+          <w:iCs/>
+          <w:sz w:val="24"/>
+          <w:szCs w:val="24"/>
+        </w:rPr>
+        <w:t>form</w:t>
+      </w:r>
+      <w:proofErr w:type="spellEnd"/>
+      <w:r>
+        <w:rPr>
+          <w:rFonts w:ascii="Times New Roman" w:hAnsi="Times New Roman" w:cs="Times New Roman"/>
+          <w:i/>
+          <w:iCs/>
+          <w:sz w:val="24"/>
+          <w:szCs w:val="24"/>
+        </w:rPr>
+        <w:t>-button]’)</w:t>
       </w:r>
       <w:r>
         <w:rPr>
@@ -1300,7 +1702,25 @@
           <w:sz w:val="24"/>
           <w:szCs w:val="24"/>
         </w:rPr>
-        <w:t>Desse modo, sempre que quisermos utilizar essa expressão toda dentro do nosso código, podemos colocar a variável que não muda “novaTarefa”. Isso é válido para qualquer expressão.</w:t>
+        <w:t>Desse modo, sempre que quisermos utilizar essa expressão toda dentro do nosso código, podemos colocar a variável que não muda “</w:t>
+      </w:r>
+      <w:proofErr w:type="spellStart"/>
+      <w:r>
+        <w:rPr>
+          <w:rFonts w:ascii="Times New Roman" w:hAnsi="Times New Roman" w:cs="Times New Roman"/>
+          <w:sz w:val="24"/>
+          <w:szCs w:val="24"/>
+        </w:rPr>
+        <w:t>novaTarefa</w:t>
+      </w:r>
+      <w:proofErr w:type="spellEnd"/>
+      <w:r>
+        <w:rPr>
+          <w:rFonts w:ascii="Times New Roman" w:hAnsi="Times New Roman" w:cs="Times New Roman"/>
+          <w:sz w:val="24"/>
+          <w:szCs w:val="24"/>
+        </w:rPr>
+        <w:t>”. Isso é válido para qualquer expressão.</w:t>
       </w:r>
     </w:p>
     <w:p>
@@ -1329,23 +1749,71 @@
         </w:rPr>
         <w:t xml:space="preserve"> Para fazer com que o botão faça uma ação quando for clicado precisamos adicionar um Evento de monitoramento à ele, para que sempre que for clicado, execute uma função específica. Traduzindo isso para o JS fica literalmente assim: </w:t>
       </w:r>
-      <w:r>
-        <w:rPr>
-          <w:rFonts w:ascii="Times New Roman" w:hAnsi="Times New Roman" w:cs="Times New Roman"/>
-          <w:i/>
-          <w:iCs/>
-          <w:sz w:val="24"/>
-          <w:szCs w:val="24"/>
-        </w:rPr>
-        <w:t>novaTarefa.addEventListener(‘click’, ()=&gt;{console.log(‘fui clicado’)})</w:t>
-      </w:r>
-      <w:r>
-        <w:rPr>
-          <w:rFonts w:ascii="Times New Roman" w:hAnsi="Times New Roman" w:cs="Times New Roman"/>
-          <w:sz w:val="24"/>
-          <w:szCs w:val="24"/>
-        </w:rPr>
-        <w:t>, respectivamente. Ou seja, vc adicionou um evento de ouvir para o botão que agora está com o nome de novaTarefa e disse para ele que quando ele “ouvir” que o botão foi clicado, irá executar a função anônima que é imprimir a frase “fui clicado” no console do browser.</w:t>
+      <w:proofErr w:type="spellStart"/>
+      <w:r>
+        <w:rPr>
+          <w:rFonts w:ascii="Times New Roman" w:hAnsi="Times New Roman" w:cs="Times New Roman"/>
+          <w:i/>
+          <w:iCs/>
+          <w:sz w:val="24"/>
+          <w:szCs w:val="24"/>
+        </w:rPr>
+        <w:t>novaTarefa.addEventListener</w:t>
+      </w:r>
+      <w:proofErr w:type="spellEnd"/>
+      <w:r>
+        <w:rPr>
+          <w:rFonts w:ascii="Times New Roman" w:hAnsi="Times New Roman" w:cs="Times New Roman"/>
+          <w:i/>
+          <w:iCs/>
+          <w:sz w:val="24"/>
+          <w:szCs w:val="24"/>
+        </w:rPr>
+        <w:t>(‘click’, ()=&gt;{console.log(‘fui clicado’)})</w:t>
+      </w:r>
+      <w:r>
+        <w:rPr>
+          <w:rFonts w:ascii="Times New Roman" w:hAnsi="Times New Roman" w:cs="Times New Roman"/>
+          <w:sz w:val="24"/>
+          <w:szCs w:val="24"/>
+        </w:rPr>
+        <w:t xml:space="preserve">, respectivamente. Ou seja, </w:t>
+      </w:r>
+      <w:proofErr w:type="spellStart"/>
+      <w:r>
+        <w:rPr>
+          <w:rFonts w:ascii="Times New Roman" w:hAnsi="Times New Roman" w:cs="Times New Roman"/>
+          <w:sz w:val="24"/>
+          <w:szCs w:val="24"/>
+        </w:rPr>
+        <w:t>vc</w:t>
+      </w:r>
+      <w:proofErr w:type="spellEnd"/>
+      <w:r>
+        <w:rPr>
+          <w:rFonts w:ascii="Times New Roman" w:hAnsi="Times New Roman" w:cs="Times New Roman"/>
+          <w:sz w:val="24"/>
+          <w:szCs w:val="24"/>
+        </w:rPr>
+        <w:t xml:space="preserve"> adicionou um evento de ouvir para o botão que agora está com o nome de </w:t>
+      </w:r>
+      <w:proofErr w:type="spellStart"/>
+      <w:r>
+        <w:rPr>
+          <w:rFonts w:ascii="Times New Roman" w:hAnsi="Times New Roman" w:cs="Times New Roman"/>
+          <w:sz w:val="24"/>
+          <w:szCs w:val="24"/>
+        </w:rPr>
+        <w:t>novaTarefa</w:t>
+      </w:r>
+      <w:proofErr w:type="spellEnd"/>
+      <w:r>
+        <w:rPr>
+          <w:rFonts w:ascii="Times New Roman" w:hAnsi="Times New Roman" w:cs="Times New Roman"/>
+          <w:sz w:val="24"/>
+          <w:szCs w:val="24"/>
+        </w:rPr>
+        <w:t xml:space="preserve"> e disse para ele que quando ele “ouvir” que o botão foi clicado, irá executar a função anônima que é imprimir a frase “fui clicado” no console do browser.</w:t>
       </w:r>
     </w:p>
     <w:p>
@@ -1402,16 +1870,40 @@
         <w:lastRenderedPageBreak/>
         <w:t xml:space="preserve"> Podemos pegar somente o valor de um input, ou seja, seu texto, utilizando o </w:t>
       </w:r>
-      <w:r>
-        <w:rPr>
-          <w:rFonts w:ascii="Times New Roman" w:hAnsi="Times New Roman" w:cs="Times New Roman"/>
-          <w:i/>
-          <w:iCs/>
-          <w:sz w:val="24"/>
-          <w:szCs w:val="24"/>
-        </w:rPr>
-        <w:t>nomeDaVariável/expressãoDoInput.value</w:t>
-      </w:r>
+      <w:proofErr w:type="spellStart"/>
+      <w:r>
+        <w:rPr>
+          <w:rFonts w:ascii="Times New Roman" w:hAnsi="Times New Roman" w:cs="Times New Roman"/>
+          <w:i/>
+          <w:iCs/>
+          <w:sz w:val="24"/>
+          <w:szCs w:val="24"/>
+        </w:rPr>
+        <w:t>nomeDaVariável</w:t>
+      </w:r>
+      <w:proofErr w:type="spellEnd"/>
+      <w:r>
+        <w:rPr>
+          <w:rFonts w:ascii="Times New Roman" w:hAnsi="Times New Roman" w:cs="Times New Roman"/>
+          <w:i/>
+          <w:iCs/>
+          <w:sz w:val="24"/>
+          <w:szCs w:val="24"/>
+        </w:rPr>
+        <w:t>/</w:t>
+      </w:r>
+      <w:proofErr w:type="spellStart"/>
+      <w:r>
+        <w:rPr>
+          <w:rFonts w:ascii="Times New Roman" w:hAnsi="Times New Roman" w:cs="Times New Roman"/>
+          <w:i/>
+          <w:iCs/>
+          <w:sz w:val="24"/>
+          <w:szCs w:val="24"/>
+        </w:rPr>
+        <w:t>expressãoDoInput.value</w:t>
+      </w:r>
+      <w:proofErr w:type="spellEnd"/>
       <w:r>
         <w:rPr>
           <w:rFonts w:ascii="Times New Roman" w:hAnsi="Times New Roman" w:cs="Times New Roman"/>
@@ -1461,7 +1953,43 @@
           <w:sz w:val="24"/>
           <w:szCs w:val="24"/>
         </w:rPr>
-        <w:t>Para mandar ele imprimir no console o texto do input, podemos colocar essa expressão dentro da função anônima do event listener, que ocorre quando apertamos o botão.</w:t>
+        <w:t xml:space="preserve">Para mandar ele imprimir no console o texto do input, podemos colocar essa expressão dentro da função anônima do </w:t>
+      </w:r>
+      <w:proofErr w:type="spellStart"/>
+      <w:r>
+        <w:rPr>
+          <w:rFonts w:ascii="Times New Roman" w:hAnsi="Times New Roman" w:cs="Times New Roman"/>
+          <w:sz w:val="24"/>
+          <w:szCs w:val="24"/>
+        </w:rPr>
+        <w:t>event</w:t>
+      </w:r>
+      <w:proofErr w:type="spellEnd"/>
+      <w:r>
+        <w:rPr>
+          <w:rFonts w:ascii="Times New Roman" w:hAnsi="Times New Roman" w:cs="Times New Roman"/>
+          <w:sz w:val="24"/>
+          <w:szCs w:val="24"/>
+        </w:rPr>
+        <w:t xml:space="preserve"> </w:t>
+      </w:r>
+      <w:proofErr w:type="spellStart"/>
+      <w:r>
+        <w:rPr>
+          <w:rFonts w:ascii="Times New Roman" w:hAnsi="Times New Roman" w:cs="Times New Roman"/>
+          <w:sz w:val="24"/>
+          <w:szCs w:val="24"/>
+        </w:rPr>
+        <w:t>listener</w:t>
+      </w:r>
+      <w:proofErr w:type="spellEnd"/>
+      <w:r>
+        <w:rPr>
+          <w:rFonts w:ascii="Times New Roman" w:hAnsi="Times New Roman" w:cs="Times New Roman"/>
+          <w:sz w:val="24"/>
+          <w:szCs w:val="24"/>
+        </w:rPr>
+        <w:t>, que ocorre quando apertamos o botão.</w:t>
       </w:r>
     </w:p>
     <w:p>
@@ -1517,23 +2045,53 @@
         </w:rPr>
         <w:t xml:space="preserve"> Nós conseguimos fazer com que o formulário pare de atualizar a página, ou seja, pare de mandar informações para o servidor colocando um </w:t>
       </w:r>
-      <w:r>
-        <w:rPr>
-          <w:rFonts w:ascii="Times New Roman" w:hAnsi="Times New Roman" w:cs="Times New Roman"/>
-          <w:i/>
-          <w:iCs/>
-          <w:sz w:val="24"/>
-          <w:szCs w:val="24"/>
-        </w:rPr>
-        <w:t>preventDefault()</w:t>
-      </w:r>
-      <w:r>
-        <w:rPr>
-          <w:rFonts w:ascii="Times New Roman" w:hAnsi="Times New Roman" w:cs="Times New Roman"/>
-          <w:sz w:val="24"/>
-          <w:szCs w:val="24"/>
-        </w:rPr>
-        <w:t>, dentro do eventListener.</w:t>
+      <w:proofErr w:type="spellStart"/>
+      <w:r>
+        <w:rPr>
+          <w:rFonts w:ascii="Times New Roman" w:hAnsi="Times New Roman" w:cs="Times New Roman"/>
+          <w:i/>
+          <w:iCs/>
+          <w:sz w:val="24"/>
+          <w:szCs w:val="24"/>
+        </w:rPr>
+        <w:t>preventDefault</w:t>
+      </w:r>
+      <w:proofErr w:type="spellEnd"/>
+      <w:r>
+        <w:rPr>
+          <w:rFonts w:ascii="Times New Roman" w:hAnsi="Times New Roman" w:cs="Times New Roman"/>
+          <w:i/>
+          <w:iCs/>
+          <w:sz w:val="24"/>
+          <w:szCs w:val="24"/>
+        </w:rPr>
+        <w:t>()</w:t>
+      </w:r>
+      <w:r>
+        <w:rPr>
+          <w:rFonts w:ascii="Times New Roman" w:hAnsi="Times New Roman" w:cs="Times New Roman"/>
+          <w:sz w:val="24"/>
+          <w:szCs w:val="24"/>
+        </w:rPr>
+        <w:t xml:space="preserve">, dentro do </w:t>
+      </w:r>
+      <w:proofErr w:type="spellStart"/>
+      <w:r>
+        <w:rPr>
+          <w:rFonts w:ascii="Times New Roman" w:hAnsi="Times New Roman" w:cs="Times New Roman"/>
+          <w:sz w:val="24"/>
+          <w:szCs w:val="24"/>
+        </w:rPr>
+        <w:t>eventListener</w:t>
+      </w:r>
+      <w:proofErr w:type="spellEnd"/>
+      <w:r>
+        <w:rPr>
+          <w:rFonts w:ascii="Times New Roman" w:hAnsi="Times New Roman" w:cs="Times New Roman"/>
+          <w:sz w:val="24"/>
+          <w:szCs w:val="24"/>
+        </w:rPr>
+        <w:t>.</w:t>
       </w:r>
     </w:p>
     <w:p>
@@ -1614,7 +2172,25 @@
           <w:sz w:val="24"/>
           <w:szCs w:val="24"/>
         </w:rPr>
-        <w:t>Para organizar melhor o nosso código, nós podemos criar uma função para não deixar tudo bagunçado no eventListener.</w:t>
+        <w:t xml:space="preserve">Para organizar melhor o nosso código, nós podemos criar uma função para não deixar tudo bagunçado no </w:t>
+      </w:r>
+      <w:proofErr w:type="spellStart"/>
+      <w:r>
+        <w:rPr>
+          <w:rFonts w:ascii="Times New Roman" w:hAnsi="Times New Roman" w:cs="Times New Roman"/>
+          <w:sz w:val="24"/>
+          <w:szCs w:val="24"/>
+        </w:rPr>
+        <w:t>eventListener</w:t>
+      </w:r>
+      <w:proofErr w:type="spellEnd"/>
+      <w:r>
+        <w:rPr>
+          <w:rFonts w:ascii="Times New Roman" w:hAnsi="Times New Roman" w:cs="Times New Roman"/>
+          <w:sz w:val="24"/>
+          <w:szCs w:val="24"/>
+        </w:rPr>
+        <w:t>.</w:t>
       </w:r>
     </w:p>
     <w:p>
@@ -1641,7 +2217,25 @@
           <w:sz w:val="24"/>
           <w:szCs w:val="24"/>
         </w:rPr>
-        <w:t>Para criar uma função precisamos de uma constante com o nome da função recebendo o evento entre parênteses e todos os parâmetros que estavam dentro do eventListener.</w:t>
+        <w:t xml:space="preserve">Para criar uma função precisamos de uma constante com o nome da função recebendo o evento entre parênteses e todos os parâmetros que estavam dentro do </w:t>
+      </w:r>
+      <w:proofErr w:type="spellStart"/>
+      <w:r>
+        <w:rPr>
+          <w:rFonts w:ascii="Times New Roman" w:hAnsi="Times New Roman" w:cs="Times New Roman"/>
+          <w:sz w:val="24"/>
+          <w:szCs w:val="24"/>
+        </w:rPr>
+        <w:t>eventListener</w:t>
+      </w:r>
+      <w:proofErr w:type="spellEnd"/>
+      <w:r>
+        <w:rPr>
+          <w:rFonts w:ascii="Times New Roman" w:hAnsi="Times New Roman" w:cs="Times New Roman"/>
+          <w:sz w:val="24"/>
+          <w:szCs w:val="24"/>
+        </w:rPr>
+        <w:t>.</w:t>
       </w:r>
     </w:p>
     <w:p>
@@ -1668,7 +2262,25 @@
           <w:sz w:val="24"/>
           <w:szCs w:val="24"/>
         </w:rPr>
-        <w:t>Agora podemos colocar apenas o nome da função depois da vírgula no eventListener ao invés de toda a função que estava previamente.</w:t>
+        <w:t xml:space="preserve">Agora podemos colocar apenas o nome da função depois da vírgula no </w:t>
+      </w:r>
+      <w:proofErr w:type="spellStart"/>
+      <w:r>
+        <w:rPr>
+          <w:rFonts w:ascii="Times New Roman" w:hAnsi="Times New Roman" w:cs="Times New Roman"/>
+          <w:sz w:val="24"/>
+          <w:szCs w:val="24"/>
+        </w:rPr>
+        <w:t>eventListener</w:t>
+      </w:r>
+      <w:proofErr w:type="spellEnd"/>
+      <w:r>
+        <w:rPr>
+          <w:rFonts w:ascii="Times New Roman" w:hAnsi="Times New Roman" w:cs="Times New Roman"/>
+          <w:sz w:val="24"/>
+          <w:szCs w:val="24"/>
+        </w:rPr>
+        <w:t xml:space="preserve"> ao invés de toda a função que estava previamente.</w:t>
       </w:r>
     </w:p>
     <w:p>
@@ -1697,6 +2309,7 @@
         </w:rPr>
         <w:t xml:space="preserve">Mais informações sobre </w:t>
       </w:r>
+      <w:proofErr w:type="spellStart"/>
       <w:r>
         <w:rPr>
           <w:rFonts w:ascii="Times New Roman" w:hAnsi="Times New Roman" w:cs="Times New Roman"/>
@@ -1707,6 +2320,7 @@
         </w:rPr>
         <w:t>data-atributes</w:t>
       </w:r>
+      <w:proofErr w:type="spellEnd"/>
       <w:r>
         <w:rPr>
           <w:rFonts w:ascii="Times New Roman" w:hAnsi="Times New Roman" w:cs="Times New Roman"/>
@@ -1781,8 +2395,18 @@
           <w:sz w:val="24"/>
           <w:szCs w:val="24"/>
         </w:rPr>
-        <w:t>Utilizar data-attributes</w:t>
-      </w:r>
+        <w:t>Utilizar data-</w:t>
+      </w:r>
+      <w:proofErr w:type="spellStart"/>
+      <w:r>
+        <w:rPr>
+          <w:rFonts w:ascii="Times New Roman" w:hAnsi="Times New Roman" w:cs="Times New Roman"/>
+          <w:sz w:val="24"/>
+          <w:szCs w:val="24"/>
+        </w:rPr>
+        <w:t>attributes</w:t>
+      </w:r>
+      <w:proofErr w:type="spellEnd"/>
       <w:r>
         <w:rPr>
           <w:rFonts w:ascii="Times New Roman" w:hAnsi="Times New Roman" w:cs="Times New Roman"/>
@@ -1811,7 +2435,25 @@
           <w:sz w:val="24"/>
           <w:szCs w:val="24"/>
         </w:rPr>
-        <w:t>Utilizar o método addEventListner para escutar eventos no elemento</w:t>
+        <w:t xml:space="preserve">Utilizar o método </w:t>
+      </w:r>
+      <w:proofErr w:type="spellStart"/>
+      <w:r>
+        <w:rPr>
+          <w:rFonts w:ascii="Times New Roman" w:hAnsi="Times New Roman" w:cs="Times New Roman"/>
+          <w:sz w:val="24"/>
+          <w:szCs w:val="24"/>
+        </w:rPr>
+        <w:t>addEventListner</w:t>
+      </w:r>
+      <w:proofErr w:type="spellEnd"/>
+      <w:r>
+        <w:rPr>
+          <w:rFonts w:ascii="Times New Roman" w:hAnsi="Times New Roman" w:cs="Times New Roman"/>
+          <w:sz w:val="24"/>
+          <w:szCs w:val="24"/>
+        </w:rPr>
+        <w:t xml:space="preserve"> para escutar eventos no elemento</w:t>
       </w:r>
       <w:r>
         <w:rPr>
@@ -1994,6 +2636,7 @@
         <w:lastRenderedPageBreak/>
         <w:t xml:space="preserve"> Para criarmos conteúdo/tags dentro do DOM/HTML, precisamos utilizar a propriedade </w:t>
       </w:r>
+      <w:proofErr w:type="spellStart"/>
       <w:r>
         <w:rPr>
           <w:rFonts w:ascii="Times New Roman" w:hAnsi="Times New Roman" w:cs="Times New Roman"/>
@@ -2012,7 +2655,18 @@
           <w:sz w:val="24"/>
           <w:szCs w:val="24"/>
         </w:rPr>
-        <w:t>createElemet(</w:t>
+        <w:t>createElemet</w:t>
+      </w:r>
+      <w:proofErr w:type="spellEnd"/>
+      <w:r>
+        <w:rPr>
+          <w:rFonts w:ascii="Times New Roman" w:hAnsi="Times New Roman" w:cs="Times New Roman"/>
+          <w:i/>
+          <w:iCs/>
+          <w:sz w:val="24"/>
+          <w:szCs w:val="24"/>
+        </w:rPr>
+        <w:t>(</w:t>
       </w:r>
       <w:r>
         <w:rPr>
@@ -2059,15 +2713,49 @@
         </w:rPr>
         <w:t xml:space="preserve"> Como existe hierarquia de parentesco nas tags HTML, precisamos colocar o parâmetro </w:t>
       </w:r>
-      <w:r>
-        <w:rPr>
-          <w:rFonts w:ascii="Times New Roman" w:hAnsi="Times New Roman" w:cs="Times New Roman"/>
-          <w:i/>
-          <w:iCs/>
-          <w:sz w:val="24"/>
-          <w:szCs w:val="24"/>
-        </w:rPr>
-        <w:t>tagMãe.appendChild(tagFilho)</w:t>
+      <w:proofErr w:type="spellStart"/>
+      <w:r>
+        <w:rPr>
+          <w:rFonts w:ascii="Times New Roman" w:hAnsi="Times New Roman" w:cs="Times New Roman"/>
+          <w:i/>
+          <w:iCs/>
+          <w:sz w:val="24"/>
+          <w:szCs w:val="24"/>
+        </w:rPr>
+        <w:t>tagMãe.appendChild</w:t>
+      </w:r>
+      <w:proofErr w:type="spellEnd"/>
+      <w:r>
+        <w:rPr>
+          <w:rFonts w:ascii="Times New Roman" w:hAnsi="Times New Roman" w:cs="Times New Roman"/>
+          <w:i/>
+          <w:iCs/>
+          <w:sz w:val="24"/>
+          <w:szCs w:val="24"/>
+        </w:rPr>
+        <w:t>(</w:t>
+      </w:r>
+      <w:proofErr w:type="spellStart"/>
+      <w:r>
+        <w:rPr>
+          <w:rFonts w:ascii="Times New Roman" w:hAnsi="Times New Roman" w:cs="Times New Roman"/>
+          <w:i/>
+          <w:iCs/>
+          <w:sz w:val="24"/>
+          <w:szCs w:val="24"/>
+        </w:rPr>
+        <w:t>tagFilho</w:t>
+      </w:r>
+      <w:proofErr w:type="spellEnd"/>
+      <w:r>
+        <w:rPr>
+          <w:rFonts w:ascii="Times New Roman" w:hAnsi="Times New Roman" w:cs="Times New Roman"/>
+          <w:i/>
+          <w:iCs/>
+          <w:sz w:val="24"/>
+          <w:szCs w:val="24"/>
+        </w:rPr>
+        <w:t>)</w:t>
       </w:r>
       <w:r>
         <w:rPr>
@@ -2147,15 +2835,49 @@
         </w:rPr>
         <w:t xml:space="preserve">Para contornar esse problema, adicionamos a classe do css que já existe para esse elemento utilizando o comando: </w:t>
       </w:r>
-      <w:r>
-        <w:rPr>
-          <w:rFonts w:ascii="Times New Roman" w:hAnsi="Times New Roman" w:cs="Times New Roman"/>
-          <w:i/>
-          <w:iCs/>
-          <w:sz w:val="24"/>
-          <w:szCs w:val="24"/>
-        </w:rPr>
-        <w:t>variávelDoElemento.classList.add(‘classeCSS’)</w:t>
+      <w:proofErr w:type="spellStart"/>
+      <w:r>
+        <w:rPr>
+          <w:rFonts w:ascii="Times New Roman" w:hAnsi="Times New Roman" w:cs="Times New Roman"/>
+          <w:i/>
+          <w:iCs/>
+          <w:sz w:val="24"/>
+          <w:szCs w:val="24"/>
+        </w:rPr>
+        <w:t>variávelDoElemento.classList.add</w:t>
+      </w:r>
+      <w:proofErr w:type="spellEnd"/>
+      <w:r>
+        <w:rPr>
+          <w:rFonts w:ascii="Times New Roman" w:hAnsi="Times New Roman" w:cs="Times New Roman"/>
+          <w:i/>
+          <w:iCs/>
+          <w:sz w:val="24"/>
+          <w:szCs w:val="24"/>
+        </w:rPr>
+        <w:t>(‘</w:t>
+      </w:r>
+      <w:proofErr w:type="spellStart"/>
+      <w:r>
+        <w:rPr>
+          <w:rFonts w:ascii="Times New Roman" w:hAnsi="Times New Roman" w:cs="Times New Roman"/>
+          <w:i/>
+          <w:iCs/>
+          <w:sz w:val="24"/>
+          <w:szCs w:val="24"/>
+        </w:rPr>
+        <w:t>classeCSS</w:t>
+      </w:r>
+      <w:proofErr w:type="spellEnd"/>
+      <w:r>
+        <w:rPr>
+          <w:rFonts w:ascii="Times New Roman" w:hAnsi="Times New Roman" w:cs="Times New Roman"/>
+          <w:i/>
+          <w:iCs/>
+          <w:sz w:val="24"/>
+          <w:szCs w:val="24"/>
+        </w:rPr>
+        <w:t>’)</w:t>
       </w:r>
       <w:r>
         <w:rPr>
@@ -2246,15 +2968,27 @@
         </w:rPr>
         <w:t xml:space="preserve">O </w:t>
       </w:r>
-      <w:r>
-        <w:rPr>
-          <w:rFonts w:ascii="Times New Roman" w:hAnsi="Times New Roman" w:cs="Times New Roman"/>
-          <w:i/>
-          <w:iCs/>
-          <w:sz w:val="24"/>
-          <w:szCs w:val="24"/>
-        </w:rPr>
-        <w:t xml:space="preserve">appendChild </w:t>
+      <w:proofErr w:type="spellStart"/>
+      <w:r>
+        <w:rPr>
+          <w:rFonts w:ascii="Times New Roman" w:hAnsi="Times New Roman" w:cs="Times New Roman"/>
+          <w:i/>
+          <w:iCs/>
+          <w:sz w:val="24"/>
+          <w:szCs w:val="24"/>
+        </w:rPr>
+        <w:t>appendChild</w:t>
+      </w:r>
+      <w:proofErr w:type="spellEnd"/>
+      <w:r>
+        <w:rPr>
+          <w:rFonts w:ascii="Times New Roman" w:hAnsi="Times New Roman" w:cs="Times New Roman"/>
+          <w:i/>
+          <w:iCs/>
+          <w:sz w:val="24"/>
+          <w:szCs w:val="24"/>
+        </w:rPr>
+        <w:t xml:space="preserve"> </w:t>
       </w:r>
       <w:r>
         <w:rPr>
@@ -2289,7 +3023,25 @@
           <w:sz w:val="24"/>
           <w:szCs w:val="24"/>
         </w:rPr>
-        <w:t xml:space="preserve"> Vídeo da Alura explicando melhor sobre template strings: </w:t>
+        <w:t xml:space="preserve"> Vídeo da </w:t>
+      </w:r>
+      <w:proofErr w:type="spellStart"/>
+      <w:r>
+        <w:rPr>
+          <w:rFonts w:ascii="Times New Roman" w:hAnsi="Times New Roman" w:cs="Times New Roman"/>
+          <w:sz w:val="24"/>
+          <w:szCs w:val="24"/>
+        </w:rPr>
+        <w:t>Alura</w:t>
+      </w:r>
+      <w:proofErr w:type="spellEnd"/>
+      <w:r>
+        <w:rPr>
+          <w:rFonts w:ascii="Times New Roman" w:hAnsi="Times New Roman" w:cs="Times New Roman"/>
+          <w:sz w:val="24"/>
+          <w:szCs w:val="24"/>
+        </w:rPr>
+        <w:t xml:space="preserve"> explicando melhor sobre template strings: </w:t>
       </w:r>
       <w:hyperlink r:id="rId7" w:history="1">
         <w:r>
@@ -2332,6 +3084,7 @@
         </w:rPr>
         <w:t xml:space="preserve"> Todos os elementos na nossa árvore do DOM são nós e todos os nós podem ser acessados via JavaScript. Os nós podem ser deletados, criados ou modificados. Durante o curso utilizamos o método </w:t>
       </w:r>
+      <w:proofErr w:type="spellStart"/>
       <w:r>
         <w:rPr>
           <w:rFonts w:ascii="Times New Roman" w:hAnsi="Times New Roman" w:cs="Times New Roman"/>
@@ -2342,6 +3095,7 @@
         </w:rPr>
         <w:t>appendChild</w:t>
       </w:r>
+      <w:proofErr w:type="spellEnd"/>
       <w:r>
         <w:rPr>
           <w:rFonts w:ascii="Times New Roman" w:hAnsi="Times New Roman" w:cs="Times New Roman"/>
@@ -2372,15 +3126,27 @@
           <w:szCs w:val="24"/>
         </w:rPr>
       </w:pPr>
-      <w:r>
-        <w:rPr>
-          <w:rFonts w:ascii="Times New Roman" w:hAnsi="Times New Roman" w:cs="Times New Roman"/>
-          <w:i/>
-          <w:iCs/>
-          <w:sz w:val="24"/>
-          <w:szCs w:val="24"/>
-        </w:rPr>
-        <w:t>insertBefore(pai, filho)</w:t>
+      <w:proofErr w:type="spellStart"/>
+      <w:r>
+        <w:rPr>
+          <w:rFonts w:ascii="Times New Roman" w:hAnsi="Times New Roman" w:cs="Times New Roman"/>
+          <w:i/>
+          <w:iCs/>
+          <w:sz w:val="24"/>
+          <w:szCs w:val="24"/>
+        </w:rPr>
+        <w:t>insertBefore</w:t>
+      </w:r>
+      <w:proofErr w:type="spellEnd"/>
+      <w:r>
+        <w:rPr>
+          <w:rFonts w:ascii="Times New Roman" w:hAnsi="Times New Roman" w:cs="Times New Roman"/>
+          <w:i/>
+          <w:iCs/>
+          <w:sz w:val="24"/>
+          <w:szCs w:val="24"/>
+        </w:rPr>
+        <w:t>(pai, filho)</w:t>
       </w:r>
       <w:r>
         <w:rPr>
@@ -2412,15 +3178,27 @@
           <w:szCs w:val="24"/>
         </w:rPr>
       </w:pPr>
-      <w:r>
-        <w:rPr>
-          <w:rFonts w:ascii="Times New Roman" w:hAnsi="Times New Roman" w:cs="Times New Roman"/>
-          <w:i/>
-          <w:iCs/>
-          <w:sz w:val="24"/>
-          <w:szCs w:val="24"/>
-        </w:rPr>
-        <w:t>replaceChild( elemento1, elemento2)</w:t>
+      <w:proofErr w:type="spellStart"/>
+      <w:r>
+        <w:rPr>
+          <w:rFonts w:ascii="Times New Roman" w:hAnsi="Times New Roman" w:cs="Times New Roman"/>
+          <w:i/>
+          <w:iCs/>
+          <w:sz w:val="24"/>
+          <w:szCs w:val="24"/>
+        </w:rPr>
+        <w:t>replaceChild</w:t>
+      </w:r>
+      <w:proofErr w:type="spellEnd"/>
+      <w:r>
+        <w:rPr>
+          <w:rFonts w:ascii="Times New Roman" w:hAnsi="Times New Roman" w:cs="Times New Roman"/>
+          <w:i/>
+          <w:iCs/>
+          <w:sz w:val="24"/>
+          <w:szCs w:val="24"/>
+        </w:rPr>
+        <w:t>( elemento1, elemento2)</w:t>
       </w:r>
       <w:r>
         <w:rPr>
@@ -2452,15 +3230,27 @@
           <w:szCs w:val="24"/>
         </w:rPr>
       </w:pPr>
-      <w:r>
-        <w:rPr>
-          <w:rFonts w:ascii="Times New Roman" w:hAnsi="Times New Roman" w:cs="Times New Roman"/>
-          <w:i/>
-          <w:iCs/>
-          <w:sz w:val="24"/>
-          <w:szCs w:val="24"/>
-        </w:rPr>
-        <w:t>removeChild(elemento)</w:t>
+      <w:proofErr w:type="spellStart"/>
+      <w:r>
+        <w:rPr>
+          <w:rFonts w:ascii="Times New Roman" w:hAnsi="Times New Roman" w:cs="Times New Roman"/>
+          <w:i/>
+          <w:iCs/>
+          <w:sz w:val="24"/>
+          <w:szCs w:val="24"/>
+        </w:rPr>
+        <w:t>removeChild</w:t>
+      </w:r>
+      <w:proofErr w:type="spellEnd"/>
+      <w:r>
+        <w:rPr>
+          <w:rFonts w:ascii="Times New Roman" w:hAnsi="Times New Roman" w:cs="Times New Roman"/>
+          <w:i/>
+          <w:iCs/>
+          <w:sz w:val="24"/>
+          <w:szCs w:val="24"/>
+        </w:rPr>
+        <w:t>(elemento)</w:t>
       </w:r>
       <w:r>
         <w:rPr>
@@ -2544,6 +3334,7 @@
         </w:rPr>
         <w:t xml:space="preserve">Colocar um elemento filho dentro do elemento pai utilizando o método </w:t>
       </w:r>
+      <w:proofErr w:type="spellStart"/>
       <w:r>
         <w:rPr>
           <w:rFonts w:ascii="Times New Roman" w:hAnsi="Times New Roman" w:cs="Times New Roman"/>
@@ -2554,6 +3345,7 @@
         </w:rPr>
         <w:t>appendChild</w:t>
       </w:r>
+      <w:proofErr w:type="spellEnd"/>
       <w:r>
         <w:rPr>
           <w:rFonts w:ascii="Times New Roman" w:hAnsi="Times New Roman" w:cs="Times New Roman"/>
@@ -2584,6 +3376,7 @@
         </w:rPr>
         <w:t xml:space="preserve">Criar elementos utilizando o método </w:t>
       </w:r>
+      <w:proofErr w:type="spellStart"/>
       <w:r>
         <w:rPr>
           <w:rFonts w:ascii="Times New Roman" w:hAnsi="Times New Roman" w:cs="Times New Roman"/>
@@ -2594,6 +3387,7 @@
         </w:rPr>
         <w:t>createElement</w:t>
       </w:r>
+      <w:proofErr w:type="spellEnd"/>
       <w:r>
         <w:rPr>
           <w:rFonts w:ascii="Times New Roman" w:hAnsi="Times New Roman" w:cs="Times New Roman"/>
@@ -2707,6 +3501,7 @@
         </w:rPr>
         <w:t xml:space="preserve"> Para alterarmos um estilo precisamos adicionar o comando </w:t>
       </w:r>
+      <w:proofErr w:type="spellStart"/>
       <w:r>
         <w:rPr>
           <w:rFonts w:ascii="Times New Roman" w:hAnsi="Times New Roman" w:cs="Times New Roman"/>
@@ -2717,6 +3512,7 @@
         </w:rPr>
         <w:t>toggle</w:t>
       </w:r>
+      <w:proofErr w:type="spellEnd"/>
       <w:r>
         <w:rPr>
           <w:rFonts w:ascii="Times New Roman" w:hAnsi="Times New Roman" w:cs="Times New Roman"/>
@@ -2725,6 +3521,7 @@
         </w:rPr>
         <w:t xml:space="preserve"> logo após a propriedade </w:t>
       </w:r>
+      <w:proofErr w:type="spellStart"/>
       <w:r>
         <w:rPr>
           <w:rFonts w:ascii="Times New Roman" w:hAnsi="Times New Roman" w:cs="Times New Roman"/>
@@ -2735,6 +3532,7 @@
         </w:rPr>
         <w:t>classList</w:t>
       </w:r>
+      <w:proofErr w:type="spellEnd"/>
       <w:r>
         <w:rPr>
           <w:rFonts w:ascii="Times New Roman" w:hAnsi="Times New Roman" w:cs="Times New Roman"/>
@@ -2776,6 +3574,7 @@
         </w:rPr>
         <w:t xml:space="preserve"> O </w:t>
       </w:r>
+      <w:proofErr w:type="spellStart"/>
       <w:r>
         <w:rPr>
           <w:rFonts w:ascii="Times New Roman" w:hAnsi="Times New Roman" w:cs="Times New Roman"/>
@@ -2786,6 +3585,7 @@
         </w:rPr>
         <w:t>toggle</w:t>
       </w:r>
+      <w:proofErr w:type="spellEnd"/>
       <w:r>
         <w:rPr>
           <w:rFonts w:ascii="Times New Roman" w:hAnsi="Times New Roman" w:cs="Times New Roman"/>
@@ -2793,6 +3593,290 @@
           <w:szCs w:val="24"/>
         </w:rPr>
         <w:t xml:space="preserve"> sempre devolve um booleano, ou seja, um valor verdadeiro ou falso.</w:t>
+      </w:r>
+    </w:p>
+    <w:p>
+      <w:pPr>
+        <w:pStyle w:val="PargrafodaLista"/>
+        <w:numPr>
+          <w:ilvl w:val="1"/>
+          <w:numId w:val="1"/>
+        </w:numPr>
+        <w:rPr>
+          <w:rFonts w:ascii="Times New Roman" w:hAnsi="Times New Roman" w:cs="Times New Roman"/>
+          <w:b/>
+          <w:bCs/>
+          <w:sz w:val="24"/>
+          <w:szCs w:val="24"/>
+          <w:u w:val="single"/>
+        </w:rPr>
+      </w:pPr>
+      <w:r>
+        <w:rPr>
+          <w:rFonts w:ascii="Times New Roman" w:hAnsi="Times New Roman" w:cs="Times New Roman"/>
+          <w:sz w:val="24"/>
+          <w:szCs w:val="24"/>
+        </w:rPr>
+        <w:t xml:space="preserve"> Um grande problema do JS é você deixar seu código no escopo globa</w:t>
+      </w:r>
+      <w:r>
+        <w:rPr>
+          <w:rFonts w:ascii="Times New Roman" w:hAnsi="Times New Roman" w:cs="Times New Roman"/>
+          <w:sz w:val="24"/>
+          <w:szCs w:val="24"/>
+        </w:rPr>
+        <w:t xml:space="preserve">l, pois dessa forma qualquer pessoa tem acesso ao seu código e suas funções de </w:t>
+      </w:r>
+      <w:proofErr w:type="spellStart"/>
+      <w:r>
+        <w:rPr>
+          <w:rFonts w:ascii="Times New Roman" w:hAnsi="Times New Roman" w:cs="Times New Roman"/>
+          <w:sz w:val="24"/>
+          <w:szCs w:val="24"/>
+        </w:rPr>
+        <w:t>finidas</w:t>
+      </w:r>
+      <w:proofErr w:type="spellEnd"/>
+      <w:r>
+        <w:rPr>
+          <w:rFonts w:ascii="Times New Roman" w:hAnsi="Times New Roman" w:cs="Times New Roman"/>
+          <w:sz w:val="24"/>
+          <w:szCs w:val="24"/>
+        </w:rPr>
+        <w:t>.</w:t>
+      </w:r>
+    </w:p>
+    <w:p>
+      <w:pPr>
+        <w:pStyle w:val="PargrafodaLista"/>
+        <w:numPr>
+          <w:ilvl w:val="2"/>
+          <w:numId w:val="1"/>
+        </w:numPr>
+        <w:rPr>
+          <w:rFonts w:ascii="Times New Roman" w:hAnsi="Times New Roman" w:cs="Times New Roman"/>
+          <w:b/>
+          <w:bCs/>
+          <w:sz w:val="24"/>
+          <w:szCs w:val="24"/>
+          <w:u w:val="single"/>
+        </w:rPr>
+      </w:pPr>
+      <w:r>
+        <w:rPr>
+          <w:rFonts w:ascii="Times New Roman" w:hAnsi="Times New Roman" w:cs="Times New Roman"/>
+          <w:sz w:val="24"/>
+          <w:szCs w:val="24"/>
+        </w:rPr>
+        <w:lastRenderedPageBreak/>
+        <w:t>A solução para esse problema é criar uma função anônima externa ao código original, pois dessa forma, qualquer coisa que a pessoa digitar no console do browser aparecerá como indefinido.</w:t>
+      </w:r>
+    </w:p>
+    <w:p>
+      <w:pPr>
+        <w:pStyle w:val="PargrafodaLista"/>
+        <w:numPr>
+          <w:ilvl w:val="2"/>
+          <w:numId w:val="1"/>
+        </w:numPr>
+        <w:rPr>
+          <w:rFonts w:ascii="Times New Roman" w:hAnsi="Times New Roman" w:cs="Times New Roman"/>
+          <w:b/>
+          <w:bCs/>
+          <w:sz w:val="24"/>
+          <w:szCs w:val="24"/>
+          <w:u w:val="single"/>
+        </w:rPr>
+      </w:pPr>
+      <w:r>
+        <w:rPr>
+          <w:rFonts w:ascii="Times New Roman" w:hAnsi="Times New Roman" w:cs="Times New Roman"/>
+          <w:sz w:val="24"/>
+          <w:szCs w:val="24"/>
+        </w:rPr>
+        <w:t xml:space="preserve">Para fazer isso basta colocar todo o código entre () e dentro de uma função anônima, ou seja: (() =&gt; { </w:t>
+      </w:r>
+      <w:proofErr w:type="spellStart"/>
+      <w:r>
+        <w:rPr>
+          <w:rFonts w:ascii="Times New Roman" w:hAnsi="Times New Roman" w:cs="Times New Roman"/>
+          <w:sz w:val="24"/>
+          <w:szCs w:val="24"/>
+        </w:rPr>
+        <w:t>CódigoCompleto</w:t>
+      </w:r>
+      <w:proofErr w:type="spellEnd"/>
+      <w:r>
+        <w:rPr>
+          <w:rFonts w:ascii="Times New Roman" w:hAnsi="Times New Roman" w:cs="Times New Roman"/>
+          <w:sz w:val="24"/>
+          <w:szCs w:val="24"/>
+        </w:rPr>
+        <w:t xml:space="preserve"> }). Dessa forma o nosso código fica protegido.</w:t>
+      </w:r>
+    </w:p>
+    <w:p>
+      <w:pPr>
+        <w:pStyle w:val="PargrafodaLista"/>
+        <w:numPr>
+          <w:ilvl w:val="2"/>
+          <w:numId w:val="1"/>
+        </w:numPr>
+        <w:rPr>
+          <w:rFonts w:ascii="Times New Roman" w:hAnsi="Times New Roman" w:cs="Times New Roman"/>
+          <w:b/>
+          <w:bCs/>
+          <w:sz w:val="24"/>
+          <w:szCs w:val="24"/>
+          <w:u w:val="single"/>
+        </w:rPr>
+      </w:pPr>
+      <w:r>
+        <w:rPr>
+          <w:rFonts w:ascii="Times New Roman" w:hAnsi="Times New Roman" w:cs="Times New Roman"/>
+          <w:sz w:val="24"/>
+          <w:szCs w:val="24"/>
+        </w:rPr>
+        <w:t xml:space="preserve">Porém, ao tentar executar o código dessa forma veremos que ele não irá funcionar. Para corrigir isso colocamos () no final de tudo, ficando assim: </w:t>
+      </w:r>
+      <w:r>
+        <w:rPr>
+          <w:rFonts w:ascii="Times New Roman" w:hAnsi="Times New Roman" w:cs="Times New Roman"/>
+          <w:sz w:val="24"/>
+          <w:szCs w:val="24"/>
+        </w:rPr>
+        <w:t xml:space="preserve">(() =&gt; { </w:t>
+      </w:r>
+      <w:proofErr w:type="spellStart"/>
+      <w:r>
+        <w:rPr>
+          <w:rFonts w:ascii="Times New Roman" w:hAnsi="Times New Roman" w:cs="Times New Roman"/>
+          <w:sz w:val="24"/>
+          <w:szCs w:val="24"/>
+        </w:rPr>
+        <w:t>CódigoCompleto</w:t>
+      </w:r>
+      <w:proofErr w:type="spellEnd"/>
+      <w:r>
+        <w:rPr>
+          <w:rFonts w:ascii="Times New Roman" w:hAnsi="Times New Roman" w:cs="Times New Roman"/>
+          <w:sz w:val="24"/>
+          <w:szCs w:val="24"/>
+        </w:rPr>
+        <w:t xml:space="preserve"> })</w:t>
+      </w:r>
+      <w:r>
+        <w:rPr>
+          <w:rFonts w:ascii="Times New Roman" w:hAnsi="Times New Roman" w:cs="Times New Roman"/>
+          <w:sz w:val="24"/>
+          <w:szCs w:val="24"/>
+        </w:rPr>
+        <w:t>().</w:t>
+      </w:r>
+      <w:r>
+        <w:rPr>
+          <w:rFonts w:ascii="Times New Roman" w:hAnsi="Times New Roman" w:cs="Times New Roman"/>
+          <w:sz w:val="24"/>
+          <w:szCs w:val="24"/>
+        </w:rPr>
+        <w:t xml:space="preserve"> Desse modo e com essas alterações, o código funcionará normalmente e ficará protegido.</w:t>
+      </w:r>
+    </w:p>
+    <w:p>
+      <w:pPr>
+        <w:pStyle w:val="PargrafodaLista"/>
+        <w:numPr>
+          <w:ilvl w:val="2"/>
+          <w:numId w:val="1"/>
+        </w:numPr>
+        <w:rPr>
+          <w:rFonts w:ascii="Times New Roman" w:hAnsi="Times New Roman" w:cs="Times New Roman"/>
+          <w:b/>
+          <w:bCs/>
+          <w:sz w:val="24"/>
+          <w:szCs w:val="24"/>
+          <w:u w:val="single"/>
+        </w:rPr>
+      </w:pPr>
+      <w:r>
+        <w:rPr>
+          <w:rFonts w:ascii="Times New Roman" w:hAnsi="Times New Roman" w:cs="Times New Roman"/>
+          <w:sz w:val="24"/>
+          <w:szCs w:val="24"/>
+        </w:rPr>
+        <w:t>Essa técnica se chama IIFE (</w:t>
+      </w:r>
+      <w:proofErr w:type="spellStart"/>
+      <w:r>
+        <w:rPr>
+          <w:rFonts w:ascii="Times New Roman" w:hAnsi="Times New Roman" w:cs="Times New Roman"/>
+          <w:i/>
+          <w:iCs/>
+          <w:sz w:val="24"/>
+          <w:szCs w:val="24"/>
+        </w:rPr>
+        <w:t>Immediately</w:t>
+      </w:r>
+      <w:proofErr w:type="spellEnd"/>
+      <w:r>
+        <w:rPr>
+          <w:rFonts w:ascii="Times New Roman" w:hAnsi="Times New Roman" w:cs="Times New Roman"/>
+          <w:i/>
+          <w:iCs/>
+          <w:sz w:val="24"/>
+          <w:szCs w:val="24"/>
+        </w:rPr>
+        <w:t xml:space="preserve"> </w:t>
+      </w:r>
+      <w:proofErr w:type="spellStart"/>
+      <w:r>
+        <w:rPr>
+          <w:rFonts w:ascii="Times New Roman" w:hAnsi="Times New Roman" w:cs="Times New Roman"/>
+          <w:i/>
+          <w:iCs/>
+          <w:sz w:val="24"/>
+          <w:szCs w:val="24"/>
+        </w:rPr>
+        <w:t>Invoked</w:t>
+      </w:r>
+      <w:proofErr w:type="spellEnd"/>
+      <w:r>
+        <w:rPr>
+          <w:rFonts w:ascii="Times New Roman" w:hAnsi="Times New Roman" w:cs="Times New Roman"/>
+          <w:i/>
+          <w:iCs/>
+          <w:sz w:val="24"/>
+          <w:szCs w:val="24"/>
+        </w:rPr>
+        <w:t xml:space="preserve"> Function Expression</w:t>
+      </w:r>
+      <w:r>
+        <w:rPr>
+          <w:rFonts w:ascii="Times New Roman" w:hAnsi="Times New Roman" w:cs="Times New Roman"/>
+          <w:i/>
+          <w:iCs/>
+          <w:sz w:val="24"/>
+          <w:szCs w:val="24"/>
+        </w:rPr>
+        <w:t xml:space="preserve"> ou </w:t>
+      </w:r>
+      <w:r>
+        <w:rPr>
+          <w:rFonts w:ascii="Times New Roman" w:hAnsi="Times New Roman" w:cs="Times New Roman"/>
+          <w:i/>
+          <w:iCs/>
+          <w:sz w:val="24"/>
+          <w:szCs w:val="24"/>
+        </w:rPr>
+        <w:t>Função de Invocação Imediata</w:t>
+      </w:r>
+      <w:r>
+        <w:rPr>
+          <w:rFonts w:ascii="Times New Roman" w:hAnsi="Times New Roman" w:cs="Times New Roman"/>
+          <w:sz w:val="24"/>
+          <w:szCs w:val="24"/>
+        </w:rPr>
+        <w:t>).</w:t>
       </w:r>
     </w:p>
     <w:sectPr>

</xml_diff>

<commit_message>
Finalizei a aula 5 e o primeiro curso de JS Web
Coloquei o tópico do que aprendemos e converti o arquivo de anotações em PDF
</commit_message>
<xml_diff>
--- a/Formação HTML && CSS3/JavaScript na Web/JS na Web - Manipule o DOM com JavaScript/Anotações/Cursos de JavaScript na Web.docx
+++ b/Formação HTML && CSS3/JavaScript na Web/JS na Web - Manipule o DOM com JavaScript/Anotações/Cursos de JavaScript na Web.docx
@@ -23,8 +23,20 @@
           <w:color w:val="auto"/>
           <w:u w:val="single"/>
         </w:rPr>
-        <w:t>Cursos de JavaScript na Web – Alura</w:t>
-      </w:r>
+        <w:t xml:space="preserve">Cursos de JavaScript na Web – </w:t>
+      </w:r>
+      <w:proofErr w:type="spellStart"/>
+      <w:r>
+        <w:rPr>
+          <w:rFonts w:ascii="Times New Roman" w:hAnsi="Times New Roman" w:cs="Times New Roman"/>
+          <w:b/>
+          <w:bCs/>
+          <w:color w:val="auto"/>
+          <w:u w:val="single"/>
+        </w:rPr>
+        <w:t>Alura</w:t>
+      </w:r>
+      <w:proofErr w:type="spellEnd"/>
     </w:p>
     <w:p>
       <w:pPr>
@@ -141,15 +153,27 @@
         </w:rPr>
         <w:t xml:space="preserve"> </w:t>
       </w:r>
-      <w:r>
-        <w:rPr>
-          <w:rFonts w:ascii="Times New Roman" w:hAnsi="Times New Roman" w:cs="Times New Roman"/>
-          <w:i/>
-          <w:iCs/>
-          <w:sz w:val="24"/>
-          <w:szCs w:val="24"/>
-        </w:rPr>
-        <w:t>document.querySelector(</w:t>
+      <w:proofErr w:type="spellStart"/>
+      <w:r>
+        <w:rPr>
+          <w:rFonts w:ascii="Times New Roman" w:hAnsi="Times New Roman" w:cs="Times New Roman"/>
+          <w:i/>
+          <w:iCs/>
+          <w:sz w:val="24"/>
+          <w:szCs w:val="24"/>
+        </w:rPr>
+        <w:t>document.querySelector</w:t>
+      </w:r>
+      <w:proofErr w:type="spellEnd"/>
+      <w:r>
+        <w:rPr>
+          <w:rFonts w:ascii="Times New Roman" w:hAnsi="Times New Roman" w:cs="Times New Roman"/>
+          <w:i/>
+          <w:iCs/>
+          <w:sz w:val="24"/>
+          <w:szCs w:val="24"/>
+        </w:rPr>
+        <w:t>(</w:t>
       </w:r>
       <w:r>
         <w:rPr>
@@ -305,6 +329,7 @@
         </w:rPr>
         <w:t xml:space="preserve"> Podemos também pegar somente o conteúdo de determinado objeto, utilizando a propriedade </w:t>
       </w:r>
+      <w:proofErr w:type="spellStart"/>
       <w:r>
         <w:rPr>
           <w:rFonts w:ascii="Times New Roman" w:hAnsi="Times New Roman" w:cs="Times New Roman"/>
@@ -315,6 +340,7 @@
         </w:rPr>
         <w:t>textContent</w:t>
       </w:r>
+      <w:proofErr w:type="spellEnd"/>
       <w:r>
         <w:rPr>
           <w:rFonts w:ascii="Times New Roman" w:hAnsi="Times New Roman" w:cs="Times New Roman"/>
@@ -323,16 +349,62 @@
         </w:rPr>
         <w:t xml:space="preserve">, por exemplo: </w:t>
       </w:r>
-      <w:r>
-        <w:rPr>
-          <w:rFonts w:ascii="Times New Roman" w:hAnsi="Times New Roman" w:cs="Times New Roman"/>
-          <w:i/>
-          <w:iCs/>
-          <w:sz w:val="24"/>
-          <w:szCs w:val="24"/>
-        </w:rPr>
-        <w:t>document.querySelector(‘.content’).textContent</w:t>
-      </w:r>
+      <w:proofErr w:type="spellStart"/>
+      <w:r>
+        <w:rPr>
+          <w:rFonts w:ascii="Times New Roman" w:hAnsi="Times New Roman" w:cs="Times New Roman"/>
+          <w:i/>
+          <w:iCs/>
+          <w:sz w:val="24"/>
+          <w:szCs w:val="24"/>
+        </w:rPr>
+        <w:t>document.querySelector</w:t>
+      </w:r>
+      <w:proofErr w:type="spellEnd"/>
+      <w:r>
+        <w:rPr>
+          <w:rFonts w:ascii="Times New Roman" w:hAnsi="Times New Roman" w:cs="Times New Roman"/>
+          <w:i/>
+          <w:iCs/>
+          <w:sz w:val="24"/>
+          <w:szCs w:val="24"/>
+        </w:rPr>
+        <w:t>(‘.</w:t>
+      </w:r>
+      <w:proofErr w:type="spellStart"/>
+      <w:r>
+        <w:rPr>
+          <w:rFonts w:ascii="Times New Roman" w:hAnsi="Times New Roman" w:cs="Times New Roman"/>
+          <w:i/>
+          <w:iCs/>
+          <w:sz w:val="24"/>
+          <w:szCs w:val="24"/>
+        </w:rPr>
+        <w:t>content</w:t>
+      </w:r>
+      <w:proofErr w:type="spellEnd"/>
+      <w:r>
+        <w:rPr>
+          <w:rFonts w:ascii="Times New Roman" w:hAnsi="Times New Roman" w:cs="Times New Roman"/>
+          <w:i/>
+          <w:iCs/>
+          <w:sz w:val="24"/>
+          <w:szCs w:val="24"/>
+        </w:rPr>
+        <w:t>’).</w:t>
+      </w:r>
+      <w:proofErr w:type="spellStart"/>
+      <w:r>
+        <w:rPr>
+          <w:rFonts w:ascii="Times New Roman" w:hAnsi="Times New Roman" w:cs="Times New Roman"/>
+          <w:i/>
+          <w:iCs/>
+          <w:sz w:val="24"/>
+          <w:szCs w:val="24"/>
+        </w:rPr>
+        <w:t>textContent</w:t>
+      </w:r>
+      <w:proofErr w:type="spellEnd"/>
       <w:r>
         <w:rPr>
           <w:rFonts w:ascii="Times New Roman" w:hAnsi="Times New Roman" w:cs="Times New Roman"/>
@@ -368,16 +440,62 @@
         </w:rPr>
         <w:t xml:space="preserve">Utilizando esta técnica de seleção de elemento, também podemos alterar o conteúdo de uma tag utilizando a mesma linha acima: </w:t>
       </w:r>
-      <w:r>
-        <w:rPr>
-          <w:rFonts w:ascii="Times New Roman" w:hAnsi="Times New Roman" w:cs="Times New Roman"/>
-          <w:i/>
-          <w:iCs/>
-          <w:sz w:val="24"/>
-          <w:szCs w:val="24"/>
-        </w:rPr>
-        <w:t>document.querySelector(‘.content’).textContent</w:t>
-      </w:r>
+      <w:proofErr w:type="spellStart"/>
+      <w:r>
+        <w:rPr>
+          <w:rFonts w:ascii="Times New Roman" w:hAnsi="Times New Roman" w:cs="Times New Roman"/>
+          <w:i/>
+          <w:iCs/>
+          <w:sz w:val="24"/>
+          <w:szCs w:val="24"/>
+        </w:rPr>
+        <w:t>document.querySelector</w:t>
+      </w:r>
+      <w:proofErr w:type="spellEnd"/>
+      <w:r>
+        <w:rPr>
+          <w:rFonts w:ascii="Times New Roman" w:hAnsi="Times New Roman" w:cs="Times New Roman"/>
+          <w:i/>
+          <w:iCs/>
+          <w:sz w:val="24"/>
+          <w:szCs w:val="24"/>
+        </w:rPr>
+        <w:t>(‘.</w:t>
+      </w:r>
+      <w:proofErr w:type="spellStart"/>
+      <w:r>
+        <w:rPr>
+          <w:rFonts w:ascii="Times New Roman" w:hAnsi="Times New Roman" w:cs="Times New Roman"/>
+          <w:i/>
+          <w:iCs/>
+          <w:sz w:val="24"/>
+          <w:szCs w:val="24"/>
+        </w:rPr>
+        <w:t>content</w:t>
+      </w:r>
+      <w:proofErr w:type="spellEnd"/>
+      <w:r>
+        <w:rPr>
+          <w:rFonts w:ascii="Times New Roman" w:hAnsi="Times New Roman" w:cs="Times New Roman"/>
+          <w:i/>
+          <w:iCs/>
+          <w:sz w:val="24"/>
+          <w:szCs w:val="24"/>
+        </w:rPr>
+        <w:t>’).</w:t>
+      </w:r>
+      <w:proofErr w:type="spellStart"/>
+      <w:r>
+        <w:rPr>
+          <w:rFonts w:ascii="Times New Roman" w:hAnsi="Times New Roman" w:cs="Times New Roman"/>
+          <w:i/>
+          <w:iCs/>
+          <w:sz w:val="24"/>
+          <w:szCs w:val="24"/>
+        </w:rPr>
+        <w:t>textContent</w:t>
+      </w:r>
+      <w:proofErr w:type="spellEnd"/>
       <w:r>
         <w:rPr>
           <w:rFonts w:ascii="Times New Roman" w:hAnsi="Times New Roman" w:cs="Times New Roman"/>
@@ -394,7 +512,25 @@
           <w:sz w:val="24"/>
           <w:szCs w:val="24"/>
         </w:rPr>
-        <w:t>. Dessa forma, o texto anteriormente colocado na/s tag/s com essa classe será/ão alterados para “comprar maça”, independentemente do que estivesse escrito antes.</w:t>
+        <w:t>. Dessa forma, o texto anteriormente colocado na/s tag/s com essa classe será/</w:t>
+      </w:r>
+      <w:proofErr w:type="spellStart"/>
+      <w:r>
+        <w:rPr>
+          <w:rFonts w:ascii="Times New Roman" w:hAnsi="Times New Roman" w:cs="Times New Roman"/>
+          <w:sz w:val="24"/>
+          <w:szCs w:val="24"/>
+        </w:rPr>
+        <w:t>ão</w:t>
+      </w:r>
+      <w:proofErr w:type="spellEnd"/>
+      <w:r>
+        <w:rPr>
+          <w:rFonts w:ascii="Times New Roman" w:hAnsi="Times New Roman" w:cs="Times New Roman"/>
+          <w:sz w:val="24"/>
+          <w:szCs w:val="24"/>
+        </w:rPr>
+        <w:t xml:space="preserve"> alterados para “comprar maça”, independentemente do que estivesse escrito antes.</w:t>
       </w:r>
     </w:p>
     <w:p>
@@ -527,15 +663,27 @@
           <w:szCs w:val="24"/>
         </w:rPr>
       </w:pPr>
-      <w:r>
-        <w:rPr>
-          <w:rFonts w:ascii="Times New Roman" w:hAnsi="Times New Roman" w:cs="Times New Roman"/>
-          <w:i/>
-          <w:iCs/>
-          <w:sz w:val="24"/>
-          <w:szCs w:val="24"/>
-        </w:rPr>
-        <w:t>document.getElementById(‘id’)</w:t>
+      <w:proofErr w:type="spellStart"/>
+      <w:r>
+        <w:rPr>
+          <w:rFonts w:ascii="Times New Roman" w:hAnsi="Times New Roman" w:cs="Times New Roman"/>
+          <w:i/>
+          <w:iCs/>
+          <w:sz w:val="24"/>
+          <w:szCs w:val="24"/>
+        </w:rPr>
+        <w:t>document.getElementById</w:t>
+      </w:r>
+      <w:proofErr w:type="spellEnd"/>
+      <w:r>
+        <w:rPr>
+          <w:rFonts w:ascii="Times New Roman" w:hAnsi="Times New Roman" w:cs="Times New Roman"/>
+          <w:i/>
+          <w:iCs/>
+          <w:sz w:val="24"/>
+          <w:szCs w:val="24"/>
+        </w:rPr>
+        <w:t>(‘id’)</w:t>
       </w:r>
       <w:r>
         <w:rPr>
@@ -567,15 +715,27 @@
           <w:szCs w:val="24"/>
         </w:rPr>
       </w:pPr>
-      <w:r>
-        <w:rPr>
-          <w:rFonts w:ascii="Times New Roman" w:hAnsi="Times New Roman" w:cs="Times New Roman"/>
-          <w:i/>
-          <w:iCs/>
-          <w:sz w:val="24"/>
-          <w:szCs w:val="24"/>
-        </w:rPr>
-        <w:t>document.getElementsByClassName(‘classe’)</w:t>
+      <w:proofErr w:type="spellStart"/>
+      <w:r>
+        <w:rPr>
+          <w:rFonts w:ascii="Times New Roman" w:hAnsi="Times New Roman" w:cs="Times New Roman"/>
+          <w:i/>
+          <w:iCs/>
+          <w:sz w:val="24"/>
+          <w:szCs w:val="24"/>
+        </w:rPr>
+        <w:t>document.getElementsByClassName</w:t>
+      </w:r>
+      <w:proofErr w:type="spellEnd"/>
+      <w:r>
+        <w:rPr>
+          <w:rFonts w:ascii="Times New Roman" w:hAnsi="Times New Roman" w:cs="Times New Roman"/>
+          <w:i/>
+          <w:iCs/>
+          <w:sz w:val="24"/>
+          <w:szCs w:val="24"/>
+        </w:rPr>
+        <w:t>(‘classe’)</w:t>
       </w:r>
       <w:r>
         <w:rPr>
@@ -591,7 +751,25 @@
           <w:sz w:val="24"/>
           <w:szCs w:val="24"/>
         </w:rPr>
-        <w:t xml:space="preserve"> retorna um array dos elementos pelo nome da classe passada.</w:t>
+        <w:t xml:space="preserve"> retorna um </w:t>
+      </w:r>
+      <w:proofErr w:type="spellStart"/>
+      <w:r>
+        <w:rPr>
+          <w:rFonts w:ascii="Times New Roman" w:hAnsi="Times New Roman" w:cs="Times New Roman"/>
+          <w:sz w:val="24"/>
+          <w:szCs w:val="24"/>
+        </w:rPr>
+        <w:t>array</w:t>
+      </w:r>
+      <w:proofErr w:type="spellEnd"/>
+      <w:r>
+        <w:rPr>
+          <w:rFonts w:ascii="Times New Roman" w:hAnsi="Times New Roman" w:cs="Times New Roman"/>
+          <w:sz w:val="24"/>
+          <w:szCs w:val="24"/>
+        </w:rPr>
+        <w:t xml:space="preserve"> dos elementos pelo nome da classe passada.</w:t>
       </w:r>
     </w:p>
     <w:p>
@@ -607,15 +785,27 @@
           <w:szCs w:val="24"/>
         </w:rPr>
       </w:pPr>
-      <w:r>
-        <w:rPr>
-          <w:rFonts w:ascii="Times New Roman" w:hAnsi="Times New Roman" w:cs="Times New Roman"/>
-          <w:i/>
-          <w:iCs/>
-          <w:sz w:val="24"/>
-          <w:szCs w:val="24"/>
-        </w:rPr>
-        <w:t>document.getElementsByTagName(‘tag’)</w:t>
+      <w:proofErr w:type="spellStart"/>
+      <w:r>
+        <w:rPr>
+          <w:rFonts w:ascii="Times New Roman" w:hAnsi="Times New Roman" w:cs="Times New Roman"/>
+          <w:i/>
+          <w:iCs/>
+          <w:sz w:val="24"/>
+          <w:szCs w:val="24"/>
+        </w:rPr>
+        <w:t>document.getElementsByTagName</w:t>
+      </w:r>
+      <w:proofErr w:type="spellEnd"/>
+      <w:r>
+        <w:rPr>
+          <w:rFonts w:ascii="Times New Roman" w:hAnsi="Times New Roman" w:cs="Times New Roman"/>
+          <w:i/>
+          <w:iCs/>
+          <w:sz w:val="24"/>
+          <w:szCs w:val="24"/>
+        </w:rPr>
+        <w:t>(‘tag’)</w:t>
       </w:r>
       <w:r>
         <w:rPr>
@@ -631,7 +821,25 @@
           <w:sz w:val="24"/>
           <w:szCs w:val="24"/>
         </w:rPr>
-        <w:t xml:space="preserve"> retorna um array dos elementos pelo nome da tag passada</w:t>
+        <w:t xml:space="preserve"> retorna um </w:t>
+      </w:r>
+      <w:proofErr w:type="spellStart"/>
+      <w:r>
+        <w:rPr>
+          <w:rFonts w:ascii="Times New Roman" w:hAnsi="Times New Roman" w:cs="Times New Roman"/>
+          <w:sz w:val="24"/>
+          <w:szCs w:val="24"/>
+        </w:rPr>
+        <w:t>array</w:t>
+      </w:r>
+      <w:proofErr w:type="spellEnd"/>
+      <w:r>
+        <w:rPr>
+          <w:rFonts w:ascii="Times New Roman" w:hAnsi="Times New Roman" w:cs="Times New Roman"/>
+          <w:sz w:val="24"/>
+          <w:szCs w:val="24"/>
+        </w:rPr>
+        <w:t xml:space="preserve"> dos elementos pelo nome da tag passada</w:t>
       </w:r>
     </w:p>
     <w:p>
@@ -647,15 +855,27 @@
           <w:szCs w:val="24"/>
         </w:rPr>
       </w:pPr>
-      <w:r>
-        <w:rPr>
-          <w:rFonts w:ascii="Times New Roman" w:hAnsi="Times New Roman" w:cs="Times New Roman"/>
-          <w:i/>
-          <w:iCs/>
-          <w:sz w:val="24"/>
-          <w:szCs w:val="24"/>
-        </w:rPr>
-        <w:t>document.querySelectorAll(seletor)</w:t>
+      <w:proofErr w:type="spellStart"/>
+      <w:r>
+        <w:rPr>
+          <w:rFonts w:ascii="Times New Roman" w:hAnsi="Times New Roman" w:cs="Times New Roman"/>
+          <w:i/>
+          <w:iCs/>
+          <w:sz w:val="24"/>
+          <w:szCs w:val="24"/>
+        </w:rPr>
+        <w:t>document.querySelectorAll</w:t>
+      </w:r>
+      <w:proofErr w:type="spellEnd"/>
+      <w:r>
+        <w:rPr>
+          <w:rFonts w:ascii="Times New Roman" w:hAnsi="Times New Roman" w:cs="Times New Roman"/>
+          <w:i/>
+          <w:iCs/>
+          <w:sz w:val="24"/>
+          <w:szCs w:val="24"/>
+        </w:rPr>
+        <w:t>(seletor)</w:t>
       </w:r>
       <w:r>
         <w:rPr>
@@ -776,15 +996,49 @@
         </w:rPr>
         <w:t xml:space="preserve"> Podemos importar um arquivo JS colocando um </w:t>
       </w:r>
-      <w:r>
-        <w:rPr>
-          <w:rFonts w:ascii="Times New Roman" w:hAnsi="Times New Roman" w:cs="Times New Roman"/>
-          <w:i/>
-          <w:iCs/>
-          <w:sz w:val="24"/>
-          <w:szCs w:val="24"/>
-        </w:rPr>
-        <w:t>src=”localDoArquivo”</w:t>
+      <w:proofErr w:type="spellStart"/>
+      <w:r>
+        <w:rPr>
+          <w:rFonts w:ascii="Times New Roman" w:hAnsi="Times New Roman" w:cs="Times New Roman"/>
+          <w:i/>
+          <w:iCs/>
+          <w:sz w:val="24"/>
+          <w:szCs w:val="24"/>
+        </w:rPr>
+        <w:t>src</w:t>
+      </w:r>
+      <w:proofErr w:type="spellEnd"/>
+      <w:r>
+        <w:rPr>
+          <w:rFonts w:ascii="Times New Roman" w:hAnsi="Times New Roman" w:cs="Times New Roman"/>
+          <w:i/>
+          <w:iCs/>
+          <w:sz w:val="24"/>
+          <w:szCs w:val="24"/>
+        </w:rPr>
+        <w:t>=”</w:t>
+      </w:r>
+      <w:proofErr w:type="spellStart"/>
+      <w:r>
+        <w:rPr>
+          <w:rFonts w:ascii="Times New Roman" w:hAnsi="Times New Roman" w:cs="Times New Roman"/>
+          <w:i/>
+          <w:iCs/>
+          <w:sz w:val="24"/>
+          <w:szCs w:val="24"/>
+        </w:rPr>
+        <w:t>localDoArquivo</w:t>
+      </w:r>
+      <w:proofErr w:type="spellEnd"/>
+      <w:r>
+        <w:rPr>
+          <w:rFonts w:ascii="Times New Roman" w:hAnsi="Times New Roman" w:cs="Times New Roman"/>
+          <w:i/>
+          <w:iCs/>
+          <w:sz w:val="24"/>
+          <w:szCs w:val="24"/>
+        </w:rPr>
+        <w:t>”</w:t>
       </w:r>
       <w:r>
         <w:rPr>
@@ -864,7 +1118,43 @@
           <w:sz w:val="24"/>
           <w:szCs w:val="24"/>
         </w:rPr>
-        <w:t xml:space="preserve"> Para fazer com que um item seja adicionado a uma lista após escrevê-lo no input text de um forms, precisamos mexer no botão </w:t>
+        <w:t xml:space="preserve"> Para fazer com que um item seja adicionado a uma lista após escrevê-lo no input </w:t>
+      </w:r>
+      <w:proofErr w:type="spellStart"/>
+      <w:r>
+        <w:rPr>
+          <w:rFonts w:ascii="Times New Roman" w:hAnsi="Times New Roman" w:cs="Times New Roman"/>
+          <w:sz w:val="24"/>
+          <w:szCs w:val="24"/>
+        </w:rPr>
+        <w:t>text</w:t>
+      </w:r>
+      <w:proofErr w:type="spellEnd"/>
+      <w:r>
+        <w:rPr>
+          <w:rFonts w:ascii="Times New Roman" w:hAnsi="Times New Roman" w:cs="Times New Roman"/>
+          <w:sz w:val="24"/>
+          <w:szCs w:val="24"/>
+        </w:rPr>
+        <w:t xml:space="preserve"> de um </w:t>
+      </w:r>
+      <w:proofErr w:type="spellStart"/>
+      <w:r>
+        <w:rPr>
+          <w:rFonts w:ascii="Times New Roman" w:hAnsi="Times New Roman" w:cs="Times New Roman"/>
+          <w:sz w:val="24"/>
+          <w:szCs w:val="24"/>
+        </w:rPr>
+        <w:t>forms</w:t>
+      </w:r>
+      <w:proofErr w:type="spellEnd"/>
+      <w:r>
+        <w:rPr>
+          <w:rFonts w:ascii="Times New Roman" w:hAnsi="Times New Roman" w:cs="Times New Roman"/>
+          <w:sz w:val="24"/>
+          <w:szCs w:val="24"/>
+        </w:rPr>
+        <w:t xml:space="preserve">, precisamos mexer no botão </w:t>
       </w:r>
       <w:r>
         <w:rPr>
@@ -926,7 +1216,18 @@
           <w:sz w:val="24"/>
           <w:szCs w:val="24"/>
         </w:rPr>
-        <w:t>“data-atribut</w:t>
+        <w:t>“</w:t>
+      </w:r>
+      <w:proofErr w:type="spellStart"/>
+      <w:r>
+        <w:rPr>
+          <w:rFonts w:ascii="Times New Roman" w:hAnsi="Times New Roman" w:cs="Times New Roman"/>
+          <w:i/>
+          <w:iCs/>
+          <w:sz w:val="24"/>
+          <w:szCs w:val="24"/>
+        </w:rPr>
+        <w:t>data-atribut</w:t>
       </w:r>
       <w:r>
         <w:rPr>
@@ -946,7 +1247,18 @@
           <w:sz w:val="24"/>
           <w:szCs w:val="24"/>
         </w:rPr>
-        <w:t>s”</w:t>
+        <w:t>s</w:t>
+      </w:r>
+      <w:proofErr w:type="spellEnd"/>
+      <w:r>
+        <w:rPr>
+          <w:rFonts w:ascii="Times New Roman" w:hAnsi="Times New Roman" w:cs="Times New Roman"/>
+          <w:i/>
+          <w:iCs/>
+          <w:sz w:val="24"/>
+          <w:szCs w:val="24"/>
+        </w:rPr>
+        <w:t>”</w:t>
       </w:r>
       <w:r>
         <w:rPr>
@@ -1070,6 +1382,7 @@
         </w:rPr>
         <w:t xml:space="preserve">A principal vantagem é separar o que é do css e o que é do JS, pois se utilizarmos as classes outra pessoa que trabalha no mesmo projeto pode acabar mudando a classe por achar que não está semântica para o CSS e acabar quebrando o código. Utilizando os </w:t>
       </w:r>
+      <w:proofErr w:type="spellStart"/>
       <w:r>
         <w:rPr>
           <w:rFonts w:ascii="Times New Roman" w:hAnsi="Times New Roman" w:cs="Times New Roman"/>
@@ -1086,7 +1399,16 @@
           <w:sz w:val="24"/>
           <w:szCs w:val="24"/>
         </w:rPr>
-        <w:t>’s esse risco é bem menor.</w:t>
+        <w:t>’s</w:t>
+      </w:r>
+      <w:proofErr w:type="spellEnd"/>
+      <w:r>
+        <w:rPr>
+          <w:rFonts w:ascii="Times New Roman" w:hAnsi="Times New Roman" w:cs="Times New Roman"/>
+          <w:sz w:val="24"/>
+          <w:szCs w:val="24"/>
+        </w:rPr>
+        <w:t xml:space="preserve"> esse risco é bem menor.</w:t>
       </w:r>
     </w:p>
     <w:p>
@@ -1159,15 +1481,27 @@
         </w:rPr>
         <w:t xml:space="preserve"> Ex.: </w:t>
       </w:r>
-      <w:r>
-        <w:rPr>
-          <w:rFonts w:ascii="Times New Roman" w:hAnsi="Times New Roman" w:cs="Times New Roman"/>
-          <w:i/>
-          <w:iCs/>
-          <w:sz w:val="24"/>
-          <w:szCs w:val="24"/>
-        </w:rPr>
-        <w:t>document.querySelector(‘[data-nome-atribuído-ao-elemento]’)</w:t>
+      <w:proofErr w:type="spellStart"/>
+      <w:r>
+        <w:rPr>
+          <w:rFonts w:ascii="Times New Roman" w:hAnsi="Times New Roman" w:cs="Times New Roman"/>
+          <w:i/>
+          <w:iCs/>
+          <w:sz w:val="24"/>
+          <w:szCs w:val="24"/>
+        </w:rPr>
+        <w:t>document.querySelector</w:t>
+      </w:r>
+      <w:proofErr w:type="spellEnd"/>
+      <w:r>
+        <w:rPr>
+          <w:rFonts w:ascii="Times New Roman" w:hAnsi="Times New Roman" w:cs="Times New Roman"/>
+          <w:i/>
+          <w:iCs/>
+          <w:sz w:val="24"/>
+          <w:szCs w:val="24"/>
+        </w:rPr>
+        <w:t>(‘[data-nome-atribuído-ao-elemento]’)</w:t>
       </w:r>
       <w:r>
         <w:rPr>
@@ -1239,33 +1573,101 @@
         </w:rPr>
         <w:t xml:space="preserve">No caso do projeto referente à este primeiro curso, a variável é o button, então podemos colocar: </w:t>
       </w:r>
-      <w:r>
-        <w:rPr>
-          <w:rFonts w:ascii="Times New Roman" w:hAnsi="Times New Roman" w:cs="Times New Roman"/>
-          <w:i/>
-          <w:iCs/>
-          <w:sz w:val="24"/>
-          <w:szCs w:val="24"/>
-        </w:rPr>
-        <w:t>const novaTarefa =</w:t>
-      </w:r>
-      <w:r>
-        <w:rPr>
-          <w:rFonts w:ascii="Times New Roman" w:hAnsi="Times New Roman" w:cs="Times New Roman"/>
+      <w:proofErr w:type="spellStart"/>
+      <w:r>
+        <w:rPr>
+          <w:rFonts w:ascii="Times New Roman" w:hAnsi="Times New Roman" w:cs="Times New Roman"/>
+          <w:i/>
+          <w:iCs/>
+          <w:sz w:val="24"/>
+          <w:szCs w:val="24"/>
+        </w:rPr>
+        <w:t>const</w:t>
+      </w:r>
+      <w:proofErr w:type="spellEnd"/>
+      <w:r>
+        <w:rPr>
+          <w:rFonts w:ascii="Times New Roman" w:hAnsi="Times New Roman" w:cs="Times New Roman"/>
+          <w:i/>
+          <w:iCs/>
           <w:sz w:val="24"/>
           <w:szCs w:val="24"/>
         </w:rPr>
         <w:t xml:space="preserve"> </w:t>
       </w:r>
-      <w:r>
-        <w:rPr>
-          <w:rFonts w:ascii="Times New Roman" w:hAnsi="Times New Roman" w:cs="Times New Roman"/>
-          <w:i/>
-          <w:iCs/>
-          <w:sz w:val="24"/>
-          <w:szCs w:val="24"/>
-        </w:rPr>
-        <w:t>document.querySelector(‘[data-form-button]’)</w:t>
+      <w:proofErr w:type="spellStart"/>
+      <w:r>
+        <w:rPr>
+          <w:rFonts w:ascii="Times New Roman" w:hAnsi="Times New Roman" w:cs="Times New Roman"/>
+          <w:i/>
+          <w:iCs/>
+          <w:sz w:val="24"/>
+          <w:szCs w:val="24"/>
+        </w:rPr>
+        <w:t>novaTarefa</w:t>
+      </w:r>
+      <w:proofErr w:type="spellEnd"/>
+      <w:r>
+        <w:rPr>
+          <w:rFonts w:ascii="Times New Roman" w:hAnsi="Times New Roman" w:cs="Times New Roman"/>
+          <w:i/>
+          <w:iCs/>
+          <w:sz w:val="24"/>
+          <w:szCs w:val="24"/>
+        </w:rPr>
+        <w:t xml:space="preserve"> =</w:t>
+      </w:r>
+      <w:r>
+        <w:rPr>
+          <w:rFonts w:ascii="Times New Roman" w:hAnsi="Times New Roman" w:cs="Times New Roman"/>
+          <w:sz w:val="24"/>
+          <w:szCs w:val="24"/>
+        </w:rPr>
+        <w:t xml:space="preserve"> </w:t>
+      </w:r>
+      <w:proofErr w:type="spellStart"/>
+      <w:r>
+        <w:rPr>
+          <w:rFonts w:ascii="Times New Roman" w:hAnsi="Times New Roman" w:cs="Times New Roman"/>
+          <w:i/>
+          <w:iCs/>
+          <w:sz w:val="24"/>
+          <w:szCs w:val="24"/>
+        </w:rPr>
+        <w:t>document.querySelector</w:t>
+      </w:r>
+      <w:proofErr w:type="spellEnd"/>
+      <w:r>
+        <w:rPr>
+          <w:rFonts w:ascii="Times New Roman" w:hAnsi="Times New Roman" w:cs="Times New Roman"/>
+          <w:i/>
+          <w:iCs/>
+          <w:sz w:val="24"/>
+          <w:szCs w:val="24"/>
+        </w:rPr>
+        <w:t>(‘[data-</w:t>
+      </w:r>
+      <w:proofErr w:type="spellStart"/>
+      <w:r>
+        <w:rPr>
+          <w:rFonts w:ascii="Times New Roman" w:hAnsi="Times New Roman" w:cs="Times New Roman"/>
+          <w:i/>
+          <w:iCs/>
+          <w:sz w:val="24"/>
+          <w:szCs w:val="24"/>
+        </w:rPr>
+        <w:t>form</w:t>
+      </w:r>
+      <w:proofErr w:type="spellEnd"/>
+      <w:r>
+        <w:rPr>
+          <w:rFonts w:ascii="Times New Roman" w:hAnsi="Times New Roman" w:cs="Times New Roman"/>
+          <w:i/>
+          <w:iCs/>
+          <w:sz w:val="24"/>
+          <w:szCs w:val="24"/>
+        </w:rPr>
+        <w:t>-button]’)</w:t>
       </w:r>
       <w:r>
         <w:rPr>
@@ -1300,7 +1702,25 @@
           <w:sz w:val="24"/>
           <w:szCs w:val="24"/>
         </w:rPr>
-        <w:t>Desse modo, sempre que quisermos utilizar essa expressão toda dentro do nosso código, podemos colocar a variável que não muda “novaTarefa”. Isso é válido para qualquer expressão.</w:t>
+        <w:t>Desse modo, sempre que quisermos utilizar essa expressão toda dentro do nosso código, podemos colocar a variável que não muda “</w:t>
+      </w:r>
+      <w:proofErr w:type="spellStart"/>
+      <w:r>
+        <w:rPr>
+          <w:rFonts w:ascii="Times New Roman" w:hAnsi="Times New Roman" w:cs="Times New Roman"/>
+          <w:sz w:val="24"/>
+          <w:szCs w:val="24"/>
+        </w:rPr>
+        <w:t>novaTarefa</w:t>
+      </w:r>
+      <w:proofErr w:type="spellEnd"/>
+      <w:r>
+        <w:rPr>
+          <w:rFonts w:ascii="Times New Roman" w:hAnsi="Times New Roman" w:cs="Times New Roman"/>
+          <w:sz w:val="24"/>
+          <w:szCs w:val="24"/>
+        </w:rPr>
+        <w:t>”. Isso é válido para qualquer expressão.</w:t>
       </w:r>
     </w:p>
     <w:p>
@@ -1329,23 +1749,71 @@
         </w:rPr>
         <w:t xml:space="preserve"> Para fazer com que o botão faça uma ação quando for clicado precisamos adicionar um Evento de monitoramento à ele, para que sempre que for clicado, execute uma função específica. Traduzindo isso para o JS fica literalmente assim: </w:t>
       </w:r>
-      <w:r>
-        <w:rPr>
-          <w:rFonts w:ascii="Times New Roman" w:hAnsi="Times New Roman" w:cs="Times New Roman"/>
-          <w:i/>
-          <w:iCs/>
-          <w:sz w:val="24"/>
-          <w:szCs w:val="24"/>
-        </w:rPr>
-        <w:t>novaTarefa.addEventListener(‘click’, ()=&gt;{console.log(‘fui clicado’)})</w:t>
-      </w:r>
-      <w:r>
-        <w:rPr>
-          <w:rFonts w:ascii="Times New Roman" w:hAnsi="Times New Roman" w:cs="Times New Roman"/>
-          <w:sz w:val="24"/>
-          <w:szCs w:val="24"/>
-        </w:rPr>
-        <w:t>, respectivamente. Ou seja, vc adicionou um evento de ouvir para o botão que agora está com o nome de novaTarefa e disse para ele que quando ele “ouvir” que o botão foi clicado, irá executar a função anônima que é imprimir a frase “fui clicado” no console do browser.</w:t>
+      <w:proofErr w:type="spellStart"/>
+      <w:r>
+        <w:rPr>
+          <w:rFonts w:ascii="Times New Roman" w:hAnsi="Times New Roman" w:cs="Times New Roman"/>
+          <w:i/>
+          <w:iCs/>
+          <w:sz w:val="24"/>
+          <w:szCs w:val="24"/>
+        </w:rPr>
+        <w:t>novaTarefa.addEventListener</w:t>
+      </w:r>
+      <w:proofErr w:type="spellEnd"/>
+      <w:r>
+        <w:rPr>
+          <w:rFonts w:ascii="Times New Roman" w:hAnsi="Times New Roman" w:cs="Times New Roman"/>
+          <w:i/>
+          <w:iCs/>
+          <w:sz w:val="24"/>
+          <w:szCs w:val="24"/>
+        </w:rPr>
+        <w:t>(‘click’, ()=&gt;{console.log(‘fui clicado’)})</w:t>
+      </w:r>
+      <w:r>
+        <w:rPr>
+          <w:rFonts w:ascii="Times New Roman" w:hAnsi="Times New Roman" w:cs="Times New Roman"/>
+          <w:sz w:val="24"/>
+          <w:szCs w:val="24"/>
+        </w:rPr>
+        <w:t xml:space="preserve">, respectivamente. Ou seja, </w:t>
+      </w:r>
+      <w:proofErr w:type="spellStart"/>
+      <w:r>
+        <w:rPr>
+          <w:rFonts w:ascii="Times New Roman" w:hAnsi="Times New Roman" w:cs="Times New Roman"/>
+          <w:sz w:val="24"/>
+          <w:szCs w:val="24"/>
+        </w:rPr>
+        <w:t>vc</w:t>
+      </w:r>
+      <w:proofErr w:type="spellEnd"/>
+      <w:r>
+        <w:rPr>
+          <w:rFonts w:ascii="Times New Roman" w:hAnsi="Times New Roman" w:cs="Times New Roman"/>
+          <w:sz w:val="24"/>
+          <w:szCs w:val="24"/>
+        </w:rPr>
+        <w:t xml:space="preserve"> adicionou um evento de ouvir para o botão que agora está com o nome de </w:t>
+      </w:r>
+      <w:proofErr w:type="spellStart"/>
+      <w:r>
+        <w:rPr>
+          <w:rFonts w:ascii="Times New Roman" w:hAnsi="Times New Roman" w:cs="Times New Roman"/>
+          <w:sz w:val="24"/>
+          <w:szCs w:val="24"/>
+        </w:rPr>
+        <w:t>novaTarefa</w:t>
+      </w:r>
+      <w:proofErr w:type="spellEnd"/>
+      <w:r>
+        <w:rPr>
+          <w:rFonts w:ascii="Times New Roman" w:hAnsi="Times New Roman" w:cs="Times New Roman"/>
+          <w:sz w:val="24"/>
+          <w:szCs w:val="24"/>
+        </w:rPr>
+        <w:t xml:space="preserve"> e disse para ele que quando ele “ouvir” que o botão foi clicado, irá executar a função anônima que é imprimir a frase “fui clicado” no console do browser.</w:t>
       </w:r>
     </w:p>
     <w:p>
@@ -1402,16 +1870,40 @@
         <w:lastRenderedPageBreak/>
         <w:t xml:space="preserve"> Podemos pegar somente o valor de um input, ou seja, seu texto, utilizando o </w:t>
       </w:r>
-      <w:r>
-        <w:rPr>
-          <w:rFonts w:ascii="Times New Roman" w:hAnsi="Times New Roman" w:cs="Times New Roman"/>
-          <w:i/>
-          <w:iCs/>
-          <w:sz w:val="24"/>
-          <w:szCs w:val="24"/>
-        </w:rPr>
-        <w:t>nomeDaVariável/expressãoDoInput.value</w:t>
-      </w:r>
+      <w:proofErr w:type="spellStart"/>
+      <w:r>
+        <w:rPr>
+          <w:rFonts w:ascii="Times New Roman" w:hAnsi="Times New Roman" w:cs="Times New Roman"/>
+          <w:i/>
+          <w:iCs/>
+          <w:sz w:val="24"/>
+          <w:szCs w:val="24"/>
+        </w:rPr>
+        <w:t>nomeDaVariável</w:t>
+      </w:r>
+      <w:proofErr w:type="spellEnd"/>
+      <w:r>
+        <w:rPr>
+          <w:rFonts w:ascii="Times New Roman" w:hAnsi="Times New Roman" w:cs="Times New Roman"/>
+          <w:i/>
+          <w:iCs/>
+          <w:sz w:val="24"/>
+          <w:szCs w:val="24"/>
+        </w:rPr>
+        <w:t>/</w:t>
+      </w:r>
+      <w:proofErr w:type="spellStart"/>
+      <w:r>
+        <w:rPr>
+          <w:rFonts w:ascii="Times New Roman" w:hAnsi="Times New Roman" w:cs="Times New Roman"/>
+          <w:i/>
+          <w:iCs/>
+          <w:sz w:val="24"/>
+          <w:szCs w:val="24"/>
+        </w:rPr>
+        <w:t>expressãoDoInput.value</w:t>
+      </w:r>
+      <w:proofErr w:type="spellEnd"/>
       <w:r>
         <w:rPr>
           <w:rFonts w:ascii="Times New Roman" w:hAnsi="Times New Roman" w:cs="Times New Roman"/>
@@ -1461,7 +1953,43 @@
           <w:sz w:val="24"/>
           <w:szCs w:val="24"/>
         </w:rPr>
-        <w:t>Para mandar ele imprimir no console o texto do input, podemos colocar essa expressão dentro da função anônima do event listener, que ocorre quando apertamos o botão.</w:t>
+        <w:t xml:space="preserve">Para mandar ele imprimir no console o texto do input, podemos colocar essa expressão dentro da função anônima do </w:t>
+      </w:r>
+      <w:proofErr w:type="spellStart"/>
+      <w:r>
+        <w:rPr>
+          <w:rFonts w:ascii="Times New Roman" w:hAnsi="Times New Roman" w:cs="Times New Roman"/>
+          <w:sz w:val="24"/>
+          <w:szCs w:val="24"/>
+        </w:rPr>
+        <w:t>event</w:t>
+      </w:r>
+      <w:proofErr w:type="spellEnd"/>
+      <w:r>
+        <w:rPr>
+          <w:rFonts w:ascii="Times New Roman" w:hAnsi="Times New Roman" w:cs="Times New Roman"/>
+          <w:sz w:val="24"/>
+          <w:szCs w:val="24"/>
+        </w:rPr>
+        <w:t xml:space="preserve"> </w:t>
+      </w:r>
+      <w:proofErr w:type="spellStart"/>
+      <w:r>
+        <w:rPr>
+          <w:rFonts w:ascii="Times New Roman" w:hAnsi="Times New Roman" w:cs="Times New Roman"/>
+          <w:sz w:val="24"/>
+          <w:szCs w:val="24"/>
+        </w:rPr>
+        <w:t>listener</w:t>
+      </w:r>
+      <w:proofErr w:type="spellEnd"/>
+      <w:r>
+        <w:rPr>
+          <w:rFonts w:ascii="Times New Roman" w:hAnsi="Times New Roman" w:cs="Times New Roman"/>
+          <w:sz w:val="24"/>
+          <w:szCs w:val="24"/>
+        </w:rPr>
+        <w:t>, que ocorre quando apertamos o botão.</w:t>
       </w:r>
     </w:p>
     <w:p>
@@ -1517,23 +2045,53 @@
         </w:rPr>
         <w:t xml:space="preserve"> Nós conseguimos fazer com que o formulário pare de atualizar a página, ou seja, pare de mandar informações para o servidor colocando um </w:t>
       </w:r>
-      <w:r>
-        <w:rPr>
-          <w:rFonts w:ascii="Times New Roman" w:hAnsi="Times New Roman" w:cs="Times New Roman"/>
-          <w:i/>
-          <w:iCs/>
-          <w:sz w:val="24"/>
-          <w:szCs w:val="24"/>
-        </w:rPr>
-        <w:t>preventDefault()</w:t>
-      </w:r>
-      <w:r>
-        <w:rPr>
-          <w:rFonts w:ascii="Times New Roman" w:hAnsi="Times New Roman" w:cs="Times New Roman"/>
-          <w:sz w:val="24"/>
-          <w:szCs w:val="24"/>
-        </w:rPr>
-        <w:t>, dentro do eventListener.</w:t>
+      <w:proofErr w:type="spellStart"/>
+      <w:r>
+        <w:rPr>
+          <w:rFonts w:ascii="Times New Roman" w:hAnsi="Times New Roman" w:cs="Times New Roman"/>
+          <w:i/>
+          <w:iCs/>
+          <w:sz w:val="24"/>
+          <w:szCs w:val="24"/>
+        </w:rPr>
+        <w:t>preventDefault</w:t>
+      </w:r>
+      <w:proofErr w:type="spellEnd"/>
+      <w:r>
+        <w:rPr>
+          <w:rFonts w:ascii="Times New Roman" w:hAnsi="Times New Roman" w:cs="Times New Roman"/>
+          <w:i/>
+          <w:iCs/>
+          <w:sz w:val="24"/>
+          <w:szCs w:val="24"/>
+        </w:rPr>
+        <w:t>()</w:t>
+      </w:r>
+      <w:r>
+        <w:rPr>
+          <w:rFonts w:ascii="Times New Roman" w:hAnsi="Times New Roman" w:cs="Times New Roman"/>
+          <w:sz w:val="24"/>
+          <w:szCs w:val="24"/>
+        </w:rPr>
+        <w:t xml:space="preserve">, dentro do </w:t>
+      </w:r>
+      <w:proofErr w:type="spellStart"/>
+      <w:r>
+        <w:rPr>
+          <w:rFonts w:ascii="Times New Roman" w:hAnsi="Times New Roman" w:cs="Times New Roman"/>
+          <w:sz w:val="24"/>
+          <w:szCs w:val="24"/>
+        </w:rPr>
+        <w:t>eventListener</w:t>
+      </w:r>
+      <w:proofErr w:type="spellEnd"/>
+      <w:r>
+        <w:rPr>
+          <w:rFonts w:ascii="Times New Roman" w:hAnsi="Times New Roman" w:cs="Times New Roman"/>
+          <w:sz w:val="24"/>
+          <w:szCs w:val="24"/>
+        </w:rPr>
+        <w:t>.</w:t>
       </w:r>
     </w:p>
     <w:p>
@@ -1614,7 +2172,25 @@
           <w:sz w:val="24"/>
           <w:szCs w:val="24"/>
         </w:rPr>
-        <w:t>Para organizar melhor o nosso código, nós podemos criar uma função para não deixar tudo bagunçado no eventListener.</w:t>
+        <w:t xml:space="preserve">Para organizar melhor o nosso código, nós podemos criar uma função para não deixar tudo bagunçado no </w:t>
+      </w:r>
+      <w:proofErr w:type="spellStart"/>
+      <w:r>
+        <w:rPr>
+          <w:rFonts w:ascii="Times New Roman" w:hAnsi="Times New Roman" w:cs="Times New Roman"/>
+          <w:sz w:val="24"/>
+          <w:szCs w:val="24"/>
+        </w:rPr>
+        <w:t>eventListener</w:t>
+      </w:r>
+      <w:proofErr w:type="spellEnd"/>
+      <w:r>
+        <w:rPr>
+          <w:rFonts w:ascii="Times New Roman" w:hAnsi="Times New Roman" w:cs="Times New Roman"/>
+          <w:sz w:val="24"/>
+          <w:szCs w:val="24"/>
+        </w:rPr>
+        <w:t>.</w:t>
       </w:r>
     </w:p>
     <w:p>
@@ -1641,7 +2217,25 @@
           <w:sz w:val="24"/>
           <w:szCs w:val="24"/>
         </w:rPr>
-        <w:t>Para criar uma função precisamos de uma constante com o nome da função recebendo o evento entre parênteses e todos os parâmetros que estavam dentro do eventListener.</w:t>
+        <w:t xml:space="preserve">Para criar uma função precisamos de uma constante com o nome da função recebendo o evento entre parênteses e todos os parâmetros que estavam dentro do </w:t>
+      </w:r>
+      <w:proofErr w:type="spellStart"/>
+      <w:r>
+        <w:rPr>
+          <w:rFonts w:ascii="Times New Roman" w:hAnsi="Times New Roman" w:cs="Times New Roman"/>
+          <w:sz w:val="24"/>
+          <w:szCs w:val="24"/>
+        </w:rPr>
+        <w:t>eventListener</w:t>
+      </w:r>
+      <w:proofErr w:type="spellEnd"/>
+      <w:r>
+        <w:rPr>
+          <w:rFonts w:ascii="Times New Roman" w:hAnsi="Times New Roman" w:cs="Times New Roman"/>
+          <w:sz w:val="24"/>
+          <w:szCs w:val="24"/>
+        </w:rPr>
+        <w:t>.</w:t>
       </w:r>
     </w:p>
     <w:p>
@@ -1668,7 +2262,25 @@
           <w:sz w:val="24"/>
           <w:szCs w:val="24"/>
         </w:rPr>
-        <w:t>Agora podemos colocar apenas o nome da função depois da vírgula no eventListener ao invés de toda a função que estava previamente.</w:t>
+        <w:t xml:space="preserve">Agora podemos colocar apenas o nome da função depois da vírgula no </w:t>
+      </w:r>
+      <w:proofErr w:type="spellStart"/>
+      <w:r>
+        <w:rPr>
+          <w:rFonts w:ascii="Times New Roman" w:hAnsi="Times New Roman" w:cs="Times New Roman"/>
+          <w:sz w:val="24"/>
+          <w:szCs w:val="24"/>
+        </w:rPr>
+        <w:t>eventListener</w:t>
+      </w:r>
+      <w:proofErr w:type="spellEnd"/>
+      <w:r>
+        <w:rPr>
+          <w:rFonts w:ascii="Times New Roman" w:hAnsi="Times New Roman" w:cs="Times New Roman"/>
+          <w:sz w:val="24"/>
+          <w:szCs w:val="24"/>
+        </w:rPr>
+        <w:t xml:space="preserve"> ao invés de toda a função que estava previamente.</w:t>
       </w:r>
     </w:p>
     <w:p>
@@ -1697,6 +2309,7 @@
         </w:rPr>
         <w:t xml:space="preserve">Mais informações sobre </w:t>
       </w:r>
+      <w:proofErr w:type="spellStart"/>
       <w:r>
         <w:rPr>
           <w:rFonts w:ascii="Times New Roman" w:hAnsi="Times New Roman" w:cs="Times New Roman"/>
@@ -1707,6 +2320,7 @@
         </w:rPr>
         <w:t>data-atributes</w:t>
       </w:r>
+      <w:proofErr w:type="spellEnd"/>
       <w:r>
         <w:rPr>
           <w:rFonts w:ascii="Times New Roman" w:hAnsi="Times New Roman" w:cs="Times New Roman"/>
@@ -1781,8 +2395,18 @@
           <w:sz w:val="24"/>
           <w:szCs w:val="24"/>
         </w:rPr>
-        <w:t>Utilizar data-attributes</w:t>
-      </w:r>
+        <w:t>Utilizar data-</w:t>
+      </w:r>
+      <w:proofErr w:type="spellStart"/>
+      <w:r>
+        <w:rPr>
+          <w:rFonts w:ascii="Times New Roman" w:hAnsi="Times New Roman" w:cs="Times New Roman"/>
+          <w:sz w:val="24"/>
+          <w:szCs w:val="24"/>
+        </w:rPr>
+        <w:t>attributes</w:t>
+      </w:r>
+      <w:proofErr w:type="spellEnd"/>
       <w:r>
         <w:rPr>
           <w:rFonts w:ascii="Times New Roman" w:hAnsi="Times New Roman" w:cs="Times New Roman"/>
@@ -1811,7 +2435,25 @@
           <w:sz w:val="24"/>
           <w:szCs w:val="24"/>
         </w:rPr>
-        <w:t>Utilizar o método addEventListner para escutar eventos no elemento</w:t>
+        <w:t xml:space="preserve">Utilizar o método </w:t>
+      </w:r>
+      <w:proofErr w:type="spellStart"/>
+      <w:r>
+        <w:rPr>
+          <w:rFonts w:ascii="Times New Roman" w:hAnsi="Times New Roman" w:cs="Times New Roman"/>
+          <w:sz w:val="24"/>
+          <w:szCs w:val="24"/>
+        </w:rPr>
+        <w:t>addEventListner</w:t>
+      </w:r>
+      <w:proofErr w:type="spellEnd"/>
+      <w:r>
+        <w:rPr>
+          <w:rFonts w:ascii="Times New Roman" w:hAnsi="Times New Roman" w:cs="Times New Roman"/>
+          <w:sz w:val="24"/>
+          <w:szCs w:val="24"/>
+        </w:rPr>
+        <w:t xml:space="preserve"> para escutar eventos no elemento</w:t>
       </w:r>
       <w:r>
         <w:rPr>
@@ -1994,6 +2636,7 @@
         <w:lastRenderedPageBreak/>
         <w:t xml:space="preserve"> Para criarmos conteúdo/tags dentro do DOM/HTML, precisamos utilizar a propriedade </w:t>
       </w:r>
+      <w:proofErr w:type="spellStart"/>
       <w:r>
         <w:rPr>
           <w:rFonts w:ascii="Times New Roman" w:hAnsi="Times New Roman" w:cs="Times New Roman"/>
@@ -2012,7 +2655,18 @@
           <w:sz w:val="24"/>
           <w:szCs w:val="24"/>
         </w:rPr>
-        <w:t>createElemet(</w:t>
+        <w:t>createElemet</w:t>
+      </w:r>
+      <w:proofErr w:type="spellEnd"/>
+      <w:r>
+        <w:rPr>
+          <w:rFonts w:ascii="Times New Roman" w:hAnsi="Times New Roman" w:cs="Times New Roman"/>
+          <w:i/>
+          <w:iCs/>
+          <w:sz w:val="24"/>
+          <w:szCs w:val="24"/>
+        </w:rPr>
+        <w:t>(</w:t>
       </w:r>
       <w:r>
         <w:rPr>
@@ -2059,15 +2713,49 @@
         </w:rPr>
         <w:t xml:space="preserve"> Como existe hierarquia de parentesco nas tags HTML, precisamos colocar o parâmetro </w:t>
       </w:r>
-      <w:r>
-        <w:rPr>
-          <w:rFonts w:ascii="Times New Roman" w:hAnsi="Times New Roman" w:cs="Times New Roman"/>
-          <w:i/>
-          <w:iCs/>
-          <w:sz w:val="24"/>
-          <w:szCs w:val="24"/>
-        </w:rPr>
-        <w:t>tagMãe.appendChild(tagFilho)</w:t>
+      <w:proofErr w:type="spellStart"/>
+      <w:r>
+        <w:rPr>
+          <w:rFonts w:ascii="Times New Roman" w:hAnsi="Times New Roman" w:cs="Times New Roman"/>
+          <w:i/>
+          <w:iCs/>
+          <w:sz w:val="24"/>
+          <w:szCs w:val="24"/>
+        </w:rPr>
+        <w:t>tagMãe.appendChild</w:t>
+      </w:r>
+      <w:proofErr w:type="spellEnd"/>
+      <w:r>
+        <w:rPr>
+          <w:rFonts w:ascii="Times New Roman" w:hAnsi="Times New Roman" w:cs="Times New Roman"/>
+          <w:i/>
+          <w:iCs/>
+          <w:sz w:val="24"/>
+          <w:szCs w:val="24"/>
+        </w:rPr>
+        <w:t>(</w:t>
+      </w:r>
+      <w:proofErr w:type="spellStart"/>
+      <w:r>
+        <w:rPr>
+          <w:rFonts w:ascii="Times New Roman" w:hAnsi="Times New Roman" w:cs="Times New Roman"/>
+          <w:i/>
+          <w:iCs/>
+          <w:sz w:val="24"/>
+          <w:szCs w:val="24"/>
+        </w:rPr>
+        <w:t>tagFilho</w:t>
+      </w:r>
+      <w:proofErr w:type="spellEnd"/>
+      <w:r>
+        <w:rPr>
+          <w:rFonts w:ascii="Times New Roman" w:hAnsi="Times New Roman" w:cs="Times New Roman"/>
+          <w:i/>
+          <w:iCs/>
+          <w:sz w:val="24"/>
+          <w:szCs w:val="24"/>
+        </w:rPr>
+        <w:t>)</w:t>
       </w:r>
       <w:r>
         <w:rPr>
@@ -2147,15 +2835,49 @@
         </w:rPr>
         <w:t xml:space="preserve">Para contornar esse problema, adicionamos a classe do css que já existe para esse elemento utilizando o comando: </w:t>
       </w:r>
-      <w:r>
-        <w:rPr>
-          <w:rFonts w:ascii="Times New Roman" w:hAnsi="Times New Roman" w:cs="Times New Roman"/>
-          <w:i/>
-          <w:iCs/>
-          <w:sz w:val="24"/>
-          <w:szCs w:val="24"/>
-        </w:rPr>
-        <w:t>variávelDoElemento.classList.add(‘classeCSS’)</w:t>
+      <w:proofErr w:type="spellStart"/>
+      <w:r>
+        <w:rPr>
+          <w:rFonts w:ascii="Times New Roman" w:hAnsi="Times New Roman" w:cs="Times New Roman"/>
+          <w:i/>
+          <w:iCs/>
+          <w:sz w:val="24"/>
+          <w:szCs w:val="24"/>
+        </w:rPr>
+        <w:t>variávelDoElemento.classList.add</w:t>
+      </w:r>
+      <w:proofErr w:type="spellEnd"/>
+      <w:r>
+        <w:rPr>
+          <w:rFonts w:ascii="Times New Roman" w:hAnsi="Times New Roman" w:cs="Times New Roman"/>
+          <w:i/>
+          <w:iCs/>
+          <w:sz w:val="24"/>
+          <w:szCs w:val="24"/>
+        </w:rPr>
+        <w:t>(‘</w:t>
+      </w:r>
+      <w:proofErr w:type="spellStart"/>
+      <w:r>
+        <w:rPr>
+          <w:rFonts w:ascii="Times New Roman" w:hAnsi="Times New Roman" w:cs="Times New Roman"/>
+          <w:i/>
+          <w:iCs/>
+          <w:sz w:val="24"/>
+          <w:szCs w:val="24"/>
+        </w:rPr>
+        <w:t>classeCSS</w:t>
+      </w:r>
+      <w:proofErr w:type="spellEnd"/>
+      <w:r>
+        <w:rPr>
+          <w:rFonts w:ascii="Times New Roman" w:hAnsi="Times New Roman" w:cs="Times New Roman"/>
+          <w:i/>
+          <w:iCs/>
+          <w:sz w:val="24"/>
+          <w:szCs w:val="24"/>
+        </w:rPr>
+        <w:t>’)</w:t>
       </w:r>
       <w:r>
         <w:rPr>
@@ -2246,15 +2968,27 @@
         </w:rPr>
         <w:t xml:space="preserve">O </w:t>
       </w:r>
-      <w:r>
-        <w:rPr>
-          <w:rFonts w:ascii="Times New Roman" w:hAnsi="Times New Roman" w:cs="Times New Roman"/>
-          <w:i/>
-          <w:iCs/>
-          <w:sz w:val="24"/>
-          <w:szCs w:val="24"/>
-        </w:rPr>
-        <w:t xml:space="preserve">appendChild </w:t>
+      <w:proofErr w:type="spellStart"/>
+      <w:r>
+        <w:rPr>
+          <w:rFonts w:ascii="Times New Roman" w:hAnsi="Times New Roman" w:cs="Times New Roman"/>
+          <w:i/>
+          <w:iCs/>
+          <w:sz w:val="24"/>
+          <w:szCs w:val="24"/>
+        </w:rPr>
+        <w:t>appendChild</w:t>
+      </w:r>
+      <w:proofErr w:type="spellEnd"/>
+      <w:r>
+        <w:rPr>
+          <w:rFonts w:ascii="Times New Roman" w:hAnsi="Times New Roman" w:cs="Times New Roman"/>
+          <w:i/>
+          <w:iCs/>
+          <w:sz w:val="24"/>
+          <w:szCs w:val="24"/>
+        </w:rPr>
+        <w:t xml:space="preserve"> </w:t>
       </w:r>
       <w:r>
         <w:rPr>
@@ -2289,7 +3023,25 @@
           <w:sz w:val="24"/>
           <w:szCs w:val="24"/>
         </w:rPr>
-        <w:t xml:space="preserve"> Vídeo da Alura explicando melhor sobre template strings: </w:t>
+        <w:t xml:space="preserve"> Vídeo da </w:t>
+      </w:r>
+      <w:proofErr w:type="spellStart"/>
+      <w:r>
+        <w:rPr>
+          <w:rFonts w:ascii="Times New Roman" w:hAnsi="Times New Roman" w:cs="Times New Roman"/>
+          <w:sz w:val="24"/>
+          <w:szCs w:val="24"/>
+        </w:rPr>
+        <w:t>Alura</w:t>
+      </w:r>
+      <w:proofErr w:type="spellEnd"/>
+      <w:r>
+        <w:rPr>
+          <w:rFonts w:ascii="Times New Roman" w:hAnsi="Times New Roman" w:cs="Times New Roman"/>
+          <w:sz w:val="24"/>
+          <w:szCs w:val="24"/>
+        </w:rPr>
+        <w:t xml:space="preserve"> explicando melhor sobre template strings: </w:t>
       </w:r>
       <w:hyperlink r:id="rId7" w:history="1">
         <w:r>
@@ -2332,6 +3084,7 @@
         </w:rPr>
         <w:t xml:space="preserve"> Todos os elementos na nossa árvore do DOM são nós e todos os nós podem ser acessados via JavaScript. Os nós podem ser deletados, criados ou modificados. Durante o curso utilizamos o método </w:t>
       </w:r>
+      <w:proofErr w:type="spellStart"/>
       <w:r>
         <w:rPr>
           <w:rFonts w:ascii="Times New Roman" w:hAnsi="Times New Roman" w:cs="Times New Roman"/>
@@ -2342,6 +3095,7 @@
         </w:rPr>
         <w:t>appendChild</w:t>
       </w:r>
+      <w:proofErr w:type="spellEnd"/>
       <w:r>
         <w:rPr>
           <w:rFonts w:ascii="Times New Roman" w:hAnsi="Times New Roman" w:cs="Times New Roman"/>
@@ -2372,15 +3126,27 @@
           <w:szCs w:val="24"/>
         </w:rPr>
       </w:pPr>
-      <w:r>
-        <w:rPr>
-          <w:rFonts w:ascii="Times New Roman" w:hAnsi="Times New Roman" w:cs="Times New Roman"/>
-          <w:i/>
-          <w:iCs/>
-          <w:sz w:val="24"/>
-          <w:szCs w:val="24"/>
-        </w:rPr>
-        <w:t>insertBefore(pai, filho)</w:t>
+      <w:proofErr w:type="spellStart"/>
+      <w:r>
+        <w:rPr>
+          <w:rFonts w:ascii="Times New Roman" w:hAnsi="Times New Roman" w:cs="Times New Roman"/>
+          <w:i/>
+          <w:iCs/>
+          <w:sz w:val="24"/>
+          <w:szCs w:val="24"/>
+        </w:rPr>
+        <w:t>insertBefore</w:t>
+      </w:r>
+      <w:proofErr w:type="spellEnd"/>
+      <w:r>
+        <w:rPr>
+          <w:rFonts w:ascii="Times New Roman" w:hAnsi="Times New Roman" w:cs="Times New Roman"/>
+          <w:i/>
+          <w:iCs/>
+          <w:sz w:val="24"/>
+          <w:szCs w:val="24"/>
+        </w:rPr>
+        <w:t>(pai, filho)</w:t>
       </w:r>
       <w:r>
         <w:rPr>
@@ -2412,15 +3178,27 @@
           <w:szCs w:val="24"/>
         </w:rPr>
       </w:pPr>
-      <w:r>
-        <w:rPr>
-          <w:rFonts w:ascii="Times New Roman" w:hAnsi="Times New Roman" w:cs="Times New Roman"/>
-          <w:i/>
-          <w:iCs/>
-          <w:sz w:val="24"/>
-          <w:szCs w:val="24"/>
-        </w:rPr>
-        <w:t>replaceChild( elemento1, elemento2)</w:t>
+      <w:proofErr w:type="spellStart"/>
+      <w:r>
+        <w:rPr>
+          <w:rFonts w:ascii="Times New Roman" w:hAnsi="Times New Roman" w:cs="Times New Roman"/>
+          <w:i/>
+          <w:iCs/>
+          <w:sz w:val="24"/>
+          <w:szCs w:val="24"/>
+        </w:rPr>
+        <w:t>replaceChild</w:t>
+      </w:r>
+      <w:proofErr w:type="spellEnd"/>
+      <w:r>
+        <w:rPr>
+          <w:rFonts w:ascii="Times New Roman" w:hAnsi="Times New Roman" w:cs="Times New Roman"/>
+          <w:i/>
+          <w:iCs/>
+          <w:sz w:val="24"/>
+          <w:szCs w:val="24"/>
+        </w:rPr>
+        <w:t>( elemento1, elemento2)</w:t>
       </w:r>
       <w:r>
         <w:rPr>
@@ -2452,15 +3230,27 @@
           <w:szCs w:val="24"/>
         </w:rPr>
       </w:pPr>
-      <w:r>
-        <w:rPr>
-          <w:rFonts w:ascii="Times New Roman" w:hAnsi="Times New Roman" w:cs="Times New Roman"/>
-          <w:i/>
-          <w:iCs/>
-          <w:sz w:val="24"/>
-          <w:szCs w:val="24"/>
-        </w:rPr>
-        <w:t>removeChild(elemento)</w:t>
+      <w:proofErr w:type="spellStart"/>
+      <w:r>
+        <w:rPr>
+          <w:rFonts w:ascii="Times New Roman" w:hAnsi="Times New Roman" w:cs="Times New Roman"/>
+          <w:i/>
+          <w:iCs/>
+          <w:sz w:val="24"/>
+          <w:szCs w:val="24"/>
+        </w:rPr>
+        <w:t>removeChild</w:t>
+      </w:r>
+      <w:proofErr w:type="spellEnd"/>
+      <w:r>
+        <w:rPr>
+          <w:rFonts w:ascii="Times New Roman" w:hAnsi="Times New Roman" w:cs="Times New Roman"/>
+          <w:i/>
+          <w:iCs/>
+          <w:sz w:val="24"/>
+          <w:szCs w:val="24"/>
+        </w:rPr>
+        <w:t>(elemento)</w:t>
       </w:r>
       <w:r>
         <w:rPr>
@@ -2544,6 +3334,7 @@
         </w:rPr>
         <w:t xml:space="preserve">Colocar um elemento filho dentro do elemento pai utilizando o método </w:t>
       </w:r>
+      <w:proofErr w:type="spellStart"/>
       <w:r>
         <w:rPr>
           <w:rFonts w:ascii="Times New Roman" w:hAnsi="Times New Roman" w:cs="Times New Roman"/>
@@ -2554,6 +3345,7 @@
         </w:rPr>
         <w:t>appendChild</w:t>
       </w:r>
+      <w:proofErr w:type="spellEnd"/>
       <w:r>
         <w:rPr>
           <w:rFonts w:ascii="Times New Roman" w:hAnsi="Times New Roman" w:cs="Times New Roman"/>
@@ -2584,6 +3376,7 @@
         </w:rPr>
         <w:t xml:space="preserve">Criar elementos utilizando o método </w:t>
       </w:r>
+      <w:proofErr w:type="spellStart"/>
       <w:r>
         <w:rPr>
           <w:rFonts w:ascii="Times New Roman" w:hAnsi="Times New Roman" w:cs="Times New Roman"/>
@@ -2594,6 +3387,7 @@
         </w:rPr>
         <w:t>createElement</w:t>
       </w:r>
+      <w:proofErr w:type="spellEnd"/>
       <w:r>
         <w:rPr>
           <w:rFonts w:ascii="Times New Roman" w:hAnsi="Times New Roman" w:cs="Times New Roman"/>
@@ -2707,6 +3501,7 @@
         </w:rPr>
         <w:t xml:space="preserve"> Para alterarmos um estilo precisamos adicionar o comando </w:t>
       </w:r>
+      <w:proofErr w:type="spellStart"/>
       <w:r>
         <w:rPr>
           <w:rFonts w:ascii="Times New Roman" w:hAnsi="Times New Roman" w:cs="Times New Roman"/>
@@ -2717,6 +3512,7 @@
         </w:rPr>
         <w:t>toggle</w:t>
       </w:r>
+      <w:proofErr w:type="spellEnd"/>
       <w:r>
         <w:rPr>
           <w:rFonts w:ascii="Times New Roman" w:hAnsi="Times New Roman" w:cs="Times New Roman"/>
@@ -2725,6 +3521,7 @@
         </w:rPr>
         <w:t xml:space="preserve"> logo após a propriedade </w:t>
       </w:r>
+      <w:proofErr w:type="spellStart"/>
       <w:r>
         <w:rPr>
           <w:rFonts w:ascii="Times New Roman" w:hAnsi="Times New Roman" w:cs="Times New Roman"/>
@@ -2735,6 +3532,7 @@
         </w:rPr>
         <w:t>classList</w:t>
       </w:r>
+      <w:proofErr w:type="spellEnd"/>
       <w:r>
         <w:rPr>
           <w:rFonts w:ascii="Times New Roman" w:hAnsi="Times New Roman" w:cs="Times New Roman"/>
@@ -2776,6 +3574,7 @@
         </w:rPr>
         <w:t xml:space="preserve"> O </w:t>
       </w:r>
+      <w:proofErr w:type="spellStart"/>
       <w:r>
         <w:rPr>
           <w:rFonts w:ascii="Times New Roman" w:hAnsi="Times New Roman" w:cs="Times New Roman"/>
@@ -2786,6 +3585,7 @@
         </w:rPr>
         <w:t>toggle</w:t>
       </w:r>
+      <w:proofErr w:type="spellEnd"/>
       <w:r>
         <w:rPr>
           <w:rFonts w:ascii="Times New Roman" w:hAnsi="Times New Roman" w:cs="Times New Roman"/>
@@ -2825,7 +3625,25 @@
           <w:sz w:val="24"/>
           <w:szCs w:val="24"/>
         </w:rPr>
-        <w:t>l, pois dessa forma qualquer pessoa tem acesso ao seu código e suas funções de finidas.</w:t>
+        <w:t xml:space="preserve">l, pois dessa forma qualquer pessoa tem acesso ao seu código e suas funções de </w:t>
+      </w:r>
+      <w:proofErr w:type="spellStart"/>
+      <w:r>
+        <w:rPr>
+          <w:rFonts w:ascii="Times New Roman" w:hAnsi="Times New Roman" w:cs="Times New Roman"/>
+          <w:sz w:val="24"/>
+          <w:szCs w:val="24"/>
+        </w:rPr>
+        <w:t>finidas</w:t>
+      </w:r>
+      <w:proofErr w:type="spellEnd"/>
+      <w:r>
+        <w:rPr>
+          <w:rFonts w:ascii="Times New Roman" w:hAnsi="Times New Roman" w:cs="Times New Roman"/>
+          <w:sz w:val="24"/>
+          <w:szCs w:val="24"/>
+        </w:rPr>
+        <w:t>.</w:t>
       </w:r>
     </w:p>
     <w:p>
@@ -2876,7 +3694,25 @@
           <w:sz w:val="24"/>
           <w:szCs w:val="24"/>
         </w:rPr>
-        <w:t>Para fazer isso basta colocar todo o código entre () e dentro de uma função anônima, ou seja: (() =&gt; { CódigoCompleto }). Dessa forma o nosso código fica protegido.</w:t>
+        <w:t xml:space="preserve">Para fazer isso basta colocar todo o código entre () e dentro de uma função anônima, ou seja: (() =&gt; { </w:t>
+      </w:r>
+      <w:proofErr w:type="spellStart"/>
+      <w:r>
+        <w:rPr>
+          <w:rFonts w:ascii="Times New Roman" w:hAnsi="Times New Roman" w:cs="Times New Roman"/>
+          <w:sz w:val="24"/>
+          <w:szCs w:val="24"/>
+        </w:rPr>
+        <w:t>CódigoCompleto</w:t>
+      </w:r>
+      <w:proofErr w:type="spellEnd"/>
+      <w:r>
+        <w:rPr>
+          <w:rFonts w:ascii="Times New Roman" w:hAnsi="Times New Roman" w:cs="Times New Roman"/>
+          <w:sz w:val="24"/>
+          <w:szCs w:val="24"/>
+        </w:rPr>
+        <w:t xml:space="preserve"> }). Dessa forma o nosso código fica protegido.</w:t>
       </w:r>
     </w:p>
     <w:p>
@@ -2909,7 +3745,25 @@
           <w:sz w:val="24"/>
           <w:szCs w:val="24"/>
         </w:rPr>
-        <w:t>(() =&gt; { CódigoCompleto })</w:t>
+        <w:t xml:space="preserve">(() =&gt; { </w:t>
+      </w:r>
+      <w:proofErr w:type="spellStart"/>
+      <w:r>
+        <w:rPr>
+          <w:rFonts w:ascii="Times New Roman" w:hAnsi="Times New Roman" w:cs="Times New Roman"/>
+          <w:sz w:val="24"/>
+          <w:szCs w:val="24"/>
+        </w:rPr>
+        <w:t>CódigoCompleto</w:t>
+      </w:r>
+      <w:proofErr w:type="spellEnd"/>
+      <w:r>
+        <w:rPr>
+          <w:rFonts w:ascii="Times New Roman" w:hAnsi="Times New Roman" w:cs="Times New Roman"/>
+          <w:sz w:val="24"/>
+          <w:szCs w:val="24"/>
+        </w:rPr>
+        <w:t xml:space="preserve"> })</w:t>
       </w:r>
       <w:r>
         <w:rPr>
@@ -2952,15 +3806,49 @@
         </w:rPr>
         <w:t>Essa técnica se chama IIFE (</w:t>
       </w:r>
-      <w:r>
-        <w:rPr>
-          <w:rFonts w:ascii="Times New Roman" w:hAnsi="Times New Roman" w:cs="Times New Roman"/>
-          <w:i/>
-          <w:iCs/>
-          <w:sz w:val="24"/>
-          <w:szCs w:val="24"/>
-        </w:rPr>
-        <w:t>Immediately Invoked Function Expression</w:t>
+      <w:proofErr w:type="spellStart"/>
+      <w:r>
+        <w:rPr>
+          <w:rFonts w:ascii="Times New Roman" w:hAnsi="Times New Roman" w:cs="Times New Roman"/>
+          <w:i/>
+          <w:iCs/>
+          <w:sz w:val="24"/>
+          <w:szCs w:val="24"/>
+        </w:rPr>
+        <w:t>Immediately</w:t>
+      </w:r>
+      <w:proofErr w:type="spellEnd"/>
+      <w:r>
+        <w:rPr>
+          <w:rFonts w:ascii="Times New Roman" w:hAnsi="Times New Roman" w:cs="Times New Roman"/>
+          <w:i/>
+          <w:iCs/>
+          <w:sz w:val="24"/>
+          <w:szCs w:val="24"/>
+        </w:rPr>
+        <w:t xml:space="preserve"> </w:t>
+      </w:r>
+      <w:proofErr w:type="spellStart"/>
+      <w:r>
+        <w:rPr>
+          <w:rFonts w:ascii="Times New Roman" w:hAnsi="Times New Roman" w:cs="Times New Roman"/>
+          <w:i/>
+          <w:iCs/>
+          <w:sz w:val="24"/>
+          <w:szCs w:val="24"/>
+        </w:rPr>
+        <w:t>Invoked</w:t>
+      </w:r>
+      <w:proofErr w:type="spellEnd"/>
+      <w:r>
+        <w:rPr>
+          <w:rFonts w:ascii="Times New Roman" w:hAnsi="Times New Roman" w:cs="Times New Roman"/>
+          <w:i/>
+          <w:iCs/>
+          <w:sz w:val="24"/>
+          <w:szCs w:val="24"/>
+        </w:rPr>
+        <w:t xml:space="preserve"> Function Expression</w:t>
       </w:r>
       <w:r>
         <w:rPr>
@@ -3032,8 +3920,18 @@
           <w:sz w:val="24"/>
           <w:szCs w:val="24"/>
         </w:rPr>
-        <w:t>Adicionar classe CSS utilizando o método toggle</w:t>
-      </w:r>
+        <w:t xml:space="preserve">Adicionar classe CSS utilizando o método </w:t>
+      </w:r>
+      <w:proofErr w:type="spellStart"/>
+      <w:r>
+        <w:rPr>
+          <w:rFonts w:ascii="Times New Roman" w:hAnsi="Times New Roman" w:cs="Times New Roman"/>
+          <w:sz w:val="24"/>
+          <w:szCs w:val="24"/>
+        </w:rPr>
+        <w:t>toggle</w:t>
+      </w:r>
+      <w:proofErr w:type="spellEnd"/>
       <w:r>
         <w:rPr>
           <w:rFonts w:ascii="Times New Roman" w:hAnsi="Times New Roman" w:cs="Times New Roman"/>
@@ -3062,7 +3960,25 @@
           <w:sz w:val="24"/>
           <w:szCs w:val="24"/>
         </w:rPr>
-        <w:t>Utilizar o atributo parentElement para subir um elemento na árvore do DOM</w:t>
+        <w:t xml:space="preserve">Utilizar o atributo </w:t>
+      </w:r>
+      <w:proofErr w:type="spellStart"/>
+      <w:r>
+        <w:rPr>
+          <w:rFonts w:ascii="Times New Roman" w:hAnsi="Times New Roman" w:cs="Times New Roman"/>
+          <w:sz w:val="24"/>
+          <w:szCs w:val="24"/>
+        </w:rPr>
+        <w:t>parentElement</w:t>
+      </w:r>
+      <w:proofErr w:type="spellEnd"/>
+      <w:r>
+        <w:rPr>
+          <w:rFonts w:ascii="Times New Roman" w:hAnsi="Times New Roman" w:cs="Times New Roman"/>
+          <w:sz w:val="24"/>
+          <w:szCs w:val="24"/>
+        </w:rPr>
+        <w:t xml:space="preserve"> para subir um elemento na árvore do DOM</w:t>
       </w:r>
       <w:r>
         <w:rPr>
@@ -3364,16 +4280,40 @@
         </w:rPr>
         <w:t xml:space="preserve">Para exportar usamos: </w:t>
       </w:r>
-      <w:r>
-        <w:rPr>
-          <w:rFonts w:ascii="Times New Roman" w:hAnsi="Times New Roman" w:cs="Times New Roman"/>
-          <w:i/>
-          <w:iCs/>
-          <w:sz w:val="24"/>
-          <w:szCs w:val="24"/>
-        </w:rPr>
-        <w:t>export default nomeDaFunção</w:t>
-      </w:r>
+      <w:proofErr w:type="spellStart"/>
+      <w:r>
+        <w:rPr>
+          <w:rFonts w:ascii="Times New Roman" w:hAnsi="Times New Roman" w:cs="Times New Roman"/>
+          <w:i/>
+          <w:iCs/>
+          <w:sz w:val="24"/>
+          <w:szCs w:val="24"/>
+        </w:rPr>
+        <w:t>export</w:t>
+      </w:r>
+      <w:proofErr w:type="spellEnd"/>
+      <w:r>
+        <w:rPr>
+          <w:rFonts w:ascii="Times New Roman" w:hAnsi="Times New Roman" w:cs="Times New Roman"/>
+          <w:i/>
+          <w:iCs/>
+          <w:sz w:val="24"/>
+          <w:szCs w:val="24"/>
+        </w:rPr>
+        <w:t xml:space="preserve"> default </w:t>
+      </w:r>
+      <w:proofErr w:type="spellStart"/>
+      <w:r>
+        <w:rPr>
+          <w:rFonts w:ascii="Times New Roman" w:hAnsi="Times New Roman" w:cs="Times New Roman"/>
+          <w:i/>
+          <w:iCs/>
+          <w:sz w:val="24"/>
+          <w:szCs w:val="24"/>
+        </w:rPr>
+        <w:t>nomeDaFunção</w:t>
+      </w:r>
+      <w:proofErr w:type="spellEnd"/>
       <w:r>
         <w:rPr>
           <w:rFonts w:ascii="Times New Roman" w:hAnsi="Times New Roman" w:cs="Times New Roman"/>
@@ -3425,7 +4365,29 @@
           <w:sz w:val="24"/>
           <w:szCs w:val="24"/>
         </w:rPr>
-        <w:t>import nomeDaFunção/Elemento from “./localização”</w:t>
+        <w:t xml:space="preserve">import </w:t>
+      </w:r>
+      <w:proofErr w:type="spellStart"/>
+      <w:r>
+        <w:rPr>
+          <w:rFonts w:ascii="Times New Roman" w:hAnsi="Times New Roman" w:cs="Times New Roman"/>
+          <w:i/>
+          <w:iCs/>
+          <w:sz w:val="24"/>
+          <w:szCs w:val="24"/>
+        </w:rPr>
+        <w:t>nomeDaFunção</w:t>
+      </w:r>
+      <w:proofErr w:type="spellEnd"/>
+      <w:r>
+        <w:rPr>
+          <w:rFonts w:ascii="Times New Roman" w:hAnsi="Times New Roman" w:cs="Times New Roman"/>
+          <w:i/>
+          <w:iCs/>
+          <w:sz w:val="24"/>
+          <w:szCs w:val="24"/>
+        </w:rPr>
+        <w:t>/Elemento from “./localização”</w:t>
       </w:r>
     </w:p>
     <w:p>
@@ -3449,15 +4411,27 @@
         </w:rPr>
         <w:t xml:space="preserve">Para exportar mais de um objeto do módulo colocamos: </w:t>
       </w:r>
-      <w:r>
-        <w:rPr>
-          <w:rFonts w:ascii="Times New Roman" w:hAnsi="Times New Roman" w:cs="Times New Roman"/>
-          <w:i/>
-          <w:iCs/>
-          <w:sz w:val="24"/>
-          <w:szCs w:val="24"/>
-        </w:rPr>
-        <w:t>export{ objeto1, objeto2 }</w:t>
+      <w:proofErr w:type="spellStart"/>
+      <w:r>
+        <w:rPr>
+          <w:rFonts w:ascii="Times New Roman" w:hAnsi="Times New Roman" w:cs="Times New Roman"/>
+          <w:i/>
+          <w:iCs/>
+          <w:sz w:val="24"/>
+          <w:szCs w:val="24"/>
+        </w:rPr>
+        <w:t>export</w:t>
+      </w:r>
+      <w:proofErr w:type="spellEnd"/>
+      <w:r>
+        <w:rPr>
+          <w:rFonts w:ascii="Times New Roman" w:hAnsi="Times New Roman" w:cs="Times New Roman"/>
+          <w:i/>
+          <w:iCs/>
+          <w:sz w:val="24"/>
+          <w:szCs w:val="24"/>
+        </w:rPr>
+        <w:t>{ objeto1, objeto2 }</w:t>
       </w:r>
     </w:p>
     <w:p>
@@ -3509,6 +4483,167 @@
           <w:szCs w:val="24"/>
         </w:rPr>
         <w:t xml:space="preserve"> confirmando esse fato.</w:t>
+      </w:r>
+    </w:p>
+    <w:p>
+      <w:pPr>
+        <w:pStyle w:val="PargrafodaLista"/>
+        <w:numPr>
+          <w:ilvl w:val="1"/>
+          <w:numId w:val="1"/>
+        </w:numPr>
+        <w:rPr>
+          <w:rFonts w:ascii="Times New Roman" w:hAnsi="Times New Roman" w:cs="Times New Roman"/>
+          <w:b/>
+          <w:bCs/>
+          <w:sz w:val="24"/>
+          <w:szCs w:val="24"/>
+          <w:u w:val="single"/>
+        </w:rPr>
+      </w:pPr>
+      <w:r>
+        <w:rPr>
+          <w:rFonts w:ascii="Times New Roman" w:hAnsi="Times New Roman" w:cs="Times New Roman"/>
+          <w:sz w:val="24"/>
+          <w:szCs w:val="24"/>
+        </w:rPr>
+        <w:t xml:space="preserve"> O que aprendemos na aula de hoje:</w:t>
+      </w:r>
+    </w:p>
+    <w:p>
+      <w:pPr>
+        <w:pStyle w:val="PargrafodaLista"/>
+        <w:numPr>
+          <w:ilvl w:val="2"/>
+          <w:numId w:val="1"/>
+        </w:numPr>
+        <w:rPr>
+          <w:rFonts w:ascii="Times New Roman" w:hAnsi="Times New Roman" w:cs="Times New Roman"/>
+          <w:sz w:val="24"/>
+          <w:szCs w:val="24"/>
+        </w:rPr>
+      </w:pPr>
+      <w:r>
+        <w:rPr>
+          <w:rFonts w:ascii="Times New Roman" w:hAnsi="Times New Roman" w:cs="Times New Roman"/>
+          <w:sz w:val="24"/>
+          <w:szCs w:val="24"/>
+        </w:rPr>
+        <w:t>Utilizar import/</w:t>
+      </w:r>
+      <w:proofErr w:type="spellStart"/>
+      <w:r>
+        <w:rPr>
+          <w:rFonts w:ascii="Times New Roman" w:hAnsi="Times New Roman" w:cs="Times New Roman"/>
+          <w:sz w:val="24"/>
+          <w:szCs w:val="24"/>
+        </w:rPr>
+        <w:t>export</w:t>
+      </w:r>
+      <w:proofErr w:type="spellEnd"/>
+      <w:r>
+        <w:rPr>
+          <w:rFonts w:ascii="Times New Roman" w:hAnsi="Times New Roman" w:cs="Times New Roman"/>
+          <w:sz w:val="24"/>
+          <w:szCs w:val="24"/>
+        </w:rPr>
+        <w:t>;</w:t>
+      </w:r>
+    </w:p>
+    <w:p>
+      <w:pPr>
+        <w:pStyle w:val="PargrafodaLista"/>
+        <w:numPr>
+          <w:ilvl w:val="2"/>
+          <w:numId w:val="1"/>
+        </w:numPr>
+        <w:rPr>
+          <w:rFonts w:ascii="Times New Roman" w:hAnsi="Times New Roman" w:cs="Times New Roman"/>
+          <w:sz w:val="24"/>
+          <w:szCs w:val="24"/>
+        </w:rPr>
+      </w:pPr>
+      <w:r>
+        <w:rPr>
+          <w:rFonts w:ascii="Times New Roman" w:hAnsi="Times New Roman" w:cs="Times New Roman"/>
+          <w:sz w:val="24"/>
+          <w:szCs w:val="24"/>
+        </w:rPr>
+        <w:t>Remover elementos do DOM com o método remove</w:t>
+      </w:r>
+      <w:r>
+        <w:rPr>
+          <w:rFonts w:ascii="Times New Roman" w:hAnsi="Times New Roman" w:cs="Times New Roman"/>
+          <w:sz w:val="24"/>
+          <w:szCs w:val="24"/>
+        </w:rPr>
+        <w:t>;</w:t>
+      </w:r>
+    </w:p>
+    <w:p>
+      <w:pPr>
+        <w:pStyle w:val="PargrafodaLista"/>
+        <w:numPr>
+          <w:ilvl w:val="2"/>
+          <w:numId w:val="1"/>
+        </w:numPr>
+        <w:rPr>
+          <w:rFonts w:ascii="Times New Roman" w:hAnsi="Times New Roman" w:cs="Times New Roman"/>
+          <w:sz w:val="24"/>
+          <w:szCs w:val="24"/>
+        </w:rPr>
+      </w:pPr>
+      <w:r>
+        <w:rPr>
+          <w:rFonts w:ascii="Times New Roman" w:hAnsi="Times New Roman" w:cs="Times New Roman"/>
+          <w:sz w:val="24"/>
+          <w:szCs w:val="24"/>
+        </w:rPr>
+        <w:t xml:space="preserve">Entender </w:t>
+      </w:r>
+      <w:proofErr w:type="spellStart"/>
+      <w:r>
+        <w:rPr>
+          <w:rFonts w:ascii="Times New Roman" w:hAnsi="Times New Roman" w:cs="Times New Roman"/>
+          <w:sz w:val="24"/>
+          <w:szCs w:val="24"/>
+        </w:rPr>
+        <w:t>Same</w:t>
+      </w:r>
+      <w:proofErr w:type="spellEnd"/>
+      <w:r>
+        <w:rPr>
+          <w:rFonts w:ascii="Times New Roman" w:hAnsi="Times New Roman" w:cs="Times New Roman"/>
+          <w:sz w:val="24"/>
+          <w:szCs w:val="24"/>
+        </w:rPr>
+        <w:t xml:space="preserve"> </w:t>
+      </w:r>
+      <w:proofErr w:type="spellStart"/>
+      <w:r>
+        <w:rPr>
+          <w:rFonts w:ascii="Times New Roman" w:hAnsi="Times New Roman" w:cs="Times New Roman"/>
+          <w:sz w:val="24"/>
+          <w:szCs w:val="24"/>
+        </w:rPr>
+        <w:t>Origin</w:t>
+      </w:r>
+      <w:proofErr w:type="spellEnd"/>
+      <w:r>
+        <w:rPr>
+          <w:rFonts w:ascii="Times New Roman" w:hAnsi="Times New Roman" w:cs="Times New Roman"/>
+          <w:sz w:val="24"/>
+          <w:szCs w:val="24"/>
+        </w:rPr>
+        <w:t xml:space="preserve"> Police e CORS</w:t>
+      </w:r>
+      <w:r>
+        <w:rPr>
+          <w:rFonts w:ascii="Times New Roman" w:hAnsi="Times New Roman" w:cs="Times New Roman"/>
+          <w:sz w:val="24"/>
+          <w:szCs w:val="24"/>
+        </w:rPr>
+        <w:t>.</w:t>
       </w:r>
     </w:p>
     <w:sectPr>

</xml_diff>

<commit_message>
Aula strict mode finalizada
</commit_message>
<xml_diff>
--- a/Formação HTML && CSS3/JavaScript na Web/JS na Web - Manipule o DOM com JavaScript/Anotações/Cursos de JavaScript na Web.docx
+++ b/Formação HTML && CSS3/JavaScript na Web/JS na Web - Manipule o DOM com JavaScript/Anotações/Cursos de JavaScript na Web.docx
@@ -23,20 +23,8 @@
           <w:color w:val="auto"/>
           <w:u w:val="single"/>
         </w:rPr>
-        <w:t xml:space="preserve">Cursos de JavaScript na Web – </w:t>
-      </w:r>
-      <w:proofErr w:type="spellStart"/>
-      <w:r>
-        <w:rPr>
-          <w:rFonts w:ascii="Times New Roman" w:hAnsi="Times New Roman" w:cs="Times New Roman"/>
-          <w:b/>
-          <w:bCs/>
-          <w:color w:val="auto"/>
-          <w:u w:val="single"/>
-        </w:rPr>
-        <w:t>Alura</w:t>
-      </w:r>
-      <w:proofErr w:type="spellEnd"/>
+        <w:t>Cursos de JavaScript na Web – Alura</w:t>
+      </w:r>
     </w:p>
     <w:p>
       <w:pPr>
@@ -153,29 +141,15 @@
         </w:rPr>
         <w:t xml:space="preserve"> </w:t>
       </w:r>
-      <w:proofErr w:type="spellStart"/>
-      <w:proofErr w:type="gramStart"/>
-      <w:r>
-        <w:rPr>
-          <w:rFonts w:ascii="Times New Roman" w:hAnsi="Times New Roman" w:cs="Times New Roman"/>
-          <w:i/>
-          <w:iCs/>
-          <w:sz w:val="24"/>
-          <w:szCs w:val="24"/>
-        </w:rPr>
-        <w:t>document.querySelector</w:t>
-      </w:r>
-      <w:proofErr w:type="spellEnd"/>
-      <w:proofErr w:type="gramEnd"/>
-      <w:r>
-        <w:rPr>
-          <w:rFonts w:ascii="Times New Roman" w:hAnsi="Times New Roman" w:cs="Times New Roman"/>
-          <w:i/>
-          <w:iCs/>
-          <w:sz w:val="24"/>
-          <w:szCs w:val="24"/>
-        </w:rPr>
-        <w:t>(</w:t>
+      <w:r>
+        <w:rPr>
+          <w:rFonts w:ascii="Times New Roman" w:hAnsi="Times New Roman" w:cs="Times New Roman"/>
+          <w:i/>
+          <w:iCs/>
+          <w:sz w:val="24"/>
+          <w:szCs w:val="24"/>
+        </w:rPr>
+        <w:t>document.querySelector(</w:t>
       </w:r>
       <w:r>
         <w:rPr>
@@ -331,7 +305,6 @@
         </w:rPr>
         <w:t xml:space="preserve"> Podemos também pegar somente o conteúdo de determinado objeto, utilizando a propriedade </w:t>
       </w:r>
-      <w:proofErr w:type="spellStart"/>
       <w:r>
         <w:rPr>
           <w:rFonts w:ascii="Times New Roman" w:hAnsi="Times New Roman" w:cs="Times New Roman"/>
@@ -342,7 +315,6 @@
         </w:rPr>
         <w:t>textContent</w:t>
       </w:r>
-      <w:proofErr w:type="spellEnd"/>
       <w:r>
         <w:rPr>
           <w:rFonts w:ascii="Times New Roman" w:hAnsi="Times New Roman" w:cs="Times New Roman"/>
@@ -351,64 +323,16 @@
         </w:rPr>
         <w:t xml:space="preserve">, por exemplo: </w:t>
       </w:r>
-      <w:proofErr w:type="spellStart"/>
-      <w:proofErr w:type="gramStart"/>
-      <w:r>
-        <w:rPr>
-          <w:rFonts w:ascii="Times New Roman" w:hAnsi="Times New Roman" w:cs="Times New Roman"/>
-          <w:i/>
-          <w:iCs/>
-          <w:sz w:val="24"/>
-          <w:szCs w:val="24"/>
-        </w:rPr>
-        <w:t>document.querySelector</w:t>
-      </w:r>
-      <w:proofErr w:type="spellEnd"/>
-      <w:proofErr w:type="gramEnd"/>
-      <w:r>
-        <w:rPr>
-          <w:rFonts w:ascii="Times New Roman" w:hAnsi="Times New Roman" w:cs="Times New Roman"/>
-          <w:i/>
-          <w:iCs/>
-          <w:sz w:val="24"/>
-          <w:szCs w:val="24"/>
-        </w:rPr>
-        <w:t>(‘.</w:t>
-      </w:r>
-      <w:proofErr w:type="spellStart"/>
-      <w:r>
-        <w:rPr>
-          <w:rFonts w:ascii="Times New Roman" w:hAnsi="Times New Roman" w:cs="Times New Roman"/>
-          <w:i/>
-          <w:iCs/>
-          <w:sz w:val="24"/>
-          <w:szCs w:val="24"/>
-        </w:rPr>
-        <w:t>content</w:t>
-      </w:r>
-      <w:proofErr w:type="spellEnd"/>
-      <w:r>
-        <w:rPr>
-          <w:rFonts w:ascii="Times New Roman" w:hAnsi="Times New Roman" w:cs="Times New Roman"/>
-          <w:i/>
-          <w:iCs/>
-          <w:sz w:val="24"/>
-          <w:szCs w:val="24"/>
-        </w:rPr>
-        <w:t>’).</w:t>
-      </w:r>
-      <w:proofErr w:type="spellStart"/>
-      <w:r>
-        <w:rPr>
-          <w:rFonts w:ascii="Times New Roman" w:hAnsi="Times New Roman" w:cs="Times New Roman"/>
-          <w:i/>
-          <w:iCs/>
-          <w:sz w:val="24"/>
-          <w:szCs w:val="24"/>
-        </w:rPr>
-        <w:t>textContent</w:t>
-      </w:r>
-      <w:proofErr w:type="spellEnd"/>
+      <w:r>
+        <w:rPr>
+          <w:rFonts w:ascii="Times New Roman" w:hAnsi="Times New Roman" w:cs="Times New Roman"/>
+          <w:i/>
+          <w:iCs/>
+          <w:sz w:val="24"/>
+          <w:szCs w:val="24"/>
+        </w:rPr>
+        <w:t>document.querySelector(‘.content’).textContent</w:t>
+      </w:r>
       <w:r>
         <w:rPr>
           <w:rFonts w:ascii="Times New Roman" w:hAnsi="Times New Roman" w:cs="Times New Roman"/>
@@ -444,64 +368,16 @@
         </w:rPr>
         <w:t xml:space="preserve">Utilizando esta técnica de seleção de elemento, também podemos alterar o conteúdo de uma tag utilizando a mesma linha acima: </w:t>
       </w:r>
-      <w:proofErr w:type="spellStart"/>
-      <w:proofErr w:type="gramStart"/>
-      <w:r>
-        <w:rPr>
-          <w:rFonts w:ascii="Times New Roman" w:hAnsi="Times New Roman" w:cs="Times New Roman"/>
-          <w:i/>
-          <w:iCs/>
-          <w:sz w:val="24"/>
-          <w:szCs w:val="24"/>
-        </w:rPr>
-        <w:t>document.querySelector</w:t>
-      </w:r>
-      <w:proofErr w:type="spellEnd"/>
-      <w:proofErr w:type="gramEnd"/>
-      <w:r>
-        <w:rPr>
-          <w:rFonts w:ascii="Times New Roman" w:hAnsi="Times New Roman" w:cs="Times New Roman"/>
-          <w:i/>
-          <w:iCs/>
-          <w:sz w:val="24"/>
-          <w:szCs w:val="24"/>
-        </w:rPr>
-        <w:t>(‘.</w:t>
-      </w:r>
-      <w:proofErr w:type="spellStart"/>
-      <w:r>
-        <w:rPr>
-          <w:rFonts w:ascii="Times New Roman" w:hAnsi="Times New Roman" w:cs="Times New Roman"/>
-          <w:i/>
-          <w:iCs/>
-          <w:sz w:val="24"/>
-          <w:szCs w:val="24"/>
-        </w:rPr>
-        <w:t>content</w:t>
-      </w:r>
-      <w:proofErr w:type="spellEnd"/>
-      <w:r>
-        <w:rPr>
-          <w:rFonts w:ascii="Times New Roman" w:hAnsi="Times New Roman" w:cs="Times New Roman"/>
-          <w:i/>
-          <w:iCs/>
-          <w:sz w:val="24"/>
-          <w:szCs w:val="24"/>
-        </w:rPr>
-        <w:t>’).</w:t>
-      </w:r>
-      <w:proofErr w:type="spellStart"/>
-      <w:r>
-        <w:rPr>
-          <w:rFonts w:ascii="Times New Roman" w:hAnsi="Times New Roman" w:cs="Times New Roman"/>
-          <w:i/>
-          <w:iCs/>
-          <w:sz w:val="24"/>
-          <w:szCs w:val="24"/>
-        </w:rPr>
-        <w:t>textContent</w:t>
-      </w:r>
-      <w:proofErr w:type="spellEnd"/>
+      <w:r>
+        <w:rPr>
+          <w:rFonts w:ascii="Times New Roman" w:hAnsi="Times New Roman" w:cs="Times New Roman"/>
+          <w:i/>
+          <w:iCs/>
+          <w:sz w:val="24"/>
+          <w:szCs w:val="24"/>
+        </w:rPr>
+        <w:t>document.querySelector(‘.content’).textContent</w:t>
+      </w:r>
       <w:r>
         <w:rPr>
           <w:rFonts w:ascii="Times New Roman" w:hAnsi="Times New Roman" w:cs="Times New Roman"/>
@@ -518,25 +394,7 @@
           <w:sz w:val="24"/>
           <w:szCs w:val="24"/>
         </w:rPr>
-        <w:t>. Dessa forma, o texto anteriormente colocado na/s tag/s com essa classe será/</w:t>
-      </w:r>
-      <w:proofErr w:type="spellStart"/>
-      <w:r>
-        <w:rPr>
-          <w:rFonts w:ascii="Times New Roman" w:hAnsi="Times New Roman" w:cs="Times New Roman"/>
-          <w:sz w:val="24"/>
-          <w:szCs w:val="24"/>
-        </w:rPr>
-        <w:t>ão</w:t>
-      </w:r>
-      <w:proofErr w:type="spellEnd"/>
-      <w:r>
-        <w:rPr>
-          <w:rFonts w:ascii="Times New Roman" w:hAnsi="Times New Roman" w:cs="Times New Roman"/>
-          <w:sz w:val="24"/>
-          <w:szCs w:val="24"/>
-        </w:rPr>
-        <w:t xml:space="preserve"> alterados para “comprar maça”, independentemente do que estivesse escrito antes.</w:t>
+        <w:t>. Dessa forma, o texto anteriormente colocado na/s tag/s com essa classe será/ão alterados para “comprar maça”, independentemente do que estivesse escrito antes.</w:t>
       </w:r>
     </w:p>
     <w:p>
@@ -653,25 +511,7 @@
           <w:sz w:val="24"/>
           <w:szCs w:val="24"/>
         </w:rPr>
-        <w:t xml:space="preserve">Outros métodos de seleção de elementos além do </w:t>
-      </w:r>
-      <w:proofErr w:type="gramStart"/>
-      <w:r>
-        <w:rPr>
-          <w:rFonts w:ascii="Times New Roman" w:hAnsi="Times New Roman" w:cs="Times New Roman"/>
-          <w:sz w:val="24"/>
-          <w:szCs w:val="24"/>
-        </w:rPr>
-        <w:t>querySelector(</w:t>
-      </w:r>
-      <w:proofErr w:type="gramEnd"/>
-      <w:r>
-        <w:rPr>
-          <w:rFonts w:ascii="Times New Roman" w:hAnsi="Times New Roman" w:cs="Times New Roman"/>
-          <w:sz w:val="24"/>
-          <w:szCs w:val="24"/>
-        </w:rPr>
-        <w:t>‘’):</w:t>
+        <w:t>Outros métodos de seleção de elementos além do querySelector(‘’):</w:t>
       </w:r>
     </w:p>
     <w:p>
@@ -687,29 +527,15 @@
           <w:szCs w:val="24"/>
         </w:rPr>
       </w:pPr>
-      <w:proofErr w:type="spellStart"/>
-      <w:proofErr w:type="gramStart"/>
-      <w:r>
-        <w:rPr>
-          <w:rFonts w:ascii="Times New Roman" w:hAnsi="Times New Roman" w:cs="Times New Roman"/>
-          <w:i/>
-          <w:iCs/>
-          <w:sz w:val="24"/>
-          <w:szCs w:val="24"/>
-        </w:rPr>
-        <w:t>document.getElementById</w:t>
-      </w:r>
-      <w:proofErr w:type="spellEnd"/>
-      <w:proofErr w:type="gramEnd"/>
-      <w:r>
-        <w:rPr>
-          <w:rFonts w:ascii="Times New Roman" w:hAnsi="Times New Roman" w:cs="Times New Roman"/>
-          <w:i/>
-          <w:iCs/>
-          <w:sz w:val="24"/>
-          <w:szCs w:val="24"/>
-        </w:rPr>
-        <w:t>(‘id’)</w:t>
+      <w:r>
+        <w:rPr>
+          <w:rFonts w:ascii="Times New Roman" w:hAnsi="Times New Roman" w:cs="Times New Roman"/>
+          <w:i/>
+          <w:iCs/>
+          <w:sz w:val="24"/>
+          <w:szCs w:val="24"/>
+        </w:rPr>
+        <w:t>document.getElementById(‘id’)</w:t>
       </w:r>
       <w:r>
         <w:rPr>
@@ -741,29 +567,15 @@
           <w:szCs w:val="24"/>
         </w:rPr>
       </w:pPr>
-      <w:proofErr w:type="spellStart"/>
-      <w:proofErr w:type="gramStart"/>
-      <w:r>
-        <w:rPr>
-          <w:rFonts w:ascii="Times New Roman" w:hAnsi="Times New Roman" w:cs="Times New Roman"/>
-          <w:i/>
-          <w:iCs/>
-          <w:sz w:val="24"/>
-          <w:szCs w:val="24"/>
-        </w:rPr>
-        <w:t>document.getElementsByClassName</w:t>
-      </w:r>
-      <w:proofErr w:type="spellEnd"/>
-      <w:proofErr w:type="gramEnd"/>
-      <w:r>
-        <w:rPr>
-          <w:rFonts w:ascii="Times New Roman" w:hAnsi="Times New Roman" w:cs="Times New Roman"/>
-          <w:i/>
-          <w:iCs/>
-          <w:sz w:val="24"/>
-          <w:szCs w:val="24"/>
-        </w:rPr>
-        <w:t>(‘classe’)</w:t>
+      <w:r>
+        <w:rPr>
+          <w:rFonts w:ascii="Times New Roman" w:hAnsi="Times New Roman" w:cs="Times New Roman"/>
+          <w:i/>
+          <w:iCs/>
+          <w:sz w:val="24"/>
+          <w:szCs w:val="24"/>
+        </w:rPr>
+        <w:t>document.getElementsByClassName(‘classe’)</w:t>
       </w:r>
       <w:r>
         <w:rPr>
@@ -779,25 +591,7 @@
           <w:sz w:val="24"/>
           <w:szCs w:val="24"/>
         </w:rPr>
-        <w:t xml:space="preserve"> retorna um </w:t>
-      </w:r>
-      <w:proofErr w:type="spellStart"/>
-      <w:r>
-        <w:rPr>
-          <w:rFonts w:ascii="Times New Roman" w:hAnsi="Times New Roman" w:cs="Times New Roman"/>
-          <w:sz w:val="24"/>
-          <w:szCs w:val="24"/>
-        </w:rPr>
-        <w:t>array</w:t>
-      </w:r>
-      <w:proofErr w:type="spellEnd"/>
-      <w:r>
-        <w:rPr>
-          <w:rFonts w:ascii="Times New Roman" w:hAnsi="Times New Roman" w:cs="Times New Roman"/>
-          <w:sz w:val="24"/>
-          <w:szCs w:val="24"/>
-        </w:rPr>
-        <w:t xml:space="preserve"> dos elementos pelo nome da classe passada.</w:t>
+        <w:t xml:space="preserve"> retorna um array dos elementos pelo nome da classe passada.</w:t>
       </w:r>
     </w:p>
     <w:p>
@@ -813,29 +607,15 @@
           <w:szCs w:val="24"/>
         </w:rPr>
       </w:pPr>
-      <w:proofErr w:type="spellStart"/>
-      <w:proofErr w:type="gramStart"/>
-      <w:r>
-        <w:rPr>
-          <w:rFonts w:ascii="Times New Roman" w:hAnsi="Times New Roman" w:cs="Times New Roman"/>
-          <w:i/>
-          <w:iCs/>
-          <w:sz w:val="24"/>
-          <w:szCs w:val="24"/>
-        </w:rPr>
-        <w:t>document.getElementsByTagName</w:t>
-      </w:r>
-      <w:proofErr w:type="spellEnd"/>
-      <w:proofErr w:type="gramEnd"/>
-      <w:r>
-        <w:rPr>
-          <w:rFonts w:ascii="Times New Roman" w:hAnsi="Times New Roman" w:cs="Times New Roman"/>
-          <w:i/>
-          <w:iCs/>
-          <w:sz w:val="24"/>
-          <w:szCs w:val="24"/>
-        </w:rPr>
-        <w:t>(‘tag’)</w:t>
+      <w:r>
+        <w:rPr>
+          <w:rFonts w:ascii="Times New Roman" w:hAnsi="Times New Roman" w:cs="Times New Roman"/>
+          <w:i/>
+          <w:iCs/>
+          <w:sz w:val="24"/>
+          <w:szCs w:val="24"/>
+        </w:rPr>
+        <w:t>document.getElementsByTagName(‘tag’)</w:t>
       </w:r>
       <w:r>
         <w:rPr>
@@ -851,25 +631,7 @@
           <w:sz w:val="24"/>
           <w:szCs w:val="24"/>
         </w:rPr>
-        <w:t xml:space="preserve"> retorna um </w:t>
-      </w:r>
-      <w:proofErr w:type="spellStart"/>
-      <w:r>
-        <w:rPr>
-          <w:rFonts w:ascii="Times New Roman" w:hAnsi="Times New Roman" w:cs="Times New Roman"/>
-          <w:sz w:val="24"/>
-          <w:szCs w:val="24"/>
-        </w:rPr>
-        <w:t>array</w:t>
-      </w:r>
-      <w:proofErr w:type="spellEnd"/>
-      <w:r>
-        <w:rPr>
-          <w:rFonts w:ascii="Times New Roman" w:hAnsi="Times New Roman" w:cs="Times New Roman"/>
-          <w:sz w:val="24"/>
-          <w:szCs w:val="24"/>
-        </w:rPr>
-        <w:t xml:space="preserve"> dos elementos pelo nome da tag passada</w:t>
+        <w:t xml:space="preserve"> retorna um array dos elementos pelo nome da tag passada</w:t>
       </w:r>
     </w:p>
     <w:p>
@@ -885,29 +647,15 @@
           <w:szCs w:val="24"/>
         </w:rPr>
       </w:pPr>
-      <w:proofErr w:type="spellStart"/>
-      <w:proofErr w:type="gramStart"/>
-      <w:r>
-        <w:rPr>
-          <w:rFonts w:ascii="Times New Roman" w:hAnsi="Times New Roman" w:cs="Times New Roman"/>
-          <w:i/>
-          <w:iCs/>
-          <w:sz w:val="24"/>
-          <w:szCs w:val="24"/>
-        </w:rPr>
-        <w:t>document.querySelectorAll</w:t>
-      </w:r>
-      <w:proofErr w:type="spellEnd"/>
-      <w:proofErr w:type="gramEnd"/>
-      <w:r>
-        <w:rPr>
-          <w:rFonts w:ascii="Times New Roman" w:hAnsi="Times New Roman" w:cs="Times New Roman"/>
-          <w:i/>
-          <w:iCs/>
-          <w:sz w:val="24"/>
-          <w:szCs w:val="24"/>
-        </w:rPr>
-        <w:t>(seletor)</w:t>
+      <w:r>
+        <w:rPr>
+          <w:rFonts w:ascii="Times New Roman" w:hAnsi="Times New Roman" w:cs="Times New Roman"/>
+          <w:i/>
+          <w:iCs/>
+          <w:sz w:val="24"/>
+          <w:szCs w:val="24"/>
+        </w:rPr>
+        <w:t>document.querySelectorAll(seletor)</w:t>
       </w:r>
       <w:r>
         <w:rPr>
@@ -1028,51 +776,15 @@
         </w:rPr>
         <w:t xml:space="preserve"> Podemos importar um arquivo JS colocando um </w:t>
       </w:r>
-      <w:proofErr w:type="spellStart"/>
-      <w:r>
-        <w:rPr>
-          <w:rFonts w:ascii="Times New Roman" w:hAnsi="Times New Roman" w:cs="Times New Roman"/>
-          <w:i/>
-          <w:iCs/>
-          <w:sz w:val="24"/>
-          <w:szCs w:val="24"/>
-        </w:rPr>
-        <w:t>src</w:t>
-      </w:r>
-      <w:proofErr w:type="spellEnd"/>
-      <w:proofErr w:type="gramStart"/>
-      <w:r>
-        <w:rPr>
-          <w:rFonts w:ascii="Times New Roman" w:hAnsi="Times New Roman" w:cs="Times New Roman"/>
-          <w:i/>
-          <w:iCs/>
-          <w:sz w:val="24"/>
-          <w:szCs w:val="24"/>
-        </w:rPr>
-        <w:t>=”</w:t>
-      </w:r>
-      <w:proofErr w:type="spellStart"/>
-      <w:r>
-        <w:rPr>
-          <w:rFonts w:ascii="Times New Roman" w:hAnsi="Times New Roman" w:cs="Times New Roman"/>
-          <w:i/>
-          <w:iCs/>
-          <w:sz w:val="24"/>
-          <w:szCs w:val="24"/>
-        </w:rPr>
-        <w:t>localDoArquivo</w:t>
-      </w:r>
-      <w:proofErr w:type="spellEnd"/>
-      <w:proofErr w:type="gramEnd"/>
-      <w:r>
-        <w:rPr>
-          <w:rFonts w:ascii="Times New Roman" w:hAnsi="Times New Roman" w:cs="Times New Roman"/>
-          <w:i/>
-          <w:iCs/>
-          <w:sz w:val="24"/>
-          <w:szCs w:val="24"/>
-        </w:rPr>
-        <w:t>”</w:t>
+      <w:r>
+        <w:rPr>
+          <w:rFonts w:ascii="Times New Roman" w:hAnsi="Times New Roman" w:cs="Times New Roman"/>
+          <w:i/>
+          <w:iCs/>
+          <w:sz w:val="24"/>
+          <w:szCs w:val="24"/>
+        </w:rPr>
+        <w:t>src=”localDoArquivo”</w:t>
       </w:r>
       <w:r>
         <w:rPr>
@@ -1152,43 +864,7 @@
           <w:sz w:val="24"/>
           <w:szCs w:val="24"/>
         </w:rPr>
-        <w:t xml:space="preserve"> Para fazer com que um item seja adicionado a uma lista após escrevê-lo no input </w:t>
-      </w:r>
-      <w:proofErr w:type="spellStart"/>
-      <w:r>
-        <w:rPr>
-          <w:rFonts w:ascii="Times New Roman" w:hAnsi="Times New Roman" w:cs="Times New Roman"/>
-          <w:sz w:val="24"/>
-          <w:szCs w:val="24"/>
-        </w:rPr>
-        <w:t>text</w:t>
-      </w:r>
-      <w:proofErr w:type="spellEnd"/>
-      <w:r>
-        <w:rPr>
-          <w:rFonts w:ascii="Times New Roman" w:hAnsi="Times New Roman" w:cs="Times New Roman"/>
-          <w:sz w:val="24"/>
-          <w:szCs w:val="24"/>
-        </w:rPr>
-        <w:t xml:space="preserve"> de um </w:t>
-      </w:r>
-      <w:proofErr w:type="spellStart"/>
-      <w:r>
-        <w:rPr>
-          <w:rFonts w:ascii="Times New Roman" w:hAnsi="Times New Roman" w:cs="Times New Roman"/>
-          <w:sz w:val="24"/>
-          <w:szCs w:val="24"/>
-        </w:rPr>
-        <w:t>forms</w:t>
-      </w:r>
-      <w:proofErr w:type="spellEnd"/>
-      <w:r>
-        <w:rPr>
-          <w:rFonts w:ascii="Times New Roman" w:hAnsi="Times New Roman" w:cs="Times New Roman"/>
-          <w:sz w:val="24"/>
-          <w:szCs w:val="24"/>
-        </w:rPr>
-        <w:t xml:space="preserve">, precisamos mexer no botão </w:t>
+        <w:t xml:space="preserve"> Para fazer com que um item seja adicionado a uma lista após escrevê-lo no input text de um forms, precisamos mexer no botão </w:t>
       </w:r>
       <w:r>
         <w:rPr>
@@ -1250,105 +926,63 @@
           <w:sz w:val="24"/>
           <w:szCs w:val="24"/>
         </w:rPr>
+        <w:t>“data-atribut</w:t>
+      </w:r>
+      <w:r>
+        <w:rPr>
+          <w:rFonts w:ascii="Times New Roman" w:hAnsi="Times New Roman" w:cs="Times New Roman"/>
+          <w:i/>
+          <w:iCs/>
+          <w:sz w:val="24"/>
+          <w:szCs w:val="24"/>
+        </w:rPr>
+        <w:t>e</w:t>
+      </w:r>
+      <w:r>
+        <w:rPr>
+          <w:rFonts w:ascii="Times New Roman" w:hAnsi="Times New Roman" w:cs="Times New Roman"/>
+          <w:i/>
+          <w:iCs/>
+          <w:sz w:val="24"/>
+          <w:szCs w:val="24"/>
+        </w:rPr>
+        <w:t>s”</w:t>
+      </w:r>
+      <w:r>
+        <w:rPr>
+          <w:rFonts w:ascii="Times New Roman" w:hAnsi="Times New Roman" w:cs="Times New Roman"/>
+          <w:sz w:val="24"/>
+          <w:szCs w:val="24"/>
+        </w:rPr>
+        <w:t xml:space="preserve">. Basta colocar a palavra </w:t>
+      </w:r>
+      <w:r>
+        <w:rPr>
+          <w:rFonts w:ascii="Times New Roman" w:hAnsi="Times New Roman" w:cs="Times New Roman"/>
+          <w:i/>
+          <w:iCs/>
+          <w:sz w:val="24"/>
+          <w:szCs w:val="24"/>
+        </w:rPr>
         <w:t>“</w:t>
       </w:r>
-      <w:proofErr w:type="spellStart"/>
-      <w:r>
-        <w:rPr>
-          <w:rFonts w:ascii="Times New Roman" w:hAnsi="Times New Roman" w:cs="Times New Roman"/>
-          <w:i/>
-          <w:iCs/>
-          <w:sz w:val="24"/>
-          <w:szCs w:val="24"/>
-        </w:rPr>
-        <w:t>data-atribut</w:t>
-      </w:r>
-      <w:r>
-        <w:rPr>
-          <w:rFonts w:ascii="Times New Roman" w:hAnsi="Times New Roman" w:cs="Times New Roman"/>
-          <w:i/>
-          <w:iCs/>
-          <w:sz w:val="24"/>
-          <w:szCs w:val="24"/>
-        </w:rPr>
-        <w:t>e</w:t>
-      </w:r>
-      <w:r>
-        <w:rPr>
-          <w:rFonts w:ascii="Times New Roman" w:hAnsi="Times New Roman" w:cs="Times New Roman"/>
-          <w:i/>
-          <w:iCs/>
-          <w:sz w:val="24"/>
-          <w:szCs w:val="24"/>
-        </w:rPr>
-        <w:t>s</w:t>
-      </w:r>
-      <w:proofErr w:type="spellEnd"/>
-      <w:r>
-        <w:rPr>
-          <w:rFonts w:ascii="Times New Roman" w:hAnsi="Times New Roman" w:cs="Times New Roman"/>
-          <w:i/>
-          <w:iCs/>
-          <w:sz w:val="24"/>
-          <w:szCs w:val="24"/>
-        </w:rPr>
-        <w:t>”</w:t>
-      </w:r>
-      <w:r>
-        <w:rPr>
-          <w:rFonts w:ascii="Times New Roman" w:hAnsi="Times New Roman" w:cs="Times New Roman"/>
-          <w:sz w:val="24"/>
-          <w:szCs w:val="24"/>
-        </w:rPr>
-        <w:t xml:space="preserve">. Basta colocar a palavra </w:t>
-      </w:r>
-      <w:r>
-        <w:rPr>
-          <w:rFonts w:ascii="Times New Roman" w:hAnsi="Times New Roman" w:cs="Times New Roman"/>
-          <w:i/>
-          <w:iCs/>
-          <w:sz w:val="24"/>
-          <w:szCs w:val="24"/>
-        </w:rPr>
-        <w:t>“</w:t>
-      </w:r>
-      <w:r>
-        <w:rPr>
-          <w:rFonts w:ascii="Times New Roman" w:hAnsi="Times New Roman" w:cs="Times New Roman"/>
-          <w:i/>
-          <w:iCs/>
-          <w:sz w:val="24"/>
-          <w:szCs w:val="24"/>
-        </w:rPr>
-        <w:t>data</w:t>
-      </w:r>
-      <w:proofErr w:type="gramStart"/>
-      <w:r>
-        <w:rPr>
-          <w:rFonts w:ascii="Times New Roman" w:hAnsi="Times New Roman" w:cs="Times New Roman"/>
-          <w:i/>
-          <w:iCs/>
-          <w:sz w:val="24"/>
-          <w:szCs w:val="24"/>
-        </w:rPr>
-        <w:t>-“</w:t>
-      </w:r>
-      <w:r>
-        <w:rPr>
-          <w:rFonts w:ascii="Times New Roman" w:hAnsi="Times New Roman" w:cs="Times New Roman"/>
-          <w:sz w:val="24"/>
-          <w:szCs w:val="24"/>
-        </w:rPr>
-        <w:t xml:space="preserve"> e</w:t>
-      </w:r>
-      <w:proofErr w:type="gramEnd"/>
-      <w:r>
-        <w:rPr>
-          <w:rFonts w:ascii="Times New Roman" w:hAnsi="Times New Roman" w:cs="Times New Roman"/>
-          <w:sz w:val="24"/>
-          <w:szCs w:val="24"/>
-        </w:rPr>
-        <w:t xml:space="preserve"> o nome que deseja dar àquele elemento</w:t>
+      <w:r>
+        <w:rPr>
+          <w:rFonts w:ascii="Times New Roman" w:hAnsi="Times New Roman" w:cs="Times New Roman"/>
+          <w:i/>
+          <w:iCs/>
+          <w:sz w:val="24"/>
+          <w:szCs w:val="24"/>
+        </w:rPr>
+        <w:t>data-“</w:t>
+      </w:r>
+      <w:r>
+        <w:rPr>
+          <w:rFonts w:ascii="Times New Roman" w:hAnsi="Times New Roman" w:cs="Times New Roman"/>
+          <w:sz w:val="24"/>
+          <w:szCs w:val="24"/>
+        </w:rPr>
+        <w:t xml:space="preserve"> e o nome que deseja dar àquele elemento</w:t>
       </w:r>
       <w:r>
         <w:rPr>
@@ -1436,7 +1070,6 @@
         </w:rPr>
         <w:t xml:space="preserve">A principal vantagem é separar o que é do css e o que é do JS, pois se utilizarmos as classes outra pessoa que trabalha no mesmo projeto pode acabar mudando a classe por achar que não está semântica para o CSS e acabar quebrando o código. Utilizando os </w:t>
       </w:r>
-      <w:proofErr w:type="spellStart"/>
       <w:r>
         <w:rPr>
           <w:rFonts w:ascii="Times New Roman" w:hAnsi="Times New Roman" w:cs="Times New Roman"/>
@@ -1453,16 +1086,7 @@
           <w:sz w:val="24"/>
           <w:szCs w:val="24"/>
         </w:rPr>
-        <w:t>’s</w:t>
-      </w:r>
-      <w:proofErr w:type="spellEnd"/>
-      <w:r>
-        <w:rPr>
-          <w:rFonts w:ascii="Times New Roman" w:hAnsi="Times New Roman" w:cs="Times New Roman"/>
-          <w:sz w:val="24"/>
-          <w:szCs w:val="24"/>
-        </w:rPr>
-        <w:t xml:space="preserve"> esse risco é bem menor.</w:t>
+        <w:t>’s esse risco é bem menor.</w:t>
       </w:r>
     </w:p>
     <w:p>
@@ -1491,7 +1115,6 @@
         </w:rPr>
         <w:t xml:space="preserve">Para se referir ao </w:t>
       </w:r>
-      <w:proofErr w:type="gramStart"/>
       <w:r>
         <w:rPr>
           <w:rFonts w:ascii="Times New Roman" w:hAnsi="Times New Roman" w:cs="Times New Roman"/>
@@ -1508,16 +1131,7 @@
           <w:sz w:val="24"/>
           <w:szCs w:val="24"/>
         </w:rPr>
-        <w:t xml:space="preserve"> colocado</w:t>
-      </w:r>
-      <w:proofErr w:type="gramEnd"/>
-      <w:r>
-        <w:rPr>
-          <w:rFonts w:ascii="Times New Roman" w:hAnsi="Times New Roman" w:cs="Times New Roman"/>
-          <w:sz w:val="24"/>
-          <w:szCs w:val="24"/>
-        </w:rPr>
-        <w:t xml:space="preserve"> no html, no querySelector, precisamos colocar “[]” dentro das ‘’ e, dentro dele, o nome exato do </w:t>
+        <w:t xml:space="preserve"> colocado no html, no querySelector, precisamos colocar “[]” dentro das ‘’ e, dentro dele, o nome exato do </w:t>
       </w:r>
       <w:r>
         <w:rPr>
@@ -1545,29 +1159,15 @@
         </w:rPr>
         <w:t xml:space="preserve"> Ex.: </w:t>
       </w:r>
-      <w:proofErr w:type="spellStart"/>
-      <w:proofErr w:type="gramStart"/>
-      <w:r>
-        <w:rPr>
-          <w:rFonts w:ascii="Times New Roman" w:hAnsi="Times New Roman" w:cs="Times New Roman"/>
-          <w:i/>
-          <w:iCs/>
-          <w:sz w:val="24"/>
-          <w:szCs w:val="24"/>
-        </w:rPr>
-        <w:t>document.querySelector</w:t>
-      </w:r>
-      <w:proofErr w:type="spellEnd"/>
-      <w:proofErr w:type="gramEnd"/>
-      <w:r>
-        <w:rPr>
-          <w:rFonts w:ascii="Times New Roman" w:hAnsi="Times New Roman" w:cs="Times New Roman"/>
-          <w:i/>
-          <w:iCs/>
-          <w:sz w:val="24"/>
-          <w:szCs w:val="24"/>
-        </w:rPr>
-        <w:t>(‘[data-nome-atribuído-ao-elemento]’)</w:t>
+      <w:r>
+        <w:rPr>
+          <w:rFonts w:ascii="Times New Roman" w:hAnsi="Times New Roman" w:cs="Times New Roman"/>
+          <w:i/>
+          <w:iCs/>
+          <w:sz w:val="24"/>
+          <w:szCs w:val="24"/>
+        </w:rPr>
+        <w:t>document.querySelector(‘[data-nome-atribuído-ao-elemento]’)</w:t>
       </w:r>
       <w:r>
         <w:rPr>
@@ -1639,103 +1239,33 @@
         </w:rPr>
         <w:t xml:space="preserve">No caso do projeto referente à este primeiro curso, a variável é o button, então podemos colocar: </w:t>
       </w:r>
-      <w:proofErr w:type="spellStart"/>
-      <w:r>
-        <w:rPr>
-          <w:rFonts w:ascii="Times New Roman" w:hAnsi="Times New Roman" w:cs="Times New Roman"/>
-          <w:i/>
-          <w:iCs/>
-          <w:sz w:val="24"/>
-          <w:szCs w:val="24"/>
-        </w:rPr>
-        <w:t>const</w:t>
-      </w:r>
-      <w:proofErr w:type="spellEnd"/>
-      <w:r>
-        <w:rPr>
-          <w:rFonts w:ascii="Times New Roman" w:hAnsi="Times New Roman" w:cs="Times New Roman"/>
-          <w:i/>
-          <w:iCs/>
+      <w:r>
+        <w:rPr>
+          <w:rFonts w:ascii="Times New Roman" w:hAnsi="Times New Roman" w:cs="Times New Roman"/>
+          <w:i/>
+          <w:iCs/>
+          <w:sz w:val="24"/>
+          <w:szCs w:val="24"/>
+        </w:rPr>
+        <w:t>const novaTarefa =</w:t>
+      </w:r>
+      <w:r>
+        <w:rPr>
+          <w:rFonts w:ascii="Times New Roman" w:hAnsi="Times New Roman" w:cs="Times New Roman"/>
           <w:sz w:val="24"/>
           <w:szCs w:val="24"/>
         </w:rPr>
         <w:t xml:space="preserve"> </w:t>
       </w:r>
-      <w:proofErr w:type="spellStart"/>
-      <w:r>
-        <w:rPr>
-          <w:rFonts w:ascii="Times New Roman" w:hAnsi="Times New Roman" w:cs="Times New Roman"/>
-          <w:i/>
-          <w:iCs/>
-          <w:sz w:val="24"/>
-          <w:szCs w:val="24"/>
-        </w:rPr>
-        <w:t>novaTarefa</w:t>
-      </w:r>
-      <w:proofErr w:type="spellEnd"/>
-      <w:r>
-        <w:rPr>
-          <w:rFonts w:ascii="Times New Roman" w:hAnsi="Times New Roman" w:cs="Times New Roman"/>
-          <w:i/>
-          <w:iCs/>
-          <w:sz w:val="24"/>
-          <w:szCs w:val="24"/>
-        </w:rPr>
-        <w:t xml:space="preserve"> =</w:t>
-      </w:r>
-      <w:r>
-        <w:rPr>
-          <w:rFonts w:ascii="Times New Roman" w:hAnsi="Times New Roman" w:cs="Times New Roman"/>
-          <w:sz w:val="24"/>
-          <w:szCs w:val="24"/>
-        </w:rPr>
-        <w:t xml:space="preserve"> </w:t>
-      </w:r>
-      <w:proofErr w:type="spellStart"/>
-      <w:proofErr w:type="gramStart"/>
-      <w:r>
-        <w:rPr>
-          <w:rFonts w:ascii="Times New Roman" w:hAnsi="Times New Roman" w:cs="Times New Roman"/>
-          <w:i/>
-          <w:iCs/>
-          <w:sz w:val="24"/>
-          <w:szCs w:val="24"/>
-        </w:rPr>
-        <w:t>document.querySelector</w:t>
-      </w:r>
-      <w:proofErr w:type="spellEnd"/>
-      <w:proofErr w:type="gramEnd"/>
-      <w:r>
-        <w:rPr>
-          <w:rFonts w:ascii="Times New Roman" w:hAnsi="Times New Roman" w:cs="Times New Roman"/>
-          <w:i/>
-          <w:iCs/>
-          <w:sz w:val="24"/>
-          <w:szCs w:val="24"/>
-        </w:rPr>
-        <w:t>(‘[data-</w:t>
-      </w:r>
-      <w:proofErr w:type="spellStart"/>
-      <w:r>
-        <w:rPr>
-          <w:rFonts w:ascii="Times New Roman" w:hAnsi="Times New Roman" w:cs="Times New Roman"/>
-          <w:i/>
-          <w:iCs/>
-          <w:sz w:val="24"/>
-          <w:szCs w:val="24"/>
-        </w:rPr>
-        <w:t>form</w:t>
-      </w:r>
-      <w:proofErr w:type="spellEnd"/>
-      <w:r>
-        <w:rPr>
-          <w:rFonts w:ascii="Times New Roman" w:hAnsi="Times New Roman" w:cs="Times New Roman"/>
-          <w:i/>
-          <w:iCs/>
-          <w:sz w:val="24"/>
-          <w:szCs w:val="24"/>
-        </w:rPr>
-        <w:t>-button]’)</w:t>
+      <w:r>
+        <w:rPr>
+          <w:rFonts w:ascii="Times New Roman" w:hAnsi="Times New Roman" w:cs="Times New Roman"/>
+          <w:i/>
+          <w:iCs/>
+          <w:sz w:val="24"/>
+          <w:szCs w:val="24"/>
+        </w:rPr>
+        <w:t>document.querySelector(‘[data-form-button]’)</w:t>
       </w:r>
       <w:r>
         <w:rPr>
@@ -1770,25 +1300,7 @@
           <w:sz w:val="24"/>
           <w:szCs w:val="24"/>
         </w:rPr>
-        <w:t>Desse modo, sempre que quisermos utilizar essa expressão toda dentro do nosso código, podemos colocar a variável que não muda “</w:t>
-      </w:r>
-      <w:proofErr w:type="spellStart"/>
-      <w:r>
-        <w:rPr>
-          <w:rFonts w:ascii="Times New Roman" w:hAnsi="Times New Roman" w:cs="Times New Roman"/>
-          <w:sz w:val="24"/>
-          <w:szCs w:val="24"/>
-        </w:rPr>
-        <w:t>novaTarefa</w:t>
-      </w:r>
-      <w:proofErr w:type="spellEnd"/>
-      <w:r>
-        <w:rPr>
-          <w:rFonts w:ascii="Times New Roman" w:hAnsi="Times New Roman" w:cs="Times New Roman"/>
-          <w:sz w:val="24"/>
-          <w:szCs w:val="24"/>
-        </w:rPr>
-        <w:t>”. Isso é válido para qualquer expressão.</w:t>
+        <w:t>Desse modo, sempre que quisermos utilizar essa expressão toda dentro do nosso código, podemos colocar a variável que não muda “novaTarefa”. Isso é válido para qualquer expressão.</w:t>
       </w:r>
     </w:p>
     <w:p>
@@ -1815,113 +1327,25 @@
           <w:sz w:val="24"/>
           <w:szCs w:val="24"/>
         </w:rPr>
-        <w:t xml:space="preserve"> Para fazer com que o botão faça uma ação quando for clicado precisamos adicionar um Evento de monitoramento </w:t>
-      </w:r>
-      <w:proofErr w:type="gramStart"/>
-      <w:r>
-        <w:rPr>
-          <w:rFonts w:ascii="Times New Roman" w:hAnsi="Times New Roman" w:cs="Times New Roman"/>
-          <w:sz w:val="24"/>
-          <w:szCs w:val="24"/>
-        </w:rPr>
-        <w:t>à</w:t>
-      </w:r>
-      <w:proofErr w:type="gramEnd"/>
-      <w:r>
-        <w:rPr>
-          <w:rFonts w:ascii="Times New Roman" w:hAnsi="Times New Roman" w:cs="Times New Roman"/>
-          <w:sz w:val="24"/>
-          <w:szCs w:val="24"/>
-        </w:rPr>
-        <w:t xml:space="preserve"> ele, para que sempre que for clicado, execute uma função específica. Traduzindo isso para o JS fica literalmente assim: </w:t>
-      </w:r>
-      <w:proofErr w:type="spellStart"/>
-      <w:r>
-        <w:rPr>
-          <w:rFonts w:ascii="Times New Roman" w:hAnsi="Times New Roman" w:cs="Times New Roman"/>
-          <w:i/>
-          <w:iCs/>
-          <w:sz w:val="24"/>
-          <w:szCs w:val="24"/>
-        </w:rPr>
-        <w:t>novaTarefa.addEventListener</w:t>
-      </w:r>
-      <w:proofErr w:type="spellEnd"/>
-      <w:r>
-        <w:rPr>
-          <w:rFonts w:ascii="Times New Roman" w:hAnsi="Times New Roman" w:cs="Times New Roman"/>
-          <w:i/>
-          <w:iCs/>
-          <w:sz w:val="24"/>
-          <w:szCs w:val="24"/>
-        </w:rPr>
-        <w:t xml:space="preserve">(‘click’, </w:t>
-      </w:r>
-      <w:proofErr w:type="gramStart"/>
-      <w:r>
-        <w:rPr>
-          <w:rFonts w:ascii="Times New Roman" w:hAnsi="Times New Roman" w:cs="Times New Roman"/>
-          <w:i/>
-          <w:iCs/>
-          <w:sz w:val="24"/>
-          <w:szCs w:val="24"/>
-        </w:rPr>
-        <w:t>()=</w:t>
-      </w:r>
-      <w:proofErr w:type="gramEnd"/>
-      <w:r>
-        <w:rPr>
-          <w:rFonts w:ascii="Times New Roman" w:hAnsi="Times New Roman" w:cs="Times New Roman"/>
-          <w:i/>
-          <w:iCs/>
-          <w:sz w:val="24"/>
-          <w:szCs w:val="24"/>
-        </w:rPr>
-        <w:t>&gt;{console.log(‘fui clicado’)})</w:t>
-      </w:r>
-      <w:r>
-        <w:rPr>
-          <w:rFonts w:ascii="Times New Roman" w:hAnsi="Times New Roman" w:cs="Times New Roman"/>
-          <w:sz w:val="24"/>
-          <w:szCs w:val="24"/>
-        </w:rPr>
-        <w:t xml:space="preserve">, respectivamente. Ou seja, </w:t>
-      </w:r>
-      <w:proofErr w:type="spellStart"/>
-      <w:r>
-        <w:rPr>
-          <w:rFonts w:ascii="Times New Roman" w:hAnsi="Times New Roman" w:cs="Times New Roman"/>
-          <w:sz w:val="24"/>
-          <w:szCs w:val="24"/>
-        </w:rPr>
-        <w:t>vc</w:t>
-      </w:r>
-      <w:proofErr w:type="spellEnd"/>
-      <w:r>
-        <w:rPr>
-          <w:rFonts w:ascii="Times New Roman" w:hAnsi="Times New Roman" w:cs="Times New Roman"/>
-          <w:sz w:val="24"/>
-          <w:szCs w:val="24"/>
-        </w:rPr>
-        <w:t xml:space="preserve"> adicionou um evento de ouvir para o botão que agora está com o nome de </w:t>
-      </w:r>
-      <w:proofErr w:type="spellStart"/>
-      <w:r>
-        <w:rPr>
-          <w:rFonts w:ascii="Times New Roman" w:hAnsi="Times New Roman" w:cs="Times New Roman"/>
-          <w:sz w:val="24"/>
-          <w:szCs w:val="24"/>
-        </w:rPr>
-        <w:t>novaTarefa</w:t>
-      </w:r>
-      <w:proofErr w:type="spellEnd"/>
-      <w:r>
-        <w:rPr>
-          <w:rFonts w:ascii="Times New Roman" w:hAnsi="Times New Roman" w:cs="Times New Roman"/>
-          <w:sz w:val="24"/>
-          <w:szCs w:val="24"/>
-        </w:rPr>
-        <w:t xml:space="preserve"> e disse para ele que quando ele “ouvir” que o botão foi clicado, irá executar a função anônima que é imprimir a frase “fui clicado” no console do browser.</w:t>
+        <w:t xml:space="preserve"> Para fazer com que o botão faça uma ação quando for clicado precisamos adicionar um Evento de monitoramento à ele, para que sempre que for clicado, execute uma função específica. Traduzindo isso para o JS fica literalmente assim: </w:t>
+      </w:r>
+      <w:r>
+        <w:rPr>
+          <w:rFonts w:ascii="Times New Roman" w:hAnsi="Times New Roman" w:cs="Times New Roman"/>
+          <w:i/>
+          <w:iCs/>
+          <w:sz w:val="24"/>
+          <w:szCs w:val="24"/>
+        </w:rPr>
+        <w:t>novaTarefa.addEventListener(‘click’, ()=&gt;{console.log(‘fui clicado’)})</w:t>
+      </w:r>
+      <w:r>
+        <w:rPr>
+          <w:rFonts w:ascii="Times New Roman" w:hAnsi="Times New Roman" w:cs="Times New Roman"/>
+          <w:sz w:val="24"/>
+          <w:szCs w:val="24"/>
+        </w:rPr>
+        <w:t>, respectivamente. Ou seja, vc adicionou um evento de ouvir para o botão que agora está com o nome de novaTarefa e disse para ele que quando ele “ouvir” que o botão foi clicado, irá executar a função anônima que é imprimir a frase “fui clicado” no console do browser.</w:t>
       </w:r>
     </w:p>
     <w:p>
@@ -1978,40 +1402,16 @@
         <w:lastRenderedPageBreak/>
         <w:t xml:space="preserve"> Podemos pegar somente o valor de um input, ou seja, seu texto, utilizando o </w:t>
       </w:r>
-      <w:proofErr w:type="spellStart"/>
-      <w:r>
-        <w:rPr>
-          <w:rFonts w:ascii="Times New Roman" w:hAnsi="Times New Roman" w:cs="Times New Roman"/>
-          <w:i/>
-          <w:iCs/>
-          <w:sz w:val="24"/>
-          <w:szCs w:val="24"/>
-        </w:rPr>
-        <w:t>nomeDaVariável</w:t>
-      </w:r>
-      <w:proofErr w:type="spellEnd"/>
-      <w:r>
-        <w:rPr>
-          <w:rFonts w:ascii="Times New Roman" w:hAnsi="Times New Roman" w:cs="Times New Roman"/>
-          <w:i/>
-          <w:iCs/>
-          <w:sz w:val="24"/>
-          <w:szCs w:val="24"/>
-        </w:rPr>
-        <w:t>/</w:t>
-      </w:r>
-      <w:proofErr w:type="spellStart"/>
-      <w:r>
-        <w:rPr>
-          <w:rFonts w:ascii="Times New Roman" w:hAnsi="Times New Roman" w:cs="Times New Roman"/>
-          <w:i/>
-          <w:iCs/>
-          <w:sz w:val="24"/>
-          <w:szCs w:val="24"/>
-        </w:rPr>
-        <w:t>expressãoDoInput.value</w:t>
-      </w:r>
-      <w:proofErr w:type="spellEnd"/>
+      <w:r>
+        <w:rPr>
+          <w:rFonts w:ascii="Times New Roman" w:hAnsi="Times New Roman" w:cs="Times New Roman"/>
+          <w:i/>
+          <w:iCs/>
+          <w:sz w:val="24"/>
+          <w:szCs w:val="24"/>
+        </w:rPr>
+        <w:t>nomeDaVariável/expressãoDoInput.value</w:t>
+      </w:r>
       <w:r>
         <w:rPr>
           <w:rFonts w:ascii="Times New Roman" w:hAnsi="Times New Roman" w:cs="Times New Roman"/>
@@ -2061,61 +1461,7 @@
           <w:sz w:val="24"/>
           <w:szCs w:val="24"/>
         </w:rPr>
-        <w:t xml:space="preserve">Para </w:t>
-      </w:r>
-      <w:proofErr w:type="gramStart"/>
-      <w:r>
-        <w:rPr>
-          <w:rFonts w:ascii="Times New Roman" w:hAnsi="Times New Roman" w:cs="Times New Roman"/>
-          <w:sz w:val="24"/>
-          <w:szCs w:val="24"/>
-        </w:rPr>
-        <w:t>mandar ele</w:t>
-      </w:r>
-      <w:proofErr w:type="gramEnd"/>
-      <w:r>
-        <w:rPr>
-          <w:rFonts w:ascii="Times New Roman" w:hAnsi="Times New Roman" w:cs="Times New Roman"/>
-          <w:sz w:val="24"/>
-          <w:szCs w:val="24"/>
-        </w:rPr>
-        <w:t xml:space="preserve"> imprimir no console o texto do input, podemos colocar essa expressão dentro da função anônima do </w:t>
-      </w:r>
-      <w:proofErr w:type="spellStart"/>
-      <w:r>
-        <w:rPr>
-          <w:rFonts w:ascii="Times New Roman" w:hAnsi="Times New Roman" w:cs="Times New Roman"/>
-          <w:sz w:val="24"/>
-          <w:szCs w:val="24"/>
-        </w:rPr>
-        <w:t>event</w:t>
-      </w:r>
-      <w:proofErr w:type="spellEnd"/>
-      <w:r>
-        <w:rPr>
-          <w:rFonts w:ascii="Times New Roman" w:hAnsi="Times New Roman" w:cs="Times New Roman"/>
-          <w:sz w:val="24"/>
-          <w:szCs w:val="24"/>
-        </w:rPr>
-        <w:t xml:space="preserve"> </w:t>
-      </w:r>
-      <w:proofErr w:type="spellStart"/>
-      <w:r>
-        <w:rPr>
-          <w:rFonts w:ascii="Times New Roman" w:hAnsi="Times New Roman" w:cs="Times New Roman"/>
-          <w:sz w:val="24"/>
-          <w:szCs w:val="24"/>
-        </w:rPr>
-        <w:t>listener</w:t>
-      </w:r>
-      <w:proofErr w:type="spellEnd"/>
-      <w:r>
-        <w:rPr>
-          <w:rFonts w:ascii="Times New Roman" w:hAnsi="Times New Roman" w:cs="Times New Roman"/>
-          <w:sz w:val="24"/>
-          <w:szCs w:val="24"/>
-        </w:rPr>
-        <w:t>, que ocorre quando apertamos o botão.</w:t>
+        <w:t>Para mandar ele imprimir no console o texto do input, podemos colocar essa expressão dentro da função anônima do event listener, que ocorre quando apertamos o botão.</w:t>
       </w:r>
     </w:p>
     <w:p>
@@ -2171,65 +1517,23 @@
         </w:rPr>
         <w:t xml:space="preserve"> Nós conseguimos fazer com que o formulário pare de atualizar a página, ou seja, pare de mandar informações para o servidor colocando um </w:t>
       </w:r>
-      <w:proofErr w:type="spellStart"/>
-      <w:proofErr w:type="gramStart"/>
-      <w:r>
-        <w:rPr>
-          <w:rFonts w:ascii="Times New Roman" w:hAnsi="Times New Roman" w:cs="Times New Roman"/>
-          <w:i/>
-          <w:iCs/>
-          <w:sz w:val="24"/>
-          <w:szCs w:val="24"/>
-        </w:rPr>
-        <w:t>preventDefault</w:t>
-      </w:r>
-      <w:proofErr w:type="spellEnd"/>
-      <w:r>
-        <w:rPr>
-          <w:rFonts w:ascii="Times New Roman" w:hAnsi="Times New Roman" w:cs="Times New Roman"/>
-          <w:i/>
-          <w:iCs/>
-          <w:sz w:val="24"/>
-          <w:szCs w:val="24"/>
-        </w:rPr>
-        <w:t>(</w:t>
-      </w:r>
-      <w:proofErr w:type="gramEnd"/>
-      <w:r>
-        <w:rPr>
-          <w:rFonts w:ascii="Times New Roman" w:hAnsi="Times New Roman" w:cs="Times New Roman"/>
-          <w:i/>
-          <w:iCs/>
-          <w:sz w:val="24"/>
-          <w:szCs w:val="24"/>
-        </w:rPr>
-        <w:t>)</w:t>
-      </w:r>
-      <w:r>
-        <w:rPr>
-          <w:rFonts w:ascii="Times New Roman" w:hAnsi="Times New Roman" w:cs="Times New Roman"/>
-          <w:sz w:val="24"/>
-          <w:szCs w:val="24"/>
-        </w:rPr>
-        <w:t xml:space="preserve">, dentro do </w:t>
-      </w:r>
-      <w:proofErr w:type="spellStart"/>
-      <w:r>
-        <w:rPr>
-          <w:rFonts w:ascii="Times New Roman" w:hAnsi="Times New Roman" w:cs="Times New Roman"/>
-          <w:sz w:val="24"/>
-          <w:szCs w:val="24"/>
-        </w:rPr>
-        <w:t>eventListener</w:t>
-      </w:r>
-      <w:proofErr w:type="spellEnd"/>
-      <w:r>
-        <w:rPr>
-          <w:rFonts w:ascii="Times New Roman" w:hAnsi="Times New Roman" w:cs="Times New Roman"/>
-          <w:sz w:val="24"/>
-          <w:szCs w:val="24"/>
-        </w:rPr>
-        <w:t>.</w:t>
+      <w:r>
+        <w:rPr>
+          <w:rFonts w:ascii="Times New Roman" w:hAnsi="Times New Roman" w:cs="Times New Roman"/>
+          <w:i/>
+          <w:iCs/>
+          <w:sz w:val="24"/>
+          <w:szCs w:val="24"/>
+        </w:rPr>
+        <w:t>preventDefault()</w:t>
+      </w:r>
+      <w:r>
+        <w:rPr>
+          <w:rFonts w:ascii="Times New Roman" w:hAnsi="Times New Roman" w:cs="Times New Roman"/>
+          <w:sz w:val="24"/>
+          <w:szCs w:val="24"/>
+        </w:rPr>
+        <w:t>, dentro do eventListener.</w:t>
       </w:r>
     </w:p>
     <w:p>
@@ -2310,25 +1614,7 @@
           <w:sz w:val="24"/>
           <w:szCs w:val="24"/>
         </w:rPr>
-        <w:t xml:space="preserve">Para organizar melhor o nosso código, nós podemos criar uma função para não deixar tudo bagunçado no </w:t>
-      </w:r>
-      <w:proofErr w:type="spellStart"/>
-      <w:r>
-        <w:rPr>
-          <w:rFonts w:ascii="Times New Roman" w:hAnsi="Times New Roman" w:cs="Times New Roman"/>
-          <w:sz w:val="24"/>
-          <w:szCs w:val="24"/>
-        </w:rPr>
-        <w:t>eventListener</w:t>
-      </w:r>
-      <w:proofErr w:type="spellEnd"/>
-      <w:r>
-        <w:rPr>
-          <w:rFonts w:ascii="Times New Roman" w:hAnsi="Times New Roman" w:cs="Times New Roman"/>
-          <w:sz w:val="24"/>
-          <w:szCs w:val="24"/>
-        </w:rPr>
-        <w:t>.</w:t>
+        <w:t>Para organizar melhor o nosso código, nós podemos criar uma função para não deixar tudo bagunçado no eventListener.</w:t>
       </w:r>
     </w:p>
     <w:p>
@@ -2355,25 +1641,7 @@
           <w:sz w:val="24"/>
           <w:szCs w:val="24"/>
         </w:rPr>
-        <w:t xml:space="preserve">Para criar uma função precisamos de uma constante com o nome da função recebendo o evento entre parênteses e todos os parâmetros que estavam dentro do </w:t>
-      </w:r>
-      <w:proofErr w:type="spellStart"/>
-      <w:r>
-        <w:rPr>
-          <w:rFonts w:ascii="Times New Roman" w:hAnsi="Times New Roman" w:cs="Times New Roman"/>
-          <w:sz w:val="24"/>
-          <w:szCs w:val="24"/>
-        </w:rPr>
-        <w:t>eventListener</w:t>
-      </w:r>
-      <w:proofErr w:type="spellEnd"/>
-      <w:r>
-        <w:rPr>
-          <w:rFonts w:ascii="Times New Roman" w:hAnsi="Times New Roman" w:cs="Times New Roman"/>
-          <w:sz w:val="24"/>
-          <w:szCs w:val="24"/>
-        </w:rPr>
-        <w:t>.</w:t>
+        <w:t>Para criar uma função precisamos de uma constante com o nome da função recebendo o evento entre parênteses e todos os parâmetros que estavam dentro do eventListener.</w:t>
       </w:r>
     </w:p>
     <w:p>
@@ -2400,25 +1668,7 @@
           <w:sz w:val="24"/>
           <w:szCs w:val="24"/>
         </w:rPr>
-        <w:t xml:space="preserve">Agora podemos colocar apenas o nome da função depois da vírgula no </w:t>
-      </w:r>
-      <w:proofErr w:type="spellStart"/>
-      <w:r>
-        <w:rPr>
-          <w:rFonts w:ascii="Times New Roman" w:hAnsi="Times New Roman" w:cs="Times New Roman"/>
-          <w:sz w:val="24"/>
-          <w:szCs w:val="24"/>
-        </w:rPr>
-        <w:t>eventListener</w:t>
-      </w:r>
-      <w:proofErr w:type="spellEnd"/>
-      <w:r>
-        <w:rPr>
-          <w:rFonts w:ascii="Times New Roman" w:hAnsi="Times New Roman" w:cs="Times New Roman"/>
-          <w:sz w:val="24"/>
-          <w:szCs w:val="24"/>
-        </w:rPr>
-        <w:t xml:space="preserve"> ao invés de toda a função que estava previamente.</w:t>
+        <w:t>Agora podemos colocar apenas o nome da função depois da vírgula no eventListener ao invés de toda a função que estava previamente.</w:t>
       </w:r>
     </w:p>
     <w:p>
@@ -2447,7 +1697,6 @@
         </w:rPr>
         <w:t xml:space="preserve">Mais informações sobre </w:t>
       </w:r>
-      <w:proofErr w:type="spellStart"/>
       <w:r>
         <w:rPr>
           <w:rFonts w:ascii="Times New Roman" w:hAnsi="Times New Roman" w:cs="Times New Roman"/>
@@ -2458,7 +1707,6 @@
         </w:rPr>
         <w:t>data-atributes</w:t>
       </w:r>
-      <w:proofErr w:type="spellEnd"/>
       <w:r>
         <w:rPr>
           <w:rFonts w:ascii="Times New Roman" w:hAnsi="Times New Roman" w:cs="Times New Roman"/>
@@ -2533,18 +1781,8 @@
           <w:sz w:val="24"/>
           <w:szCs w:val="24"/>
         </w:rPr>
-        <w:t>Utilizar data-</w:t>
-      </w:r>
-      <w:proofErr w:type="spellStart"/>
-      <w:r>
-        <w:rPr>
-          <w:rFonts w:ascii="Times New Roman" w:hAnsi="Times New Roman" w:cs="Times New Roman"/>
-          <w:sz w:val="24"/>
-          <w:szCs w:val="24"/>
-        </w:rPr>
-        <w:t>attributes</w:t>
-      </w:r>
-      <w:proofErr w:type="spellEnd"/>
+        <w:t>Utilizar data-attributes</w:t>
+      </w:r>
       <w:r>
         <w:rPr>
           <w:rFonts w:ascii="Times New Roman" w:hAnsi="Times New Roman" w:cs="Times New Roman"/>
@@ -2573,25 +1811,7 @@
           <w:sz w:val="24"/>
           <w:szCs w:val="24"/>
         </w:rPr>
-        <w:t xml:space="preserve">Utilizar o método </w:t>
-      </w:r>
-      <w:proofErr w:type="spellStart"/>
-      <w:r>
-        <w:rPr>
-          <w:rFonts w:ascii="Times New Roman" w:hAnsi="Times New Roman" w:cs="Times New Roman"/>
-          <w:sz w:val="24"/>
-          <w:szCs w:val="24"/>
-        </w:rPr>
-        <w:t>addEventListner</w:t>
-      </w:r>
-      <w:proofErr w:type="spellEnd"/>
-      <w:r>
-        <w:rPr>
-          <w:rFonts w:ascii="Times New Roman" w:hAnsi="Times New Roman" w:cs="Times New Roman"/>
-          <w:sz w:val="24"/>
-          <w:szCs w:val="24"/>
-        </w:rPr>
-        <w:t xml:space="preserve"> para escutar eventos no elemento</w:t>
+        <w:t>Utilizar o método addEventListner para escutar eventos no elemento</w:t>
       </w:r>
       <w:r>
         <w:rPr>
@@ -2774,8 +1994,6 @@
         <w:lastRenderedPageBreak/>
         <w:t xml:space="preserve"> Para criarmos conteúdo/tags dentro do DOM/HTML, precisamos utilizar a propriedade </w:t>
       </w:r>
-      <w:proofErr w:type="spellStart"/>
-      <w:proofErr w:type="gramStart"/>
       <w:r>
         <w:rPr>
           <w:rFonts w:ascii="Times New Roman" w:hAnsi="Times New Roman" w:cs="Times New Roman"/>
@@ -2794,19 +2012,7 @@
           <w:sz w:val="24"/>
           <w:szCs w:val="24"/>
         </w:rPr>
-        <w:t>createElemet</w:t>
-      </w:r>
-      <w:proofErr w:type="spellEnd"/>
-      <w:proofErr w:type="gramEnd"/>
-      <w:r>
-        <w:rPr>
-          <w:rFonts w:ascii="Times New Roman" w:hAnsi="Times New Roman" w:cs="Times New Roman"/>
-          <w:i/>
-          <w:iCs/>
-          <w:sz w:val="24"/>
-          <w:szCs w:val="24"/>
-        </w:rPr>
-        <w:t>(</w:t>
+        <w:t>createElemet(</w:t>
       </w:r>
       <w:r>
         <w:rPr>
@@ -2853,49 +2059,15 @@
         </w:rPr>
         <w:t xml:space="preserve"> Como existe hierarquia de parentesco nas tags HTML, precisamos colocar o parâmetro </w:t>
       </w:r>
-      <w:proofErr w:type="spellStart"/>
-      <w:r>
-        <w:rPr>
-          <w:rFonts w:ascii="Times New Roman" w:hAnsi="Times New Roman" w:cs="Times New Roman"/>
-          <w:i/>
-          <w:iCs/>
-          <w:sz w:val="24"/>
-          <w:szCs w:val="24"/>
-        </w:rPr>
-        <w:t>tagMãe.appendChild</w:t>
-      </w:r>
-      <w:proofErr w:type="spellEnd"/>
-      <w:r>
-        <w:rPr>
-          <w:rFonts w:ascii="Times New Roman" w:hAnsi="Times New Roman" w:cs="Times New Roman"/>
-          <w:i/>
-          <w:iCs/>
-          <w:sz w:val="24"/>
-          <w:szCs w:val="24"/>
-        </w:rPr>
-        <w:t>(</w:t>
-      </w:r>
-      <w:proofErr w:type="spellStart"/>
-      <w:r>
-        <w:rPr>
-          <w:rFonts w:ascii="Times New Roman" w:hAnsi="Times New Roman" w:cs="Times New Roman"/>
-          <w:i/>
-          <w:iCs/>
-          <w:sz w:val="24"/>
-          <w:szCs w:val="24"/>
-        </w:rPr>
-        <w:t>tagFilho</w:t>
-      </w:r>
-      <w:proofErr w:type="spellEnd"/>
-      <w:r>
-        <w:rPr>
-          <w:rFonts w:ascii="Times New Roman" w:hAnsi="Times New Roman" w:cs="Times New Roman"/>
-          <w:i/>
-          <w:iCs/>
-          <w:sz w:val="24"/>
-          <w:szCs w:val="24"/>
-        </w:rPr>
-        <w:t>)</w:t>
+      <w:r>
+        <w:rPr>
+          <w:rFonts w:ascii="Times New Roman" w:hAnsi="Times New Roman" w:cs="Times New Roman"/>
+          <w:i/>
+          <w:iCs/>
+          <w:sz w:val="24"/>
+          <w:szCs w:val="24"/>
+        </w:rPr>
+        <w:t>tagMãe.appendChild(tagFilho)</w:t>
       </w:r>
       <w:r>
         <w:rPr>
@@ -2975,49 +2147,15 @@
         </w:rPr>
         <w:t xml:space="preserve">Para contornar esse problema, adicionamos a classe do css que já existe para esse elemento utilizando o comando: </w:t>
       </w:r>
-      <w:proofErr w:type="spellStart"/>
-      <w:r>
-        <w:rPr>
-          <w:rFonts w:ascii="Times New Roman" w:hAnsi="Times New Roman" w:cs="Times New Roman"/>
-          <w:i/>
-          <w:iCs/>
-          <w:sz w:val="24"/>
-          <w:szCs w:val="24"/>
-        </w:rPr>
-        <w:t>variávelDoElemento.classList.add</w:t>
-      </w:r>
-      <w:proofErr w:type="spellEnd"/>
-      <w:r>
-        <w:rPr>
-          <w:rFonts w:ascii="Times New Roman" w:hAnsi="Times New Roman" w:cs="Times New Roman"/>
-          <w:i/>
-          <w:iCs/>
-          <w:sz w:val="24"/>
-          <w:szCs w:val="24"/>
-        </w:rPr>
-        <w:t>(‘</w:t>
-      </w:r>
-      <w:proofErr w:type="spellStart"/>
-      <w:r>
-        <w:rPr>
-          <w:rFonts w:ascii="Times New Roman" w:hAnsi="Times New Roman" w:cs="Times New Roman"/>
-          <w:i/>
-          <w:iCs/>
-          <w:sz w:val="24"/>
-          <w:szCs w:val="24"/>
-        </w:rPr>
-        <w:t>classeCSS</w:t>
-      </w:r>
-      <w:proofErr w:type="spellEnd"/>
-      <w:r>
-        <w:rPr>
-          <w:rFonts w:ascii="Times New Roman" w:hAnsi="Times New Roman" w:cs="Times New Roman"/>
-          <w:i/>
-          <w:iCs/>
-          <w:sz w:val="24"/>
-          <w:szCs w:val="24"/>
-        </w:rPr>
-        <w:t>’)</w:t>
+      <w:r>
+        <w:rPr>
+          <w:rFonts w:ascii="Times New Roman" w:hAnsi="Times New Roman" w:cs="Times New Roman"/>
+          <w:i/>
+          <w:iCs/>
+          <w:sz w:val="24"/>
+          <w:szCs w:val="24"/>
+        </w:rPr>
+        <w:t>variávelDoElemento.classList.add(‘classeCSS’)</w:t>
       </w:r>
       <w:r>
         <w:rPr>
@@ -3108,27 +2246,15 @@
         </w:rPr>
         <w:t xml:space="preserve">O </w:t>
       </w:r>
-      <w:proofErr w:type="spellStart"/>
-      <w:r>
-        <w:rPr>
-          <w:rFonts w:ascii="Times New Roman" w:hAnsi="Times New Roman" w:cs="Times New Roman"/>
-          <w:i/>
-          <w:iCs/>
-          <w:sz w:val="24"/>
-          <w:szCs w:val="24"/>
-        </w:rPr>
-        <w:t>appendChild</w:t>
-      </w:r>
-      <w:proofErr w:type="spellEnd"/>
-      <w:r>
-        <w:rPr>
-          <w:rFonts w:ascii="Times New Roman" w:hAnsi="Times New Roman" w:cs="Times New Roman"/>
-          <w:i/>
-          <w:iCs/>
-          <w:sz w:val="24"/>
-          <w:szCs w:val="24"/>
-        </w:rPr>
-        <w:t xml:space="preserve"> </w:t>
+      <w:r>
+        <w:rPr>
+          <w:rFonts w:ascii="Times New Roman" w:hAnsi="Times New Roman" w:cs="Times New Roman"/>
+          <w:i/>
+          <w:iCs/>
+          <w:sz w:val="24"/>
+          <w:szCs w:val="24"/>
+        </w:rPr>
+        <w:t xml:space="preserve">appendChild </w:t>
       </w:r>
       <w:r>
         <w:rPr>
@@ -3163,25 +2289,7 @@
           <w:sz w:val="24"/>
           <w:szCs w:val="24"/>
         </w:rPr>
-        <w:t xml:space="preserve"> Vídeo da </w:t>
-      </w:r>
-      <w:proofErr w:type="spellStart"/>
-      <w:r>
-        <w:rPr>
-          <w:rFonts w:ascii="Times New Roman" w:hAnsi="Times New Roman" w:cs="Times New Roman"/>
-          <w:sz w:val="24"/>
-          <w:szCs w:val="24"/>
-        </w:rPr>
-        <w:t>Alura</w:t>
-      </w:r>
-      <w:proofErr w:type="spellEnd"/>
-      <w:r>
-        <w:rPr>
-          <w:rFonts w:ascii="Times New Roman" w:hAnsi="Times New Roman" w:cs="Times New Roman"/>
-          <w:sz w:val="24"/>
-          <w:szCs w:val="24"/>
-        </w:rPr>
-        <w:t xml:space="preserve"> explicando melhor sobre template strings: </w:t>
+        <w:t xml:space="preserve"> Vídeo da Alura explicando melhor sobre template strings: </w:t>
       </w:r>
       <w:hyperlink r:id="rId7" w:history="1">
         <w:r>
@@ -3224,7 +2332,6 @@
         </w:rPr>
         <w:t xml:space="preserve"> Todos os elementos na nossa árvore do DOM são nós e todos os nós podem ser acessados via JavaScript. Os nós podem ser deletados, criados ou modificados. Durante o curso utilizamos o método </w:t>
       </w:r>
-      <w:proofErr w:type="spellStart"/>
       <w:r>
         <w:rPr>
           <w:rFonts w:ascii="Times New Roman" w:hAnsi="Times New Roman" w:cs="Times New Roman"/>
@@ -3235,7 +2342,6 @@
         </w:rPr>
         <w:t>appendChild</w:t>
       </w:r>
-      <w:proofErr w:type="spellEnd"/>
       <w:r>
         <w:rPr>
           <w:rFonts w:ascii="Times New Roman" w:hAnsi="Times New Roman" w:cs="Times New Roman"/>
@@ -3266,39 +2372,15 @@
           <w:szCs w:val="24"/>
         </w:rPr>
       </w:pPr>
-      <w:proofErr w:type="spellStart"/>
-      <w:proofErr w:type="gramStart"/>
-      <w:r>
-        <w:rPr>
-          <w:rFonts w:ascii="Times New Roman" w:hAnsi="Times New Roman" w:cs="Times New Roman"/>
-          <w:i/>
-          <w:iCs/>
-          <w:sz w:val="24"/>
-          <w:szCs w:val="24"/>
-        </w:rPr>
-        <w:t>insertBefore</w:t>
-      </w:r>
-      <w:proofErr w:type="spellEnd"/>
-      <w:r>
-        <w:rPr>
-          <w:rFonts w:ascii="Times New Roman" w:hAnsi="Times New Roman" w:cs="Times New Roman"/>
-          <w:i/>
-          <w:iCs/>
-          <w:sz w:val="24"/>
-          <w:szCs w:val="24"/>
-        </w:rPr>
-        <w:t>(</w:t>
-      </w:r>
-      <w:proofErr w:type="gramEnd"/>
-      <w:r>
-        <w:rPr>
-          <w:rFonts w:ascii="Times New Roman" w:hAnsi="Times New Roman" w:cs="Times New Roman"/>
-          <w:i/>
-          <w:iCs/>
-          <w:sz w:val="24"/>
-          <w:szCs w:val="24"/>
-        </w:rPr>
-        <w:t>pai, filho)</w:t>
+      <w:r>
+        <w:rPr>
+          <w:rFonts w:ascii="Times New Roman" w:hAnsi="Times New Roman" w:cs="Times New Roman"/>
+          <w:i/>
+          <w:iCs/>
+          <w:sz w:val="24"/>
+          <w:szCs w:val="24"/>
+        </w:rPr>
+        <w:t>insertBefore(pai, filho)</w:t>
       </w:r>
       <w:r>
         <w:rPr>
@@ -3330,39 +2412,15 @@
           <w:szCs w:val="24"/>
         </w:rPr>
       </w:pPr>
-      <w:proofErr w:type="spellStart"/>
-      <w:proofErr w:type="gramStart"/>
-      <w:r>
-        <w:rPr>
-          <w:rFonts w:ascii="Times New Roman" w:hAnsi="Times New Roman" w:cs="Times New Roman"/>
-          <w:i/>
-          <w:iCs/>
-          <w:sz w:val="24"/>
-          <w:szCs w:val="24"/>
-        </w:rPr>
-        <w:t>replaceChild</w:t>
-      </w:r>
-      <w:proofErr w:type="spellEnd"/>
-      <w:r>
-        <w:rPr>
-          <w:rFonts w:ascii="Times New Roman" w:hAnsi="Times New Roman" w:cs="Times New Roman"/>
-          <w:i/>
-          <w:iCs/>
-          <w:sz w:val="24"/>
-          <w:szCs w:val="24"/>
-        </w:rPr>
-        <w:t>( elemento</w:t>
-      </w:r>
-      <w:proofErr w:type="gramEnd"/>
-      <w:r>
-        <w:rPr>
-          <w:rFonts w:ascii="Times New Roman" w:hAnsi="Times New Roman" w:cs="Times New Roman"/>
-          <w:i/>
-          <w:iCs/>
-          <w:sz w:val="24"/>
-          <w:szCs w:val="24"/>
-        </w:rPr>
-        <w:t>1, elemento2)</w:t>
+      <w:r>
+        <w:rPr>
+          <w:rFonts w:ascii="Times New Roman" w:hAnsi="Times New Roman" w:cs="Times New Roman"/>
+          <w:i/>
+          <w:iCs/>
+          <w:sz w:val="24"/>
+          <w:szCs w:val="24"/>
+        </w:rPr>
+        <w:t>replaceChild( elemento1, elemento2)</w:t>
       </w:r>
       <w:r>
         <w:rPr>
@@ -3394,27 +2452,15 @@
           <w:szCs w:val="24"/>
         </w:rPr>
       </w:pPr>
-      <w:proofErr w:type="spellStart"/>
-      <w:r>
-        <w:rPr>
-          <w:rFonts w:ascii="Times New Roman" w:hAnsi="Times New Roman" w:cs="Times New Roman"/>
-          <w:i/>
-          <w:iCs/>
-          <w:sz w:val="24"/>
-          <w:szCs w:val="24"/>
-        </w:rPr>
-        <w:t>removeChild</w:t>
-      </w:r>
-      <w:proofErr w:type="spellEnd"/>
-      <w:r>
-        <w:rPr>
-          <w:rFonts w:ascii="Times New Roman" w:hAnsi="Times New Roman" w:cs="Times New Roman"/>
-          <w:i/>
-          <w:iCs/>
-          <w:sz w:val="24"/>
-          <w:szCs w:val="24"/>
-        </w:rPr>
-        <w:t>(elemento)</w:t>
+      <w:r>
+        <w:rPr>
+          <w:rFonts w:ascii="Times New Roman" w:hAnsi="Times New Roman" w:cs="Times New Roman"/>
+          <w:i/>
+          <w:iCs/>
+          <w:sz w:val="24"/>
+          <w:szCs w:val="24"/>
+        </w:rPr>
+        <w:t>removeChild(elemento)</w:t>
       </w:r>
       <w:r>
         <w:rPr>
@@ -3498,7 +2544,6 @@
         </w:rPr>
         <w:t xml:space="preserve">Colocar um elemento filho dentro do elemento pai utilizando o método </w:t>
       </w:r>
-      <w:proofErr w:type="spellStart"/>
       <w:r>
         <w:rPr>
           <w:rFonts w:ascii="Times New Roman" w:hAnsi="Times New Roman" w:cs="Times New Roman"/>
@@ -3509,7 +2554,6 @@
         </w:rPr>
         <w:t>appendChild</w:t>
       </w:r>
-      <w:proofErr w:type="spellEnd"/>
       <w:r>
         <w:rPr>
           <w:rFonts w:ascii="Times New Roman" w:hAnsi="Times New Roman" w:cs="Times New Roman"/>
@@ -3540,7 +2584,6 @@
         </w:rPr>
         <w:t xml:space="preserve">Criar elementos utilizando o método </w:t>
       </w:r>
-      <w:proofErr w:type="spellStart"/>
       <w:r>
         <w:rPr>
           <w:rFonts w:ascii="Times New Roman" w:hAnsi="Times New Roman" w:cs="Times New Roman"/>
@@ -3551,7 +2594,6 @@
         </w:rPr>
         <w:t>createElement</w:t>
       </w:r>
-      <w:proofErr w:type="spellEnd"/>
       <w:r>
         <w:rPr>
           <w:rFonts w:ascii="Times New Roman" w:hAnsi="Times New Roman" w:cs="Times New Roman"/>
@@ -3665,7 +2707,6 @@
         </w:rPr>
         <w:t xml:space="preserve"> Para alterarmos um estilo precisamos adicionar o comando </w:t>
       </w:r>
-      <w:proofErr w:type="spellStart"/>
       <w:r>
         <w:rPr>
           <w:rFonts w:ascii="Times New Roman" w:hAnsi="Times New Roman" w:cs="Times New Roman"/>
@@ -3676,7 +2717,6 @@
         </w:rPr>
         <w:t>toggle</w:t>
       </w:r>
-      <w:proofErr w:type="spellEnd"/>
       <w:r>
         <w:rPr>
           <w:rFonts w:ascii="Times New Roman" w:hAnsi="Times New Roman" w:cs="Times New Roman"/>
@@ -3685,7 +2725,6 @@
         </w:rPr>
         <w:t xml:space="preserve"> logo após a propriedade </w:t>
       </w:r>
-      <w:proofErr w:type="spellStart"/>
       <w:r>
         <w:rPr>
           <w:rFonts w:ascii="Times New Roman" w:hAnsi="Times New Roman" w:cs="Times New Roman"/>
@@ -3696,7 +2735,6 @@
         </w:rPr>
         <w:t>classList</w:t>
       </w:r>
-      <w:proofErr w:type="spellEnd"/>
       <w:r>
         <w:rPr>
           <w:rFonts w:ascii="Times New Roman" w:hAnsi="Times New Roman" w:cs="Times New Roman"/>
@@ -3738,7 +2776,6 @@
         </w:rPr>
         <w:t xml:space="preserve"> O </w:t>
       </w:r>
-      <w:proofErr w:type="spellStart"/>
       <w:r>
         <w:rPr>
           <w:rFonts w:ascii="Times New Roman" w:hAnsi="Times New Roman" w:cs="Times New Roman"/>
@@ -3749,7 +2786,6 @@
         </w:rPr>
         <w:t>toggle</w:t>
       </w:r>
-      <w:proofErr w:type="spellEnd"/>
       <w:r>
         <w:rPr>
           <w:rFonts w:ascii="Times New Roman" w:hAnsi="Times New Roman" w:cs="Times New Roman"/>
@@ -3789,25 +2825,7 @@
           <w:sz w:val="24"/>
           <w:szCs w:val="24"/>
         </w:rPr>
-        <w:t xml:space="preserve">l, pois dessa forma qualquer pessoa tem acesso ao seu código e suas funções de </w:t>
-      </w:r>
-      <w:proofErr w:type="spellStart"/>
-      <w:r>
-        <w:rPr>
-          <w:rFonts w:ascii="Times New Roman" w:hAnsi="Times New Roman" w:cs="Times New Roman"/>
-          <w:sz w:val="24"/>
-          <w:szCs w:val="24"/>
-        </w:rPr>
-        <w:t>finidas</w:t>
-      </w:r>
-      <w:proofErr w:type="spellEnd"/>
-      <w:r>
-        <w:rPr>
-          <w:rFonts w:ascii="Times New Roman" w:hAnsi="Times New Roman" w:cs="Times New Roman"/>
-          <w:sz w:val="24"/>
-          <w:szCs w:val="24"/>
-        </w:rPr>
-        <w:t>.</w:t>
+        <w:t>l, pois dessa forma qualquer pessoa tem acesso ao seu código e suas funções de finidas.</w:t>
       </w:r>
     </w:p>
     <w:p>
@@ -3858,35 +2876,7 @@
           <w:sz w:val="24"/>
           <w:szCs w:val="24"/>
         </w:rPr>
-        <w:t xml:space="preserve">Para fazer isso basta colocar todo o código entre () e dentro de uma função anônima, ou seja: (() =&gt; </w:t>
-      </w:r>
-      <w:proofErr w:type="gramStart"/>
-      <w:r>
-        <w:rPr>
-          <w:rFonts w:ascii="Times New Roman" w:hAnsi="Times New Roman" w:cs="Times New Roman"/>
-          <w:sz w:val="24"/>
-          <w:szCs w:val="24"/>
-        </w:rPr>
-        <w:t xml:space="preserve">{ </w:t>
-      </w:r>
-      <w:proofErr w:type="spellStart"/>
-      <w:r>
-        <w:rPr>
-          <w:rFonts w:ascii="Times New Roman" w:hAnsi="Times New Roman" w:cs="Times New Roman"/>
-          <w:sz w:val="24"/>
-          <w:szCs w:val="24"/>
-        </w:rPr>
-        <w:t>CódigoCompleto</w:t>
-      </w:r>
-      <w:proofErr w:type="spellEnd"/>
-      <w:proofErr w:type="gramEnd"/>
-      <w:r>
-        <w:rPr>
-          <w:rFonts w:ascii="Times New Roman" w:hAnsi="Times New Roman" w:cs="Times New Roman"/>
-          <w:sz w:val="24"/>
-          <w:szCs w:val="24"/>
-        </w:rPr>
-        <w:t xml:space="preserve"> }). Dessa forma o nosso código fica protegido.</w:t>
+        <w:t>Para fazer isso basta colocar todo o código entre () e dentro de uma função anônima, ou seja: (() =&gt; { CódigoCompleto }). Dessa forma o nosso código fica protegido.</w:t>
       </w:r>
     </w:p>
     <w:p>
@@ -3911,35 +2901,7 @@
           <w:sz w:val="24"/>
           <w:szCs w:val="24"/>
         </w:rPr>
-        <w:t xml:space="preserve">Porém, ao tentar executar o código dessa forma veremos que ele não irá funcionar. Para corrigir isso colocamos () no final de tudo, ficando assim: (() =&gt; </w:t>
-      </w:r>
-      <w:proofErr w:type="gramStart"/>
-      <w:r>
-        <w:rPr>
-          <w:rFonts w:ascii="Times New Roman" w:hAnsi="Times New Roman" w:cs="Times New Roman"/>
-          <w:sz w:val="24"/>
-          <w:szCs w:val="24"/>
-        </w:rPr>
-        <w:t xml:space="preserve">{ </w:t>
-      </w:r>
-      <w:proofErr w:type="spellStart"/>
-      <w:r>
-        <w:rPr>
-          <w:rFonts w:ascii="Times New Roman" w:hAnsi="Times New Roman" w:cs="Times New Roman"/>
-          <w:sz w:val="24"/>
-          <w:szCs w:val="24"/>
-        </w:rPr>
-        <w:t>CódigoCompleto</w:t>
-      </w:r>
-      <w:proofErr w:type="spellEnd"/>
-      <w:proofErr w:type="gramEnd"/>
-      <w:r>
-        <w:rPr>
-          <w:rFonts w:ascii="Times New Roman" w:hAnsi="Times New Roman" w:cs="Times New Roman"/>
-          <w:sz w:val="24"/>
-          <w:szCs w:val="24"/>
-        </w:rPr>
-        <w:t xml:space="preserve"> })().</w:t>
+        <w:t>Porém, ao tentar executar o código dessa forma veremos que ele não irá funcionar. Para corrigir isso colocamos () no final de tudo, ficando assim: (() =&gt; { CódigoCompleto })().</w:t>
       </w:r>
       <w:r>
         <w:rPr>
@@ -3974,57 +2936,205 @@
         </w:rPr>
         <w:t>Essa técnica se chama IIFE (</w:t>
       </w:r>
-      <w:proofErr w:type="spellStart"/>
-      <w:r>
-        <w:rPr>
-          <w:rFonts w:ascii="Times New Roman" w:hAnsi="Times New Roman" w:cs="Times New Roman"/>
-          <w:i/>
-          <w:iCs/>
-          <w:sz w:val="24"/>
-          <w:szCs w:val="24"/>
-        </w:rPr>
-        <w:t>Immediately</w:t>
-      </w:r>
-      <w:proofErr w:type="spellEnd"/>
-      <w:r>
-        <w:rPr>
-          <w:rFonts w:ascii="Times New Roman" w:hAnsi="Times New Roman" w:cs="Times New Roman"/>
-          <w:i/>
-          <w:iCs/>
+      <w:r>
+        <w:rPr>
+          <w:rFonts w:ascii="Times New Roman" w:hAnsi="Times New Roman" w:cs="Times New Roman"/>
+          <w:i/>
+          <w:iCs/>
+          <w:sz w:val="24"/>
+          <w:szCs w:val="24"/>
+        </w:rPr>
+        <w:t>Immediately Invoked Function Expression ou Função de Invocação Imediata</w:t>
+      </w:r>
+      <w:r>
+        <w:rPr>
+          <w:rFonts w:ascii="Times New Roman" w:hAnsi="Times New Roman" w:cs="Times New Roman"/>
+          <w:sz w:val="24"/>
+          <w:szCs w:val="24"/>
+        </w:rPr>
+        <w:t>).</w:t>
+      </w:r>
+    </w:p>
+    <w:p>
+      <w:pPr>
+        <w:pStyle w:val="PargrafodaLista"/>
+        <w:numPr>
+          <w:ilvl w:val="1"/>
+          <w:numId w:val="1"/>
+        </w:numPr>
+        <w:rPr>
+          <w:rFonts w:ascii="Times New Roman" w:hAnsi="Times New Roman" w:cs="Times New Roman"/>
+          <w:sz w:val="24"/>
+          <w:szCs w:val="24"/>
+        </w:rPr>
+      </w:pPr>
+      <w:r>
+        <w:rPr>
+          <w:rFonts w:ascii="Times New Roman" w:hAnsi="Times New Roman" w:cs="Times New Roman"/>
+          <w:sz w:val="24"/>
+          <w:szCs w:val="24"/>
+        </w:rPr>
+        <w:t>O que aprendemos na aula de hoje:</w:t>
+      </w:r>
+    </w:p>
+    <w:p>
+      <w:pPr>
+        <w:pStyle w:val="PargrafodaLista"/>
+        <w:numPr>
+          <w:ilvl w:val="2"/>
+          <w:numId w:val="1"/>
+        </w:numPr>
+        <w:rPr>
+          <w:rFonts w:ascii="Times New Roman" w:hAnsi="Times New Roman" w:cs="Times New Roman"/>
+          <w:sz w:val="24"/>
+          <w:szCs w:val="24"/>
+        </w:rPr>
+      </w:pPr>
+      <w:r>
+        <w:rPr>
+          <w:rFonts w:ascii="Times New Roman" w:hAnsi="Times New Roman" w:cs="Times New Roman"/>
+          <w:sz w:val="24"/>
+          <w:szCs w:val="24"/>
+        </w:rPr>
+        <w:t>Adicionar classe CSS utilizando o método toggle;</w:t>
+      </w:r>
+    </w:p>
+    <w:p>
+      <w:pPr>
+        <w:pStyle w:val="PargrafodaLista"/>
+        <w:numPr>
+          <w:ilvl w:val="2"/>
+          <w:numId w:val="1"/>
+        </w:numPr>
+        <w:rPr>
+          <w:rFonts w:ascii="Times New Roman" w:hAnsi="Times New Roman" w:cs="Times New Roman"/>
+          <w:sz w:val="24"/>
+          <w:szCs w:val="24"/>
+        </w:rPr>
+      </w:pPr>
+      <w:r>
+        <w:rPr>
+          <w:rFonts w:ascii="Times New Roman" w:hAnsi="Times New Roman" w:cs="Times New Roman"/>
+          <w:sz w:val="24"/>
+          <w:szCs w:val="24"/>
+        </w:rPr>
+        <w:t>Utilizar o atributo parentElement para subir um elemento na árvore do DOM;</w:t>
+      </w:r>
+    </w:p>
+    <w:p>
+      <w:pPr>
+        <w:pStyle w:val="PargrafodaLista"/>
+        <w:numPr>
+          <w:ilvl w:val="2"/>
+          <w:numId w:val="1"/>
+        </w:numPr>
+        <w:rPr>
+          <w:rFonts w:ascii="Times New Roman" w:hAnsi="Times New Roman" w:cs="Times New Roman"/>
+          <w:sz w:val="24"/>
+          <w:szCs w:val="24"/>
+        </w:rPr>
+      </w:pPr>
+      <w:r>
+        <w:rPr>
+          <w:rFonts w:ascii="Times New Roman" w:hAnsi="Times New Roman" w:cs="Times New Roman"/>
+          <w:sz w:val="24"/>
+          <w:szCs w:val="24"/>
+        </w:rPr>
+        <w:t>Encontrar o alvo do evento utilizando a propriedade target;</w:t>
+      </w:r>
+    </w:p>
+    <w:p>
+      <w:pPr>
+        <w:pStyle w:val="PargrafodaLista"/>
+        <w:numPr>
+          <w:ilvl w:val="2"/>
+          <w:numId w:val="1"/>
+        </w:numPr>
+        <w:rPr>
+          <w:rFonts w:ascii="Times New Roman" w:hAnsi="Times New Roman" w:cs="Times New Roman"/>
+          <w:sz w:val="24"/>
+          <w:szCs w:val="24"/>
+        </w:rPr>
+      </w:pPr>
+      <w:r>
+        <w:rPr>
+          <w:rFonts w:ascii="Times New Roman" w:hAnsi="Times New Roman" w:cs="Times New Roman"/>
+          <w:sz w:val="24"/>
+          <w:szCs w:val="24"/>
+        </w:rPr>
+        <w:t>Utilizar IIFE.</w:t>
+      </w:r>
+    </w:p>
+    <w:p>
+      <w:pPr>
+        <w:pStyle w:val="PargrafodaLista"/>
+        <w:ind w:left="1800"/>
+        <w:rPr>
+          <w:rFonts w:ascii="Times New Roman" w:hAnsi="Times New Roman" w:cs="Times New Roman"/>
+          <w:sz w:val="24"/>
+          <w:szCs w:val="24"/>
+        </w:rPr>
+      </w:pPr>
+    </w:p>
+    <w:p>
+      <w:pPr>
+        <w:pStyle w:val="PargrafodaLista"/>
+        <w:numPr>
+          <w:ilvl w:val="0"/>
+          <w:numId w:val="1"/>
+        </w:numPr>
+        <w:rPr>
+          <w:rFonts w:ascii="Times New Roman" w:hAnsi="Times New Roman" w:cs="Times New Roman"/>
+          <w:b/>
+          <w:bCs/>
+          <w:sz w:val="24"/>
+          <w:szCs w:val="24"/>
+          <w:u w:val="single"/>
+        </w:rPr>
+      </w:pPr>
+      <w:r>
+        <w:rPr>
+          <w:rFonts w:ascii="Times New Roman" w:hAnsi="Times New Roman" w:cs="Times New Roman"/>
+          <w:b/>
+          <w:bCs/>
+          <w:sz w:val="24"/>
+          <w:szCs w:val="24"/>
+          <w:u w:val="single"/>
+        </w:rPr>
+        <w:t>Aula 5 – Remover Tarefa:</w:t>
+      </w:r>
+    </w:p>
+    <w:p>
+      <w:pPr>
+        <w:pStyle w:val="PargrafodaLista"/>
+        <w:numPr>
+          <w:ilvl w:val="1"/>
+          <w:numId w:val="1"/>
+        </w:numPr>
+        <w:rPr>
+          <w:rFonts w:ascii="Times New Roman" w:hAnsi="Times New Roman" w:cs="Times New Roman"/>
+          <w:b/>
+          <w:bCs/>
+          <w:sz w:val="24"/>
+          <w:szCs w:val="24"/>
+          <w:u w:val="single"/>
+        </w:rPr>
+      </w:pPr>
+      <w:r>
+        <w:rPr>
+          <w:rFonts w:ascii="Times New Roman" w:hAnsi="Times New Roman" w:cs="Times New Roman"/>
           <w:sz w:val="24"/>
           <w:szCs w:val="24"/>
         </w:rPr>
         <w:t xml:space="preserve"> </w:t>
       </w:r>
-      <w:proofErr w:type="spellStart"/>
-      <w:r>
-        <w:rPr>
-          <w:rFonts w:ascii="Times New Roman" w:hAnsi="Times New Roman" w:cs="Times New Roman"/>
-          <w:i/>
-          <w:iCs/>
-          <w:sz w:val="24"/>
-          <w:szCs w:val="24"/>
-        </w:rPr>
-        <w:t>Invoked</w:t>
-      </w:r>
-      <w:proofErr w:type="spellEnd"/>
-      <w:r>
-        <w:rPr>
-          <w:rFonts w:ascii="Times New Roman" w:hAnsi="Times New Roman" w:cs="Times New Roman"/>
-          <w:i/>
-          <w:iCs/>
-          <w:sz w:val="24"/>
-          <w:szCs w:val="24"/>
-        </w:rPr>
-        <w:t xml:space="preserve"> Function Expression ou Função de Invocação Imediata</w:t>
-      </w:r>
-      <w:r>
-        <w:rPr>
-          <w:rFonts w:ascii="Times New Roman" w:hAnsi="Times New Roman" w:cs="Times New Roman"/>
-          <w:sz w:val="24"/>
-          <w:szCs w:val="24"/>
-        </w:rPr>
-        <w:t>).</w:t>
+      <w:r>
+        <w:rPr>
+          <w:rFonts w:ascii="Times New Roman" w:hAnsi="Times New Roman" w:cs="Times New Roman"/>
+          <w:sz w:val="24"/>
+          <w:szCs w:val="24"/>
+        </w:rPr>
+        <w:t>Sempre que criamos uma função de um componente, o nome começa com letra maiúscula.</w:t>
       </w:r>
     </w:p>
     <w:p>
@@ -4036,17 +3146,130 @@
         </w:numPr>
         <w:rPr>
           <w:rFonts w:ascii="Times New Roman" w:hAnsi="Times New Roman" w:cs="Times New Roman"/>
-          <w:sz w:val="24"/>
-          <w:szCs w:val="24"/>
-        </w:rPr>
-      </w:pPr>
-      <w:r>
-        <w:rPr>
-          <w:rFonts w:ascii="Times New Roman" w:hAnsi="Times New Roman" w:cs="Times New Roman"/>
-          <w:sz w:val="24"/>
-          <w:szCs w:val="24"/>
-        </w:rPr>
-        <w:t>O que aprendemos na aula de hoje:</w:t>
+          <w:b/>
+          <w:bCs/>
+          <w:sz w:val="24"/>
+          <w:szCs w:val="24"/>
+          <w:u w:val="single"/>
+        </w:rPr>
+      </w:pPr>
+      <w:r>
+        <w:rPr>
+          <w:rFonts w:ascii="Times New Roman" w:hAnsi="Times New Roman" w:cs="Times New Roman"/>
+          <w:sz w:val="24"/>
+          <w:szCs w:val="24"/>
+        </w:rPr>
+        <w:t xml:space="preserve"> </w:t>
+      </w:r>
+      <w:r>
+        <w:rPr>
+          <w:rFonts w:ascii="Times New Roman" w:hAnsi="Times New Roman" w:cs="Times New Roman"/>
+          <w:sz w:val="24"/>
+          <w:szCs w:val="24"/>
+        </w:rPr>
+        <w:t xml:space="preserve">Para remover um objeto/elemento utilizamos a propriedade </w:t>
+      </w:r>
+      <w:r>
+        <w:rPr>
+          <w:rFonts w:ascii="Times New Roman" w:hAnsi="Times New Roman" w:cs="Times New Roman"/>
+          <w:i/>
+          <w:iCs/>
+          <w:sz w:val="24"/>
+          <w:szCs w:val="24"/>
+        </w:rPr>
+        <w:t>.remove</w:t>
+      </w:r>
+      <w:r>
+        <w:rPr>
+          <w:rFonts w:ascii="Times New Roman" w:hAnsi="Times New Roman" w:cs="Times New Roman"/>
+          <w:i/>
+          <w:iCs/>
+          <w:sz w:val="24"/>
+          <w:szCs w:val="24"/>
+        </w:rPr>
+        <w:t>()</w:t>
+      </w:r>
+      <w:r>
+        <w:rPr>
+          <w:rFonts w:ascii="Times New Roman" w:hAnsi="Times New Roman" w:cs="Times New Roman"/>
+          <w:sz w:val="24"/>
+          <w:szCs w:val="24"/>
+        </w:rPr>
+        <w:t xml:space="preserve"> no JS.</w:t>
+      </w:r>
+    </w:p>
+    <w:p>
+      <w:pPr>
+        <w:pStyle w:val="PargrafodaLista"/>
+        <w:numPr>
+          <w:ilvl w:val="1"/>
+          <w:numId w:val="1"/>
+        </w:numPr>
+        <w:rPr>
+          <w:rFonts w:ascii="Times New Roman" w:hAnsi="Times New Roman" w:cs="Times New Roman"/>
+          <w:b/>
+          <w:bCs/>
+          <w:sz w:val="24"/>
+          <w:szCs w:val="24"/>
+          <w:u w:val="single"/>
+        </w:rPr>
+      </w:pPr>
+      <w:r>
+        <w:rPr>
+          <w:rFonts w:ascii="Times New Roman" w:hAnsi="Times New Roman" w:cs="Times New Roman"/>
+          <w:sz w:val="24"/>
+          <w:szCs w:val="24"/>
+        </w:rPr>
+        <w:t xml:space="preserve"> </w:t>
+      </w:r>
+      <w:r>
+        <w:rPr>
+          <w:rFonts w:ascii="Times New Roman" w:hAnsi="Times New Roman" w:cs="Times New Roman"/>
+          <w:sz w:val="24"/>
+          <w:szCs w:val="24"/>
+        </w:rPr>
+        <w:t>Módulos são pequenas partes do código que formam um todo</w:t>
+      </w:r>
+      <w:r>
+        <w:rPr>
+          <w:rFonts w:ascii="Times New Roman" w:hAnsi="Times New Roman" w:cs="Times New Roman"/>
+          <w:sz w:val="24"/>
+          <w:szCs w:val="24"/>
+        </w:rPr>
+        <w:t>.</w:t>
+      </w:r>
+    </w:p>
+    <w:p>
+      <w:pPr>
+        <w:pStyle w:val="PargrafodaLista"/>
+        <w:numPr>
+          <w:ilvl w:val="1"/>
+          <w:numId w:val="1"/>
+        </w:numPr>
+        <w:rPr>
+          <w:rFonts w:ascii="Times New Roman" w:hAnsi="Times New Roman" w:cs="Times New Roman"/>
+          <w:b/>
+          <w:bCs/>
+          <w:sz w:val="24"/>
+          <w:szCs w:val="24"/>
+          <w:u w:val="single"/>
+        </w:rPr>
+      </w:pPr>
+      <w:r>
+        <w:rPr>
+          <w:rFonts w:ascii="Times New Roman" w:hAnsi="Times New Roman" w:cs="Times New Roman"/>
+          <w:sz w:val="24"/>
+          <w:szCs w:val="24"/>
+        </w:rPr>
+        <w:t xml:space="preserve"> Para criar módulos precisamos exportar o</w:t>
+      </w:r>
+      <w:r>
+        <w:rPr>
+          <w:rFonts w:ascii="Times New Roman" w:hAnsi="Times New Roman" w:cs="Times New Roman"/>
+          <w:sz w:val="24"/>
+          <w:szCs w:val="24"/>
+        </w:rPr>
+        <w:t xml:space="preserve"> código de um arquivo que é o módulo e importar nos arquivos que queremos utilizar esse módulo.</w:t>
       </w:r>
     </w:p>
     <w:p>
@@ -4058,28 +3281,214 @@
         </w:numPr>
         <w:rPr>
           <w:rFonts w:ascii="Times New Roman" w:hAnsi="Times New Roman" w:cs="Times New Roman"/>
-          <w:sz w:val="24"/>
-          <w:szCs w:val="24"/>
-        </w:rPr>
-      </w:pPr>
-      <w:r>
-        <w:rPr>
-          <w:rFonts w:ascii="Times New Roman" w:hAnsi="Times New Roman" w:cs="Times New Roman"/>
-          <w:sz w:val="24"/>
-          <w:szCs w:val="24"/>
-        </w:rPr>
-        <w:t xml:space="preserve">Adicionar classe CSS utilizando o método </w:t>
-      </w:r>
-      <w:proofErr w:type="spellStart"/>
-      <w:r>
-        <w:rPr>
-          <w:rFonts w:ascii="Times New Roman" w:hAnsi="Times New Roman" w:cs="Times New Roman"/>
-          <w:sz w:val="24"/>
-          <w:szCs w:val="24"/>
-        </w:rPr>
-        <w:t>toggle</w:t>
-      </w:r>
-      <w:proofErr w:type="spellEnd"/>
+          <w:b/>
+          <w:bCs/>
+          <w:sz w:val="24"/>
+          <w:szCs w:val="24"/>
+          <w:u w:val="single"/>
+        </w:rPr>
+      </w:pPr>
+      <w:r>
+        <w:rPr>
+          <w:rFonts w:ascii="Times New Roman" w:hAnsi="Times New Roman" w:cs="Times New Roman"/>
+          <w:sz w:val="24"/>
+          <w:szCs w:val="24"/>
+        </w:rPr>
+        <w:t xml:space="preserve">Para exportar usamos: </w:t>
+      </w:r>
+      <w:r>
+        <w:rPr>
+          <w:rFonts w:ascii="Times New Roman" w:hAnsi="Times New Roman" w:cs="Times New Roman"/>
+          <w:i/>
+          <w:iCs/>
+          <w:sz w:val="24"/>
+          <w:szCs w:val="24"/>
+        </w:rPr>
+        <w:t>export default nomeDaFunção</w:t>
+      </w:r>
+      <w:r>
+        <w:rPr>
+          <w:rFonts w:ascii="Times New Roman" w:hAnsi="Times New Roman" w:cs="Times New Roman"/>
+          <w:i/>
+          <w:iCs/>
+          <w:sz w:val="24"/>
+          <w:szCs w:val="24"/>
+        </w:rPr>
+        <w:t>/Elemento</w:t>
+      </w:r>
+      <w:r>
+        <w:rPr>
+          <w:rFonts w:ascii="Times New Roman" w:hAnsi="Times New Roman" w:cs="Times New Roman"/>
+          <w:sz w:val="24"/>
+          <w:szCs w:val="24"/>
+        </w:rPr>
+        <w:t>.</w:t>
+      </w:r>
+    </w:p>
+    <w:p>
+      <w:pPr>
+        <w:pStyle w:val="PargrafodaLista"/>
+        <w:numPr>
+          <w:ilvl w:val="2"/>
+          <w:numId w:val="1"/>
+        </w:numPr>
+        <w:rPr>
+          <w:rFonts w:ascii="Times New Roman" w:hAnsi="Times New Roman" w:cs="Times New Roman"/>
+          <w:b/>
+          <w:bCs/>
+          <w:sz w:val="24"/>
+          <w:szCs w:val="24"/>
+          <w:u w:val="single"/>
+        </w:rPr>
+      </w:pPr>
+      <w:r>
+        <w:rPr>
+          <w:rFonts w:ascii="Times New Roman" w:hAnsi="Times New Roman" w:cs="Times New Roman"/>
+          <w:sz w:val="24"/>
+          <w:szCs w:val="24"/>
+        </w:rPr>
+        <w:t xml:space="preserve">Para importar usamos: </w:t>
+      </w:r>
+      <w:r>
+        <w:rPr>
+          <w:rFonts w:ascii="Times New Roman" w:hAnsi="Times New Roman" w:cs="Times New Roman"/>
+          <w:i/>
+          <w:iCs/>
+          <w:sz w:val="24"/>
+          <w:szCs w:val="24"/>
+        </w:rPr>
+        <w:t>import nomeDaFunção/Elemento from “./localização”</w:t>
+      </w:r>
+    </w:p>
+    <w:p>
+      <w:pPr>
+        <w:pStyle w:val="PargrafodaLista"/>
+        <w:numPr>
+          <w:ilvl w:val="2"/>
+          <w:numId w:val="1"/>
+        </w:numPr>
+        <w:rPr>
+          <w:rFonts w:ascii="Times New Roman" w:hAnsi="Times New Roman" w:cs="Times New Roman"/>
+          <w:sz w:val="24"/>
+          <w:szCs w:val="24"/>
+        </w:rPr>
+      </w:pPr>
+      <w:r>
+        <w:rPr>
+          <w:rFonts w:ascii="Times New Roman" w:hAnsi="Times New Roman" w:cs="Times New Roman"/>
+          <w:sz w:val="24"/>
+          <w:szCs w:val="24"/>
+        </w:rPr>
+        <w:t xml:space="preserve">Para exportar mais de um objeto do módulo colocamos: </w:t>
+      </w:r>
+      <w:r>
+        <w:rPr>
+          <w:rFonts w:ascii="Times New Roman" w:hAnsi="Times New Roman" w:cs="Times New Roman"/>
+          <w:i/>
+          <w:iCs/>
+          <w:sz w:val="24"/>
+          <w:szCs w:val="24"/>
+        </w:rPr>
+        <w:t>export{ objeto1, objeto2 }</w:t>
+      </w:r>
+    </w:p>
+    <w:p>
+      <w:pPr>
+        <w:pStyle w:val="PargrafodaLista"/>
+        <w:numPr>
+          <w:ilvl w:val="1"/>
+          <w:numId w:val="1"/>
+        </w:numPr>
+        <w:rPr>
+          <w:rFonts w:ascii="Times New Roman" w:hAnsi="Times New Roman" w:cs="Times New Roman"/>
+          <w:b/>
+          <w:bCs/>
+          <w:sz w:val="24"/>
+          <w:szCs w:val="24"/>
+          <w:u w:val="single"/>
+        </w:rPr>
+      </w:pPr>
+      <w:r>
+        <w:rPr>
+          <w:rFonts w:ascii="Times New Roman" w:hAnsi="Times New Roman" w:cs="Times New Roman"/>
+          <w:sz w:val="24"/>
+          <w:szCs w:val="24"/>
+        </w:rPr>
+        <w:t xml:space="preserve"> </w:t>
+      </w:r>
+      <w:r>
+        <w:rPr>
+          <w:rFonts w:ascii="Times New Roman" w:hAnsi="Times New Roman" w:cs="Times New Roman"/>
+          <w:sz w:val="24"/>
+          <w:szCs w:val="24"/>
+        </w:rPr>
+        <w:t xml:space="preserve">Para dizer para o nosso código que ele é um módulo, precisamos ir no HTML onde o script está sendo importado e colocar uma propriedade </w:t>
+      </w:r>
+      <w:r>
+        <w:rPr>
+          <w:rFonts w:ascii="Times New Roman" w:hAnsi="Times New Roman" w:cs="Times New Roman"/>
+          <w:i/>
+          <w:iCs/>
+          <w:sz w:val="24"/>
+          <w:szCs w:val="24"/>
+        </w:rPr>
+        <w:t>type=”module”</w:t>
+      </w:r>
+      <w:r>
+        <w:rPr>
+          <w:rFonts w:ascii="Times New Roman" w:hAnsi="Times New Roman" w:cs="Times New Roman"/>
+          <w:sz w:val="24"/>
+          <w:szCs w:val="24"/>
+        </w:rPr>
+        <w:t xml:space="preserve"> confirmando esse fato.</w:t>
+      </w:r>
+    </w:p>
+    <w:p>
+      <w:pPr>
+        <w:pStyle w:val="PargrafodaLista"/>
+        <w:numPr>
+          <w:ilvl w:val="1"/>
+          <w:numId w:val="1"/>
+        </w:numPr>
+        <w:rPr>
+          <w:rFonts w:ascii="Times New Roman" w:hAnsi="Times New Roman" w:cs="Times New Roman"/>
+          <w:b/>
+          <w:bCs/>
+          <w:sz w:val="24"/>
+          <w:szCs w:val="24"/>
+          <w:u w:val="single"/>
+        </w:rPr>
+      </w:pPr>
+      <w:r>
+        <w:rPr>
+          <w:rFonts w:ascii="Times New Roman" w:hAnsi="Times New Roman" w:cs="Times New Roman"/>
+          <w:sz w:val="24"/>
+          <w:szCs w:val="24"/>
+        </w:rPr>
+        <w:t xml:space="preserve"> O que aprendemos na aula de hoje:</w:t>
+      </w:r>
+    </w:p>
+    <w:p>
+      <w:pPr>
+        <w:pStyle w:val="PargrafodaLista"/>
+        <w:numPr>
+          <w:ilvl w:val="2"/>
+          <w:numId w:val="1"/>
+        </w:numPr>
+        <w:rPr>
+          <w:rFonts w:ascii="Times New Roman" w:hAnsi="Times New Roman" w:cs="Times New Roman"/>
+          <w:sz w:val="24"/>
+          <w:szCs w:val="24"/>
+        </w:rPr>
+      </w:pPr>
+      <w:r>
+        <w:rPr>
+          <w:rFonts w:ascii="Times New Roman" w:hAnsi="Times New Roman" w:cs="Times New Roman"/>
+          <w:sz w:val="24"/>
+          <w:szCs w:val="24"/>
+        </w:rPr>
+        <w:t>Utilizar import/export</w:t>
+      </w:r>
       <w:r>
         <w:rPr>
           <w:rFonts w:ascii="Times New Roman" w:hAnsi="Times New Roman" w:cs="Times New Roman"/>
@@ -4108,25 +3517,15 @@
           <w:sz w:val="24"/>
           <w:szCs w:val="24"/>
         </w:rPr>
-        <w:t xml:space="preserve">Utilizar o atributo </w:t>
-      </w:r>
-      <w:proofErr w:type="spellStart"/>
-      <w:r>
-        <w:rPr>
-          <w:rFonts w:ascii="Times New Roman" w:hAnsi="Times New Roman" w:cs="Times New Roman"/>
-          <w:sz w:val="24"/>
-          <w:szCs w:val="24"/>
-        </w:rPr>
-        <w:t>parentElement</w:t>
-      </w:r>
-      <w:proofErr w:type="spellEnd"/>
-      <w:r>
-        <w:rPr>
-          <w:rFonts w:ascii="Times New Roman" w:hAnsi="Times New Roman" w:cs="Times New Roman"/>
-          <w:sz w:val="24"/>
-          <w:szCs w:val="24"/>
-        </w:rPr>
-        <w:t xml:space="preserve"> para subir um elemento na árvore do DOM;</w:t>
+        <w:t>Remover elementos do DOM com o método remove</w:t>
+      </w:r>
+      <w:r>
+        <w:rPr>
+          <w:rFonts w:ascii="Times New Roman" w:hAnsi="Times New Roman" w:cs="Times New Roman"/>
+          <w:sz w:val="24"/>
+          <w:szCs w:val="24"/>
+        </w:rPr>
+        <w:t>;</w:t>
       </w:r>
     </w:p>
     <w:p>
@@ -4148,205 +3547,7 @@
           <w:sz w:val="24"/>
           <w:szCs w:val="24"/>
         </w:rPr>
-        <w:t>Encontrar o alvo do evento utilizando a propriedade target;</w:t>
-      </w:r>
-    </w:p>
-    <w:p>
-      <w:pPr>
-        <w:pStyle w:val="PargrafodaLista"/>
-        <w:numPr>
-          <w:ilvl w:val="2"/>
-          <w:numId w:val="1"/>
-        </w:numPr>
-        <w:rPr>
-          <w:rFonts w:ascii="Times New Roman" w:hAnsi="Times New Roman" w:cs="Times New Roman"/>
-          <w:sz w:val="24"/>
-          <w:szCs w:val="24"/>
-        </w:rPr>
-      </w:pPr>
-      <w:r>
-        <w:rPr>
-          <w:rFonts w:ascii="Times New Roman" w:hAnsi="Times New Roman" w:cs="Times New Roman"/>
-          <w:sz w:val="24"/>
-          <w:szCs w:val="24"/>
-        </w:rPr>
-        <w:t>Utilizar IIFE.</w:t>
-      </w:r>
-    </w:p>
-    <w:p>
-      <w:pPr>
-        <w:pStyle w:val="PargrafodaLista"/>
-        <w:ind w:left="1800"/>
-        <w:rPr>
-          <w:rFonts w:ascii="Times New Roman" w:hAnsi="Times New Roman" w:cs="Times New Roman"/>
-          <w:sz w:val="24"/>
-          <w:szCs w:val="24"/>
-        </w:rPr>
-      </w:pPr>
-    </w:p>
-    <w:p>
-      <w:pPr>
-        <w:pStyle w:val="PargrafodaLista"/>
-        <w:numPr>
-          <w:ilvl w:val="0"/>
-          <w:numId w:val="1"/>
-        </w:numPr>
-        <w:rPr>
-          <w:rFonts w:ascii="Times New Roman" w:hAnsi="Times New Roman" w:cs="Times New Roman"/>
-          <w:b/>
-          <w:bCs/>
-          <w:sz w:val="24"/>
-          <w:szCs w:val="24"/>
-          <w:u w:val="single"/>
-        </w:rPr>
-      </w:pPr>
-      <w:r>
-        <w:rPr>
-          <w:rFonts w:ascii="Times New Roman" w:hAnsi="Times New Roman" w:cs="Times New Roman"/>
-          <w:b/>
-          <w:bCs/>
-          <w:sz w:val="24"/>
-          <w:szCs w:val="24"/>
-          <w:u w:val="single"/>
-        </w:rPr>
-        <w:t>Aula 5 – Remover Tarefa:</w:t>
-      </w:r>
-    </w:p>
-    <w:p>
-      <w:pPr>
-        <w:pStyle w:val="PargrafodaLista"/>
-        <w:numPr>
-          <w:ilvl w:val="1"/>
-          <w:numId w:val="1"/>
-        </w:numPr>
-        <w:rPr>
-          <w:rFonts w:ascii="Times New Roman" w:hAnsi="Times New Roman" w:cs="Times New Roman"/>
-          <w:b/>
-          <w:bCs/>
-          <w:sz w:val="24"/>
-          <w:szCs w:val="24"/>
-          <w:u w:val="single"/>
-        </w:rPr>
-      </w:pPr>
-      <w:r>
-        <w:rPr>
-          <w:rFonts w:ascii="Times New Roman" w:hAnsi="Times New Roman" w:cs="Times New Roman"/>
-          <w:sz w:val="24"/>
-          <w:szCs w:val="24"/>
-        </w:rPr>
-        <w:t xml:space="preserve"> </w:t>
-      </w:r>
-      <w:r>
-        <w:rPr>
-          <w:rFonts w:ascii="Times New Roman" w:hAnsi="Times New Roman" w:cs="Times New Roman"/>
-          <w:sz w:val="24"/>
-          <w:szCs w:val="24"/>
-        </w:rPr>
-        <w:t>Sempre que criamos uma função de um componente, o nome começa com letra maiúscula.</w:t>
-      </w:r>
-    </w:p>
-    <w:p>
-      <w:pPr>
-        <w:pStyle w:val="PargrafodaLista"/>
-        <w:numPr>
-          <w:ilvl w:val="1"/>
-          <w:numId w:val="1"/>
-        </w:numPr>
-        <w:rPr>
-          <w:rFonts w:ascii="Times New Roman" w:hAnsi="Times New Roman" w:cs="Times New Roman"/>
-          <w:b/>
-          <w:bCs/>
-          <w:sz w:val="24"/>
-          <w:szCs w:val="24"/>
-          <w:u w:val="single"/>
-        </w:rPr>
-      </w:pPr>
-      <w:r>
-        <w:rPr>
-          <w:rFonts w:ascii="Times New Roman" w:hAnsi="Times New Roman" w:cs="Times New Roman"/>
-          <w:sz w:val="24"/>
-          <w:szCs w:val="24"/>
-        </w:rPr>
-        <w:t xml:space="preserve"> </w:t>
-      </w:r>
-      <w:r>
-        <w:rPr>
-          <w:rFonts w:ascii="Times New Roman" w:hAnsi="Times New Roman" w:cs="Times New Roman"/>
-          <w:sz w:val="24"/>
-          <w:szCs w:val="24"/>
-        </w:rPr>
-        <w:t xml:space="preserve">Para remover um objeto/elemento utilizamos a </w:t>
-      </w:r>
-      <w:proofErr w:type="gramStart"/>
-      <w:r>
-        <w:rPr>
-          <w:rFonts w:ascii="Times New Roman" w:hAnsi="Times New Roman" w:cs="Times New Roman"/>
-          <w:sz w:val="24"/>
-          <w:szCs w:val="24"/>
-        </w:rPr>
-        <w:t xml:space="preserve">propriedade </w:t>
-      </w:r>
-      <w:r>
-        <w:rPr>
-          <w:rFonts w:ascii="Times New Roman" w:hAnsi="Times New Roman" w:cs="Times New Roman"/>
-          <w:i/>
-          <w:iCs/>
-          <w:sz w:val="24"/>
-          <w:szCs w:val="24"/>
-        </w:rPr>
-        <w:t>.remove</w:t>
-      </w:r>
-      <w:proofErr w:type="gramEnd"/>
-      <w:r>
-        <w:rPr>
-          <w:rFonts w:ascii="Times New Roman" w:hAnsi="Times New Roman" w:cs="Times New Roman"/>
-          <w:i/>
-          <w:iCs/>
-          <w:sz w:val="24"/>
-          <w:szCs w:val="24"/>
-        </w:rPr>
-        <w:t>()</w:t>
-      </w:r>
-      <w:r>
-        <w:rPr>
-          <w:rFonts w:ascii="Times New Roman" w:hAnsi="Times New Roman" w:cs="Times New Roman"/>
-          <w:sz w:val="24"/>
-          <w:szCs w:val="24"/>
-        </w:rPr>
-        <w:t xml:space="preserve"> no JS.</w:t>
-      </w:r>
-    </w:p>
-    <w:p>
-      <w:pPr>
-        <w:pStyle w:val="PargrafodaLista"/>
-        <w:numPr>
-          <w:ilvl w:val="1"/>
-          <w:numId w:val="1"/>
-        </w:numPr>
-        <w:rPr>
-          <w:rFonts w:ascii="Times New Roman" w:hAnsi="Times New Roman" w:cs="Times New Roman"/>
-          <w:b/>
-          <w:bCs/>
-          <w:sz w:val="24"/>
-          <w:szCs w:val="24"/>
-          <w:u w:val="single"/>
-        </w:rPr>
-      </w:pPr>
-      <w:r>
-        <w:rPr>
-          <w:rFonts w:ascii="Times New Roman" w:hAnsi="Times New Roman" w:cs="Times New Roman"/>
-          <w:sz w:val="24"/>
-          <w:szCs w:val="24"/>
-        </w:rPr>
-        <w:t xml:space="preserve"> </w:t>
-      </w:r>
-      <w:r>
-        <w:rPr>
-          <w:rFonts w:ascii="Times New Roman" w:hAnsi="Times New Roman" w:cs="Times New Roman"/>
-          <w:sz w:val="24"/>
-          <w:szCs w:val="24"/>
-        </w:rPr>
-        <w:t>Módulos são pequenas partes do código que formam um todo</w:t>
+        <w:t>Entender Same Origin Police e CORS</w:t>
       </w:r>
       <w:r>
         <w:rPr>
@@ -4359,485 +3560,6 @@
     </w:p>
     <w:p>
       <w:pPr>
-        <w:pStyle w:val="PargrafodaLista"/>
-        <w:numPr>
-          <w:ilvl w:val="1"/>
-          <w:numId w:val="1"/>
-        </w:numPr>
-        <w:rPr>
-          <w:rFonts w:ascii="Times New Roman" w:hAnsi="Times New Roman" w:cs="Times New Roman"/>
-          <w:b/>
-          <w:bCs/>
-          <w:sz w:val="24"/>
-          <w:szCs w:val="24"/>
-          <w:u w:val="single"/>
-        </w:rPr>
-      </w:pPr>
-      <w:r>
-        <w:rPr>
-          <w:rFonts w:ascii="Times New Roman" w:hAnsi="Times New Roman" w:cs="Times New Roman"/>
-          <w:sz w:val="24"/>
-          <w:szCs w:val="24"/>
-        </w:rPr>
-        <w:t xml:space="preserve"> Para criar módulos precisamos exportar o</w:t>
-      </w:r>
-      <w:r>
-        <w:rPr>
-          <w:rFonts w:ascii="Times New Roman" w:hAnsi="Times New Roman" w:cs="Times New Roman"/>
-          <w:sz w:val="24"/>
-          <w:szCs w:val="24"/>
-        </w:rPr>
-        <w:t xml:space="preserve"> código de um arquivo que é o módulo e importar nos arquivos que queremos utilizar esse módulo.</w:t>
-      </w:r>
-    </w:p>
-    <w:p>
-      <w:pPr>
-        <w:pStyle w:val="PargrafodaLista"/>
-        <w:numPr>
-          <w:ilvl w:val="2"/>
-          <w:numId w:val="1"/>
-        </w:numPr>
-        <w:rPr>
-          <w:rFonts w:ascii="Times New Roman" w:hAnsi="Times New Roman" w:cs="Times New Roman"/>
-          <w:b/>
-          <w:bCs/>
-          <w:sz w:val="24"/>
-          <w:szCs w:val="24"/>
-          <w:u w:val="single"/>
-        </w:rPr>
-      </w:pPr>
-      <w:r>
-        <w:rPr>
-          <w:rFonts w:ascii="Times New Roman" w:hAnsi="Times New Roman" w:cs="Times New Roman"/>
-          <w:sz w:val="24"/>
-          <w:szCs w:val="24"/>
-        </w:rPr>
-        <w:t xml:space="preserve">Para exportar usamos: </w:t>
-      </w:r>
-      <w:proofErr w:type="spellStart"/>
-      <w:r>
-        <w:rPr>
-          <w:rFonts w:ascii="Times New Roman" w:hAnsi="Times New Roman" w:cs="Times New Roman"/>
-          <w:i/>
-          <w:iCs/>
-          <w:sz w:val="24"/>
-          <w:szCs w:val="24"/>
-        </w:rPr>
-        <w:t>export</w:t>
-      </w:r>
-      <w:proofErr w:type="spellEnd"/>
-      <w:r>
-        <w:rPr>
-          <w:rFonts w:ascii="Times New Roman" w:hAnsi="Times New Roman" w:cs="Times New Roman"/>
-          <w:i/>
-          <w:iCs/>
-          <w:sz w:val="24"/>
-          <w:szCs w:val="24"/>
-        </w:rPr>
-        <w:t xml:space="preserve"> default </w:t>
-      </w:r>
-      <w:proofErr w:type="spellStart"/>
-      <w:r>
-        <w:rPr>
-          <w:rFonts w:ascii="Times New Roman" w:hAnsi="Times New Roman" w:cs="Times New Roman"/>
-          <w:i/>
-          <w:iCs/>
-          <w:sz w:val="24"/>
-          <w:szCs w:val="24"/>
-        </w:rPr>
-        <w:t>nomeDaFunção</w:t>
-      </w:r>
-      <w:proofErr w:type="spellEnd"/>
-      <w:r>
-        <w:rPr>
-          <w:rFonts w:ascii="Times New Roman" w:hAnsi="Times New Roman" w:cs="Times New Roman"/>
-          <w:i/>
-          <w:iCs/>
-          <w:sz w:val="24"/>
-          <w:szCs w:val="24"/>
-        </w:rPr>
-        <w:t>/Elemento</w:t>
-      </w:r>
-      <w:r>
-        <w:rPr>
-          <w:rFonts w:ascii="Times New Roman" w:hAnsi="Times New Roman" w:cs="Times New Roman"/>
-          <w:sz w:val="24"/>
-          <w:szCs w:val="24"/>
-        </w:rPr>
-        <w:t>.</w:t>
-      </w:r>
-    </w:p>
-    <w:p>
-      <w:pPr>
-        <w:pStyle w:val="PargrafodaLista"/>
-        <w:numPr>
-          <w:ilvl w:val="2"/>
-          <w:numId w:val="1"/>
-        </w:numPr>
-        <w:rPr>
-          <w:rFonts w:ascii="Times New Roman" w:hAnsi="Times New Roman" w:cs="Times New Roman"/>
-          <w:b/>
-          <w:bCs/>
-          <w:sz w:val="24"/>
-          <w:szCs w:val="24"/>
-          <w:u w:val="single"/>
-        </w:rPr>
-      </w:pPr>
-      <w:r>
-        <w:rPr>
-          <w:rFonts w:ascii="Times New Roman" w:hAnsi="Times New Roman" w:cs="Times New Roman"/>
-          <w:sz w:val="24"/>
-          <w:szCs w:val="24"/>
-        </w:rPr>
-        <w:t xml:space="preserve">Para importar usamos: </w:t>
-      </w:r>
-      <w:r>
-        <w:rPr>
-          <w:rFonts w:ascii="Times New Roman" w:hAnsi="Times New Roman" w:cs="Times New Roman"/>
-          <w:i/>
-          <w:iCs/>
-          <w:sz w:val="24"/>
-          <w:szCs w:val="24"/>
-        </w:rPr>
-        <w:t xml:space="preserve">import </w:t>
-      </w:r>
-      <w:proofErr w:type="spellStart"/>
-      <w:r>
-        <w:rPr>
-          <w:rFonts w:ascii="Times New Roman" w:hAnsi="Times New Roman" w:cs="Times New Roman"/>
-          <w:i/>
-          <w:iCs/>
-          <w:sz w:val="24"/>
-          <w:szCs w:val="24"/>
-        </w:rPr>
-        <w:t>nomeDaFunção</w:t>
-      </w:r>
-      <w:proofErr w:type="spellEnd"/>
-      <w:r>
-        <w:rPr>
-          <w:rFonts w:ascii="Times New Roman" w:hAnsi="Times New Roman" w:cs="Times New Roman"/>
-          <w:i/>
-          <w:iCs/>
-          <w:sz w:val="24"/>
-          <w:szCs w:val="24"/>
-        </w:rPr>
-        <w:t xml:space="preserve">/Elemento from </w:t>
-      </w:r>
-      <w:proofErr w:type="gramStart"/>
-      <w:r>
-        <w:rPr>
-          <w:rFonts w:ascii="Times New Roman" w:hAnsi="Times New Roman" w:cs="Times New Roman"/>
-          <w:i/>
-          <w:iCs/>
-          <w:sz w:val="24"/>
-          <w:szCs w:val="24"/>
-        </w:rPr>
-        <w:t>“./</w:t>
-      </w:r>
-      <w:proofErr w:type="gramEnd"/>
-      <w:r>
-        <w:rPr>
-          <w:rFonts w:ascii="Times New Roman" w:hAnsi="Times New Roman" w:cs="Times New Roman"/>
-          <w:i/>
-          <w:iCs/>
-          <w:sz w:val="24"/>
-          <w:szCs w:val="24"/>
-        </w:rPr>
-        <w:t>localização”</w:t>
-      </w:r>
-    </w:p>
-    <w:p>
-      <w:pPr>
-        <w:pStyle w:val="PargrafodaLista"/>
-        <w:numPr>
-          <w:ilvl w:val="2"/>
-          <w:numId w:val="1"/>
-        </w:numPr>
-        <w:rPr>
-          <w:rFonts w:ascii="Times New Roman" w:hAnsi="Times New Roman" w:cs="Times New Roman"/>
-          <w:sz w:val="24"/>
-          <w:szCs w:val="24"/>
-        </w:rPr>
-      </w:pPr>
-      <w:r>
-        <w:rPr>
-          <w:rFonts w:ascii="Times New Roman" w:hAnsi="Times New Roman" w:cs="Times New Roman"/>
-          <w:sz w:val="24"/>
-          <w:szCs w:val="24"/>
-        </w:rPr>
-        <w:t xml:space="preserve">Para exportar mais de um objeto do módulo colocamos: </w:t>
-      </w:r>
-      <w:proofErr w:type="spellStart"/>
-      <w:proofErr w:type="gramStart"/>
-      <w:r>
-        <w:rPr>
-          <w:rFonts w:ascii="Times New Roman" w:hAnsi="Times New Roman" w:cs="Times New Roman"/>
-          <w:i/>
-          <w:iCs/>
-          <w:sz w:val="24"/>
-          <w:szCs w:val="24"/>
-        </w:rPr>
-        <w:t>export</w:t>
-      </w:r>
-      <w:proofErr w:type="spellEnd"/>
-      <w:r>
-        <w:rPr>
-          <w:rFonts w:ascii="Times New Roman" w:hAnsi="Times New Roman" w:cs="Times New Roman"/>
-          <w:i/>
-          <w:iCs/>
-          <w:sz w:val="24"/>
-          <w:szCs w:val="24"/>
-        </w:rPr>
-        <w:t>{ objeto</w:t>
-      </w:r>
-      <w:proofErr w:type="gramEnd"/>
-      <w:r>
-        <w:rPr>
-          <w:rFonts w:ascii="Times New Roman" w:hAnsi="Times New Roman" w:cs="Times New Roman"/>
-          <w:i/>
-          <w:iCs/>
-          <w:sz w:val="24"/>
-          <w:szCs w:val="24"/>
-        </w:rPr>
-        <w:t>1, objeto2 }</w:t>
-      </w:r>
-    </w:p>
-    <w:p>
-      <w:pPr>
-        <w:pStyle w:val="PargrafodaLista"/>
-        <w:numPr>
-          <w:ilvl w:val="1"/>
-          <w:numId w:val="1"/>
-        </w:numPr>
-        <w:rPr>
-          <w:rFonts w:ascii="Times New Roman" w:hAnsi="Times New Roman" w:cs="Times New Roman"/>
-          <w:b/>
-          <w:bCs/>
-          <w:sz w:val="24"/>
-          <w:szCs w:val="24"/>
-          <w:u w:val="single"/>
-        </w:rPr>
-      </w:pPr>
-      <w:r>
-        <w:rPr>
-          <w:rFonts w:ascii="Times New Roman" w:hAnsi="Times New Roman" w:cs="Times New Roman"/>
-          <w:sz w:val="24"/>
-          <w:szCs w:val="24"/>
-        </w:rPr>
-        <w:t xml:space="preserve"> </w:t>
-      </w:r>
-      <w:r>
-        <w:rPr>
-          <w:rFonts w:ascii="Times New Roman" w:hAnsi="Times New Roman" w:cs="Times New Roman"/>
-          <w:sz w:val="24"/>
-          <w:szCs w:val="24"/>
-        </w:rPr>
-        <w:t xml:space="preserve">Para dizer para o nosso código que ele é um módulo, precisamos ir no HTML onde o script está sendo importado e colocar uma propriedade </w:t>
-      </w:r>
-      <w:r>
-        <w:rPr>
-          <w:rFonts w:ascii="Times New Roman" w:hAnsi="Times New Roman" w:cs="Times New Roman"/>
-          <w:i/>
-          <w:iCs/>
-          <w:sz w:val="24"/>
-          <w:szCs w:val="24"/>
-        </w:rPr>
-        <w:t>type</w:t>
-      </w:r>
-      <w:proofErr w:type="gramStart"/>
-      <w:r>
-        <w:rPr>
-          <w:rFonts w:ascii="Times New Roman" w:hAnsi="Times New Roman" w:cs="Times New Roman"/>
-          <w:i/>
-          <w:iCs/>
-          <w:sz w:val="24"/>
-          <w:szCs w:val="24"/>
-        </w:rPr>
-        <w:t>=”module</w:t>
-      </w:r>
-      <w:proofErr w:type="gramEnd"/>
-      <w:r>
-        <w:rPr>
-          <w:rFonts w:ascii="Times New Roman" w:hAnsi="Times New Roman" w:cs="Times New Roman"/>
-          <w:i/>
-          <w:iCs/>
-          <w:sz w:val="24"/>
-          <w:szCs w:val="24"/>
-        </w:rPr>
-        <w:t>”</w:t>
-      </w:r>
-      <w:r>
-        <w:rPr>
-          <w:rFonts w:ascii="Times New Roman" w:hAnsi="Times New Roman" w:cs="Times New Roman"/>
-          <w:sz w:val="24"/>
-          <w:szCs w:val="24"/>
-        </w:rPr>
-        <w:t xml:space="preserve"> confirmando esse fato.</w:t>
-      </w:r>
-    </w:p>
-    <w:p>
-      <w:pPr>
-        <w:pStyle w:val="PargrafodaLista"/>
-        <w:numPr>
-          <w:ilvl w:val="1"/>
-          <w:numId w:val="1"/>
-        </w:numPr>
-        <w:rPr>
-          <w:rFonts w:ascii="Times New Roman" w:hAnsi="Times New Roman" w:cs="Times New Roman"/>
-          <w:b/>
-          <w:bCs/>
-          <w:sz w:val="24"/>
-          <w:szCs w:val="24"/>
-          <w:u w:val="single"/>
-        </w:rPr>
-      </w:pPr>
-      <w:r>
-        <w:rPr>
-          <w:rFonts w:ascii="Times New Roman" w:hAnsi="Times New Roman" w:cs="Times New Roman"/>
-          <w:sz w:val="24"/>
-          <w:szCs w:val="24"/>
-        </w:rPr>
-        <w:t xml:space="preserve"> O que aprendemos na aula de hoje:</w:t>
-      </w:r>
-    </w:p>
-    <w:p>
-      <w:pPr>
-        <w:pStyle w:val="PargrafodaLista"/>
-        <w:numPr>
-          <w:ilvl w:val="2"/>
-          <w:numId w:val="1"/>
-        </w:numPr>
-        <w:rPr>
-          <w:rFonts w:ascii="Times New Roman" w:hAnsi="Times New Roman" w:cs="Times New Roman"/>
-          <w:sz w:val="24"/>
-          <w:szCs w:val="24"/>
-        </w:rPr>
-      </w:pPr>
-      <w:r>
-        <w:rPr>
-          <w:rFonts w:ascii="Times New Roman" w:hAnsi="Times New Roman" w:cs="Times New Roman"/>
-          <w:sz w:val="24"/>
-          <w:szCs w:val="24"/>
-        </w:rPr>
-        <w:t>Utilizar import/</w:t>
-      </w:r>
-      <w:proofErr w:type="spellStart"/>
-      <w:r>
-        <w:rPr>
-          <w:rFonts w:ascii="Times New Roman" w:hAnsi="Times New Roman" w:cs="Times New Roman"/>
-          <w:sz w:val="24"/>
-          <w:szCs w:val="24"/>
-        </w:rPr>
-        <w:t>export</w:t>
-      </w:r>
-      <w:proofErr w:type="spellEnd"/>
-      <w:r>
-        <w:rPr>
-          <w:rFonts w:ascii="Times New Roman" w:hAnsi="Times New Roman" w:cs="Times New Roman"/>
-          <w:sz w:val="24"/>
-          <w:szCs w:val="24"/>
-        </w:rPr>
-        <w:t>;</w:t>
-      </w:r>
-    </w:p>
-    <w:p>
-      <w:pPr>
-        <w:pStyle w:val="PargrafodaLista"/>
-        <w:numPr>
-          <w:ilvl w:val="2"/>
-          <w:numId w:val="1"/>
-        </w:numPr>
-        <w:rPr>
-          <w:rFonts w:ascii="Times New Roman" w:hAnsi="Times New Roman" w:cs="Times New Roman"/>
-          <w:sz w:val="24"/>
-          <w:szCs w:val="24"/>
-        </w:rPr>
-      </w:pPr>
-      <w:r>
-        <w:rPr>
-          <w:rFonts w:ascii="Times New Roman" w:hAnsi="Times New Roman" w:cs="Times New Roman"/>
-          <w:sz w:val="24"/>
-          <w:szCs w:val="24"/>
-        </w:rPr>
-        <w:t>Remover elementos do DOM com o método remove</w:t>
-      </w:r>
-      <w:r>
-        <w:rPr>
-          <w:rFonts w:ascii="Times New Roman" w:hAnsi="Times New Roman" w:cs="Times New Roman"/>
-          <w:sz w:val="24"/>
-          <w:szCs w:val="24"/>
-        </w:rPr>
-        <w:t>;</w:t>
-      </w:r>
-    </w:p>
-    <w:p>
-      <w:pPr>
-        <w:pStyle w:val="PargrafodaLista"/>
-        <w:numPr>
-          <w:ilvl w:val="2"/>
-          <w:numId w:val="1"/>
-        </w:numPr>
-        <w:rPr>
-          <w:rFonts w:ascii="Times New Roman" w:hAnsi="Times New Roman" w:cs="Times New Roman"/>
-          <w:sz w:val="24"/>
-          <w:szCs w:val="24"/>
-        </w:rPr>
-      </w:pPr>
-      <w:r>
-        <w:rPr>
-          <w:rFonts w:ascii="Times New Roman" w:hAnsi="Times New Roman" w:cs="Times New Roman"/>
-          <w:sz w:val="24"/>
-          <w:szCs w:val="24"/>
-        </w:rPr>
-        <w:t xml:space="preserve">Entender </w:t>
-      </w:r>
-      <w:proofErr w:type="spellStart"/>
-      <w:r>
-        <w:rPr>
-          <w:rFonts w:ascii="Times New Roman" w:hAnsi="Times New Roman" w:cs="Times New Roman"/>
-          <w:sz w:val="24"/>
-          <w:szCs w:val="24"/>
-        </w:rPr>
-        <w:t>Same</w:t>
-      </w:r>
-      <w:proofErr w:type="spellEnd"/>
-      <w:r>
-        <w:rPr>
-          <w:rFonts w:ascii="Times New Roman" w:hAnsi="Times New Roman" w:cs="Times New Roman"/>
-          <w:sz w:val="24"/>
-          <w:szCs w:val="24"/>
-        </w:rPr>
-        <w:t xml:space="preserve"> </w:t>
-      </w:r>
-      <w:proofErr w:type="spellStart"/>
-      <w:r>
-        <w:rPr>
-          <w:rFonts w:ascii="Times New Roman" w:hAnsi="Times New Roman" w:cs="Times New Roman"/>
-          <w:sz w:val="24"/>
-          <w:szCs w:val="24"/>
-        </w:rPr>
-        <w:t>Origin</w:t>
-      </w:r>
-      <w:proofErr w:type="spellEnd"/>
-      <w:r>
-        <w:rPr>
-          <w:rFonts w:ascii="Times New Roman" w:hAnsi="Times New Roman" w:cs="Times New Roman"/>
-          <w:sz w:val="24"/>
-          <w:szCs w:val="24"/>
-        </w:rPr>
-        <w:t xml:space="preserve"> Police e CORS</w:t>
-      </w:r>
-      <w:r>
-        <w:rPr>
-          <w:rFonts w:ascii="Times New Roman" w:hAnsi="Times New Roman" w:cs="Times New Roman"/>
-          <w:sz w:val="24"/>
-          <w:szCs w:val="24"/>
-        </w:rPr>
-        <w:t>.</w:t>
-      </w:r>
-    </w:p>
-    <w:p>
-      <w:pPr>
         <w:jc w:val="right"/>
         <w:rPr>
           <w:rFonts w:ascii="Times New Roman" w:hAnsi="Times New Roman" w:cs="Times New Roman"/>
@@ -4848,29 +3570,16 @@
           <w:u w:val="single"/>
         </w:rPr>
       </w:pPr>
-      <w:proofErr w:type="spellStart"/>
-      <w:r>
-        <w:rPr>
-          <w:rFonts w:ascii="Times New Roman" w:hAnsi="Times New Roman" w:cs="Times New Roman"/>
-          <w:b/>
-          <w:bCs/>
-          <w:sz w:val="24"/>
-          <w:szCs w:val="24"/>
-          <w:u w:val="single"/>
-        </w:rPr>
-        <w:t>Alura</w:t>
-      </w:r>
-      <w:proofErr w:type="spellEnd"/>
-      <w:r>
-        <w:rPr>
-          <w:rFonts w:ascii="Times New Roman" w:hAnsi="Times New Roman" w:cs="Times New Roman"/>
-          <w:b/>
-          <w:bCs/>
-          <w:sz w:val="24"/>
-          <w:szCs w:val="24"/>
-          <w:u w:val="single"/>
-        </w:rPr>
-        <w:t>+:</w:t>
+      <w:r>
+        <w:rPr>
+          <w:rFonts w:ascii="Times New Roman" w:hAnsi="Times New Roman" w:cs="Times New Roman"/>
+          <w:b/>
+          <w:bCs/>
+          <w:sz w:val="24"/>
+          <w:szCs w:val="24"/>
+          <w:u w:val="single"/>
+        </w:rPr>
+        <w:t>Alura+:</w:t>
       </w:r>
     </w:p>
     <w:p>
@@ -4899,55 +3608,7 @@
           <w:szCs w:val="24"/>
           <w:u w:val="single"/>
         </w:rPr>
-        <w:t xml:space="preserve">Aula 1 – </w:t>
-      </w:r>
-      <w:proofErr w:type="spellStart"/>
-      <w:r>
-        <w:rPr>
-          <w:rFonts w:ascii="Times New Roman" w:hAnsi="Times New Roman" w:cs="Times New Roman"/>
-          <w:b/>
-          <w:bCs/>
-          <w:sz w:val="24"/>
-          <w:szCs w:val="24"/>
-          <w:u w:val="single"/>
-        </w:rPr>
-        <w:t>Strict</w:t>
-      </w:r>
-      <w:proofErr w:type="spellEnd"/>
-      <w:r>
-        <w:rPr>
-          <w:rFonts w:ascii="Times New Roman" w:hAnsi="Times New Roman" w:cs="Times New Roman"/>
-          <w:b/>
-          <w:bCs/>
-          <w:sz w:val="24"/>
-          <w:szCs w:val="24"/>
-          <w:u w:val="single"/>
-        </w:rPr>
-        <w:t xml:space="preserve"> </w:t>
-      </w:r>
-      <w:proofErr w:type="spellStart"/>
-      <w:r>
-        <w:rPr>
-          <w:rFonts w:ascii="Times New Roman" w:hAnsi="Times New Roman" w:cs="Times New Roman"/>
-          <w:b/>
-          <w:bCs/>
-          <w:sz w:val="24"/>
-          <w:szCs w:val="24"/>
-          <w:u w:val="single"/>
-        </w:rPr>
-        <w:t>Mode</w:t>
-      </w:r>
-      <w:proofErr w:type="spellEnd"/>
-      <w:r>
-        <w:rPr>
-          <w:rFonts w:ascii="Times New Roman" w:hAnsi="Times New Roman" w:cs="Times New Roman"/>
-          <w:b/>
-          <w:bCs/>
-          <w:sz w:val="24"/>
-          <w:szCs w:val="24"/>
-          <w:u w:val="single"/>
-        </w:rPr>
-        <w:t>:</w:t>
+        <w:t>Aula 1 – Strict Mode:</w:t>
       </w:r>
     </w:p>
     <w:p>
@@ -4974,6 +3635,381 @@
           <w:szCs w:val="24"/>
         </w:rPr>
         <w:t xml:space="preserve"> </w:t>
+      </w:r>
+      <w:r>
+        <w:rPr>
+          <w:rFonts w:ascii="Times New Roman" w:hAnsi="Times New Roman" w:cs="Times New Roman"/>
+          <w:sz w:val="24"/>
+          <w:szCs w:val="24"/>
+        </w:rPr>
+        <w:t xml:space="preserve">Quando não declaramos uma variável, acabamos criando um objeto global, uma propriedade pertencente ao </w:t>
+      </w:r>
+      <w:r>
+        <w:rPr>
+          <w:rFonts w:ascii="Times New Roman" w:hAnsi="Times New Roman" w:cs="Times New Roman"/>
+          <w:i/>
+          <w:iCs/>
+          <w:sz w:val="24"/>
+          <w:szCs w:val="24"/>
+        </w:rPr>
+        <w:t>window</w:t>
+      </w:r>
+      <w:r>
+        <w:rPr>
+          <w:rFonts w:ascii="Times New Roman" w:hAnsi="Times New Roman" w:cs="Times New Roman"/>
+          <w:sz w:val="24"/>
+          <w:szCs w:val="24"/>
+        </w:rPr>
+        <w:t xml:space="preserve"> que irá guardar a informação </w:t>
+      </w:r>
+      <w:r>
+        <w:rPr>
+          <w:rFonts w:ascii="Times New Roman" w:hAnsi="Times New Roman" w:cs="Times New Roman"/>
+          <w:sz w:val="24"/>
+          <w:szCs w:val="24"/>
+        </w:rPr>
+        <w:t>colocada</w:t>
+      </w:r>
+      <w:r>
+        <w:rPr>
+          <w:rFonts w:ascii="Times New Roman" w:hAnsi="Times New Roman" w:cs="Times New Roman"/>
+          <w:sz w:val="24"/>
+          <w:szCs w:val="24"/>
+        </w:rPr>
+        <w:t xml:space="preserve">, e não apenas uma </w:t>
+      </w:r>
+      <w:r>
+        <w:rPr>
+          <w:rFonts w:ascii="Times New Roman" w:hAnsi="Times New Roman" w:cs="Times New Roman"/>
+          <w:sz w:val="24"/>
+          <w:szCs w:val="24"/>
+        </w:rPr>
+        <w:t>variável.</w:t>
+      </w:r>
+    </w:p>
+    <w:p>
+      <w:pPr>
+        <w:pStyle w:val="PargrafodaLista"/>
+        <w:numPr>
+          <w:ilvl w:val="1"/>
+          <w:numId w:val="2"/>
+        </w:numPr>
+        <w:jc w:val="both"/>
+        <w:rPr>
+          <w:rFonts w:ascii="Times New Roman" w:hAnsi="Times New Roman" w:cs="Times New Roman"/>
+          <w:b/>
+          <w:bCs/>
+          <w:sz w:val="24"/>
+          <w:szCs w:val="24"/>
+          <w:u w:val="single"/>
+        </w:rPr>
+      </w:pPr>
+      <w:r>
+        <w:rPr>
+          <w:rFonts w:ascii="Times New Roman" w:hAnsi="Times New Roman" w:cs="Times New Roman"/>
+          <w:sz w:val="24"/>
+          <w:szCs w:val="24"/>
+        </w:rPr>
+        <w:t xml:space="preserve"> O modo estrito nos previne disso acontecer.</w:t>
+      </w:r>
+    </w:p>
+    <w:p>
+      <w:pPr>
+        <w:pStyle w:val="PargrafodaLista"/>
+        <w:numPr>
+          <w:ilvl w:val="1"/>
+          <w:numId w:val="2"/>
+        </w:numPr>
+        <w:jc w:val="both"/>
+        <w:rPr>
+          <w:rFonts w:ascii="Times New Roman" w:hAnsi="Times New Roman" w:cs="Times New Roman"/>
+          <w:b/>
+          <w:bCs/>
+          <w:sz w:val="24"/>
+          <w:szCs w:val="24"/>
+          <w:u w:val="single"/>
+        </w:rPr>
+      </w:pPr>
+      <w:r>
+        <w:rPr>
+          <w:rFonts w:ascii="Times New Roman" w:hAnsi="Times New Roman" w:cs="Times New Roman"/>
+          <w:sz w:val="24"/>
+          <w:szCs w:val="24"/>
+        </w:rPr>
+        <w:t xml:space="preserve"> Para ativar o modo estrito precisamos colocar: “use strict”. No começo do arquivo.</w:t>
+      </w:r>
+    </w:p>
+    <w:p>
+      <w:pPr>
+        <w:pStyle w:val="PargrafodaLista"/>
+        <w:numPr>
+          <w:ilvl w:val="2"/>
+          <w:numId w:val="2"/>
+        </w:numPr>
+        <w:jc w:val="both"/>
+        <w:rPr>
+          <w:rFonts w:ascii="Times New Roman" w:hAnsi="Times New Roman" w:cs="Times New Roman"/>
+          <w:b/>
+          <w:bCs/>
+          <w:sz w:val="24"/>
+          <w:szCs w:val="24"/>
+          <w:u w:val="single"/>
+        </w:rPr>
+      </w:pPr>
+      <w:r>
+        <w:rPr>
+          <w:rFonts w:ascii="Times New Roman" w:hAnsi="Times New Roman" w:cs="Times New Roman"/>
+          <w:sz w:val="24"/>
+          <w:szCs w:val="24"/>
+        </w:rPr>
+        <w:lastRenderedPageBreak/>
+        <w:t>Fazendo isso, nós recebemos um erro quando tentamos executar o código, caso tenhamos esquecido de declarar a variável.</w:t>
+      </w:r>
+    </w:p>
+    <w:p>
+      <w:pPr>
+        <w:pStyle w:val="PargrafodaLista"/>
+        <w:numPr>
+          <w:ilvl w:val="2"/>
+          <w:numId w:val="2"/>
+        </w:numPr>
+        <w:jc w:val="both"/>
+        <w:rPr>
+          <w:rFonts w:ascii="Times New Roman" w:hAnsi="Times New Roman" w:cs="Times New Roman"/>
+          <w:b/>
+          <w:bCs/>
+          <w:sz w:val="24"/>
+          <w:szCs w:val="24"/>
+          <w:u w:val="single"/>
+        </w:rPr>
+      </w:pPr>
+      <w:r>
+        <w:rPr>
+          <w:rFonts w:ascii="Times New Roman" w:hAnsi="Times New Roman" w:cs="Times New Roman"/>
+          <w:sz w:val="24"/>
+          <w:szCs w:val="24"/>
+        </w:rPr>
+        <w:t>Desse modo ficamos protegidos de colocar objetos no escopo global.</w:t>
+      </w:r>
+    </w:p>
+    <w:p>
+      <w:pPr>
+        <w:pStyle w:val="PargrafodaLista"/>
+        <w:numPr>
+          <w:ilvl w:val="1"/>
+          <w:numId w:val="2"/>
+        </w:numPr>
+        <w:jc w:val="both"/>
+        <w:rPr>
+          <w:rFonts w:ascii="Times New Roman" w:hAnsi="Times New Roman" w:cs="Times New Roman"/>
+          <w:b/>
+          <w:bCs/>
+          <w:sz w:val="24"/>
+          <w:szCs w:val="24"/>
+          <w:u w:val="single"/>
+        </w:rPr>
+      </w:pPr>
+      <w:r>
+        <w:rPr>
+          <w:rFonts w:ascii="Times New Roman" w:hAnsi="Times New Roman" w:cs="Times New Roman"/>
+          <w:sz w:val="24"/>
+          <w:szCs w:val="24"/>
+        </w:rPr>
+        <w:t xml:space="preserve"> Colocar o modo estrito fará o código dar mais erros do que antes, mas é muito melhor aparecer os erros e concertar do que ter um código inconsistente rodando.</w:t>
+      </w:r>
+    </w:p>
+    <w:p>
+      <w:pPr>
+        <w:pStyle w:val="PargrafodaLista"/>
+        <w:numPr>
+          <w:ilvl w:val="1"/>
+          <w:numId w:val="2"/>
+        </w:numPr>
+        <w:jc w:val="both"/>
+        <w:rPr>
+          <w:rFonts w:ascii="Times New Roman" w:hAnsi="Times New Roman" w:cs="Times New Roman"/>
+          <w:b/>
+          <w:bCs/>
+          <w:sz w:val="24"/>
+          <w:szCs w:val="24"/>
+          <w:u w:val="single"/>
+        </w:rPr>
+      </w:pPr>
+      <w:r>
+        <w:rPr>
+          <w:rFonts w:ascii="Times New Roman" w:hAnsi="Times New Roman" w:cs="Times New Roman"/>
+          <w:sz w:val="24"/>
+          <w:szCs w:val="24"/>
+        </w:rPr>
+        <w:t xml:space="preserve"> Quando tentamos alterar um valor que não deveria ser alterado, normalmente ele só não se altera no código, mas não temos a informação de que deu errado, mas com o “use strict” ele nos diz que deu errado e qual foi o erro.</w:t>
+      </w:r>
+    </w:p>
+    <w:p>
+      <w:pPr>
+        <w:pStyle w:val="PargrafodaLista"/>
+        <w:numPr>
+          <w:ilvl w:val="1"/>
+          <w:numId w:val="2"/>
+        </w:numPr>
+        <w:jc w:val="both"/>
+        <w:rPr>
+          <w:rFonts w:ascii="Times New Roman" w:hAnsi="Times New Roman" w:cs="Times New Roman"/>
+          <w:b/>
+          <w:bCs/>
+          <w:sz w:val="24"/>
+          <w:szCs w:val="24"/>
+          <w:u w:val="single"/>
+        </w:rPr>
+      </w:pPr>
+      <w:r>
+        <w:rPr>
+          <w:rFonts w:ascii="Times New Roman" w:hAnsi="Times New Roman" w:cs="Times New Roman"/>
+          <w:sz w:val="24"/>
+          <w:szCs w:val="24"/>
+        </w:rPr>
+        <w:t xml:space="preserve"> Ele avisa que não é permitido deletar coisas que não podem ser deletadas, ao invés de só não acontecer e você não saber o porqu</w:t>
+      </w:r>
+      <w:r>
+        <w:rPr>
+          <w:rFonts w:ascii="Times New Roman" w:hAnsi="Times New Roman" w:cs="Times New Roman"/>
+          <w:sz w:val="24"/>
+          <w:szCs w:val="24"/>
+        </w:rPr>
+        <w:t>ê</w:t>
+      </w:r>
+      <w:r>
+        <w:rPr>
+          <w:rFonts w:ascii="Times New Roman" w:hAnsi="Times New Roman" w:cs="Times New Roman"/>
+          <w:sz w:val="24"/>
+          <w:szCs w:val="24"/>
+        </w:rPr>
+        <w:t>.</w:t>
+      </w:r>
+    </w:p>
+    <w:p>
+      <w:pPr>
+        <w:pStyle w:val="PargrafodaLista"/>
+        <w:numPr>
+          <w:ilvl w:val="1"/>
+          <w:numId w:val="2"/>
+        </w:numPr>
+        <w:jc w:val="both"/>
+        <w:rPr>
+          <w:rFonts w:ascii="Times New Roman" w:hAnsi="Times New Roman" w:cs="Times New Roman"/>
+          <w:b/>
+          <w:bCs/>
+          <w:sz w:val="24"/>
+          <w:szCs w:val="24"/>
+          <w:u w:val="single"/>
+        </w:rPr>
+      </w:pPr>
+      <w:r>
+        <w:rPr>
+          <w:rFonts w:ascii="Times New Roman" w:hAnsi="Times New Roman" w:cs="Times New Roman"/>
+          <w:sz w:val="24"/>
+          <w:szCs w:val="24"/>
+        </w:rPr>
+        <w:t xml:space="preserve"> Quando temos argumentos repetidos em funções ou código no geral, o primeiro é sempre substituído pelo segundo e assim por diante até chegar no último argumento repetido.</w:t>
+      </w:r>
+    </w:p>
+    <w:p>
+      <w:pPr>
+        <w:pStyle w:val="PargrafodaLista"/>
+        <w:numPr>
+          <w:ilvl w:val="2"/>
+          <w:numId w:val="2"/>
+        </w:numPr>
+        <w:jc w:val="both"/>
+        <w:rPr>
+          <w:rFonts w:ascii="Times New Roman" w:hAnsi="Times New Roman" w:cs="Times New Roman"/>
+          <w:b/>
+          <w:bCs/>
+          <w:sz w:val="24"/>
+          <w:szCs w:val="24"/>
+          <w:u w:val="single"/>
+        </w:rPr>
+      </w:pPr>
+      <w:r>
+        <w:rPr>
+          <w:rFonts w:ascii="Times New Roman" w:hAnsi="Times New Roman" w:cs="Times New Roman"/>
+          <w:sz w:val="24"/>
+          <w:szCs w:val="24"/>
+        </w:rPr>
+        <w:t>Se tentarmos fazer uma função de soma usando como argumento a, a, c = 1, 3, 2 ; o JS substituirá o primeiro a = 1, pelo segundo a = 3.</w:t>
+      </w:r>
+    </w:p>
+    <w:p>
+      <w:pPr>
+        <w:pStyle w:val="PargrafodaLista"/>
+        <w:numPr>
+          <w:ilvl w:val="2"/>
+          <w:numId w:val="2"/>
+        </w:numPr>
+        <w:rPr>
+          <w:rFonts w:ascii="Times New Roman" w:hAnsi="Times New Roman" w:cs="Times New Roman"/>
+          <w:sz w:val="24"/>
+          <w:szCs w:val="24"/>
+        </w:rPr>
+      </w:pPr>
+      <w:r>
+        <w:rPr>
+          <w:rFonts w:ascii="Times New Roman" w:hAnsi="Times New Roman" w:cs="Times New Roman"/>
+          <w:sz w:val="24"/>
+          <w:szCs w:val="24"/>
+        </w:rPr>
+        <w:t>O retorno esperado seria 6, mas como ocorre essa substituição, o resultado final é 8.</w:t>
+      </w:r>
+    </w:p>
+    <w:p>
+      <w:pPr>
+        <w:pStyle w:val="PargrafodaLista"/>
+        <w:numPr>
+          <w:ilvl w:val="2"/>
+          <w:numId w:val="2"/>
+        </w:numPr>
+        <w:jc w:val="both"/>
+        <w:rPr>
+          <w:rFonts w:ascii="Times New Roman" w:hAnsi="Times New Roman" w:cs="Times New Roman"/>
+          <w:b/>
+          <w:bCs/>
+          <w:sz w:val="24"/>
+          <w:szCs w:val="24"/>
+          <w:u w:val="single"/>
+        </w:rPr>
+      </w:pPr>
+      <w:r>
+        <w:rPr>
+          <w:rFonts w:ascii="Times New Roman" w:hAnsi="Times New Roman" w:cs="Times New Roman"/>
+          <w:sz w:val="24"/>
+          <w:szCs w:val="24"/>
+        </w:rPr>
+        <w:t>Isso ocorrerá sem nenhum aviso prévio ou que tem argumentos repetimos, mas se utilizarmos o modo estrito teremos essa informação e poderemos corrigir.</w:t>
+      </w:r>
+    </w:p>
+    <w:p>
+      <w:pPr>
+        <w:pStyle w:val="PargrafodaLista"/>
+        <w:numPr>
+          <w:ilvl w:val="1"/>
+          <w:numId w:val="2"/>
+        </w:numPr>
+        <w:jc w:val="both"/>
+        <w:rPr>
+          <w:rFonts w:ascii="Times New Roman" w:hAnsi="Times New Roman" w:cs="Times New Roman"/>
+          <w:b/>
+          <w:bCs/>
+          <w:sz w:val="24"/>
+          <w:szCs w:val="24"/>
+          <w:u w:val="single"/>
+        </w:rPr>
+      </w:pPr>
+      <w:r>
+        <w:rPr>
+          <w:rFonts w:ascii="Times New Roman" w:hAnsi="Times New Roman" w:cs="Times New Roman"/>
+          <w:sz w:val="24"/>
+          <w:szCs w:val="24"/>
+        </w:rPr>
+        <w:t xml:space="preserve"> O seu código nem sempre poderá ficar inteiro no modo estrito, mas podemos colocar ele em funções, classes, dentre outros para verificar se está tudo certo em determinada parte do código.</w:t>
       </w:r>
     </w:p>
     <w:sectPr>

</xml_diff>

<commit_message>
Início do curso de linux e Terminei aula 1
Iniciei o curso de linux e terminei a primeira aula depois de criar e preparar o ambiente.
</commit_message>
<xml_diff>
--- a/Formação HTML && CSS3/JavaScript na Web/JS na Web - Manipule o DOM com JavaScript/Anotações/Cursos de JavaScript na Web.docx
+++ b/Formação HTML && CSS3/JavaScript na Web/JS na Web - Manipule o DOM com JavaScript/Anotações/Cursos de JavaScript na Web.docx
@@ -44,7 +44,27 @@
           <w:color w:val="auto"/>
           <w:u w:val="single"/>
         </w:rPr>
-        <w:t>Curso 1 – JS na Web Manipule o DOM com JavaScript</w:t>
+        <w:t>Curso 1 –</w:t>
+      </w:r>
+      <w:r>
+        <w:rPr>
+          <w:rFonts w:ascii="Times New Roman" w:hAnsi="Times New Roman" w:cs="Times New Roman"/>
+          <w:b/>
+          <w:bCs/>
+          <w:color w:val="auto"/>
+          <w:u w:val="single"/>
+        </w:rPr>
+        <w:t xml:space="preserve"> </w:t>
+      </w:r>
+      <w:r>
+        <w:rPr>
+          <w:rFonts w:ascii="Times New Roman" w:hAnsi="Times New Roman" w:cs="Times New Roman"/>
+          <w:b/>
+          <w:bCs/>
+          <w:color w:val="auto"/>
+          <w:u w:val="single"/>
+        </w:rPr>
+        <w:t>Manipule o DOM com JavaScript</w:t>
       </w:r>
     </w:p>
     <w:p>
@@ -3560,6 +3580,40 @@
     </w:p>
     <w:p>
       <w:pPr>
+        <w:pStyle w:val="PargrafodaLista"/>
+        <w:ind w:left="1800"/>
+        <w:rPr>
+          <w:rFonts w:ascii="Times New Roman" w:hAnsi="Times New Roman" w:cs="Times New Roman"/>
+          <w:sz w:val="24"/>
+          <w:szCs w:val="24"/>
+        </w:rPr>
+      </w:pPr>
+    </w:p>
+    <w:p>
+      <w:pPr>
+        <w:rPr>
+          <w:rFonts w:ascii="Times New Roman" w:hAnsi="Times New Roman" w:cs="Times New Roman"/>
+          <w:b/>
+          <w:bCs/>
+          <w:sz w:val="24"/>
+          <w:szCs w:val="24"/>
+          <w:u w:val="single"/>
+        </w:rPr>
+      </w:pPr>
+      <w:r>
+        <w:rPr>
+          <w:rFonts w:ascii="Times New Roman" w:hAnsi="Times New Roman" w:cs="Times New Roman"/>
+          <w:b/>
+          <w:bCs/>
+          <w:sz w:val="24"/>
+          <w:szCs w:val="24"/>
+          <w:u w:val="single"/>
+        </w:rPr>
+        <w:br w:type="page"/>
+      </w:r>
+    </w:p>
+    <w:p>
+      <w:pPr>
         <w:jc w:val="right"/>
         <w:rPr>
           <w:rFonts w:ascii="Times New Roman" w:hAnsi="Times New Roman" w:cs="Times New Roman"/>
@@ -3579,6 +3633,136 @@
           <w:szCs w:val="24"/>
           <w:u w:val="single"/>
         </w:rPr>
+        <w:lastRenderedPageBreak/>
+        <w:t>Curso 2 – Armazenando Dados no Navegador:</w:t>
+      </w:r>
+    </w:p>
+    <w:p>
+      <w:pPr>
+        <w:pStyle w:val="PargrafodaLista"/>
+        <w:numPr>
+          <w:ilvl w:val="0"/>
+          <w:numId w:val="3"/>
+        </w:numPr>
+        <w:jc w:val="both"/>
+        <w:rPr>
+          <w:rFonts w:ascii="Times New Roman" w:hAnsi="Times New Roman" w:cs="Times New Roman"/>
+          <w:b/>
+          <w:bCs/>
+          <w:sz w:val="24"/>
+          <w:szCs w:val="24"/>
+          <w:u w:val="single"/>
+        </w:rPr>
+      </w:pPr>
+      <w:r>
+        <w:rPr>
+          <w:rFonts w:ascii="Times New Roman" w:hAnsi="Times New Roman" w:cs="Times New Roman"/>
+          <w:b/>
+          <w:bCs/>
+          <w:sz w:val="24"/>
+          <w:szCs w:val="24"/>
+          <w:u w:val="single"/>
+        </w:rPr>
+        <w:t>Aula 1 – Trabalhando Com Datas:</w:t>
+      </w:r>
+    </w:p>
+    <w:p>
+      <w:pPr>
+        <w:pStyle w:val="PargrafodaLista"/>
+        <w:numPr>
+          <w:ilvl w:val="1"/>
+          <w:numId w:val="3"/>
+        </w:numPr>
+        <w:jc w:val="both"/>
+        <w:rPr>
+          <w:rFonts w:ascii="Times New Roman" w:hAnsi="Times New Roman" w:cs="Times New Roman"/>
+          <w:b/>
+          <w:bCs/>
+          <w:sz w:val="24"/>
+          <w:szCs w:val="24"/>
+          <w:u w:val="single"/>
+        </w:rPr>
+      </w:pPr>
+      <w:r>
+        <w:rPr>
+          <w:rFonts w:ascii="Times New Roman" w:hAnsi="Times New Roman" w:cs="Times New Roman"/>
+          <w:sz w:val="24"/>
+          <w:szCs w:val="24"/>
+        </w:rPr>
+        <w:t xml:space="preserve"> </w:t>
+      </w:r>
+    </w:p>
+    <w:p>
+      <w:pPr>
+        <w:jc w:val="right"/>
+        <w:rPr>
+          <w:rFonts w:ascii="Times New Roman" w:hAnsi="Times New Roman" w:cs="Times New Roman"/>
+          <w:b/>
+          <w:bCs/>
+          <w:sz w:val="24"/>
+          <w:szCs w:val="24"/>
+          <w:u w:val="single"/>
+        </w:rPr>
+      </w:pPr>
+    </w:p>
+    <w:p>
+      <w:pPr>
+        <w:jc w:val="right"/>
+        <w:rPr>
+          <w:rFonts w:ascii="Times New Roman" w:hAnsi="Times New Roman" w:cs="Times New Roman"/>
+          <w:b/>
+          <w:bCs/>
+          <w:sz w:val="24"/>
+          <w:szCs w:val="24"/>
+          <w:u w:val="single"/>
+        </w:rPr>
+      </w:pPr>
+    </w:p>
+    <w:p>
+      <w:pPr>
+        <w:rPr>
+          <w:rFonts w:ascii="Times New Roman" w:hAnsi="Times New Roman" w:cs="Times New Roman"/>
+          <w:b/>
+          <w:bCs/>
+          <w:sz w:val="24"/>
+          <w:szCs w:val="24"/>
+          <w:u w:val="single"/>
+        </w:rPr>
+      </w:pPr>
+      <w:r>
+        <w:rPr>
+          <w:rFonts w:ascii="Times New Roman" w:hAnsi="Times New Roman" w:cs="Times New Roman"/>
+          <w:b/>
+          <w:bCs/>
+          <w:sz w:val="24"/>
+          <w:szCs w:val="24"/>
+          <w:u w:val="single"/>
+        </w:rPr>
+        <w:br w:type="page"/>
+      </w:r>
+    </w:p>
+    <w:p>
+      <w:pPr>
+        <w:jc w:val="right"/>
+        <w:rPr>
+          <w:rFonts w:ascii="Times New Roman" w:hAnsi="Times New Roman" w:cs="Times New Roman"/>
+          <w:b/>
+          <w:bCs/>
+          <w:sz w:val="24"/>
+          <w:szCs w:val="24"/>
+          <w:u w:val="single"/>
+        </w:rPr>
+      </w:pPr>
+      <w:r>
+        <w:rPr>
+          <w:rFonts w:ascii="Times New Roman" w:hAnsi="Times New Roman" w:cs="Times New Roman"/>
+          <w:b/>
+          <w:bCs/>
+          <w:sz w:val="24"/>
+          <w:szCs w:val="24"/>
+          <w:u w:val="single"/>
+        </w:rPr>
+        <w:lastRenderedPageBreak/>
         <w:t>Alura+:</w:t>
       </w:r>
     </w:p>
@@ -3762,7 +3946,6 @@
           <w:sz w:val="24"/>
           <w:szCs w:val="24"/>
         </w:rPr>
-        <w:lastRenderedPageBreak/>
         <w:t>Fazendo isso, nós recebemos um erro quando tentamos executar o código, caso tenhamos esquecido de declarar a variável.</w:t>
       </w:r>
     </w:p>
@@ -4290,11 +4473,137 @@
       </w:rPr>
     </w:lvl>
   </w:abstractNum>
+  <w:abstractNum w:abstractNumId="2" w15:restartNumberingAfterBreak="0">
+    <w:nsid w:val="591D7A2F"/>
+    <w:multiLevelType w:val="multilevel"/>
+    <w:tmpl w:val="05FCE538"/>
+    <w:lvl w:ilvl="0">
+      <w:start w:val="1"/>
+      <w:numFmt w:val="decimal"/>
+      <w:lvlText w:val="%1."/>
+      <w:lvlJc w:val="left"/>
+      <w:pPr>
+        <w:ind w:left="720" w:hanging="360"/>
+      </w:pPr>
+      <w:rPr>
+        <w:rFonts w:hint="default"/>
+      </w:rPr>
+    </w:lvl>
+    <w:lvl w:ilvl="1">
+      <w:start w:val="1"/>
+      <w:numFmt w:val="decimal"/>
+      <w:isLgl/>
+      <w:lvlText w:val="%1.%2."/>
+      <w:lvlJc w:val="left"/>
+      <w:pPr>
+        <w:ind w:left="1080" w:hanging="360"/>
+      </w:pPr>
+      <w:rPr>
+        <w:rFonts w:hint="default"/>
+        <w:b w:val="0"/>
+        <w:bCs w:val="0"/>
+      </w:rPr>
+    </w:lvl>
+    <w:lvl w:ilvl="2">
+      <w:start w:val="1"/>
+      <w:numFmt w:val="decimal"/>
+      <w:isLgl/>
+      <w:lvlText w:val="%1.%2.%3."/>
+      <w:lvlJc w:val="left"/>
+      <w:pPr>
+        <w:ind w:left="1800" w:hanging="720"/>
+      </w:pPr>
+      <w:rPr>
+        <w:rFonts w:hint="default"/>
+      </w:rPr>
+    </w:lvl>
+    <w:lvl w:ilvl="3">
+      <w:start w:val="1"/>
+      <w:numFmt w:val="decimal"/>
+      <w:isLgl/>
+      <w:lvlText w:val="%1.%2.%3.%4."/>
+      <w:lvlJc w:val="left"/>
+      <w:pPr>
+        <w:ind w:left="2160" w:hanging="720"/>
+      </w:pPr>
+      <w:rPr>
+        <w:rFonts w:hint="default"/>
+      </w:rPr>
+    </w:lvl>
+    <w:lvl w:ilvl="4">
+      <w:start w:val="1"/>
+      <w:numFmt w:val="decimal"/>
+      <w:isLgl/>
+      <w:lvlText w:val="%1.%2.%3.%4.%5."/>
+      <w:lvlJc w:val="left"/>
+      <w:pPr>
+        <w:ind w:left="2880" w:hanging="1080"/>
+      </w:pPr>
+      <w:rPr>
+        <w:rFonts w:hint="default"/>
+      </w:rPr>
+    </w:lvl>
+    <w:lvl w:ilvl="5">
+      <w:start w:val="1"/>
+      <w:numFmt w:val="decimal"/>
+      <w:isLgl/>
+      <w:lvlText w:val="%1.%2.%3.%4.%5.%6."/>
+      <w:lvlJc w:val="left"/>
+      <w:pPr>
+        <w:ind w:left="3240" w:hanging="1080"/>
+      </w:pPr>
+      <w:rPr>
+        <w:rFonts w:hint="default"/>
+      </w:rPr>
+    </w:lvl>
+    <w:lvl w:ilvl="6">
+      <w:start w:val="1"/>
+      <w:numFmt w:val="decimal"/>
+      <w:isLgl/>
+      <w:lvlText w:val="%1.%2.%3.%4.%5.%6.%7."/>
+      <w:lvlJc w:val="left"/>
+      <w:pPr>
+        <w:ind w:left="3960" w:hanging="1440"/>
+      </w:pPr>
+      <w:rPr>
+        <w:rFonts w:hint="default"/>
+      </w:rPr>
+    </w:lvl>
+    <w:lvl w:ilvl="7">
+      <w:start w:val="1"/>
+      <w:numFmt w:val="decimal"/>
+      <w:isLgl/>
+      <w:lvlText w:val="%1.%2.%3.%4.%5.%6.%7.%8."/>
+      <w:lvlJc w:val="left"/>
+      <w:pPr>
+        <w:ind w:left="4320" w:hanging="1440"/>
+      </w:pPr>
+      <w:rPr>
+        <w:rFonts w:hint="default"/>
+      </w:rPr>
+    </w:lvl>
+    <w:lvl w:ilvl="8">
+      <w:start w:val="1"/>
+      <w:numFmt w:val="decimal"/>
+      <w:isLgl/>
+      <w:lvlText w:val="%1.%2.%3.%4.%5.%6.%7.%8.%9."/>
+      <w:lvlJc w:val="left"/>
+      <w:pPr>
+        <w:ind w:left="5040" w:hanging="1800"/>
+      </w:pPr>
+      <w:rPr>
+        <w:rFonts w:hint="default"/>
+      </w:rPr>
+    </w:lvl>
+  </w:abstractNum>
   <w:num w:numId="1">
     <w:abstractNumId w:val="1"/>
   </w:num>
   <w:num w:numId="2">
     <w:abstractNumId w:val="0"/>
+  </w:num>
+  <w:num w:numId="3">
+    <w:abstractNumId w:val="2"/>
   </w:num>
 </w:numbering>
 </file>

</xml_diff>